<commit_message>
thats 90% of chapter 1
</commit_message>
<xml_diff>
--- a/GenerativeAI_Manuscript.docx
+++ b/GenerativeAI_Manuscript.docx
@@ -4288,7 +4288,13 @@
         <w:t xml:space="preserve"> the following research questions</w:t>
       </w:r>
       <w:r>
-        <w:t xml:space="preserve">. The overarching objective is to identify use cases, measure suitability, and provide </w:t>
+        <w:t xml:space="preserve">. The overarching objective is </w:t>
+      </w:r>
+      <w:r>
+        <w:t>identifying use cases, measuring suitability, and providing</w:t>
+      </w:r>
+      <w:r>
+        <w:t xml:space="preserve"> </w:t>
       </w:r>
       <w:r>
         <w:t xml:space="preserve">the </w:t>
@@ -4319,36 +4325,10 @@
       </w:r>
     </w:p>
     <w:p>
-      <w:pPr>
-        <w:pStyle w:val="Heading3"/>
-        <w:ind w:firstLine="0"/>
-        <w:rPr>
-          <w:rFonts w:eastAsia="Times New Roman"/>
-          <w:b w:val="0"/>
-          <w:bCs w:val="0"/>
-          <w:i w:val="0"/>
-          <w:iCs/>
-        </w:rPr>
-      </w:pPr>
-      <w:r>
-        <w:rPr>
-          <w:rFonts w:eastAsia="Times New Roman"/>
-          <w:b w:val="0"/>
-          <w:bCs w:val="0"/>
-          <w:i w:val="0"/>
-          <w:iCs/>
-        </w:rPr>
-        <w:tab/>
+      <w:r>
         <w:t xml:space="preserve">What </w:t>
       </w:r>
       <w:r>
-        <w:rPr>
-          <w:rFonts w:eastAsia="Times New Roman"/>
-          <w:b w:val="0"/>
-          <w:bCs w:val="0"/>
-          <w:i w:val="0"/>
-          <w:iCs/>
-        </w:rPr>
         <w:t>is the taxonomy of use cases for Generative AI within regulated enterprises?</w:t>
       </w:r>
     </w:p>
@@ -4760,24 +4740,14 @@
           <w:rFonts w:eastAsia="Times New Roman"/>
         </w:rPr>
       </w:pPr>
+      <w:proofErr w:type="spellStart"/>
       <w:r>
         <w:rPr>
           <w:rFonts w:eastAsia="Times New Roman"/>
         </w:rPr>
-        <w:t>Discriminative</w:t>
-      </w:r>
-      <w:r>
-        <w:rPr>
-          <w:rFonts w:eastAsia="Times New Roman"/>
-        </w:rPr>
-        <w:t xml:space="preserve"> </w:t>
-      </w:r>
-      <w:r>
-        <w:rPr>
-          <w:rFonts w:eastAsia="Times New Roman"/>
-        </w:rPr>
-        <w:t>Machine Learning</w:t>
-      </w:r>
+        <w:t>ChatGPT</w:t>
+      </w:r>
+      <w:proofErr w:type="spellEnd"/>
     </w:p>
     <w:p>
       <w:pPr>
@@ -4787,14 +4757,24 @@
           <w:rFonts w:eastAsia="Times New Roman"/>
         </w:rPr>
       </w:pPr>
-      <w:proofErr w:type="spellStart"/>
       <w:r>
         <w:rPr>
           <w:rFonts w:eastAsia="Times New Roman"/>
         </w:rPr>
-        <w:t>Explainability</w:t>
-      </w:r>
-      <w:proofErr w:type="spellEnd"/>
+        <w:t>Discriminative</w:t>
+      </w:r>
+      <w:r>
+        <w:rPr>
+          <w:rFonts w:eastAsia="Times New Roman"/>
+        </w:rPr>
+        <w:t xml:space="preserve"> </w:t>
+      </w:r>
+      <w:r>
+        <w:rPr>
+          <w:rFonts w:eastAsia="Times New Roman"/>
+        </w:rPr>
+        <w:t>Machine Learning</w:t>
+      </w:r>
     </w:p>
     <w:p>
       <w:pPr>
@@ -4808,7 +4788,7 @@
         <w:rPr>
           <w:rFonts w:eastAsia="Times New Roman"/>
         </w:rPr>
-        <w:t>Generative AI</w:t>
+        <w:t>Deep Learning Algorithms</w:t>
       </w:r>
     </w:p>
     <w:p>
@@ -4819,12 +4799,14 @@
           <w:rFonts w:eastAsia="Times New Roman"/>
         </w:rPr>
       </w:pPr>
+      <w:proofErr w:type="spellStart"/>
       <w:r>
         <w:rPr>
           <w:rFonts w:eastAsia="Times New Roman"/>
         </w:rPr>
-        <w:t>Large Language Models (LLMs)</w:t>
-      </w:r>
+        <w:t>Explainability</w:t>
+      </w:r>
+      <w:proofErr w:type="spellEnd"/>
     </w:p>
     <w:p>
       <w:pPr>
@@ -4838,7 +4820,7 @@
         <w:rPr>
           <w:rFonts w:eastAsia="Times New Roman"/>
         </w:rPr>
-        <w:t>Neuro-symbolic Reasoning</w:t>
+        <w:t>Generative AI</w:t>
       </w:r>
     </w:p>
     <w:p>
@@ -4853,7 +4835,133 @@
         <w:rPr>
           <w:rFonts w:eastAsia="Times New Roman"/>
         </w:rPr>
+        <w:t>Generative Pretrained Transformer</w:t>
+      </w:r>
+    </w:p>
+    <w:p>
+      <w:pPr>
+        <w:pStyle w:val="Heading3"/>
+        <w:ind w:firstLine="0"/>
+        <w:rPr>
+          <w:rFonts w:eastAsia="Times New Roman"/>
+        </w:rPr>
+      </w:pPr>
+      <w:r>
+        <w:rPr>
+          <w:rFonts w:eastAsia="Times New Roman"/>
+        </w:rPr>
+        <w:t>Large Language Models (LLMs)</w:t>
+      </w:r>
+    </w:p>
+    <w:p>
+      <w:pPr>
+        <w:pStyle w:val="Heading3"/>
+        <w:ind w:firstLine="0"/>
+        <w:rPr>
+          <w:rFonts w:eastAsia="Times New Roman"/>
+        </w:rPr>
+      </w:pPr>
+      <w:r>
+        <w:rPr>
+          <w:rFonts w:eastAsia="Times New Roman"/>
+        </w:rPr>
+        <w:t>Neuro-symbolic Reasoning</w:t>
+      </w:r>
+    </w:p>
+    <w:p>
+      <w:pPr>
+        <w:pStyle w:val="Heading3"/>
+        <w:ind w:firstLine="0"/>
+        <w:rPr>
+          <w:rFonts w:eastAsia="Times New Roman"/>
+        </w:rPr>
+      </w:pPr>
+      <w:r>
+        <w:rPr>
+          <w:rFonts w:eastAsia="Times New Roman"/>
+        </w:rPr>
+        <w:t>Ne</w:t>
+      </w:r>
+      <w:r>
+        <w:rPr>
+          <w:rFonts w:eastAsia="Times New Roman"/>
+        </w:rPr>
+        <w:t>ural Networks</w:t>
+      </w:r>
+    </w:p>
+    <w:p>
+      <w:pPr>
+        <w:pStyle w:val="Heading3"/>
+        <w:ind w:firstLine="0"/>
+        <w:rPr>
+          <w:rFonts w:eastAsia="Times New Roman"/>
+        </w:rPr>
+      </w:pPr>
+      <w:r>
+        <w:rPr>
+          <w:rFonts w:eastAsia="Times New Roman"/>
+        </w:rPr>
         <w:t>Prompting</w:t>
+      </w:r>
+    </w:p>
+    <w:p>
+      <w:pPr>
+        <w:pStyle w:val="Heading3"/>
+        <w:ind w:firstLine="0"/>
+        <w:rPr>
+          <w:rFonts w:eastAsia="Times New Roman"/>
+        </w:rPr>
+      </w:pPr>
+      <w:r>
+        <w:rPr>
+          <w:rFonts w:eastAsia="Times New Roman"/>
+        </w:rPr>
+        <w:t>Reinforcement Learning</w:t>
+      </w:r>
+    </w:p>
+    <w:p>
+      <w:pPr>
+        <w:pStyle w:val="Heading3"/>
+        <w:ind w:firstLine="0"/>
+        <w:rPr>
+          <w:rFonts w:eastAsia="Times New Roman"/>
+        </w:rPr>
+      </w:pPr>
+      <w:r>
+        <w:rPr>
+          <w:rFonts w:eastAsia="Times New Roman"/>
+        </w:rPr>
+        <w:t>Reinforcement Learning from Human Feedback (RLHF)</w:t>
+      </w:r>
+    </w:p>
+    <w:p>
+      <w:pPr>
+        <w:pStyle w:val="Heading3"/>
+        <w:ind w:firstLine="0"/>
+        <w:rPr>
+          <w:rFonts w:eastAsia="Times New Roman"/>
+        </w:rPr>
+      </w:pPr>
+      <w:r>
+        <w:rPr>
+          <w:rFonts w:eastAsia="Times New Roman"/>
+        </w:rPr>
+        <w:t>Supervised Learning</w:t>
+      </w:r>
+    </w:p>
+    <w:p>
+      <w:pPr>
+        <w:pStyle w:val="Heading3"/>
+        <w:ind w:firstLine="0"/>
+        <w:rPr>
+          <w:rFonts w:eastAsia="Times New Roman"/>
+        </w:rPr>
+      </w:pPr>
+      <w:r>
+        <w:rPr>
+          <w:rFonts w:eastAsia="Times New Roman"/>
+        </w:rPr>
+        <w:t>Unsupervised Learning</w:t>
       </w:r>
     </w:p>
     <w:p>
@@ -4874,38 +4982,69 @@
     </w:p>
     <w:p>
       <w:r>
-        <w:t>Begin writing here…</w:t>
-      </w:r>
-    </w:p>
-    <w:p>
-      <w:r>
-        <w:t xml:space="preserve">Checklist: </w:t>
-      </w:r>
-    </w:p>
-    <w:p>
-      <w:sdt>
-        <w:sdtPr>
-          <w:id w:val="733977211"/>
-          <w14:checkbox>
-            <w14:checked w14:val="0"/>
-            <w14:checkedState w14:val="2612" w14:font="MS Gothic"/>
-            <w14:uncheckedState w14:val="2610" w14:font="MS Gothic"/>
-          </w14:checkbox>
-        </w:sdtPr>
-        <w:sdtContent>
-          <w:r>
-            <w:rPr>
-              <w:rFonts w:ascii="Segoe UI Symbol" w:hAnsi="Segoe UI Symbol" w:cs="Segoe UI Symbol"/>
-            </w:rPr>
-            <w:t>☐</w:t>
-          </w:r>
-        </w:sdtContent>
-      </w:sdt>
-      <w:r>
-        <w:t xml:space="preserve"> Briefly restate the key points discussed in the chapter. Review the headings and/or table of contents to ensure all key points are covered.</w:t>
-      </w:r>
-    </w:p>
-    <w:p/>
+        <w:t xml:space="preserve">Generative AI is lighting a fire under the business community and sparking their imagination of a world where unsupervised learning transforms every aspect of their customer experience. While this represents a transformative opportunity, it also comes with risks for highly regulated enterprises such as financial institutions, healthcare, and worker safety. In parallel, there are challenges and risks that the state-of-the-art doesn’t meet corporate standards and expectations. The actual state of technology is typically somewhere between the hype and the conservative perspective. This constructive research aims to explore these two extremes and </w:t>
+      </w:r>
+      <w:r>
+        <w:lastRenderedPageBreak/>
+        <w:t>present a logical use case-driven taxonomy that prioritizes safely meeting business expectations while minimizing the second</w:t>
+      </w:r>
+      <w:r>
+        <w:t>-</w:t>
+      </w:r>
+      <w:r>
+        <w:t>mover disadvantage.</w:t>
+      </w:r>
+    </w:p>
+    <w:p>
+      <w:r>
+        <w:t>This research project will achieve this objective through four research questions. First, it defines the taxonomy of use cases and potential opportunities. Generative AI features span text, audio, image, video, and code generation. Next, it examines the effectiveness and efficiency of implementing those techniques using state-of-the-art technologies. Fourth, it culminates these three research questions and asks what is most appropriate for regulated enterprises to adopt today versus tomorrow. Significant concerns and challenges exist within each of these steps as the consumer space exponentially processes. This research project aims to remain neutral and establish the most pragmatic model for businesses to allocate capital toward Generative AI features.</w:t>
+      </w:r>
+    </w:p>
+    <w:p>
+      <w:r>
+        <w:t xml:space="preserve">This study focuses on regulated businesses adopting Generative AI </w:t>
+      </w:r>
+      <w:proofErr w:type="gramStart"/>
+      <w:r>
+        <w:t>capabilities</w:t>
+      </w:r>
+      <w:proofErr w:type="gramEnd"/>
+      <w:r>
+        <w:t xml:space="preserve"> is unique. That makes its perspective unique over the growing interest in these capabilities. While the researchers stand committed to accelerating that adoption, it must occur responsibly, maximizing the end-user experience and minimizing any regulatory burden. Based on a cursory investigation, this perspective is under-represented, creating an opportunity for the constructive research project to differentiate itself.</w:t>
+      </w:r>
+    </w:p>
+    <w:p>
+      <w:r>
+        <w:t xml:space="preserve">Finally, a </w:t>
+      </w:r>
+      <w:r>
+        <w:rPr>
+          <w:i/>
+          <w:iCs/>
+        </w:rPr>
+        <w:t xml:space="preserve">Key </w:t>
+      </w:r>
+      <w:r>
+        <w:rPr>
+          <w:i/>
+          <w:iCs/>
+        </w:rPr>
+        <w:t>Terms</w:t>
+      </w:r>
+      <w:r>
+        <w:t xml:space="preserve"> list is available for establishing a baseline and helping the reader interpret the later chapters. In Chapter 2, </w:t>
+      </w:r>
+      <w:r>
+        <w:rPr>
+          <w:i/>
+          <w:iCs/>
+        </w:rPr>
+        <w:t>Literature Review</w:t>
+      </w:r>
+      <w:r>
+        <w:t>, the academic survey leverages these terms and definitions to explain foundational concepts. It represents an abridged list that later chapters will cover in-depth.</w:t>
+      </w:r>
+    </w:p>
     <w:bookmarkEnd w:id="59"/>
     <w:p/>
     <w:p>
@@ -17027,7 +17166,6 @@
   <w:style w:type="character" w:default="1" w:styleId="DefaultParagraphFont">
     <w:name w:val="Default Paragraph Font"/>
     <w:uiPriority w:val="1"/>
-    <w:semiHidden/>
     <w:unhideWhenUsed/>
   </w:style>
   <w:style w:type="table" w:default="1" w:styleId="TableNormal">

</xml_diff>

<commit_message>
aqua teen hunger force: number one in the hood gee.
</commit_message>
<xml_diff>
--- a/GenerativeAI_Manuscript.docx
+++ b/GenerativeAI_Manuscript.docx
@@ -5102,248 +5102,1095 @@
     </w:p>
     <w:p>
       <w:r>
-        <w:t>Begin writing here…</w:t>
-      </w:r>
-    </w:p>
-    <w:p>
-      <w:r>
-        <w:t xml:space="preserve">Checklist: </w:t>
-      </w:r>
-    </w:p>
-    <w:p>
-      <w:pPr>
+        <w:t xml:space="preserve">The problem to be addressed in this study is an exploratory analysis of Generative AI use cases is the viability and practicality of mechanisms for ensuring norms and expectations of enterprise businesses within regulated environments. The purpose of this constructive design study is to examine the state of Generative AI capabilities within enterprise businesses and create a framework for prioritizing use cases based on risk and </w:t>
+      </w:r>
+      <w:proofErr w:type="gramStart"/>
+      <w:r>
+        <w:t>practicality</w:t>
+      </w:r>
+      <w:proofErr w:type="gramEnd"/>
+    </w:p>
+    <w:p>
+      <w:pPr>
+        <w:pStyle w:val="Heading2"/>
+        <w:ind w:firstLine="0"/>
+      </w:pPr>
+      <w:bookmarkStart w:id="67" w:name="_Toc134428779"/>
+      <w:r>
+        <w:t>Literature Search Strategies</w:t>
+      </w:r>
+      <w:bookmarkEnd w:id="67"/>
+    </w:p>
+    <w:p>
+      <w:pPr>
+        <w:ind w:firstLine="0"/>
+      </w:pPr>
+      <w:r>
+        <w:tab/>
+        <w:t>This literature review used the Northcentral University Library (NCUL) to identify relevant peer-reviewed articles and books published from 2019 to 202</w:t>
+      </w:r>
+      <w:r>
+        <w:t>3</w:t>
+      </w:r>
+      <w:r>
+        <w:t xml:space="preserve">. It also includes foundational papers for historical context and generally accepted process standards outside this period. Students use NCUL’s Roadrunner search to aggregate results from industry-standard sources like the </w:t>
+      </w:r>
+      <w:r>
+        <w:t>IEEE Xplore Digital Library, ACM Digital Library</w:t>
+      </w:r>
+      <w:r>
+        <w:t xml:space="preserve">, and ProQuest. </w:t>
+      </w:r>
+    </w:p>
+    <w:p>
+      <w:r>
+        <w:t xml:space="preserve">A breath-first search scanned for </w:t>
+      </w:r>
+      <w:r>
+        <w:t>surveys</w:t>
+      </w:r>
+      <w:r>
+        <w:t xml:space="preserve">, challenges, and opportunities on the constructive research project’s core concepts (see Table 2). The breath-first search uncovered several themes that drove depth-first investigations. </w:t>
+      </w:r>
+      <w:r>
+        <w:rPr>
+          <w:strike/>
+        </w:rPr>
+        <w:t xml:space="preserve">For instance, researchers are approaching hyper-scale ML training with custom hardware acceleration and continuous learning-at-the-edge methods (Plus Company Updates, 2021; </w:t>
+      </w:r>
+      <w:proofErr w:type="spellStart"/>
+      <w:r>
+        <w:rPr>
+          <w:strike/>
+        </w:rPr>
+        <w:t>Prapas</w:t>
+      </w:r>
+      <w:proofErr w:type="spellEnd"/>
+      <w:r>
+        <w:rPr>
+          <w:strike/>
+        </w:rPr>
+        <w:t xml:space="preserve"> et al., 2021). In other cases, themes like </w:t>
+      </w:r>
+      <w:r>
         <w:rPr>
           <w:i/>
           <w:iCs/>
-        </w:rPr>
-      </w:pPr>
+          <w:strike/>
+        </w:rPr>
+        <w:t>Using Convolutional-Graph Neural Networks (C-GNN) for HAR</w:t>
+      </w:r>
+      <w:r>
+        <w:rPr>
+          <w:strike/>
+        </w:rPr>
+        <w:t xml:space="preserve"> necessitate a sequential breadth-first search to contextualize supporting concepts.</w:t>
+      </w:r>
+      <w:r>
+        <w:t xml:space="preserve"> This search process continued until finding fifty unique documents. Next, bibliographical reviews for each publication extracted themes. Those sorted themes are available in the proceeding conceptual frame section, which presents each topic’s current state and direction from Table 2.</w:t>
+      </w:r>
+    </w:p>
+    <w:p>
+      <w:pPr>
+        <w:pStyle w:val="Caption"/>
+        <w:ind w:firstLine="0"/>
+        <w:rPr>
+          <w:i/>
+        </w:rPr>
+      </w:pPr>
+      <w:bookmarkStart w:id="68" w:name="_Toc134428818"/>
+      <w:r>
+        <w:rPr>
+          <w:b/>
+          <w:bCs/>
+        </w:rPr>
+        <w:lastRenderedPageBreak/>
+        <w:t xml:space="preserve">Table </w:t>
+      </w:r>
+      <w:r>
+        <w:rPr>
+          <w:b/>
+          <w:bCs/>
+        </w:rPr>
+        <w:fldChar w:fldCharType="begin"/>
+      </w:r>
+      <w:r>
+        <w:rPr>
+          <w:b/>
+          <w:bCs/>
+        </w:rPr>
+        <w:instrText xml:space="preserve"> SEQ Table \* ARABIC </w:instrText>
+      </w:r>
+      <w:r>
+        <w:rPr>
+          <w:b/>
+          <w:bCs/>
+        </w:rPr>
+        <w:fldChar w:fldCharType="separate"/>
+      </w:r>
+      <w:r>
+        <w:rPr>
+          <w:b/>
+          <w:bCs/>
+          <w:noProof/>
+        </w:rPr>
+        <w:t>2</w:t>
+      </w:r>
+      <w:r>
+        <w:rPr>
+          <w:b/>
+          <w:bCs/>
+          <w:noProof/>
+        </w:rPr>
+        <w:fldChar w:fldCharType="end"/>
+      </w:r>
+      <w:r>
+        <w:rPr>
+          <w:b/>
+          <w:bCs/>
+        </w:rPr>
+        <w:br/>
+      </w:r>
+      <w:r>
+        <w:rPr>
+          <w:i/>
+        </w:rPr>
+        <w:t>Survey search terms</w:t>
+      </w:r>
+      <w:bookmarkEnd w:id="68"/>
+    </w:p>
+    <w:tbl>
+      <w:tblPr>
+        <w:tblStyle w:val="GridTable4"/>
+        <w:tblW w:w="9355" w:type="dxa"/>
+        <w:tblLook w:val="04A0" w:firstRow="1" w:lastRow="0" w:firstColumn="1" w:lastColumn="0" w:noHBand="0" w:noVBand="1"/>
+      </w:tblPr>
+      <w:tblGrid>
+        <w:gridCol w:w="2875"/>
+        <w:gridCol w:w="6480"/>
+      </w:tblGrid>
+      <w:tr>
+        <w:trPr>
+          <w:cnfStyle w:val="100000000000" w:firstRow="1" w:lastRow="0" w:firstColumn="0" w:lastColumn="0" w:oddVBand="0" w:evenVBand="0" w:oddHBand="0" w:evenHBand="0" w:firstRowFirstColumn="0" w:firstRowLastColumn="0" w:lastRowFirstColumn="0" w:lastRowLastColumn="0"/>
+        </w:trPr>
+        <w:tc>
+          <w:tcPr>
+            <w:cnfStyle w:val="001000000000" w:firstRow="0" w:lastRow="0" w:firstColumn="1" w:lastColumn="0" w:oddVBand="0" w:evenVBand="0" w:oddHBand="0" w:evenHBand="0" w:firstRowFirstColumn="0" w:firstRowLastColumn="0" w:lastRowFirstColumn="0" w:lastRowLastColumn="0"/>
+            <w:tcW w:w="2875" w:type="dxa"/>
+          </w:tcPr>
+          <w:p>
+            <w:pPr>
+              <w:ind w:firstLine="0"/>
+            </w:pPr>
+            <w:r>
+              <w:t>Concept</w:t>
+            </w:r>
+          </w:p>
+        </w:tc>
+        <w:tc>
+          <w:tcPr>
+            <w:tcW w:w="6480" w:type="dxa"/>
+          </w:tcPr>
+          <w:p>
+            <w:pPr>
+              <w:ind w:firstLine="0"/>
+              <w:cnfStyle w:val="100000000000" w:firstRow="1" w:lastRow="0" w:firstColumn="0" w:lastColumn="0" w:oddVBand="0" w:evenVBand="0" w:oddHBand="0" w:evenHBand="0" w:firstRowFirstColumn="0" w:firstRowLastColumn="0" w:lastRowFirstColumn="0" w:lastRowLastColumn="0"/>
+            </w:pPr>
+            <w:r>
+              <w:t>Example search queries</w:t>
+            </w:r>
+          </w:p>
+        </w:tc>
+      </w:tr>
+      <w:tr>
+        <w:trPr>
+          <w:cnfStyle w:val="000000100000" w:firstRow="0" w:lastRow="0" w:firstColumn="0" w:lastColumn="0" w:oddVBand="0" w:evenVBand="0" w:oddHBand="1" w:evenHBand="0" w:firstRowFirstColumn="0" w:firstRowLastColumn="0" w:lastRowFirstColumn="0" w:lastRowLastColumn="0"/>
+        </w:trPr>
+        <w:tc>
+          <w:tcPr>
+            <w:cnfStyle w:val="001000000000" w:firstRow="0" w:lastRow="0" w:firstColumn="1" w:lastColumn="0" w:oddVBand="0" w:evenVBand="0" w:oddHBand="0" w:evenHBand="0" w:firstRowFirstColumn="0" w:firstRowLastColumn="0" w:lastRowFirstColumn="0" w:lastRowLastColumn="0"/>
+            <w:tcW w:w="2875" w:type="dxa"/>
+          </w:tcPr>
+          <w:p>
+            <w:pPr>
+              <w:ind w:firstLine="0"/>
+              <w:rPr>
+                <w:strike/>
+              </w:rPr>
+            </w:pPr>
+            <w:r>
+              <w:rPr>
+                <w:strike/>
+              </w:rPr>
+              <w:t>Elderly and special needs industry state</w:t>
+            </w:r>
+          </w:p>
+        </w:tc>
+        <w:tc>
+          <w:tcPr>
+            <w:tcW w:w="6480" w:type="dxa"/>
+          </w:tcPr>
+          <w:p>
+            <w:pPr>
+              <w:pStyle w:val="ListParagraph"/>
+              <w:numPr>
+                <w:ilvl w:val="0"/>
+                <w:numId w:val="47"/>
+              </w:numPr>
+              <w:suppressAutoHyphens w:val="0"/>
+              <w:cnfStyle w:val="000000100000" w:firstRow="0" w:lastRow="0" w:firstColumn="0" w:lastColumn="0" w:oddVBand="0" w:evenVBand="0" w:oddHBand="1" w:evenHBand="0" w:firstRowFirstColumn="0" w:firstRowLastColumn="0" w:lastRowFirstColumn="0" w:lastRowLastColumn="0"/>
+              <w:rPr>
+                <w:strike/>
+              </w:rPr>
+            </w:pPr>
+            <w:r>
+              <w:rPr>
+                <w:strike/>
+              </w:rPr>
+              <w:t>(</w:t>
+            </w:r>
+            <w:proofErr w:type="gramStart"/>
+            <w:r>
+              <w:rPr>
+                <w:strike/>
+              </w:rPr>
+              <w:t>elderly</w:t>
+            </w:r>
+            <w:proofErr w:type="gramEnd"/>
+            <w:r>
+              <w:rPr>
+                <w:strike/>
+              </w:rPr>
+              <w:t xml:space="preserve"> care or special needs) and industry</w:t>
+            </w:r>
+          </w:p>
+          <w:p>
+            <w:pPr>
+              <w:pStyle w:val="ListParagraph"/>
+              <w:numPr>
+                <w:ilvl w:val="0"/>
+                <w:numId w:val="47"/>
+              </w:numPr>
+              <w:suppressAutoHyphens w:val="0"/>
+              <w:cnfStyle w:val="000000100000" w:firstRow="0" w:lastRow="0" w:firstColumn="0" w:lastColumn="0" w:oddVBand="0" w:evenVBand="0" w:oddHBand="1" w:evenHBand="0" w:firstRowFirstColumn="0" w:firstRowLastColumn="0" w:lastRowFirstColumn="0" w:lastRowLastColumn="0"/>
+              <w:rPr>
+                <w:strike/>
+              </w:rPr>
+            </w:pPr>
+            <w:r>
+              <w:rPr>
+                <w:strike/>
+              </w:rPr>
+              <w:t>(</w:t>
+            </w:r>
+            <w:proofErr w:type="gramStart"/>
+            <w:r>
+              <w:rPr>
+                <w:strike/>
+              </w:rPr>
+              <w:t>global</w:t>
+            </w:r>
+            <w:proofErr w:type="gramEnd"/>
+            <w:r>
+              <w:rPr>
+                <w:strike/>
+              </w:rPr>
+              <w:t xml:space="preserve"> or internal) and (disabled or medical)</w:t>
+            </w:r>
+          </w:p>
+        </w:tc>
+      </w:tr>
+      <w:tr>
+        <w:tc>
+          <w:tcPr>
+            <w:cnfStyle w:val="001000000000" w:firstRow="0" w:lastRow="0" w:firstColumn="1" w:lastColumn="0" w:oddVBand="0" w:evenVBand="0" w:oddHBand="0" w:evenHBand="0" w:firstRowFirstColumn="0" w:firstRowLastColumn="0" w:lastRowFirstColumn="0" w:lastRowLastColumn="0"/>
+            <w:tcW w:w="2875" w:type="dxa"/>
+          </w:tcPr>
+          <w:p>
+            <w:pPr>
+              <w:ind w:firstLine="0"/>
+              <w:rPr>
+                <w:strike/>
+              </w:rPr>
+            </w:pPr>
+            <w:r>
+              <w:rPr>
+                <w:strike/>
+              </w:rPr>
+              <w:t>Computer vision (CV)</w:t>
+            </w:r>
+          </w:p>
+        </w:tc>
+        <w:tc>
+          <w:tcPr>
+            <w:tcW w:w="6480" w:type="dxa"/>
+          </w:tcPr>
+          <w:p>
+            <w:pPr>
+              <w:pStyle w:val="ListParagraph"/>
+              <w:numPr>
+                <w:ilvl w:val="0"/>
+                <w:numId w:val="47"/>
+              </w:numPr>
+              <w:suppressAutoHyphens w:val="0"/>
+              <w:cnfStyle w:val="000000000000" w:firstRow="0" w:lastRow="0" w:firstColumn="0" w:lastColumn="0" w:oddVBand="0" w:evenVBand="0" w:oddHBand="0" w:evenHBand="0" w:firstRowFirstColumn="0" w:firstRowLastColumn="0" w:lastRowFirstColumn="0" w:lastRowLastColumn="0"/>
+              <w:rPr>
+                <w:strike/>
+              </w:rPr>
+            </w:pPr>
+            <w:r>
+              <w:rPr>
+                <w:strike/>
+              </w:rPr>
+              <w:t>computer vision or CV</w:t>
+            </w:r>
+          </w:p>
+          <w:p>
+            <w:pPr>
+              <w:pStyle w:val="ListParagraph"/>
+              <w:numPr>
+                <w:ilvl w:val="0"/>
+                <w:numId w:val="47"/>
+              </w:numPr>
+              <w:suppressAutoHyphens w:val="0"/>
+              <w:cnfStyle w:val="000000000000" w:firstRow="0" w:lastRow="0" w:firstColumn="0" w:lastColumn="0" w:oddVBand="0" w:evenVBand="0" w:oddHBand="0" w:evenHBand="0" w:firstRowFirstColumn="0" w:firstRowLastColumn="0" w:lastRowFirstColumn="0" w:lastRowLastColumn="0"/>
+              <w:rPr>
+                <w:strike/>
+              </w:rPr>
+            </w:pPr>
+            <w:r>
+              <w:rPr>
+                <w:strike/>
+              </w:rPr>
+              <w:t>computer vision and (surveys or opportunities)</w:t>
+            </w:r>
+          </w:p>
+        </w:tc>
+      </w:tr>
+      <w:tr>
+        <w:trPr>
+          <w:cnfStyle w:val="000000100000" w:firstRow="0" w:lastRow="0" w:firstColumn="0" w:lastColumn="0" w:oddVBand="0" w:evenVBand="0" w:oddHBand="1" w:evenHBand="0" w:firstRowFirstColumn="0" w:firstRowLastColumn="0" w:lastRowFirstColumn="0" w:lastRowLastColumn="0"/>
+        </w:trPr>
+        <w:tc>
+          <w:tcPr>
+            <w:cnfStyle w:val="001000000000" w:firstRow="0" w:lastRow="0" w:firstColumn="1" w:lastColumn="0" w:oddVBand="0" w:evenVBand="0" w:oddHBand="0" w:evenHBand="0" w:firstRowFirstColumn="0" w:firstRowLastColumn="0" w:lastRowFirstColumn="0" w:lastRowLastColumn="0"/>
+            <w:tcW w:w="2875" w:type="dxa"/>
+          </w:tcPr>
+          <w:p>
+            <w:pPr>
+              <w:ind w:firstLine="0"/>
+              <w:rPr>
+                <w:strike/>
+              </w:rPr>
+            </w:pPr>
+            <w:r>
+              <w:rPr>
+                <w:strike/>
+              </w:rPr>
+              <w:t>Human Activity Recognition (HAR)</w:t>
+            </w:r>
+          </w:p>
+        </w:tc>
+        <w:tc>
+          <w:tcPr>
+            <w:tcW w:w="6480" w:type="dxa"/>
+          </w:tcPr>
+          <w:p>
+            <w:pPr>
+              <w:pStyle w:val="ListParagraph"/>
+              <w:numPr>
+                <w:ilvl w:val="0"/>
+                <w:numId w:val="47"/>
+              </w:numPr>
+              <w:suppressAutoHyphens w:val="0"/>
+              <w:cnfStyle w:val="000000100000" w:firstRow="0" w:lastRow="0" w:firstColumn="0" w:lastColumn="0" w:oddVBand="0" w:evenVBand="0" w:oddHBand="1" w:evenHBand="0" w:firstRowFirstColumn="0" w:firstRowLastColumn="0" w:lastRowFirstColumn="0" w:lastRowLastColumn="0"/>
+              <w:rPr>
+                <w:strike/>
+              </w:rPr>
+            </w:pPr>
+            <w:r>
+              <w:rPr>
+                <w:strike/>
+              </w:rPr>
+              <w:t>(</w:t>
+            </w:r>
+            <w:proofErr w:type="gramStart"/>
+            <w:r>
+              <w:rPr>
+                <w:strike/>
+              </w:rPr>
+              <w:t>human</w:t>
+            </w:r>
+            <w:proofErr w:type="gramEnd"/>
+            <w:r>
+              <w:rPr>
+                <w:strike/>
+              </w:rPr>
+              <w:t xml:space="preserve"> activity recognition or HAR) and (computer vision or CV)</w:t>
+            </w:r>
+          </w:p>
+          <w:p>
+            <w:pPr>
+              <w:pStyle w:val="ListParagraph"/>
+              <w:numPr>
+                <w:ilvl w:val="0"/>
+                <w:numId w:val="47"/>
+              </w:numPr>
+              <w:suppressAutoHyphens w:val="0"/>
+              <w:cnfStyle w:val="000000100000" w:firstRow="0" w:lastRow="0" w:firstColumn="0" w:lastColumn="0" w:oddVBand="0" w:evenVBand="0" w:oddHBand="1" w:evenHBand="0" w:firstRowFirstColumn="0" w:firstRowLastColumn="0" w:lastRowFirstColumn="0" w:lastRowLastColumn="0"/>
+              <w:rPr>
+                <w:strike/>
+              </w:rPr>
+            </w:pPr>
+            <w:r>
+              <w:rPr>
+                <w:strike/>
+              </w:rPr>
+              <w:t>HAR (state-of-the-art or challenges)</w:t>
+            </w:r>
+          </w:p>
+        </w:tc>
+      </w:tr>
+      <w:tr>
+        <w:tc>
+          <w:tcPr>
+            <w:cnfStyle w:val="001000000000" w:firstRow="0" w:lastRow="0" w:firstColumn="1" w:lastColumn="0" w:oddVBand="0" w:evenVBand="0" w:oddHBand="0" w:evenHBand="0" w:firstRowFirstColumn="0" w:firstRowLastColumn="0" w:lastRowFirstColumn="0" w:lastRowLastColumn="0"/>
+            <w:tcW w:w="2875" w:type="dxa"/>
+          </w:tcPr>
+          <w:p>
+            <w:pPr>
+              <w:ind w:firstLine="0"/>
+              <w:rPr>
+                <w:strike/>
+              </w:rPr>
+            </w:pPr>
+            <w:r>
+              <w:rPr>
+                <w:strike/>
+              </w:rPr>
+              <w:t>Machine Learning (ML) Training</w:t>
+            </w:r>
+          </w:p>
+        </w:tc>
+        <w:tc>
+          <w:tcPr>
+            <w:tcW w:w="6480" w:type="dxa"/>
+          </w:tcPr>
+          <w:p>
+            <w:pPr>
+              <w:pStyle w:val="ListParagraph"/>
+              <w:numPr>
+                <w:ilvl w:val="0"/>
+                <w:numId w:val="47"/>
+              </w:numPr>
+              <w:suppressAutoHyphens w:val="0"/>
+              <w:cnfStyle w:val="000000000000" w:firstRow="0" w:lastRow="0" w:firstColumn="0" w:lastColumn="0" w:oddVBand="0" w:evenVBand="0" w:oddHBand="0" w:evenHBand="0" w:firstRowFirstColumn="0" w:firstRowLastColumn="0" w:lastRowFirstColumn="0" w:lastRowLastColumn="0"/>
+              <w:rPr>
+                <w:strike/>
+              </w:rPr>
+            </w:pPr>
+            <w:r>
+              <w:rPr>
+                <w:strike/>
+              </w:rPr>
+              <w:t>(ML or machine learning) training and scale</w:t>
+            </w:r>
+          </w:p>
+          <w:p>
+            <w:pPr>
+              <w:pStyle w:val="ListParagraph"/>
+              <w:numPr>
+                <w:ilvl w:val="0"/>
+                <w:numId w:val="47"/>
+              </w:numPr>
+              <w:suppressAutoHyphens w:val="0"/>
+              <w:cnfStyle w:val="000000000000" w:firstRow="0" w:lastRow="0" w:firstColumn="0" w:lastColumn="0" w:oddVBand="0" w:evenVBand="0" w:oddHBand="0" w:evenHBand="0" w:firstRowFirstColumn="0" w:firstRowLastColumn="0" w:lastRowFirstColumn="0" w:lastRowLastColumn="0"/>
+              <w:rPr>
+                <w:strike/>
+              </w:rPr>
+            </w:pPr>
+            <w:r>
+              <w:rPr>
+                <w:strike/>
+              </w:rPr>
+              <w:t>distributed ML training</w:t>
+            </w:r>
+          </w:p>
+        </w:tc>
+      </w:tr>
+      <w:tr>
+        <w:trPr>
+          <w:cnfStyle w:val="000000100000" w:firstRow="0" w:lastRow="0" w:firstColumn="0" w:lastColumn="0" w:oddVBand="0" w:evenVBand="0" w:oddHBand="1" w:evenHBand="0" w:firstRowFirstColumn="0" w:firstRowLastColumn="0" w:lastRowFirstColumn="0" w:lastRowLastColumn="0"/>
+        </w:trPr>
+        <w:tc>
+          <w:tcPr>
+            <w:cnfStyle w:val="001000000000" w:firstRow="0" w:lastRow="0" w:firstColumn="1" w:lastColumn="0" w:oddVBand="0" w:evenVBand="0" w:oddHBand="0" w:evenHBand="0" w:firstRowFirstColumn="0" w:firstRowLastColumn="0" w:lastRowFirstColumn="0" w:lastRowLastColumn="0"/>
+            <w:tcW w:w="2875" w:type="dxa"/>
+          </w:tcPr>
+          <w:p>
+            <w:pPr>
+              <w:ind w:firstLine="0"/>
+              <w:rPr>
+                <w:strike/>
+              </w:rPr>
+            </w:pPr>
+            <w:r>
+              <w:rPr>
+                <w:strike/>
+              </w:rPr>
+              <w:t>Physics simulation</w:t>
+            </w:r>
+          </w:p>
+        </w:tc>
+        <w:tc>
+          <w:tcPr>
+            <w:tcW w:w="6480" w:type="dxa"/>
+          </w:tcPr>
+          <w:p>
+            <w:pPr>
+              <w:pStyle w:val="ListParagraph"/>
+              <w:numPr>
+                <w:ilvl w:val="0"/>
+                <w:numId w:val="47"/>
+              </w:numPr>
+              <w:suppressAutoHyphens w:val="0"/>
+              <w:cnfStyle w:val="000000100000" w:firstRow="0" w:lastRow="0" w:firstColumn="0" w:lastColumn="0" w:oddVBand="0" w:evenVBand="0" w:oddHBand="1" w:evenHBand="0" w:firstRowFirstColumn="0" w:firstRowLastColumn="0" w:lastRowFirstColumn="0" w:lastRowLastColumn="0"/>
+              <w:rPr>
+                <w:strike/>
+              </w:rPr>
+            </w:pPr>
+            <w:r>
+              <w:rPr>
+                <w:strike/>
+              </w:rPr>
+              <w:t>(Unity or ROS or robotic operating system) and (process or environment) simulation</w:t>
+            </w:r>
+          </w:p>
+          <w:p>
+            <w:pPr>
+              <w:pStyle w:val="ListParagraph"/>
+              <w:numPr>
+                <w:ilvl w:val="0"/>
+                <w:numId w:val="47"/>
+              </w:numPr>
+              <w:suppressAutoHyphens w:val="0"/>
+              <w:cnfStyle w:val="000000100000" w:firstRow="0" w:lastRow="0" w:firstColumn="0" w:lastColumn="0" w:oddVBand="0" w:evenVBand="0" w:oddHBand="1" w:evenHBand="0" w:firstRowFirstColumn="0" w:firstRowLastColumn="0" w:lastRowFirstColumn="0" w:lastRowLastColumn="0"/>
+              <w:rPr>
+                <w:strike/>
+              </w:rPr>
+            </w:pPr>
+            <w:r>
+              <w:rPr>
+                <w:strike/>
+              </w:rPr>
+              <w:t>(</w:t>
+            </w:r>
+            <w:proofErr w:type="gramStart"/>
+            <w:r>
+              <w:rPr>
+                <w:strike/>
+              </w:rPr>
+              <w:t>dynamic</w:t>
+            </w:r>
+            <w:proofErr w:type="gramEnd"/>
+            <w:r>
+              <w:rPr>
+                <w:strike/>
+              </w:rPr>
+              <w:t xml:space="preserve"> or synthetic or virtual) environment testing</w:t>
+            </w:r>
+          </w:p>
+        </w:tc>
+      </w:tr>
+    </w:tbl>
+    <w:p/>
+    <w:p>
+      <w:r>
+        <w:t xml:space="preserve">This chapter aims to frame the historical drivers and crucial decisions that shape state-of-the-art </w:t>
+      </w:r>
+      <w:r>
+        <w:t>Generative AI</w:t>
+      </w:r>
+      <w:r>
+        <w:t xml:space="preserve">. It approaches the problem starting with a low-level view of data mining and neural network technologies. Then it examines shortcomings across those areas driving deep neural networks (DNN) as the </w:t>
+      </w:r>
+      <w:proofErr w:type="spellStart"/>
+      <w:r>
+        <w:t>defacto</w:t>
+      </w:r>
+      <w:proofErr w:type="spellEnd"/>
+      <w:r>
+        <w:t xml:space="preserve"> solution. Next, it structures those results into a logical sequence of concepts that enables the reader to understand the breadth and depth of the body of knowledge.</w:t>
+      </w:r>
+    </w:p>
+    <w:p/>
+    <w:p>
+      <w:pPr>
+        <w:pStyle w:val="Heading2"/>
+        <w:ind w:firstLine="0"/>
+      </w:pPr>
+      <w:bookmarkStart w:id="69" w:name="_Toc134428780"/>
+      <w:r>
+        <w:lastRenderedPageBreak/>
+        <w:t>Theoretical Framework</w:t>
+      </w:r>
+      <w:bookmarkEnd w:id="69"/>
+    </w:p>
+    <w:p>
+      <w:pPr>
+        <w:ind w:firstLine="0"/>
+      </w:pPr>
+      <w:r>
+        <w:tab/>
+        <w:t xml:space="preserve">A theoretical framework is a blueprint that communicates a natural progression of the phenomenon to be studied (Dickson et al., 2018). It is essential for quality research as it outlines a systematic structure of definitions, concepts, and relationships. </w:t>
+      </w:r>
+      <w:r>
+        <w:t>Four core approaches exist for studying a business use case or phenomen</w:t>
+      </w:r>
+      <w:r>
+        <w:t>on</w:t>
+      </w:r>
+      <w:r>
+        <w:t xml:space="preserve"> (see Table </w:t>
+      </w:r>
+      <w:r>
+        <w:t>3</w:t>
+      </w:r>
+      <w:r>
+        <w:t>). This study’s blueprint derives from a constructive design science research (DSR) methodology.</w:t>
+      </w:r>
+      <w:r>
+        <w:t xml:space="preserve"> </w:t>
+      </w:r>
+    </w:p>
+    <w:p>
+      <w:r>
+        <w:t xml:space="preserve">DSR is one of the most common research methods for information systems and technology </w:t>
+      </w:r>
       <w:sdt>
         <w:sdtPr>
-          <w:id w:val="1495688214"/>
-          <w14:checkbox>
-            <w14:checked w14:val="0"/>
-            <w14:checkedState w14:val="2612" w14:font="MS Gothic"/>
-            <w14:uncheckedState w14:val="2610" w14:font="MS Gothic"/>
-          </w14:checkbox>
+          <w:id w:val="-1312550505"/>
+          <w:citation/>
         </w:sdtPr>
         <w:sdtContent>
           <w:r>
+            <w:fldChar w:fldCharType="begin"/>
+          </w:r>
+          <w:r>
+            <w:instrText xml:space="preserve">CITATION Sil12 \l 1033 </w:instrText>
+          </w:r>
+          <w:r>
+            <w:fldChar w:fldCharType="separate"/>
+          </w:r>
+          <w:r>
             <w:rPr>
-              <w:rFonts w:ascii="Segoe UI Symbol" w:hAnsi="Segoe UI Symbol" w:cs="Segoe UI Symbol"/>
+              <w:noProof/>
             </w:rPr>
-            <w:t>☐</w:t>
+            <w:t>(Silvestrini &amp; Sammito, 2012)</w:t>
+          </w:r>
+          <w:r>
+            <w:fldChar w:fldCharType="end"/>
           </w:r>
         </w:sdtContent>
       </w:sdt>
       <w:r>
+        <w:t>. These studies identify a problem, build artifacts, and communicate the implementation’s unique value (</w:t>
+      </w:r>
+      <w:proofErr w:type="spellStart"/>
+      <w:r>
+        <w:t>Hevner</w:t>
+      </w:r>
+      <w:proofErr w:type="spellEnd"/>
+      <w:r>
+        <w:t xml:space="preserve"> et al., 2004). In addition, many researchers follow this process to build proof-of-concept and execute case studies. This methodology is appropriate for examining elderly and special needs care solutions. After creating the system, it can support a targeted case study that measures its ability to deliver value.</w:t>
+      </w:r>
+    </w:p>
+    <w:p>
+      <w:pPr>
+        <w:pStyle w:val="Caption"/>
+        <w:ind w:firstLine="0"/>
+        <w:rPr>
+          <w:i/>
+          <w:iCs w:val="0"/>
+        </w:rPr>
+      </w:pPr>
+      <w:bookmarkStart w:id="70" w:name="_Toc134428819"/>
+      <w:r>
+        <w:rPr>
+          <w:b/>
+          <w:bCs/>
+        </w:rPr>
+        <w:t xml:space="preserve">Table </w:t>
+      </w:r>
+      <w:r>
+        <w:rPr>
+          <w:b/>
+          <w:bCs/>
+        </w:rPr>
+        <w:fldChar w:fldCharType="begin"/>
+      </w:r>
+      <w:r>
+        <w:rPr>
+          <w:b/>
+          <w:bCs/>
+        </w:rPr>
+        <w:instrText xml:space="preserve"> SEQ Table \* ARABIC </w:instrText>
+      </w:r>
+      <w:r>
+        <w:rPr>
+          <w:b/>
+          <w:bCs/>
+        </w:rPr>
+        <w:fldChar w:fldCharType="separate"/>
+      </w:r>
+      <w:r>
+        <w:rPr>
+          <w:b/>
+          <w:bCs/>
+          <w:noProof/>
+        </w:rPr>
+        <w:t>3</w:t>
+      </w:r>
+      <w:r>
+        <w:rPr>
+          <w:b/>
+          <w:bCs/>
+          <w:noProof/>
+        </w:rPr>
+        <w:fldChar w:fldCharType="end"/>
+      </w:r>
+      <w:r>
+        <w:rPr>
+          <w:b/>
+          <w:bCs/>
+        </w:rPr>
         <w:t xml:space="preserve"> </w:t>
       </w:r>
       <w:r>
-        <w:t xml:space="preserve">Begin with </w:t>
-      </w:r>
-      <w:r>
-        <w:t>the first sentence of the</w:t>
-      </w:r>
-      <w:r>
-        <w:t xml:space="preserve"> purpose</w:t>
-      </w:r>
-      <w:r>
-        <w:t xml:space="preserve"> </w:t>
-      </w:r>
-      <w:r>
-        <w:t>statement</w:t>
-      </w:r>
-      <w:r>
-        <w:t xml:space="preserve"> </w:t>
-      </w:r>
-      <w:r>
-        <w:t xml:space="preserve">and problem statement </w:t>
-      </w:r>
-      <w:r>
-        <w:t xml:space="preserve">that leads to a brief explanation of the organization of the literature review. Do </w:t>
-      </w:r>
-      <w:r>
-        <w:rPr>
-          <w:u w:val="single"/>
-        </w:rPr>
-        <w:t>not</w:t>
-      </w:r>
-      <w:r>
-        <w:t xml:space="preserve"> simply cut and paste the Purpose Statement section from Chapter 1. </w:t>
-      </w:r>
-    </w:p>
-    <w:p>
-      <w:pPr>
+        <w:br/>
+      </w:r>
+      <w:r>
         <w:rPr>
           <w:i/>
-          <w:iCs/>
-        </w:rPr>
-      </w:pPr>
+          <w:iCs w:val="0"/>
+        </w:rPr>
+        <w:t>Example Research Strategies for Classifying Movement in Video</w:t>
+      </w:r>
+      <w:bookmarkEnd w:id="70"/>
+    </w:p>
+    <w:tbl>
+      <w:tblPr>
+        <w:tblStyle w:val="GridTable4"/>
+        <w:tblW w:w="0" w:type="auto"/>
+        <w:tblLook w:val="04A0" w:firstRow="1" w:lastRow="0" w:firstColumn="1" w:lastColumn="0" w:noHBand="0" w:noVBand="1"/>
+      </w:tblPr>
+      <w:tblGrid>
+        <w:gridCol w:w="2155"/>
+        <w:gridCol w:w="3060"/>
+        <w:gridCol w:w="4135"/>
+      </w:tblGrid>
+      <w:tr>
+        <w:trPr>
+          <w:cnfStyle w:val="100000000000" w:firstRow="1" w:lastRow="0" w:firstColumn="0" w:lastColumn="0" w:oddVBand="0" w:evenVBand="0" w:oddHBand="0" w:evenHBand="0" w:firstRowFirstColumn="0" w:firstRowLastColumn="0" w:lastRowFirstColumn="0" w:lastRowLastColumn="0"/>
+        </w:trPr>
+        <w:tc>
+          <w:tcPr>
+            <w:cnfStyle w:val="001000000000" w:firstRow="0" w:lastRow="0" w:firstColumn="1" w:lastColumn="0" w:oddVBand="0" w:evenVBand="0" w:oddHBand="0" w:evenHBand="0" w:firstRowFirstColumn="0" w:firstRowLastColumn="0" w:lastRowFirstColumn="0" w:lastRowLastColumn="0"/>
+            <w:tcW w:w="2155" w:type="dxa"/>
+          </w:tcPr>
+          <w:p>
+            <w:r>
+              <w:t>Approach</w:t>
+            </w:r>
+          </w:p>
+        </w:tc>
+        <w:tc>
+          <w:tcPr>
+            <w:tcW w:w="3060" w:type="dxa"/>
+          </w:tcPr>
+          <w:p>
+            <w:pPr>
+              <w:cnfStyle w:val="100000000000" w:firstRow="1" w:lastRow="0" w:firstColumn="0" w:lastColumn="0" w:oddVBand="0" w:evenVBand="0" w:oddHBand="0" w:evenHBand="0" w:firstRowFirstColumn="0" w:firstRowLastColumn="0" w:lastRowFirstColumn="0" w:lastRowLastColumn="0"/>
+            </w:pPr>
+            <w:r>
+              <w:t>Description</w:t>
+            </w:r>
+          </w:p>
+        </w:tc>
+        <w:tc>
+          <w:tcPr>
+            <w:tcW w:w="4135" w:type="dxa"/>
+          </w:tcPr>
+          <w:p>
+            <w:pPr>
+              <w:cnfStyle w:val="100000000000" w:firstRow="1" w:lastRow="0" w:firstColumn="0" w:lastColumn="0" w:oddVBand="0" w:evenVBand="0" w:oddHBand="0" w:evenHBand="0" w:firstRowFirstColumn="0" w:firstRowLastColumn="0" w:lastRowFirstColumn="0" w:lastRowLastColumn="0"/>
+            </w:pPr>
+            <w:r>
+              <w:t>Study Example</w:t>
+            </w:r>
+          </w:p>
+        </w:tc>
+      </w:tr>
+      <w:tr>
+        <w:trPr>
+          <w:cnfStyle w:val="000000100000" w:firstRow="0" w:lastRow="0" w:firstColumn="0" w:lastColumn="0" w:oddVBand="0" w:evenVBand="0" w:oddHBand="1" w:evenHBand="0" w:firstRowFirstColumn="0" w:firstRowLastColumn="0" w:lastRowFirstColumn="0" w:lastRowLastColumn="0"/>
+        </w:trPr>
+        <w:tc>
+          <w:tcPr>
+            <w:cnfStyle w:val="001000000000" w:firstRow="0" w:lastRow="0" w:firstColumn="1" w:lastColumn="0" w:oddVBand="0" w:evenVBand="0" w:oddHBand="0" w:evenHBand="0" w:firstRowFirstColumn="0" w:firstRowLastColumn="0" w:lastRowFirstColumn="0" w:lastRowLastColumn="0"/>
+            <w:tcW w:w="2155" w:type="dxa"/>
+          </w:tcPr>
+          <w:p>
+            <w:pPr>
+              <w:ind w:firstLine="0"/>
+            </w:pPr>
+            <w:r>
+              <w:t>Quantitative</w:t>
+            </w:r>
+          </w:p>
+        </w:tc>
+        <w:tc>
+          <w:tcPr>
+            <w:tcW w:w="3060" w:type="dxa"/>
+          </w:tcPr>
+          <w:p>
+            <w:pPr>
+              <w:ind w:firstLine="0"/>
+              <w:cnfStyle w:val="000000100000" w:firstRow="0" w:lastRow="0" w:firstColumn="0" w:lastColumn="0" w:oddVBand="0" w:evenVBand="0" w:oddHBand="1" w:evenHBand="0" w:firstRowFirstColumn="0" w:firstRowLastColumn="0" w:lastRowFirstColumn="0" w:lastRowLastColumn="0"/>
+            </w:pPr>
+            <w:r>
+              <w:t>Studies the magnitude of a phenomena</w:t>
+            </w:r>
+          </w:p>
+        </w:tc>
+        <w:tc>
+          <w:tcPr>
+            <w:tcW w:w="4135" w:type="dxa"/>
+          </w:tcPr>
+          <w:p>
+            <w:pPr>
+              <w:ind w:firstLine="0"/>
+              <w:cnfStyle w:val="000000100000" w:firstRow="0" w:lastRow="0" w:firstColumn="0" w:lastColumn="0" w:oddVBand="0" w:evenVBand="0" w:oddHBand="1" w:evenHBand="0" w:firstRowFirstColumn="0" w:firstRowLastColumn="0" w:lastRowFirstColumn="0" w:lastRowLastColumn="0"/>
+            </w:pPr>
+            <w:r>
+              <w:t>Measure the resources necessary to classify movement with embedded systems</w:t>
+            </w:r>
+          </w:p>
+        </w:tc>
+      </w:tr>
+      <w:tr>
+        <w:tc>
+          <w:tcPr>
+            <w:cnfStyle w:val="001000000000" w:firstRow="0" w:lastRow="0" w:firstColumn="1" w:lastColumn="0" w:oddVBand="0" w:evenVBand="0" w:oddHBand="0" w:evenHBand="0" w:firstRowFirstColumn="0" w:firstRowLastColumn="0" w:lastRowFirstColumn="0" w:lastRowLastColumn="0"/>
+            <w:tcW w:w="2155" w:type="dxa"/>
+          </w:tcPr>
+          <w:p>
+            <w:pPr>
+              <w:ind w:firstLine="0"/>
+            </w:pPr>
+            <w:r>
+              <w:t>Qualitative</w:t>
+            </w:r>
+          </w:p>
+        </w:tc>
+        <w:tc>
+          <w:tcPr>
+            <w:tcW w:w="3060" w:type="dxa"/>
+          </w:tcPr>
+          <w:p>
+            <w:pPr>
+              <w:ind w:firstLine="0"/>
+              <w:cnfStyle w:val="000000000000" w:firstRow="0" w:lastRow="0" w:firstColumn="0" w:lastColumn="0" w:oddVBand="0" w:evenVBand="0" w:oddHBand="0" w:evenHBand="0" w:firstRowFirstColumn="0" w:firstRowLastColumn="0" w:lastRowFirstColumn="0" w:lastRowLastColumn="0"/>
+            </w:pPr>
+            <w:r>
+              <w:t>Explores a concept without a numerical basis</w:t>
+            </w:r>
+          </w:p>
+        </w:tc>
+        <w:tc>
+          <w:tcPr>
+            <w:tcW w:w="4135" w:type="dxa"/>
+          </w:tcPr>
+          <w:p>
+            <w:pPr>
+              <w:ind w:firstLine="0"/>
+              <w:cnfStyle w:val="000000000000" w:firstRow="0" w:lastRow="0" w:firstColumn="0" w:lastColumn="0" w:oddVBand="0" w:evenVBand="0" w:oddHBand="0" w:evenHBand="0" w:firstRowFirstColumn="0" w:firstRowLastColumn="0" w:lastRowFirstColumn="0" w:lastRowLastColumn="0"/>
+            </w:pPr>
+            <w:r>
+              <w:t>Exploration of reasons movement classification fails</w:t>
+            </w:r>
+          </w:p>
+        </w:tc>
+      </w:tr>
+      <w:tr>
+        <w:trPr>
+          <w:cnfStyle w:val="000000100000" w:firstRow="0" w:lastRow="0" w:firstColumn="0" w:lastColumn="0" w:oddVBand="0" w:evenVBand="0" w:oddHBand="1" w:evenHBand="0" w:firstRowFirstColumn="0" w:firstRowLastColumn="0" w:lastRowFirstColumn="0" w:lastRowLastColumn="0"/>
+        </w:trPr>
+        <w:tc>
+          <w:tcPr>
+            <w:cnfStyle w:val="001000000000" w:firstRow="0" w:lastRow="0" w:firstColumn="1" w:lastColumn="0" w:oddVBand="0" w:evenVBand="0" w:oddHBand="0" w:evenHBand="0" w:firstRowFirstColumn="0" w:firstRowLastColumn="0" w:lastRowFirstColumn="0" w:lastRowLastColumn="0"/>
+            <w:tcW w:w="2155" w:type="dxa"/>
+          </w:tcPr>
+          <w:p>
+            <w:pPr>
+              <w:ind w:firstLine="0"/>
+            </w:pPr>
+            <w:r>
+              <w:t>Mixed-Method</w:t>
+            </w:r>
+          </w:p>
+        </w:tc>
+        <w:tc>
+          <w:tcPr>
+            <w:tcW w:w="3060" w:type="dxa"/>
+          </w:tcPr>
+          <w:p>
+            <w:pPr>
+              <w:ind w:firstLine="0"/>
+              <w:cnfStyle w:val="000000100000" w:firstRow="0" w:lastRow="0" w:firstColumn="0" w:lastColumn="0" w:oddVBand="0" w:evenVBand="0" w:oddHBand="1" w:evenHBand="0" w:firstRowFirstColumn="0" w:firstRowLastColumn="0" w:lastRowFirstColumn="0" w:lastRowLastColumn="0"/>
+            </w:pPr>
+            <w:r>
+              <w:t>Combines exploration and studying the magnitude of these issues</w:t>
+            </w:r>
+          </w:p>
+        </w:tc>
+        <w:tc>
+          <w:tcPr>
+            <w:tcW w:w="4135" w:type="dxa"/>
+          </w:tcPr>
+          <w:p>
+            <w:pPr>
+              <w:ind w:firstLine="0"/>
+              <w:cnfStyle w:val="000000100000" w:firstRow="0" w:lastRow="0" w:firstColumn="0" w:lastColumn="0" w:oddVBand="0" w:evenVBand="0" w:oddHBand="1" w:evenHBand="0" w:firstRowFirstColumn="0" w:firstRowLastColumn="0" w:lastRowFirstColumn="0" w:lastRowLastColumn="0"/>
+            </w:pPr>
+            <w:r>
+              <w:t>What preparation steps reduce the costs of movement classification</w:t>
+            </w:r>
+          </w:p>
+        </w:tc>
+      </w:tr>
+      <w:tr>
+        <w:tc>
+          <w:tcPr>
+            <w:cnfStyle w:val="001000000000" w:firstRow="0" w:lastRow="0" w:firstColumn="1" w:lastColumn="0" w:oddVBand="0" w:evenVBand="0" w:oddHBand="0" w:evenHBand="0" w:firstRowFirstColumn="0" w:firstRowLastColumn="0" w:lastRowFirstColumn="0" w:lastRowLastColumn="0"/>
+            <w:tcW w:w="2155" w:type="dxa"/>
+          </w:tcPr>
+          <w:p>
+            <w:pPr>
+              <w:ind w:firstLine="0"/>
+            </w:pPr>
+            <w:r>
+              <w:lastRenderedPageBreak/>
+              <w:t>Constructive</w:t>
+            </w:r>
+          </w:p>
+        </w:tc>
+        <w:tc>
+          <w:tcPr>
+            <w:tcW w:w="3060" w:type="dxa"/>
+          </w:tcPr>
+          <w:p>
+            <w:pPr>
+              <w:ind w:firstLine="0"/>
+              <w:cnfStyle w:val="000000000000" w:firstRow="0" w:lastRow="0" w:firstColumn="0" w:lastColumn="0" w:oddVBand="0" w:evenVBand="0" w:oddHBand="0" w:evenHBand="0" w:firstRowFirstColumn="0" w:firstRowLastColumn="0" w:lastRowFirstColumn="0" w:lastRowLastColumn="0"/>
+            </w:pPr>
+            <w:r>
+              <w:t>Produce artifacts to study a scenario</w:t>
+            </w:r>
+          </w:p>
+        </w:tc>
+        <w:tc>
+          <w:tcPr>
+            <w:tcW w:w="4135" w:type="dxa"/>
+          </w:tcPr>
+          <w:p>
+            <w:pPr>
+              <w:ind w:firstLine="0"/>
+              <w:cnfStyle w:val="000000000000" w:firstRow="0" w:lastRow="0" w:firstColumn="0" w:lastColumn="0" w:oddVBand="0" w:evenVBand="0" w:oddHBand="0" w:evenHBand="0" w:firstRowFirstColumn="0" w:firstRowLastColumn="0" w:lastRowFirstColumn="0" w:lastRowLastColumn="0"/>
+            </w:pPr>
+            <w:r>
+              <w:t>Create an algorithm for classifying movements</w:t>
+            </w:r>
+          </w:p>
+        </w:tc>
+      </w:tr>
+    </w:tbl>
+    <w:p>
+      <w:pPr>
+        <w:pStyle w:val="Heading3"/>
+        <w:ind w:firstLine="0"/>
+      </w:pPr>
+      <w:bookmarkStart w:id="71" w:name="_Toc79709053"/>
+      <w:r>
+        <w:br/>
+        <w:t>Fundamental Approach</w:t>
+      </w:r>
+      <w:bookmarkEnd w:id="71"/>
+    </w:p>
+    <w:p>
+      <w:r>
+        <w:t>Constructive research practitioners gravitate toward either Design Science Research (DSR) or the Constructive Research Approach (CRA). One of the critical differences between them is that DSR relies more heavily on existing theories, versus CRA does not explicitly require a base theory</w:t>
+      </w:r>
       <w:sdt>
         <w:sdtPr>
-          <w:id w:val="1453526928"/>
-          <w14:checkbox>
-            <w14:checked w14:val="0"/>
-            <w14:checkedState w14:val="2612" w14:font="MS Gothic"/>
-            <w14:uncheckedState w14:val="2610" w14:font="MS Gothic"/>
-          </w14:checkbox>
+          <w:id w:val="-1277791731"/>
+          <w:citation/>
         </w:sdtPr>
         <w:sdtContent>
           <w:r>
+            <w:fldChar w:fldCharType="begin"/>
+          </w:r>
+          <w:r>
+            <w:instrText xml:space="preserve">CITATION Pii13 \l 1033 </w:instrText>
+          </w:r>
+          <w:r>
+            <w:fldChar w:fldCharType="separate"/>
+          </w:r>
+          <w:r>
             <w:rPr>
-              <w:rFonts w:ascii="Segoe UI Symbol" w:hAnsi="Segoe UI Symbol" w:cs="Segoe UI Symbol"/>
+              <w:noProof/>
             </w:rPr>
-            <w:t>☐</w:t>
+            <w:t xml:space="preserve"> (Piirainen &amp; Gonzalez, 2013)</w:t>
+          </w:r>
+          <w:r>
+            <w:fldChar w:fldCharType="end"/>
           </w:r>
         </w:sdtContent>
       </w:sdt>
       <w:r>
-        <w:t xml:space="preserve"> </w:t>
-      </w:r>
-      <w:r>
-        <w:rPr>
-          <w:rFonts w:eastAsia="Segoe UI"/>
-        </w:rPr>
-        <w:t xml:space="preserve"> Provide an overview of the sub-headings in the literature that will be discussed.</w:t>
-      </w:r>
-      <w:r>
-        <w:t xml:space="preserve"> </w:t>
-      </w:r>
-    </w:p>
-    <w:p>
-      <w:sdt>
-        <w:sdtPr>
-          <w:id w:val="328495018"/>
-          <w14:checkbox>
-            <w14:checked w14:val="0"/>
-            <w14:checkedState w14:val="2612" w14:font="MS Gothic"/>
-            <w14:uncheckedState w14:val="2610" w14:font="MS Gothic"/>
-          </w14:checkbox>
-        </w:sdtPr>
-        <w:sdtContent>
-          <w:r>
-            <w:rPr>
-              <w:rFonts w:ascii="Segoe UI Symbol" w:hAnsi="Segoe UI Symbol" w:cs="Segoe UI Symbol"/>
-            </w:rPr>
-            <w:t>☐</w:t>
-          </w:r>
-        </w:sdtContent>
-      </w:sdt>
-      <w:r>
-        <w:t xml:space="preserve"> </w:t>
-      </w:r>
-      <w:r>
-        <w:t xml:space="preserve">At the end of this section, </w:t>
-      </w:r>
-      <w:r>
-        <w:t xml:space="preserve">indicate </w:t>
-      </w:r>
-      <w:r>
-        <w:t xml:space="preserve">the databases accessed and the search engines used. </w:t>
-      </w:r>
-      <w:r>
-        <w:t>Discuss</w:t>
-      </w:r>
-      <w:r>
-        <w:t xml:space="preserve"> all the search parameters, including the search terms and their combinations (with more detailed search terms located in an appendix, if appropriate)</w:t>
-      </w:r>
-      <w:r>
-        <w:t xml:space="preserve">, range of </w:t>
-      </w:r>
-      <w:r>
-        <w:t>years, and types of literature.</w:t>
-      </w:r>
-    </w:p>
-    <w:p>
-      <w:sdt>
-        <w:sdtPr>
-          <w:id w:val="1536997100"/>
-          <w14:checkbox>
-            <w14:checked w14:val="0"/>
-            <w14:checkedState w14:val="2612" w14:font="MS Gothic"/>
-            <w14:uncheckedState w14:val="2610" w14:font="MS Gothic"/>
-          </w14:checkbox>
-        </w:sdtPr>
-        <w:sdtContent>
-          <w:r>
-            <w:rPr>
-              <w:rFonts w:ascii="Segoe UI Symbol" w:hAnsi="Segoe UI Symbol" w:cs="Segoe UI Symbol"/>
-            </w:rPr>
-            <w:t>☐</w:t>
-          </w:r>
-        </w:sdtContent>
-      </w:sdt>
-      <w:r>
-        <w:t xml:space="preserve"> </w:t>
-      </w:r>
-      <w:r>
-        <w:t xml:space="preserve">Devote approximately </w:t>
-      </w:r>
-      <w:commentRangeStart w:id="67"/>
-      <w:r>
-        <w:t xml:space="preserve">30 </w:t>
-      </w:r>
-      <w:r>
-        <w:t xml:space="preserve">to </w:t>
-      </w:r>
-      <w:r>
-        <w:t>6</w:t>
-      </w:r>
-      <w:r>
-        <w:t xml:space="preserve">0 pages </w:t>
-      </w:r>
-      <w:commentRangeEnd w:id="67"/>
-      <w:r>
-        <w:rPr>
-          <w:rStyle w:val="CommentReference"/>
-          <w:rFonts w:cs="Arial"/>
-          <w:szCs w:val="20"/>
-        </w:rPr>
-        <w:commentReference w:id="67"/>
-      </w:r>
-      <w:r>
-        <w:t xml:space="preserve">to this </w:t>
-      </w:r>
-      <w:r>
-        <w:t>chapter</w:t>
-      </w:r>
-      <w:r>
-        <w:t xml:space="preserve"> to include citations to at least 50 relevant sources.</w:t>
-      </w:r>
-      <w:bookmarkStart w:id="68" w:name="_Toc464831652"/>
-      <w:bookmarkStart w:id="69" w:name="_Toc465328389"/>
-    </w:p>
-    <w:p>
-      <w:pPr>
-        <w:pStyle w:val="Heading2"/>
-      </w:pPr>
-      <w:bookmarkStart w:id="70" w:name="_Toc51929221"/>
-      <w:commentRangeStart w:id="71"/>
-      <w:r>
-        <w:t>Theoretical</w:t>
-      </w:r>
-      <w:r>
-        <w:t xml:space="preserve"> or</w:t>
-      </w:r>
-      <w:r>
-        <w:t xml:space="preserve"> </w:t>
-      </w:r>
-      <w:r>
-        <w:t xml:space="preserve">Conceptual Framework </w:t>
-      </w:r>
-      <w:bookmarkEnd w:id="68"/>
-      <w:bookmarkEnd w:id="69"/>
-      <w:commentRangeEnd w:id="71"/>
-      <w:r>
-        <w:rPr>
-          <w:rStyle w:val="CommentReference"/>
-          <w:b w:val="0"/>
-          <w:bCs w:val="0"/>
-          <w:szCs w:val="20"/>
-        </w:rPr>
-        <w:commentReference w:id="71"/>
-      </w:r>
-      <w:bookmarkEnd w:id="70"/>
+        <w:t xml:space="preserve">. More recently, </w:t>
+      </w:r>
+      <w:proofErr w:type="spellStart"/>
+      <w:r>
+        <w:t>Iivari</w:t>
+      </w:r>
+      <w:proofErr w:type="spellEnd"/>
+      <w:r>
+        <w:t xml:space="preserve"> (2020) criticized the debate stating that constructive research must first and foremost produce high-quality artifacts. She advocates for “less theory, but better design theory (pg. 504),” especially within rapidly evolving industries like Information Technology and Communication. Zeller (2014) would agree with this position, adding success criteria that the artifacts are “challenging, elegant and useful.”  This research project aligns with these requirements by connecting artifacts with patient needs and challenges.</w:t>
+      </w:r>
+    </w:p>
+    <w:p>
+      <w:pPr>
+        <w:pStyle w:val="Heading3"/>
+        <w:ind w:firstLine="0"/>
+      </w:pPr>
+      <w:r>
+        <w:t>Central Concepts and Relationships</w:t>
+      </w:r>
+    </w:p>
+    <w:p>
+      <w:pPr>
+        <w:pStyle w:val="Heading3"/>
+        <w:ind w:firstLine="0"/>
+      </w:pPr>
+      <w:r>
+        <w:t>Implementations and alternative frameworks</w:t>
+      </w:r>
+    </w:p>
+    <w:p>
+      <w:pPr>
+        <w:ind w:firstLine="0"/>
+      </w:pPr>
     </w:p>
     <w:p>
       <w:r>
@@ -5398,7 +6245,7 @@
         </w:sdtContent>
       </w:sdt>
       <w:r>
-        <w:t xml:space="preserve"> Explain the origin and development of the framework. Demonstrate detailed knowledge of and familiarity with both the historical and the current literature on the framework. </w:t>
+        <w:t xml:space="preserve"> Explain the origin and development of the framework. Demonstrate detailed knowledge of and familiarity with the historical and the current literature on the framework. </w:t>
       </w:r>
     </w:p>
     <w:p>
@@ -5421,7 +6268,13 @@
         </w:sdtContent>
       </w:sdt>
       <w:r>
-        <w:t xml:space="preserve"> Identify existing research studies that used this framework in a similar way. Mention alternative frameworks, with a justification of why the selected framework was chosen. </w:t>
+        <w:t xml:space="preserve"> Identify existing research studies that </w:t>
+      </w:r>
+      <w:r>
+        <w:t>similarly used this framework</w:t>
+      </w:r>
+      <w:r>
+        <w:t xml:space="preserve">. Mention alternative frameworks, with a justification of why the selected framework was chosen. </w:t>
       </w:r>
     </w:p>
     <w:p>
@@ -5450,241 +6303,28 @@
     <w:p>
       <w:pPr>
         <w:pStyle w:val="Heading2"/>
-        <w:rPr>
-          <w:rFonts w:cs="Times New Roman"/>
-        </w:rPr>
-      </w:pPr>
-      <w:bookmarkStart w:id="72" w:name="_Toc251423641"/>
-      <w:bookmarkStart w:id="73" w:name="_Toc464831653"/>
-      <w:bookmarkStart w:id="74" w:name="_Toc465328390"/>
-      <w:bookmarkStart w:id="75" w:name="_Toc51929222"/>
+        <w:ind w:firstLine="0"/>
+      </w:pPr>
+      <w:bookmarkStart w:id="72" w:name="_Toc251423642"/>
+      <w:bookmarkStart w:id="73" w:name="_Toc464831655"/>
+      <w:bookmarkStart w:id="74" w:name="_Toc465328391"/>
+      <w:bookmarkStart w:id="75" w:name="_Toc51929223"/>
       <w:commentRangeStart w:id="76"/>
       <w:r>
-        <w:t>Subtopic</w:t>
-      </w:r>
-      <w:r>
-        <w:rPr>
-          <w:rFonts w:cs="Times New Roman"/>
-        </w:rPr>
-        <w:t xml:space="preserve"> </w:t>
-      </w:r>
-      <w:commentRangeEnd w:id="76"/>
-      <w:r>
-        <w:rPr>
-          <w:rStyle w:val="CommentReference"/>
-        </w:rPr>
-        <w:commentReference w:id="76"/>
+        <w:t>Summary</w:t>
       </w:r>
       <w:bookmarkEnd w:id="72"/>
       <w:bookmarkEnd w:id="73"/>
       <w:bookmarkEnd w:id="74"/>
-      <w:bookmarkEnd w:id="75"/>
-    </w:p>
-    <w:p>
-      <w:r>
-        <w:tab/>
-        <w:t>Begin writing here…</w:t>
-      </w:r>
-    </w:p>
-    <w:p>
-      <w:pPr>
-        <w:pStyle w:val="Heading3"/>
-      </w:pPr>
-      <w:commentRangeStart w:id="77"/>
-      <w:commentRangeStart w:id="78"/>
-      <w:r>
-        <w:t xml:space="preserve">Level 3 </w:t>
-      </w:r>
-      <w:r>
-        <w:t>H</w:t>
-      </w:r>
-      <w:r>
-        <w:t>eading</w:t>
-      </w:r>
-    </w:p>
-    <w:p>
-      <w:r>
-        <w:t>Text...</w:t>
-      </w:r>
-      <w:commentRangeEnd w:id="77"/>
-      <w:r>
-        <w:rPr>
-          <w:rStyle w:val="CommentReference"/>
-          <w:rFonts w:cs="Arial"/>
-          <w:szCs w:val="20"/>
-        </w:rPr>
-        <w:commentReference w:id="77"/>
-      </w:r>
-    </w:p>
-    <w:p>
-      <w:commentRangeStart w:id="79"/>
-      <w:r>
-        <w:rPr>
-          <w:rStyle w:val="Heading4Char"/>
-        </w:rPr>
-        <w:t xml:space="preserve">Level 4 </w:t>
-      </w:r>
-      <w:r>
-        <w:rPr>
-          <w:rStyle w:val="Heading4Char"/>
-        </w:rPr>
-        <w:t>H</w:t>
-      </w:r>
-      <w:r>
-        <w:rPr>
-          <w:rStyle w:val="Heading4Char"/>
-        </w:rPr>
-        <w:t>eading.</w:t>
-      </w:r>
-      <w:r>
-        <w:t xml:space="preserve"> Text... </w:t>
-      </w:r>
-      <w:commentRangeEnd w:id="78"/>
-      <w:r>
-        <w:rPr>
-          <w:rStyle w:val="CommentReference"/>
-          <w:rFonts w:cs="Arial"/>
-          <w:szCs w:val="20"/>
-        </w:rPr>
-        <w:commentReference w:id="78"/>
-      </w:r>
-      <w:commentRangeEnd w:id="79"/>
-      <w:r>
-        <w:rPr>
-          <w:rStyle w:val="CommentReference"/>
-          <w:rFonts w:cs="Arial"/>
-          <w:szCs w:val="20"/>
-        </w:rPr>
-        <w:commentReference w:id="79"/>
-      </w:r>
-    </w:p>
-    <w:p>
-      <w:r>
-        <w:t>Checklist:</w:t>
-      </w:r>
-    </w:p>
-    <w:p>
-      <w:sdt>
-        <w:sdtPr>
-          <w:id w:val="-198399572"/>
-          <w14:checkbox>
-            <w14:checked w14:val="0"/>
-            <w14:checkedState w14:val="2612" w14:font="MS Gothic"/>
-            <w14:uncheckedState w14:val="2610" w14:font="MS Gothic"/>
-          </w14:checkbox>
-        </w:sdtPr>
-        <w:sdtContent>
-          <w:r>
-            <w:rPr>
-              <w:rFonts w:ascii="Segoe UI Symbol" w:hAnsi="Segoe UI Symbol" w:cs="Segoe UI Symbol"/>
-            </w:rPr>
-            <w:t>☐</w:t>
-          </w:r>
-        </w:sdtContent>
-      </w:sdt>
-      <w:r>
-        <w:t xml:space="preserve"> Critically analyze (i.e., note the strengths and weaknesses) and synthesize (i.e., integrate) the existing research. Rather than reporting on each study independently, describe everything known on the topic by reviewing the entire body of work. </w:t>
-      </w:r>
-    </w:p>
-    <w:p>
-      <w:sdt>
-        <w:sdtPr>
-          <w:id w:val="-1829978008"/>
-          <w14:checkbox>
-            <w14:checked w14:val="0"/>
-            <w14:checkedState w14:val="2612" w14:font="MS Gothic"/>
-            <w14:uncheckedState w14:val="2610" w14:font="MS Gothic"/>
-          </w14:checkbox>
-        </w:sdtPr>
-        <w:sdtContent>
-          <w:r>
-            <w:rPr>
-              <w:rFonts w:ascii="MS Gothic" w:eastAsia="MS Gothic" w:hAnsi="MS Gothic" w:hint="eastAsia"/>
-            </w:rPr>
-            <w:t>☐</w:t>
-          </w:r>
-        </w:sdtContent>
-      </w:sdt>
-      <w:r>
-        <w:t xml:space="preserve"> </w:t>
-      </w:r>
-      <w:commentRangeStart w:id="80"/>
-      <w:r>
-        <w:t xml:space="preserve">Present a balanced integrative critical review of the literature, ensuring all points of view are included. Cover all the important issues with a discussion of areas of convergence (i.e., agreement) and divergence (i.e., disagreement). Provide potential explanations for areas of divergence. </w:t>
-      </w:r>
-      <w:commentRangeEnd w:id="80"/>
-      <w:r>
-        <w:rPr>
-          <w:rStyle w:val="CommentReference"/>
-          <w:rFonts w:cs="Arial"/>
-          <w:szCs w:val="20"/>
-        </w:rPr>
-        <w:commentReference w:id="80"/>
-      </w:r>
-    </w:p>
-    <w:p>
-      <w:pPr>
-        <w:pStyle w:val="CommentText"/>
-      </w:pPr>
-      <w:sdt>
-        <w:sdtPr>
-          <w:id w:val="-42595025"/>
-          <w14:checkbox>
-            <w14:checked w14:val="0"/>
-            <w14:checkedState w14:val="2612" w14:font="MS Gothic"/>
-            <w14:uncheckedState w14:val="2610" w14:font="MS Gothic"/>
-          </w14:checkbox>
-        </w:sdtPr>
-        <w:sdtContent>
-          <w:r>
-            <w:rPr>
-              <w:rFonts w:ascii="Segoe UI Symbol" w:eastAsia="MS Gothic" w:hAnsi="Segoe UI Symbol" w:cs="Segoe UI Symbol"/>
-            </w:rPr>
-            <w:t>☐</w:t>
-          </w:r>
-        </w:sdtContent>
-      </w:sdt>
-      <w:r>
-        <w:t xml:space="preserve"> A</w:t>
-      </w:r>
-      <w:r>
-        <w:t xml:space="preserve">ddress issues of authority, audience, and/or bias/point of view in the sources used. </w:t>
-      </w:r>
-      <w:r>
-        <w:rPr>
-          <w:rStyle w:val="CommentReference"/>
-          <w:rFonts w:cs="Times New Roman"/>
-          <w:sz w:val="24"/>
-          <w:szCs w:val="24"/>
-        </w:rPr>
-        <w:annotationRef/>
-      </w:r>
-    </w:p>
-    <w:p/>
-    <w:p>
-      <w:pPr>
-        <w:pStyle w:val="Heading2"/>
-      </w:pPr>
-      <w:bookmarkStart w:id="81" w:name="_Toc251423642"/>
-      <w:bookmarkStart w:id="82" w:name="_Toc464831655"/>
-      <w:bookmarkStart w:id="83" w:name="_Toc465328391"/>
-      <w:bookmarkStart w:id="84" w:name="_Toc51929223"/>
-      <w:commentRangeStart w:id="85"/>
-      <w:r>
-        <w:t>Summary</w:t>
-      </w:r>
-      <w:bookmarkEnd w:id="81"/>
-      <w:bookmarkEnd w:id="82"/>
-      <w:bookmarkEnd w:id="83"/>
-      <w:commentRangeEnd w:id="85"/>
+      <w:commentRangeEnd w:id="76"/>
       <w:r>
         <w:rPr>
           <w:rStyle w:val="CommentReference"/>
           <w:szCs w:val="20"/>
         </w:rPr>
-        <w:commentReference w:id="85"/>
-      </w:r>
-      <w:bookmarkEnd w:id="84"/>
+        <w:commentReference w:id="76"/>
+      </w:r>
+      <w:bookmarkEnd w:id="75"/>
     </w:p>
     <w:p>
       <w:r>
@@ -5753,22 +6393,22 @@
         </w:rPr>
         <w:br w:type="page"/>
       </w:r>
-      <w:bookmarkStart w:id="86" w:name="_Toc464831656"/>
-      <w:bookmarkStart w:id="87" w:name="_Toc465328392"/>
-      <w:bookmarkStart w:id="88" w:name="_Toc51929224"/>
+      <w:bookmarkStart w:id="77" w:name="_Toc464831656"/>
+      <w:bookmarkStart w:id="78" w:name="_Toc465328392"/>
+      <w:bookmarkStart w:id="79" w:name="_Toc51929224"/>
       <w:r>
         <w:lastRenderedPageBreak/>
         <w:t>Chapter 3: Research Method</w:t>
       </w:r>
-      <w:bookmarkEnd w:id="86"/>
-      <w:bookmarkEnd w:id="87"/>
-      <w:bookmarkEnd w:id="88"/>
-    </w:p>
-    <w:p>
-      <w:bookmarkStart w:id="89" w:name="_Toc145748774"/>
-      <w:bookmarkStart w:id="90" w:name="_Toc155062013"/>
-      <w:bookmarkStart w:id="91" w:name="_Toc159248684"/>
-      <w:bookmarkStart w:id="92" w:name="_Toc166557819"/>
+      <w:bookmarkEnd w:id="77"/>
+      <w:bookmarkEnd w:id="78"/>
+      <w:bookmarkEnd w:id="79"/>
+    </w:p>
+    <w:p>
+      <w:bookmarkStart w:id="80" w:name="_Toc145748774"/>
+      <w:bookmarkStart w:id="81" w:name="_Toc155062013"/>
+      <w:bookmarkStart w:id="82" w:name="_Toc159248684"/>
+      <w:bookmarkStart w:id="83" w:name="_Toc166557819"/>
       <w:r>
         <w:t>Begin writing here…</w:t>
       </w:r>
@@ -5806,18 +6446,18 @@
       <w:r>
         <w:t>verbatim</w:t>
       </w:r>
-      <w:commentRangeStart w:id="93"/>
+      <w:commentRangeStart w:id="84"/>
       <w:r>
         <w:t xml:space="preserve">. </w:t>
       </w:r>
-      <w:commentRangeEnd w:id="93"/>
+      <w:commentRangeEnd w:id="84"/>
       <w:r>
         <w:rPr>
           <w:rStyle w:val="CommentReference"/>
           <w:rFonts w:cs="Arial"/>
           <w:szCs w:val="20"/>
         </w:rPr>
-        <w:commentReference w:id="93"/>
+        <w:commentReference w:id="84"/>
       </w:r>
     </w:p>
     <w:p>
@@ -5847,18 +6487,18 @@
       <w:pPr>
         <w:pStyle w:val="Heading2"/>
       </w:pPr>
-      <w:bookmarkStart w:id="94" w:name="_Toc251423644"/>
-      <w:bookmarkStart w:id="95" w:name="_Toc464831657"/>
-      <w:bookmarkStart w:id="96" w:name="_Toc465328393"/>
-      <w:bookmarkStart w:id="97" w:name="_Toc51929225"/>
-      <w:commentRangeStart w:id="98"/>
+      <w:bookmarkStart w:id="85" w:name="_Toc251423644"/>
+      <w:bookmarkStart w:id="86" w:name="_Toc464831657"/>
+      <w:bookmarkStart w:id="87" w:name="_Toc465328393"/>
+      <w:bookmarkStart w:id="88" w:name="_Toc51929225"/>
+      <w:commentRangeStart w:id="89"/>
       <w:r>
         <w:t>Research Methodology and Design</w:t>
       </w:r>
-      <w:bookmarkEnd w:id="94"/>
-      <w:bookmarkEnd w:id="95"/>
-      <w:bookmarkEnd w:id="96"/>
-      <w:commentRangeEnd w:id="98"/>
+      <w:bookmarkEnd w:id="85"/>
+      <w:bookmarkEnd w:id="86"/>
+      <w:bookmarkEnd w:id="87"/>
+      <w:commentRangeEnd w:id="89"/>
       <w:r>
         <w:rPr>
           <w:rStyle w:val="CommentReference"/>
@@ -5866,14 +6506,14 @@
           <w:bCs w:val="0"/>
           <w:szCs w:val="20"/>
         </w:rPr>
-        <w:commentReference w:id="98"/>
-      </w:r>
-      <w:bookmarkEnd w:id="97"/>
-    </w:p>
-    <w:bookmarkEnd w:id="89"/>
-    <w:bookmarkEnd w:id="90"/>
-    <w:bookmarkEnd w:id="91"/>
-    <w:bookmarkEnd w:id="92"/>
+        <w:commentReference w:id="89"/>
+      </w:r>
+      <w:bookmarkEnd w:id="88"/>
+    </w:p>
+    <w:bookmarkEnd w:id="80"/>
+    <w:bookmarkEnd w:id="81"/>
+    <w:bookmarkEnd w:id="82"/>
+    <w:bookmarkEnd w:id="83"/>
     <w:p>
       <w:r>
         <w:t>Begin writing here…</w:t>
@@ -5943,31 +6583,31 @@
       <w:pPr>
         <w:pStyle w:val="Heading2"/>
       </w:pPr>
-      <w:bookmarkStart w:id="99" w:name="_Toc464831658"/>
-      <w:bookmarkStart w:id="100" w:name="_Toc465328394"/>
-      <w:bookmarkStart w:id="101" w:name="_Toc51929226"/>
-      <w:bookmarkStart w:id="102" w:name="_Toc145748781"/>
-      <w:bookmarkStart w:id="103" w:name="_Toc145829268"/>
-      <w:commentRangeStart w:id="104"/>
+      <w:bookmarkStart w:id="90" w:name="_Toc464831658"/>
+      <w:bookmarkStart w:id="91" w:name="_Toc465328394"/>
+      <w:bookmarkStart w:id="92" w:name="_Toc51929226"/>
+      <w:bookmarkStart w:id="93" w:name="_Toc145748781"/>
+      <w:bookmarkStart w:id="94" w:name="_Toc145829268"/>
+      <w:commentRangeStart w:id="95"/>
       <w:r>
         <w:t>Population</w:t>
       </w:r>
-      <w:commentRangeEnd w:id="104"/>
+      <w:commentRangeEnd w:id="95"/>
       <w:r>
         <w:rPr>
           <w:rStyle w:val="CommentReference"/>
         </w:rPr>
-        <w:commentReference w:id="104"/>
+        <w:commentReference w:id="95"/>
       </w:r>
       <w:r>
         <w:t xml:space="preserve"> and Sample</w:t>
       </w:r>
-      <w:bookmarkEnd w:id="99"/>
-      <w:bookmarkEnd w:id="100"/>
-      <w:bookmarkEnd w:id="101"/>
-    </w:p>
-    <w:bookmarkEnd w:id="102"/>
-    <w:bookmarkEnd w:id="103"/>
+      <w:bookmarkEnd w:id="90"/>
+      <w:bookmarkEnd w:id="91"/>
+      <w:bookmarkEnd w:id="92"/>
+    </w:p>
+    <w:bookmarkEnd w:id="93"/>
+    <w:bookmarkEnd w:id="94"/>
     <w:p>
       <w:r>
         <w:t>Begin writing here…</w:t>
@@ -6157,18 +6797,18 @@
       <w:r>
         <w:t xml:space="preserve"> Describe how the participants will be (proposal) or were (manuscript) recruited (e.g., email lists from professional organizations, flyers) and/or </w:t>
       </w:r>
-      <w:commentRangeStart w:id="105"/>
+      <w:commentRangeStart w:id="96"/>
       <w:r>
         <w:t xml:space="preserve">the data will be (proposal) or were (manuscript) obtained </w:t>
       </w:r>
-      <w:commentRangeEnd w:id="105"/>
+      <w:commentRangeEnd w:id="96"/>
       <w:r>
         <w:rPr>
           <w:rStyle w:val="CommentReference"/>
           <w:rFonts w:cs="Arial"/>
           <w:szCs w:val="20"/>
         </w:rPr>
-        <w:commentReference w:id="105"/>
+        <w:commentReference w:id="96"/>
       </w:r>
       <w:r>
         <w:t xml:space="preserve">(e.g., archived data, public records) with sufficient detail </w:t>
@@ -6190,33 +6830,33 @@
       <w:pPr>
         <w:pStyle w:val="Heading2"/>
       </w:pPr>
-      <w:bookmarkStart w:id="106" w:name="_Toc251423646"/>
-      <w:bookmarkStart w:id="107" w:name="_Toc464831659"/>
-      <w:bookmarkStart w:id="108" w:name="_Toc465328395"/>
-      <w:bookmarkStart w:id="109" w:name="_Toc51929227"/>
-      <w:commentRangeStart w:id="110"/>
-      <w:commentRangeStart w:id="111"/>
+      <w:bookmarkStart w:id="97" w:name="_Toc251423646"/>
+      <w:bookmarkStart w:id="98" w:name="_Toc464831659"/>
+      <w:bookmarkStart w:id="99" w:name="_Toc465328395"/>
+      <w:bookmarkStart w:id="100" w:name="_Toc51929227"/>
+      <w:commentRangeStart w:id="101"/>
+      <w:commentRangeStart w:id="102"/>
       <w:r>
         <w:t>Materials or Instrumentation</w:t>
       </w:r>
-      <w:commentRangeEnd w:id="110"/>
+      <w:commentRangeEnd w:id="101"/>
       <w:r>
         <w:rPr>
           <w:rStyle w:val="CommentReference"/>
         </w:rPr>
-        <w:commentReference w:id="110"/>
-      </w:r>
-      <w:commentRangeEnd w:id="111"/>
+        <w:commentReference w:id="101"/>
+      </w:r>
+      <w:commentRangeEnd w:id="102"/>
       <w:r>
         <w:rPr>
           <w:rStyle w:val="CommentReference"/>
         </w:rPr>
-        <w:commentReference w:id="111"/>
-      </w:r>
-      <w:bookmarkEnd w:id="106"/>
-      <w:bookmarkEnd w:id="107"/>
-      <w:bookmarkEnd w:id="108"/>
-      <w:bookmarkEnd w:id="109"/>
+        <w:commentReference w:id="102"/>
+      </w:r>
+      <w:bookmarkEnd w:id="97"/>
+      <w:bookmarkEnd w:id="98"/>
+      <w:bookmarkEnd w:id="99"/>
+      <w:bookmarkEnd w:id="100"/>
     </w:p>
     <w:p>
       <w:r>
@@ -6285,18 +6925,18 @@
       <w:r>
         <w:t xml:space="preserve"> Describe in </w:t>
       </w:r>
-      <w:commentRangeStart w:id="112"/>
+      <w:commentRangeStart w:id="103"/>
       <w:r>
         <w:t xml:space="preserve">detail any field testing or pilot testing of instruments to include their results and any subsequent modifications. </w:t>
       </w:r>
-      <w:commentRangeEnd w:id="112"/>
+      <w:commentRangeEnd w:id="103"/>
       <w:r>
         <w:rPr>
           <w:rStyle w:val="CommentReference"/>
           <w:rFonts w:cs="Arial"/>
           <w:szCs w:val="20"/>
         </w:rPr>
-        <w:commentReference w:id="112"/>
+        <w:commentReference w:id="103"/>
       </w:r>
     </w:p>
     <w:p>
@@ -6341,42 +6981,42 @@
       <w:pPr>
         <w:pStyle w:val="Heading2"/>
       </w:pPr>
-      <w:bookmarkStart w:id="113" w:name="_Toc464831660"/>
-      <w:bookmarkStart w:id="114" w:name="_Toc465328396"/>
-      <w:bookmarkStart w:id="115" w:name="_Toc51929228"/>
-      <w:commentRangeStart w:id="116"/>
-      <w:commentRangeStart w:id="117"/>
-      <w:commentRangeStart w:id="118"/>
+      <w:bookmarkStart w:id="104" w:name="_Toc464831660"/>
+      <w:bookmarkStart w:id="105" w:name="_Toc465328396"/>
+      <w:bookmarkStart w:id="106" w:name="_Toc51929228"/>
+      <w:commentRangeStart w:id="107"/>
+      <w:commentRangeStart w:id="108"/>
+      <w:commentRangeStart w:id="109"/>
       <w:r>
         <w:t xml:space="preserve">Operational Definitions of Variables </w:t>
       </w:r>
-      <w:bookmarkEnd w:id="113"/>
-      <w:bookmarkEnd w:id="114"/>
-      <w:commentRangeEnd w:id="116"/>
+      <w:bookmarkEnd w:id="104"/>
+      <w:bookmarkEnd w:id="105"/>
+      <w:commentRangeEnd w:id="107"/>
       <w:r>
         <w:rPr>
           <w:rStyle w:val="CommentReference"/>
           <w:szCs w:val="20"/>
         </w:rPr>
-        <w:commentReference w:id="116"/>
-      </w:r>
-      <w:commentRangeEnd w:id="117"/>
+        <w:commentReference w:id="107"/>
+      </w:r>
+      <w:commentRangeEnd w:id="108"/>
       <w:r>
         <w:rPr>
           <w:rStyle w:val="CommentReference"/>
           <w:szCs w:val="20"/>
         </w:rPr>
-        <w:commentReference w:id="117"/>
-      </w:r>
-      <w:commentRangeEnd w:id="118"/>
+        <w:commentReference w:id="108"/>
+      </w:r>
+      <w:commentRangeEnd w:id="109"/>
       <w:r>
         <w:rPr>
           <w:rStyle w:val="CommentReference"/>
           <w:szCs w:val="20"/>
         </w:rPr>
-        <w:commentReference w:id="118"/>
-      </w:r>
-      <w:bookmarkEnd w:id="115"/>
+        <w:commentReference w:id="109"/>
+      </w:r>
+      <w:bookmarkEnd w:id="106"/>
     </w:p>
     <w:p>
       <w:pPr>
@@ -6392,16 +7032,16 @@
       <w:pPr>
         <w:pStyle w:val="Heading3"/>
       </w:pPr>
-      <w:commentRangeStart w:id="119"/>
+      <w:commentRangeStart w:id="110"/>
       <w:r>
         <w:t>XXX</w:t>
       </w:r>
-      <w:commentRangeEnd w:id="119"/>
+      <w:commentRangeEnd w:id="110"/>
       <w:r>
         <w:rPr>
           <w:rStyle w:val="CommentReference"/>
         </w:rPr>
-        <w:commentReference w:id="119"/>
+        <w:commentReference w:id="110"/>
       </w:r>
       <w:r>
         <w:t xml:space="preserve"> </w:t>
@@ -6516,15 +7156,15 @@
       <w:pPr>
         <w:pStyle w:val="Heading2"/>
       </w:pPr>
-      <w:bookmarkStart w:id="120" w:name="_Toc464831663"/>
-      <w:bookmarkStart w:id="121" w:name="_Toc465328397"/>
-      <w:bookmarkStart w:id="122" w:name="_Toc51929229"/>
+      <w:bookmarkStart w:id="111" w:name="_Toc464831663"/>
+      <w:bookmarkStart w:id="112" w:name="_Toc465328397"/>
+      <w:bookmarkStart w:id="113" w:name="_Toc51929229"/>
       <w:r>
         <w:t>Study Procedures</w:t>
       </w:r>
-      <w:bookmarkEnd w:id="120"/>
-      <w:bookmarkEnd w:id="121"/>
-      <w:bookmarkEnd w:id="122"/>
+      <w:bookmarkEnd w:id="111"/>
+      <w:bookmarkEnd w:id="112"/>
+      <w:bookmarkEnd w:id="113"/>
       <w:r>
         <w:t xml:space="preserve"> </w:t>
       </w:r>
@@ -6566,23 +7206,23 @@
       <w:pPr>
         <w:pStyle w:val="Heading2"/>
       </w:pPr>
-      <w:bookmarkStart w:id="123" w:name="_Toc464831664"/>
-      <w:bookmarkStart w:id="124" w:name="_Toc465328398"/>
-      <w:bookmarkStart w:id="125" w:name="_Toc51929230"/>
-      <w:commentRangeStart w:id="126"/>
+      <w:bookmarkStart w:id="114" w:name="_Toc464831664"/>
+      <w:bookmarkStart w:id="115" w:name="_Toc465328398"/>
+      <w:bookmarkStart w:id="116" w:name="_Toc51929230"/>
+      <w:commentRangeStart w:id="117"/>
       <w:r>
         <w:t>Data Analysis</w:t>
       </w:r>
-      <w:commentRangeEnd w:id="126"/>
+      <w:commentRangeEnd w:id="117"/>
       <w:r>
         <w:rPr>
           <w:rStyle w:val="CommentReference"/>
         </w:rPr>
-        <w:commentReference w:id="126"/>
-      </w:r>
-      <w:bookmarkEnd w:id="123"/>
-      <w:bookmarkEnd w:id="124"/>
-      <w:bookmarkEnd w:id="125"/>
+        <w:commentReference w:id="117"/>
+      </w:r>
+      <w:bookmarkEnd w:id="114"/>
+      <w:bookmarkEnd w:id="115"/>
+      <w:bookmarkEnd w:id="116"/>
     </w:p>
     <w:p>
       <w:r>
@@ -6784,29 +7424,29 @@
       <w:pPr>
         <w:pStyle w:val="Heading2"/>
       </w:pPr>
-      <w:bookmarkStart w:id="127" w:name="_Toc464831665"/>
-      <w:bookmarkStart w:id="128" w:name="_Toc465328399"/>
-      <w:bookmarkStart w:id="129" w:name="_Toc251423649"/>
-      <w:bookmarkStart w:id="130" w:name="_Toc51929231"/>
-      <w:commentRangeStart w:id="131"/>
+      <w:bookmarkStart w:id="118" w:name="_Toc464831665"/>
+      <w:bookmarkStart w:id="119" w:name="_Toc465328399"/>
+      <w:bookmarkStart w:id="120" w:name="_Toc251423649"/>
+      <w:bookmarkStart w:id="121" w:name="_Toc51929231"/>
+      <w:commentRangeStart w:id="122"/>
       <w:r>
         <w:t>Assumptions</w:t>
       </w:r>
-      <w:bookmarkEnd w:id="127"/>
-      <w:bookmarkEnd w:id="128"/>
+      <w:bookmarkEnd w:id="118"/>
+      <w:bookmarkEnd w:id="119"/>
       <w:r>
         <w:t xml:space="preserve"> </w:t>
       </w:r>
-      <w:bookmarkEnd w:id="129"/>
-      <w:commentRangeEnd w:id="131"/>
+      <w:bookmarkEnd w:id="120"/>
+      <w:commentRangeEnd w:id="122"/>
       <w:r>
         <w:rPr>
           <w:rStyle w:val="CommentReference"/>
           <w:szCs w:val="20"/>
         </w:rPr>
-        <w:commentReference w:id="131"/>
-      </w:r>
-      <w:bookmarkEnd w:id="130"/>
+        <w:commentReference w:id="122"/>
+      </w:r>
+      <w:bookmarkEnd w:id="121"/>
     </w:p>
     <w:p>
       <w:r>
@@ -6845,24 +7485,24 @@
       <w:pPr>
         <w:pStyle w:val="Heading2"/>
       </w:pPr>
-      <w:bookmarkStart w:id="132" w:name="_Toc464831666"/>
-      <w:bookmarkStart w:id="133" w:name="_Toc465328400"/>
-      <w:bookmarkStart w:id="134" w:name="_Toc51929232"/>
-      <w:commentRangeStart w:id="135"/>
+      <w:bookmarkStart w:id="123" w:name="_Toc464831666"/>
+      <w:bookmarkStart w:id="124" w:name="_Toc465328400"/>
+      <w:bookmarkStart w:id="125" w:name="_Toc51929232"/>
+      <w:commentRangeStart w:id="126"/>
       <w:r>
         <w:t>Limitations</w:t>
       </w:r>
-      <w:bookmarkEnd w:id="132"/>
-      <w:bookmarkEnd w:id="133"/>
-      <w:commentRangeEnd w:id="135"/>
+      <w:bookmarkEnd w:id="123"/>
+      <w:bookmarkEnd w:id="124"/>
+      <w:commentRangeEnd w:id="126"/>
       <w:r>
         <w:rPr>
           <w:rStyle w:val="CommentReference"/>
           <w:szCs w:val="20"/>
         </w:rPr>
-        <w:commentReference w:id="135"/>
-      </w:r>
-      <w:bookmarkEnd w:id="134"/>
+        <w:commentReference w:id="126"/>
+      </w:r>
+      <w:bookmarkEnd w:id="125"/>
     </w:p>
     <w:p>
       <w:r>
@@ -6924,24 +7564,24 @@
       <w:pPr>
         <w:pStyle w:val="Heading2"/>
       </w:pPr>
-      <w:bookmarkStart w:id="136" w:name="_Toc464831667"/>
-      <w:bookmarkStart w:id="137" w:name="_Toc465328401"/>
-      <w:bookmarkStart w:id="138" w:name="_Toc51929233"/>
-      <w:commentRangeStart w:id="139"/>
+      <w:bookmarkStart w:id="127" w:name="_Toc464831667"/>
+      <w:bookmarkStart w:id="128" w:name="_Toc465328401"/>
+      <w:bookmarkStart w:id="129" w:name="_Toc51929233"/>
+      <w:commentRangeStart w:id="130"/>
       <w:r>
         <w:t>Delimitations</w:t>
       </w:r>
-      <w:bookmarkEnd w:id="136"/>
-      <w:bookmarkEnd w:id="137"/>
-      <w:commentRangeEnd w:id="139"/>
+      <w:bookmarkEnd w:id="127"/>
+      <w:bookmarkEnd w:id="128"/>
+      <w:commentRangeEnd w:id="130"/>
       <w:r>
         <w:rPr>
           <w:rStyle w:val="CommentReference"/>
           <w:szCs w:val="20"/>
         </w:rPr>
-        <w:commentReference w:id="139"/>
-      </w:r>
-      <w:bookmarkEnd w:id="138"/>
+        <w:commentReference w:id="130"/>
+      </w:r>
+      <w:bookmarkEnd w:id="129"/>
     </w:p>
     <w:p>
       <w:r>
@@ -7018,24 +7658,24 @@
       <w:pPr>
         <w:pStyle w:val="Heading2"/>
       </w:pPr>
-      <w:bookmarkStart w:id="140" w:name="_Toc464831668"/>
-      <w:bookmarkStart w:id="141" w:name="_Toc465328402"/>
-      <w:bookmarkStart w:id="142" w:name="_Toc51929234"/>
-      <w:commentRangeStart w:id="143"/>
+      <w:bookmarkStart w:id="131" w:name="_Toc464831668"/>
+      <w:bookmarkStart w:id="132" w:name="_Toc465328402"/>
+      <w:bookmarkStart w:id="133" w:name="_Toc51929234"/>
+      <w:commentRangeStart w:id="134"/>
       <w:r>
         <w:t>Ethical Assurances</w:t>
       </w:r>
-      <w:bookmarkEnd w:id="140"/>
-      <w:bookmarkEnd w:id="141"/>
-      <w:commentRangeEnd w:id="143"/>
+      <w:bookmarkEnd w:id="131"/>
+      <w:bookmarkEnd w:id="132"/>
+      <w:commentRangeEnd w:id="134"/>
       <w:r>
         <w:rPr>
           <w:rStyle w:val="CommentReference"/>
           <w:szCs w:val="20"/>
         </w:rPr>
-        <w:commentReference w:id="143"/>
-      </w:r>
-      <w:bookmarkEnd w:id="142"/>
+        <w:commentReference w:id="134"/>
+      </w:r>
+      <w:bookmarkEnd w:id="133"/>
     </w:p>
     <w:p>
       <w:r>
@@ -7092,18 +7732,18 @@
       <w:r>
         <w:t xml:space="preserve"> </w:t>
       </w:r>
-      <w:commentRangeStart w:id="144"/>
+      <w:commentRangeStart w:id="135"/>
       <w:r>
         <w:t xml:space="preserve">If the risk to participants is greater than minimal, discuss the relevant ethical issues and how they will be (proposal) or were (manuscript) addressed. </w:t>
       </w:r>
-      <w:commentRangeEnd w:id="144"/>
+      <w:commentRangeEnd w:id="135"/>
       <w:r>
         <w:rPr>
           <w:rStyle w:val="CommentReference"/>
           <w:rFonts w:cs="Arial"/>
           <w:szCs w:val="20"/>
         </w:rPr>
-        <w:commentReference w:id="144"/>
+        <w:commentReference w:id="135"/>
       </w:r>
     </w:p>
     <w:p>
@@ -7187,9 +7827,9 @@
         <w:t>Present the strategies that will be (proposal) or were (manuscript) used to prevent these biases and experiences from influencing the analysis or findings.</w:t>
       </w:r>
     </w:p>
-    <w:bookmarkStart w:id="145" w:name="_Toc251423651"/>
-    <w:bookmarkStart w:id="146" w:name="_Toc464831669"/>
-    <w:bookmarkStart w:id="147" w:name="_Toc465328403"/>
+    <w:bookmarkStart w:id="136" w:name="_Toc251423651"/>
+    <w:bookmarkStart w:id="137" w:name="_Toc464831669"/>
+    <w:bookmarkStart w:id="138" w:name="_Toc465328403"/>
     <w:p>
       <w:sdt>
         <w:sdtPr>
@@ -7217,14 +7857,14 @@
       <w:pPr>
         <w:pStyle w:val="Heading2"/>
       </w:pPr>
-      <w:bookmarkStart w:id="148" w:name="_Toc51929235"/>
+      <w:bookmarkStart w:id="139" w:name="_Toc51929235"/>
       <w:r>
         <w:t>Summary</w:t>
       </w:r>
-      <w:bookmarkEnd w:id="145"/>
-      <w:bookmarkEnd w:id="146"/>
-      <w:bookmarkEnd w:id="147"/>
-      <w:bookmarkEnd w:id="148"/>
+      <w:bookmarkEnd w:id="136"/>
+      <w:bookmarkEnd w:id="137"/>
+      <w:bookmarkEnd w:id="138"/>
+      <w:bookmarkEnd w:id="139"/>
     </w:p>
     <w:p>
       <w:r>
@@ -7286,25 +7926,25 @@
       <w:pPr>
         <w:pStyle w:val="Heading1"/>
       </w:pPr>
-      <w:bookmarkStart w:id="149" w:name="_Toc251424087"/>
-      <w:bookmarkStart w:id="150" w:name="_Toc231285448"/>
+      <w:bookmarkStart w:id="140" w:name="_Toc251424087"/>
+      <w:bookmarkStart w:id="141" w:name="_Toc231285448"/>
       <w:r>
         <w:br w:type="page"/>
       </w:r>
-      <w:bookmarkStart w:id="151" w:name="_Toc464831670"/>
-      <w:bookmarkStart w:id="152" w:name="_Toc465328404"/>
-      <w:bookmarkStart w:id="153" w:name="_Toc51929236"/>
+      <w:bookmarkStart w:id="142" w:name="_Toc464831670"/>
+      <w:bookmarkStart w:id="143" w:name="_Toc465328404"/>
+      <w:bookmarkStart w:id="144" w:name="_Toc51929236"/>
       <w:r>
         <w:lastRenderedPageBreak/>
         <w:t>Chapter 4: Finding</w:t>
       </w:r>
-      <w:bookmarkEnd w:id="149"/>
-      <w:bookmarkEnd w:id="151"/>
-      <w:bookmarkEnd w:id="152"/>
+      <w:bookmarkEnd w:id="140"/>
+      <w:bookmarkEnd w:id="142"/>
+      <w:bookmarkEnd w:id="143"/>
       <w:r>
         <w:t>s</w:t>
       </w:r>
-      <w:bookmarkEnd w:id="153"/>
+      <w:bookmarkEnd w:id="144"/>
       <w:r>
         <w:t xml:space="preserve"> </w:t>
       </w:r>
@@ -7376,18 +8016,18 @@
       <w:r>
         <w:t xml:space="preserve"> Organize the entire chapter around the research questions/hypotheses</w:t>
       </w:r>
-      <w:commentRangeStart w:id="154"/>
+      <w:commentRangeStart w:id="145"/>
       <w:r>
         <w:t>.</w:t>
       </w:r>
-      <w:commentRangeEnd w:id="154"/>
+      <w:commentRangeEnd w:id="145"/>
       <w:r>
         <w:rPr>
           <w:rStyle w:val="CommentReference"/>
           <w:rFonts w:cs="Arial"/>
           <w:szCs w:val="20"/>
         </w:rPr>
-        <w:commentReference w:id="154"/>
+        <w:commentReference w:id="145"/>
       </w:r>
       <w:r>
         <w:t xml:space="preserve"> </w:t>
@@ -7397,31 +8037,31 @@
       <w:pPr>
         <w:pStyle w:val="Heading2"/>
       </w:pPr>
-      <w:bookmarkStart w:id="155" w:name="_Toc464831671"/>
-      <w:bookmarkStart w:id="156" w:name="_Toc465328405"/>
-      <w:bookmarkStart w:id="157" w:name="_Toc51929237"/>
-      <w:commentRangeStart w:id="158"/>
+      <w:bookmarkStart w:id="146" w:name="_Toc464831671"/>
+      <w:bookmarkStart w:id="147" w:name="_Toc465328405"/>
+      <w:bookmarkStart w:id="148" w:name="_Toc51929237"/>
+      <w:commentRangeStart w:id="149"/>
       <w:r>
         <w:t>XXX</w:t>
       </w:r>
-      <w:commentRangeEnd w:id="158"/>
+      <w:commentRangeEnd w:id="149"/>
       <w:r>
         <w:rPr>
           <w:rStyle w:val="CommentReference"/>
           <w:szCs w:val="20"/>
         </w:rPr>
-        <w:commentReference w:id="158"/>
+        <w:commentReference w:id="149"/>
       </w:r>
       <w:r>
         <w:t xml:space="preserve"> of the Data</w:t>
       </w:r>
-      <w:bookmarkEnd w:id="155"/>
-      <w:bookmarkEnd w:id="156"/>
-      <w:bookmarkEnd w:id="157"/>
-    </w:p>
-    <w:p>
-      <w:bookmarkStart w:id="159" w:name="_Toc222132554"/>
-      <w:bookmarkStart w:id="160" w:name="_Toc251424088"/>
+      <w:bookmarkEnd w:id="146"/>
+      <w:bookmarkEnd w:id="147"/>
+      <w:bookmarkEnd w:id="148"/>
+    </w:p>
+    <w:p>
+      <w:bookmarkStart w:id="150" w:name="_Toc222132554"/>
+      <w:bookmarkStart w:id="151" w:name="_Toc251424088"/>
       <w:r>
         <w:t>Begin writing here…</w:t>
       </w:r>
@@ -7521,26 +8161,26 @@
       <w:pPr>
         <w:pStyle w:val="Heading2"/>
       </w:pPr>
-      <w:bookmarkStart w:id="161" w:name="_Toc464831672"/>
-      <w:bookmarkStart w:id="162" w:name="_Toc465328406"/>
-      <w:bookmarkStart w:id="163" w:name="_Toc51929238"/>
-      <w:commentRangeStart w:id="164"/>
+      <w:bookmarkStart w:id="152" w:name="_Toc464831672"/>
+      <w:bookmarkStart w:id="153" w:name="_Toc465328406"/>
+      <w:bookmarkStart w:id="154" w:name="_Toc51929238"/>
+      <w:commentRangeStart w:id="155"/>
       <w:r>
         <w:lastRenderedPageBreak/>
         <w:t>Results</w:t>
       </w:r>
-      <w:commentRangeEnd w:id="164"/>
+      <w:commentRangeEnd w:id="155"/>
       <w:r>
         <w:rPr>
           <w:rStyle w:val="CommentReference"/>
         </w:rPr>
-        <w:commentReference w:id="164"/>
-      </w:r>
-      <w:bookmarkEnd w:id="159"/>
-      <w:bookmarkEnd w:id="160"/>
-      <w:bookmarkEnd w:id="161"/>
-      <w:bookmarkEnd w:id="162"/>
-      <w:bookmarkEnd w:id="163"/>
+        <w:commentReference w:id="155"/>
+      </w:r>
+      <w:bookmarkEnd w:id="150"/>
+      <w:bookmarkEnd w:id="151"/>
+      <w:bookmarkEnd w:id="152"/>
+      <w:bookmarkEnd w:id="153"/>
+      <w:bookmarkEnd w:id="154"/>
     </w:p>
     <w:p>
       <w:r>
@@ -7633,7 +8273,7 @@
       <w:pPr>
         <w:pStyle w:val="Heading3"/>
       </w:pPr>
-      <w:commentRangeStart w:id="165"/>
+      <w:commentRangeStart w:id="156"/>
       <w:r>
         <w:t xml:space="preserve">Research </w:t>
       </w:r>
@@ -7649,9 +8289,9 @@
       <w:r>
         <w:t xml:space="preserve">ypothesis </w:t>
       </w:r>
-      <w:commentRangeEnd w:id="165"/>
-      <w:r>
-        <w:commentReference w:id="165"/>
+      <w:commentRangeEnd w:id="156"/>
+      <w:r>
+        <w:commentReference w:id="156"/>
       </w:r>
     </w:p>
     <w:p>
@@ -7704,38 +8344,38 @@
       <w:r>
         <w:t xml:space="preserve">Use </w:t>
       </w:r>
-      <w:commentRangeStart w:id="166"/>
-      <w:commentRangeStart w:id="167"/>
-      <w:commentRangeStart w:id="168"/>
+      <w:commentRangeStart w:id="157"/>
+      <w:commentRangeStart w:id="158"/>
+      <w:commentRangeStart w:id="159"/>
       <w:r>
         <w:t>tables and/or figures to report the results as appropriate</w:t>
       </w:r>
-      <w:commentRangeEnd w:id="166"/>
+      <w:commentRangeEnd w:id="157"/>
       <w:r>
         <w:rPr>
           <w:rStyle w:val="CommentReference"/>
           <w:rFonts w:cs="Arial"/>
           <w:szCs w:val="20"/>
         </w:rPr>
-        <w:commentReference w:id="166"/>
-      </w:r>
-      <w:commentRangeEnd w:id="167"/>
+        <w:commentReference w:id="157"/>
+      </w:r>
+      <w:commentRangeEnd w:id="158"/>
       <w:r>
         <w:rPr>
           <w:rStyle w:val="CommentReference"/>
           <w:rFonts w:cs="Arial"/>
           <w:szCs w:val="20"/>
         </w:rPr>
-        <w:commentReference w:id="167"/>
-      </w:r>
-      <w:commentRangeEnd w:id="168"/>
+        <w:commentReference w:id="158"/>
+      </w:r>
+      <w:commentRangeEnd w:id="159"/>
       <w:r>
         <w:rPr>
           <w:rStyle w:val="CommentReference"/>
           <w:rFonts w:cs="Arial"/>
           <w:szCs w:val="20"/>
         </w:rPr>
-        <w:commentReference w:id="168"/>
+        <w:commentReference w:id="159"/>
       </w:r>
       <w:r>
         <w:t xml:space="preserve">. </w:t>
@@ -7795,18 +8435,18 @@
       <w:r>
         <w:t xml:space="preserve"> </w:t>
       </w:r>
-      <w:commentRangeStart w:id="169"/>
+      <w:commentRangeStart w:id="160"/>
       <w:r>
         <w:t>For qualitative studies</w:t>
       </w:r>
-      <w:commentRangeEnd w:id="169"/>
+      <w:commentRangeEnd w:id="160"/>
       <w:r>
         <w:rPr>
           <w:rStyle w:val="CommentReference"/>
           <w:rFonts w:cs="Arial"/>
           <w:szCs w:val="20"/>
         </w:rPr>
-        <w:commentReference w:id="169"/>
+        <w:commentReference w:id="160"/>
       </w:r>
       <w:r>
         <w:t>,</w:t>
@@ -7869,18 +8509,18 @@
       <w:pPr>
         <w:pStyle w:val="Heading2"/>
       </w:pPr>
-      <w:bookmarkStart w:id="170" w:name="_Toc464831675"/>
-      <w:bookmarkStart w:id="171" w:name="_Toc465328407"/>
-      <w:bookmarkStart w:id="172" w:name="_Toc51929239"/>
-      <w:bookmarkStart w:id="173" w:name="_Toc222132556"/>
-      <w:bookmarkStart w:id="174" w:name="_Toc251424090"/>
-      <w:commentRangeStart w:id="175"/>
+      <w:bookmarkStart w:id="161" w:name="_Toc464831675"/>
+      <w:bookmarkStart w:id="162" w:name="_Toc465328407"/>
+      <w:bookmarkStart w:id="163" w:name="_Toc51929239"/>
+      <w:bookmarkStart w:id="164" w:name="_Toc222132556"/>
+      <w:bookmarkStart w:id="165" w:name="_Toc251424090"/>
+      <w:commentRangeStart w:id="166"/>
       <w:r>
         <w:t>Evaluation of the Findings</w:t>
       </w:r>
-      <w:bookmarkEnd w:id="170"/>
-      <w:bookmarkEnd w:id="171"/>
-      <w:commentRangeEnd w:id="175"/>
+      <w:bookmarkEnd w:id="161"/>
+      <w:bookmarkEnd w:id="162"/>
+      <w:commentRangeEnd w:id="166"/>
       <w:r>
         <w:rPr>
           <w:rStyle w:val="CommentReference"/>
@@ -7888,9 +8528,9 @@
           <w:bCs w:val="0"/>
           <w:szCs w:val="20"/>
         </w:rPr>
-        <w:commentReference w:id="175"/>
-      </w:r>
-      <w:bookmarkEnd w:id="172"/>
+        <w:commentReference w:id="166"/>
+      </w:r>
+      <w:bookmarkEnd w:id="163"/>
     </w:p>
     <w:p>
       <w:r>
@@ -8015,17 +8655,17 @@
       <w:pPr>
         <w:pStyle w:val="Heading2"/>
       </w:pPr>
-      <w:bookmarkStart w:id="176" w:name="_Toc464831676"/>
-      <w:bookmarkStart w:id="177" w:name="_Toc465328408"/>
-      <w:bookmarkStart w:id="178" w:name="_Toc51929240"/>
+      <w:bookmarkStart w:id="167" w:name="_Toc464831676"/>
+      <w:bookmarkStart w:id="168" w:name="_Toc465328408"/>
+      <w:bookmarkStart w:id="169" w:name="_Toc51929240"/>
       <w:r>
         <w:t>Summary</w:t>
       </w:r>
-      <w:bookmarkEnd w:id="173"/>
-      <w:bookmarkEnd w:id="174"/>
-      <w:bookmarkEnd w:id="176"/>
-      <w:bookmarkEnd w:id="177"/>
-      <w:bookmarkEnd w:id="178"/>
+      <w:bookmarkEnd w:id="164"/>
+      <w:bookmarkEnd w:id="165"/>
+      <w:bookmarkEnd w:id="167"/>
+      <w:bookmarkEnd w:id="168"/>
+      <w:bookmarkEnd w:id="169"/>
     </w:p>
     <w:p>
       <w:r>
@@ -8072,19 +8712,19 @@
       <w:r>
         <w:br w:type="page"/>
       </w:r>
-      <w:bookmarkStart w:id="179" w:name="_Toc251424091"/>
-      <w:bookmarkStart w:id="180" w:name="_Toc464831677"/>
-      <w:bookmarkStart w:id="181" w:name="_Toc465328409"/>
-      <w:bookmarkStart w:id="182" w:name="_Toc51929241"/>
+      <w:bookmarkStart w:id="170" w:name="_Toc251424091"/>
+      <w:bookmarkStart w:id="171" w:name="_Toc464831677"/>
+      <w:bookmarkStart w:id="172" w:name="_Toc465328409"/>
+      <w:bookmarkStart w:id="173" w:name="_Toc51929241"/>
       <w:r>
         <w:lastRenderedPageBreak/>
         <w:t xml:space="preserve">Chapter 5: Implications, </w:t>
       </w:r>
-      <w:commentRangeStart w:id="183"/>
+      <w:commentRangeStart w:id="174"/>
       <w:r>
         <w:t>Recommendations</w:t>
       </w:r>
-      <w:commentRangeEnd w:id="183"/>
+      <w:commentRangeEnd w:id="174"/>
       <w:r>
         <w:rPr>
           <w:rStyle w:val="CommentReference"/>
@@ -8092,15 +8732,15 @@
           <w:bCs w:val="0"/>
           <w:szCs w:val="20"/>
         </w:rPr>
-        <w:commentReference w:id="183"/>
+        <w:commentReference w:id="174"/>
       </w:r>
       <w:r>
         <w:t>, and Conclusions</w:t>
       </w:r>
-      <w:bookmarkEnd w:id="179"/>
-      <w:bookmarkEnd w:id="180"/>
-      <w:bookmarkEnd w:id="181"/>
-      <w:bookmarkEnd w:id="182"/>
+      <w:bookmarkEnd w:id="170"/>
+      <w:bookmarkEnd w:id="171"/>
+      <w:bookmarkEnd w:id="172"/>
+      <w:bookmarkEnd w:id="173"/>
     </w:p>
     <w:p>
       <w:r>
@@ -8175,20 +8815,20 @@
       <w:r>
         <w:t xml:space="preserve"> Conclude with a brief overview of the chapter.</w:t>
       </w:r>
-      <w:bookmarkStart w:id="184" w:name="_Toc464831678"/>
-      <w:bookmarkStart w:id="185" w:name="_Toc465328410"/>
+      <w:bookmarkStart w:id="175" w:name="_Toc464831678"/>
+      <w:bookmarkStart w:id="176" w:name="_Toc465328410"/>
     </w:p>
     <w:p>
       <w:pPr>
         <w:pStyle w:val="Heading2"/>
       </w:pPr>
-      <w:bookmarkStart w:id="186" w:name="_Toc51929242"/>
+      <w:bookmarkStart w:id="177" w:name="_Toc51929242"/>
       <w:r>
         <w:t>Implications</w:t>
       </w:r>
-      <w:bookmarkEnd w:id="184"/>
-      <w:bookmarkEnd w:id="185"/>
-      <w:bookmarkEnd w:id="186"/>
+      <w:bookmarkEnd w:id="175"/>
+      <w:bookmarkEnd w:id="176"/>
+      <w:bookmarkEnd w:id="177"/>
     </w:p>
     <w:p>
       <w:r>
@@ -8333,13 +8973,13 @@
       <w:pPr>
         <w:pStyle w:val="Heading3"/>
       </w:pPr>
-      <w:commentRangeStart w:id="187"/>
+      <w:commentRangeStart w:id="178"/>
       <w:r>
         <w:t xml:space="preserve">Research Question 1/Hypothesis </w:t>
       </w:r>
-      <w:commentRangeEnd w:id="187"/>
-      <w:r>
-        <w:commentReference w:id="187"/>
+      <w:commentRangeEnd w:id="178"/>
+      <w:r>
+        <w:commentReference w:id="178"/>
       </w:r>
     </w:p>
     <w:p>
@@ -8351,25 +8991,25 @@
       <w:pPr>
         <w:pStyle w:val="Heading2"/>
       </w:pPr>
-      <w:bookmarkStart w:id="188" w:name="_Toc222132559"/>
-      <w:bookmarkStart w:id="189" w:name="_Toc251424093"/>
-      <w:bookmarkStart w:id="190" w:name="_Toc464831679"/>
-      <w:bookmarkStart w:id="191" w:name="_Toc465328411"/>
-      <w:bookmarkStart w:id="192" w:name="_Toc51929243"/>
+      <w:bookmarkStart w:id="179" w:name="_Toc222132559"/>
+      <w:bookmarkStart w:id="180" w:name="_Toc251424093"/>
+      <w:bookmarkStart w:id="181" w:name="_Toc464831679"/>
+      <w:bookmarkStart w:id="182" w:name="_Toc465328411"/>
+      <w:bookmarkStart w:id="183" w:name="_Toc51929243"/>
       <w:r>
         <w:t>Recommendations</w:t>
       </w:r>
-      <w:bookmarkEnd w:id="188"/>
-      <w:bookmarkEnd w:id="189"/>
+      <w:bookmarkEnd w:id="179"/>
+      <w:bookmarkEnd w:id="180"/>
       <w:r>
         <w:t xml:space="preserve"> for </w:t>
       </w:r>
-      <w:bookmarkEnd w:id="190"/>
-      <w:bookmarkEnd w:id="191"/>
+      <w:bookmarkEnd w:id="181"/>
+      <w:bookmarkEnd w:id="182"/>
       <w:r>
         <w:t>Practice</w:t>
       </w:r>
-      <w:bookmarkEnd w:id="192"/>
+      <w:bookmarkEnd w:id="183"/>
     </w:p>
     <w:p>
       <w:r>
@@ -8441,15 +9081,15 @@
       <w:pPr>
         <w:pStyle w:val="Heading2"/>
       </w:pPr>
-      <w:bookmarkStart w:id="193" w:name="_Toc464831680"/>
-      <w:bookmarkStart w:id="194" w:name="_Toc465328412"/>
-      <w:bookmarkStart w:id="195" w:name="_Toc51929244"/>
+      <w:bookmarkStart w:id="184" w:name="_Toc464831680"/>
+      <w:bookmarkStart w:id="185" w:name="_Toc465328412"/>
+      <w:bookmarkStart w:id="186" w:name="_Toc51929244"/>
       <w:r>
         <w:t>Recommendations for Future Research</w:t>
       </w:r>
-      <w:bookmarkEnd w:id="193"/>
-      <w:bookmarkEnd w:id="194"/>
-      <w:bookmarkEnd w:id="195"/>
+      <w:bookmarkEnd w:id="184"/>
+      <w:bookmarkEnd w:id="185"/>
+      <w:bookmarkEnd w:id="186"/>
       <w:r>
         <w:t xml:space="preserve"> </w:t>
       </w:r>
@@ -8537,19 +9177,19 @@
       <w:pPr>
         <w:pStyle w:val="Heading2"/>
       </w:pPr>
-      <w:bookmarkStart w:id="196" w:name="_Toc222132560"/>
-      <w:bookmarkStart w:id="197" w:name="_Toc251424094"/>
-      <w:bookmarkStart w:id="198" w:name="_Toc464831681"/>
-      <w:bookmarkStart w:id="199" w:name="_Toc465328413"/>
-      <w:bookmarkStart w:id="200" w:name="_Toc51929245"/>
+      <w:bookmarkStart w:id="187" w:name="_Toc222132560"/>
+      <w:bookmarkStart w:id="188" w:name="_Toc251424094"/>
+      <w:bookmarkStart w:id="189" w:name="_Toc464831681"/>
+      <w:bookmarkStart w:id="190" w:name="_Toc465328413"/>
+      <w:bookmarkStart w:id="191" w:name="_Toc51929245"/>
       <w:r>
         <w:t>Conclusions</w:t>
       </w:r>
-      <w:bookmarkEnd w:id="196"/>
-      <w:bookmarkEnd w:id="197"/>
-      <w:bookmarkEnd w:id="198"/>
-      <w:bookmarkEnd w:id="199"/>
-      <w:bookmarkEnd w:id="200"/>
+      <w:bookmarkEnd w:id="187"/>
+      <w:bookmarkEnd w:id="188"/>
+      <w:bookmarkEnd w:id="189"/>
+      <w:bookmarkEnd w:id="190"/>
+      <w:bookmarkEnd w:id="191"/>
     </w:p>
     <w:p>
       <w:r>
@@ -8639,37 +9279,37 @@
       <w:r>
         <w:br w:type="page"/>
       </w:r>
-      <w:bookmarkStart w:id="201" w:name="_Toc464831682"/>
-      <w:bookmarkStart w:id="202" w:name="_Toc465328414"/>
-      <w:bookmarkStart w:id="203" w:name="_Toc51929246"/>
-      <w:bookmarkEnd w:id="150"/>
-      <w:commentRangeStart w:id="204"/>
-      <w:commentRangeStart w:id="205"/>
+      <w:bookmarkStart w:id="192" w:name="_Toc464831682"/>
+      <w:bookmarkStart w:id="193" w:name="_Toc465328414"/>
+      <w:bookmarkStart w:id="194" w:name="_Toc51929246"/>
+      <w:bookmarkEnd w:id="141"/>
+      <w:commentRangeStart w:id="195"/>
+      <w:commentRangeStart w:id="196"/>
       <w:r>
         <w:lastRenderedPageBreak/>
         <w:t>References</w:t>
       </w:r>
-      <w:bookmarkEnd w:id="201"/>
-      <w:bookmarkEnd w:id="202"/>
-      <w:commentRangeEnd w:id="204"/>
+      <w:bookmarkEnd w:id="192"/>
+      <w:bookmarkEnd w:id="193"/>
+      <w:commentRangeEnd w:id="195"/>
       <w:r>
         <w:rPr>
           <w:rStyle w:val="CommentReference"/>
           <w:b w:val="0"/>
           <w:szCs w:val="20"/>
         </w:rPr>
-        <w:commentReference w:id="204"/>
-      </w:r>
-      <w:commentRangeEnd w:id="205"/>
+        <w:commentReference w:id="195"/>
+      </w:r>
+      <w:commentRangeEnd w:id="196"/>
       <w:r>
         <w:rPr>
           <w:rStyle w:val="CommentReference"/>
           <w:b w:val="0"/>
           <w:szCs w:val="20"/>
         </w:rPr>
-        <w:commentReference w:id="205"/>
-      </w:r>
-      <w:bookmarkEnd w:id="203"/>
+        <w:commentReference w:id="196"/>
+      </w:r>
+      <w:bookmarkEnd w:id="194"/>
     </w:p>
     <w:p/>
     <w:p>
@@ -8714,25 +9354,25 @@
       <w:pPr>
         <w:pStyle w:val="Heading1"/>
       </w:pPr>
-      <w:bookmarkStart w:id="206" w:name="_Toc251423653"/>
+      <w:bookmarkStart w:id="197" w:name="_Toc251423653"/>
       <w:r>
         <w:br w:type="page"/>
       </w:r>
-      <w:bookmarkEnd w:id="206"/>
+      <w:bookmarkEnd w:id="197"/>
     </w:p>
     <w:p>
       <w:pPr>
         <w:pStyle w:val="Heading1"/>
       </w:pPr>
-      <w:bookmarkStart w:id="207" w:name="_Toc464831684"/>
-      <w:bookmarkStart w:id="208" w:name="_Toc465328416"/>
-      <w:bookmarkStart w:id="209" w:name="_Toc51929247"/>
-      <w:commentRangeStart w:id="210"/>
+      <w:bookmarkStart w:id="198" w:name="_Toc464831684"/>
+      <w:bookmarkStart w:id="199" w:name="_Toc465328416"/>
+      <w:bookmarkStart w:id="200" w:name="_Toc51929247"/>
+      <w:commentRangeStart w:id="201"/>
       <w:r>
         <w:lastRenderedPageBreak/>
         <w:t>Appendix A</w:t>
       </w:r>
-      <w:commentRangeEnd w:id="210"/>
+      <w:commentRangeEnd w:id="201"/>
       <w:r>
         <w:rPr>
           <w:rStyle w:val="CommentReference"/>
@@ -8740,7 +9380,7 @@
           <w:bCs w:val="0"/>
           <w:szCs w:val="20"/>
         </w:rPr>
-        <w:commentReference w:id="210"/>
+        <w:commentReference w:id="201"/>
       </w:r>
       <w:r>
         <w:t xml:space="preserve"> </w:t>
@@ -8751,26 +9391,26 @@
       <w:r>
         <w:t xml:space="preserve"> </w:t>
       </w:r>
-      <w:bookmarkEnd w:id="207"/>
-      <w:bookmarkEnd w:id="208"/>
+      <w:bookmarkEnd w:id="198"/>
+      <w:bookmarkEnd w:id="199"/>
       <w:r>
         <w:t>XXX</w:t>
       </w:r>
-      <w:bookmarkEnd w:id="209"/>
-    </w:p>
-    <w:p>
-      <w:commentRangeStart w:id="211"/>
+      <w:bookmarkEnd w:id="200"/>
+    </w:p>
+    <w:p>
+      <w:commentRangeStart w:id="202"/>
       <w:r>
         <w:t>Insert Appendix A content here…</w:t>
       </w:r>
-      <w:commentRangeEnd w:id="211"/>
+      <w:commentRangeEnd w:id="202"/>
       <w:r>
         <w:rPr>
           <w:rStyle w:val="CommentReference"/>
           <w:rFonts w:cs="Arial"/>
           <w:szCs w:val="20"/>
         </w:rPr>
-        <w:commentReference w:id="211"/>
+        <w:commentReference w:id="202"/>
       </w:r>
     </w:p>
     <w:p/>
@@ -8783,9 +9423,9 @@
       <w:pPr>
         <w:pStyle w:val="Heading1"/>
       </w:pPr>
-      <w:bookmarkStart w:id="212" w:name="_Toc464831685"/>
-      <w:bookmarkStart w:id="213" w:name="_Toc465328417"/>
-      <w:bookmarkStart w:id="214" w:name="_Toc51929248"/>
+      <w:bookmarkStart w:id="203" w:name="_Toc464831685"/>
+      <w:bookmarkStart w:id="204" w:name="_Toc465328417"/>
+      <w:bookmarkStart w:id="205" w:name="_Toc51929248"/>
       <w:r>
         <w:lastRenderedPageBreak/>
         <w:t>Appendix B</w:t>
@@ -8799,9 +9439,9 @@
       <w:r>
         <w:t>XXX</w:t>
       </w:r>
-      <w:bookmarkEnd w:id="212"/>
-      <w:bookmarkEnd w:id="213"/>
-      <w:bookmarkEnd w:id="214"/>
+      <w:bookmarkEnd w:id="203"/>
+      <w:bookmarkEnd w:id="204"/>
+      <w:bookmarkEnd w:id="205"/>
     </w:p>
     <w:p>
       <w:r>
@@ -9697,7 +10337,7 @@
       </w:pPr>
     </w:p>
   </w:comment>
-  <w:comment w:id="67" w:author="Northcentral University" w:date="2019-03-20T17:03:00Z" w:initials="NU">
+  <w:comment w:id="76" w:author="Northcentral University" w:date="2019-03-20T17:08:00Z" w:initials="NU">
     <w:p>
       <w:pPr>
         <w:pStyle w:val="CommentText"/>
@@ -9709,26 +10349,11 @@
         <w:annotationRef/>
       </w:r>
       <w:r>
-        <w:t>Chapter 2 includes th</w:t>
-      </w:r>
-      <w:r>
-        <w:t>e statement that it is to have 30-6</w:t>
-      </w:r>
-      <w:r>
-        <w:t xml:space="preserve">0 pages. </w:t>
-      </w:r>
-      <w:r>
-        <w:t>D</w:t>
-      </w:r>
-      <w:r>
-        <w:t>epending on the topic this can be shorter.</w:t>
-      </w:r>
-      <w:r>
-        <w:t xml:space="preserve"> Refer to your Chair for guidance. </w:t>
+        <w:t>Tip: In essence, the summary is the “take-home” message of the integrative critical review of the literature with a specific emphasis on how the literature supports the need for your study.</w:t>
       </w:r>
     </w:p>
   </w:comment>
-  <w:comment w:id="71" w:author="Northcentral University" w:date="2020-09-20T19:56:00Z" w:initials="NU">
+  <w:comment w:id="84" w:author="Northcentral University" w:date="2019-03-20T17:09:00Z" w:initials="NU">
     <w:p>
       <w:pPr>
         <w:pStyle w:val="CommentText"/>
@@ -9740,17 +10365,11 @@
         <w:annotationRef/>
       </w:r>
       <w:r>
-        <w:t>Select the heading that reflects whether you are using a theoretical or conceptual framework, but do not keep both words in the title.</w:t>
-      </w:r>
-      <w:r>
-        <w:t xml:space="preserve"> For PhD - Theoretical Framework, for applied doctorate Conceptual Framework.  </w:t>
-      </w:r>
-      <w:r>
-        <w:t xml:space="preserve"> </w:t>
+        <w:t>You can copy and paste from your Chapter 1.</w:t>
       </w:r>
     </w:p>
   </w:comment>
-  <w:comment w:id="76" w:author="Northcentral University" w:date="2019-03-20T17:07:00Z" w:initials="NU">
+  <w:comment w:id="89" w:author="Northcentral University" w:date="2019-03-26T09:31:00Z" w:initials="NU">
     <w:p>
       <w:pPr>
         <w:pStyle w:val="CommentText"/>
@@ -9762,23 +10381,53 @@
         <w:annotationRef/>
       </w:r>
       <w:r>
-        <w:t>Replace “Subtopic” with a</w:t>
-      </w:r>
-      <w:r>
-        <w:t>n idea</w:t>
-      </w:r>
-      <w:r>
-        <w:t xml:space="preserve"> from the integrative critical review of the literature. Repeat this process until each </w:t>
-      </w:r>
-      <w:r>
-        <w:t>idea</w:t>
-      </w:r>
-      <w:r>
-        <w:t xml:space="preserve"> is included.</w:t>
-      </w:r>
+        <w:t xml:space="preserve">Tip: The Academic Success Center has a weekly group session on Writing Research Design. Learn more about this session and find the link to register </w:t>
+      </w:r>
+      <w:hyperlink r:id="rId13" w:history="1">
+        <w:r>
+          <w:rPr>
+            <w:rStyle w:val="Hyperlink"/>
+            <w:rFonts w:eastAsiaTheme="majorEastAsia"/>
+            <w:sz w:val="20"/>
+          </w:rPr>
+          <w:t>h</w:t>
+        </w:r>
+        <w:r>
+          <w:rPr>
+            <w:rStyle w:val="Hyperlink"/>
+            <w:rFonts w:eastAsiaTheme="majorEastAsia"/>
+            <w:sz w:val="20"/>
+          </w:rPr>
+          <w:t>dev</w:t>
+        </w:r>
+        <w:r>
+          <w:rPr>
+            <w:rStyle w:val="Hyperlink"/>
+            <w:rFonts w:eastAsiaTheme="majorEastAsia"/>
+            <w:sz w:val="20"/>
+          </w:rPr>
+          <w:t>cl</w:t>
+        </w:r>
+        <w:r>
+          <w:rPr>
+            <w:rStyle w:val="Hyperlink"/>
+            <w:rFonts w:eastAsiaTheme="majorEastAsia"/>
+            <w:sz w:val="20"/>
+          </w:rPr>
+          <w:t xml:space="preserve">git </w:t>
+        </w:r>
+        <w:r>
+          <w:rPr>
+            <w:rStyle w:val="Hyperlink"/>
+            <w:rFonts w:eastAsiaTheme="majorEastAsia"/>
+            <w:sz w:val="20"/>
+          </w:rPr>
+          <w:t>ere.</w:t>
+        </w:r>
+      </w:hyperlink>
     </w:p>
   </w:comment>
-  <w:comment w:id="77" w:author="Northcentral University" w:date="2019-03-20T17:07:00Z" w:initials="NU">
+  <w:comment w:id="95" w:author="Northcentral University" w:date="2019-03-20T17:09:00Z" w:initials="NU">
     <w:p>
       <w:pPr>
         <w:pStyle w:val="CommentText"/>
@@ -9790,36 +10439,112 @@
         <w:annotationRef/>
       </w:r>
       <w:r>
-        <w:t xml:space="preserve">The level 3 heading is flush left, bolded, and italicized. The title should be in tile case, and the text begins as a new paragraph after the heading.  Apply additional level 3 headings using the Heading 3 style options under the Styles gallery. Use APA’s </w:t>
-      </w:r>
-      <w:hyperlink r:id="rId13" w:history="1">
+        <w:t>Tip: Depending on the study design, the population might include but not be limited to a group of people, a set of organizations, documents, or archived data.</w:t>
+      </w:r>
+    </w:p>
+  </w:comment>
+  <w:comment w:id="96" w:author="Northcentral University" w:date="2019-03-20T17:09:00Z" w:initials="NU">
+    <w:p>
+      <w:pPr>
+        <w:pStyle w:val="CommentText"/>
+      </w:pPr>
+      <w:r>
+        <w:rPr>
+          <w:rStyle w:val="CommentReference"/>
+        </w:rPr>
+        <w:annotationRef/>
+      </w:r>
+      <w:r>
+        <w:t>Tip: Many qualitative and mixed methods studies require multiple sources of data. Describe how the data will be (proposal) or were (manuscript) obtained from each source.</w:t>
+      </w:r>
+    </w:p>
+  </w:comment>
+  <w:comment w:id="101" w:author="Northcentral University" w:date="2019-03-20T17:10:00Z" w:initials="NU">
+    <w:p>
+      <w:pPr>
+        <w:pStyle w:val="ListParagraph"/>
+      </w:pPr>
+      <w:r>
+        <w:rPr>
+          <w:rStyle w:val="CommentReference"/>
+        </w:rPr>
+        <w:annotationRef/>
+      </w:r>
+      <w:r>
+        <w:t>Tip: In quantitative studies, the development of a new instrument is discouraged due to the time and skills required to create a valid and reliable instrument. A thorough and extensive search of the literature should be done to locate an appropriate psychometrically sound instrument. However, if such an instrument is not located after a thorough search, and you plan to develop a new instrument, consult survey item and instrument development resources and plan piloting and validation procedures. Describe the development process in detail and provide evidence of the instrument’s validity and reliabilit</w:t>
+      </w:r>
+      <w:r>
+        <w:t xml:space="preserve">y. Include the final instrument </w:t>
+      </w:r>
+      <w:r>
+        <w:t>developed based on those findings. The evidence of validity and reliability should be reported in Chapter 4.</w:t>
+      </w:r>
+    </w:p>
+    <w:p>
+      <w:pPr>
+        <w:pStyle w:val="ListParagraph"/>
+      </w:pPr>
+    </w:p>
+    <w:p>
+      <w:pPr>
+        <w:pStyle w:val="CommentText"/>
+      </w:pPr>
+      <w:r>
+        <w:t>In qualitative studies, using a newly developed interview protocol based on the literature is more common and acceptable. Describe the development process in detail followed by the field testing processes used and subsequent modification made.</w:t>
+      </w:r>
+    </w:p>
+  </w:comment>
+  <w:comment w:id="102" w:author="Northcentral University" w:date="2019-03-20T17:10:00Z" w:initials="NU">
+    <w:p>
+      <w:pPr>
+        <w:pStyle w:val="CommentText"/>
+      </w:pPr>
+      <w:r>
+        <w:rPr>
+          <w:rStyle w:val="CommentReference"/>
+        </w:rPr>
+        <w:annotationRef/>
+      </w:r>
+      <w:r>
+        <w:t xml:space="preserve">Select the heading that reflects </w:t>
+      </w:r>
+      <w:r>
+        <w:t>which of the two you will be doing.</w:t>
+      </w:r>
+    </w:p>
+  </w:comment>
+  <w:comment w:id="103" w:author="Northcentral University" w:date="2019-03-20T17:11:00Z" w:initials="NU">
+    <w:p>
+      <w:pPr>
+        <w:pStyle w:val="CommentText"/>
+      </w:pPr>
+      <w:r>
+        <w:rPr>
+          <w:rStyle w:val="CommentReference"/>
+        </w:rPr>
+        <w:annotationRef/>
+      </w:r>
+      <w:r>
+        <w:t>Verify with the IRB whether permission is needed or a pilot application needs to be completed.</w:t>
+      </w:r>
+      <w:r>
+        <w:t xml:space="preserve"> Locate IRB resources </w:t>
+      </w:r>
+      <w:hyperlink r:id="rId14" w:history="1">
         <w:r>
           <w:rPr>
             <w:rStyle w:val="Hyperlink"/>
-            <w:sz w:val="20"/>
-          </w:rPr>
-          <w:t>Heading</w:t>
+            <w:sz w:val="22"/>
+          </w:rPr>
+          <w:t>here</w:t>
         </w:r>
       </w:hyperlink>
       <w:r>
-        <w:rPr>
-          <w:rStyle w:val="Hyperlink"/>
-          <w:sz w:val="20"/>
-        </w:rPr>
-        <w:t>s</w:t>
-      </w:r>
-      <w:r>
-        <w:t xml:space="preserve"> guide to assist with proper header formatting. </w:t>
-      </w:r>
-      <w:r>
-        <w:rPr>
-          <w:sz w:val="22"/>
-        </w:rPr>
-        <w:t xml:space="preserve"> </w:t>
+        <w:t>.</w:t>
       </w:r>
     </w:p>
   </w:comment>
-  <w:comment w:id="78" w:author="Northcentral University" w:date="2019-03-20T17:08:00Z" w:initials="NU">
+  <w:comment w:id="107" w:author="Northcentral University" w:date="2019-03-20T17:12:00Z" w:initials="NU">
     <w:p>
       <w:pPr>
         <w:pStyle w:val="CommentText"/>
@@ -9831,23 +10556,7 @@
         <w:annotationRef/>
       </w:r>
       <w:r>
-        <w:t>If additional subheadings are needed, use this format per APA guidelines.</w:t>
-      </w:r>
-    </w:p>
-  </w:comment>
-  <w:comment w:id="79" w:author="Northcentral University" w:date="2019-03-20T17:08:00Z" w:initials="NU">
-    <w:p>
-      <w:pPr>
-        <w:pStyle w:val="CommentText"/>
-      </w:pPr>
-      <w:r>
-        <w:rPr>
-          <w:rStyle w:val="CommentReference"/>
-        </w:rPr>
-        <w:annotationRef/>
-      </w:r>
-      <w:r>
-        <w:t xml:space="preserve">The </w:t>
+        <w:t xml:space="preserve">Include this section in </w:t>
       </w:r>
       <w:r>
         <w:rPr>
@@ -9858,46 +10567,15 @@
         <w:annotationRef/>
       </w:r>
       <w:r>
-        <w:t>level 4 heading is indented</w:t>
-      </w:r>
-      <w:r>
-        <w:t xml:space="preserve"> and </w:t>
-      </w:r>
-      <w:r>
-        <w:t xml:space="preserve">bolded. </w:t>
-      </w:r>
-      <w:r>
-        <w:t>The title should be in tile case, and the title ends with a period</w:t>
-      </w:r>
-      <w:r>
-        <w:t>. The text begins directly after the heading in normal paragraph format.</w:t>
-      </w:r>
-      <w:r>
-        <w:t xml:space="preserve"> Apply additional level 4 headings using the Heading 4 style option in the Styles gallery. Use APA’s </w:t>
-      </w:r>
-      <w:hyperlink r:id="rId14" w:history="1">
-        <w:r>
-          <w:rPr>
-            <w:rStyle w:val="Hyperlink"/>
-            <w:sz w:val="20"/>
-          </w:rPr>
-          <w:t>Heading</w:t>
-        </w:r>
-      </w:hyperlink>
-      <w:r>
-        <w:rPr>
-          <w:rStyle w:val="Hyperlink"/>
-          <w:sz w:val="20"/>
-        </w:rPr>
-        <w:t>s</w:t>
-      </w:r>
-      <w:r>
-        <w:t xml:space="preserve"> guide to assist with proper header formatting.</w:t>
+        <w:t>quantitative/mixed methods studies only.</w:t>
       </w:r>
     </w:p>
   </w:comment>
-  <w:comment w:id="80" w:author="Northcentral University" w:date="2019-03-26T09:30:00Z" w:initials="NU">
-    <w:p>
+  <w:comment w:id="108" w:author="Northcentral University" w:date="2019-03-20T17:12:00Z" w:initials="NU">
+    <w:p>
+      <w:pPr>
+        <w:pStyle w:val="CommentText"/>
+      </w:pPr>
       <w:r>
         <w:rPr>
           <w:rStyle w:val="CommentReference"/>
@@ -9905,23 +10583,11 @@
         <w:annotationRef/>
       </w:r>
       <w:r>
-        <w:t xml:space="preserve">Tip: Use the Academic Success Center’s </w:t>
-      </w:r>
-      <w:hyperlink r:id="rId15" w:tgtFrame="_blank" w:history="1">
-        <w:r>
-          <w:rPr>
-            <w:rStyle w:val="Hyperlink"/>
-            <w:sz w:val="20"/>
-          </w:rPr>
-          <w:t>Synthesis and Analysis</w:t>
-        </w:r>
-      </w:hyperlink>
-      <w:r>
-        <w:t xml:space="preserve"> guide that has several resources, including a synthesis matrix to assist with this section.</w:t>
+        <w:t>Operational definitions are distinct from the conceptual definitions provided in the Definition of Terms section. Specifically, operational definitions indicate how the variables will be (proposal) or were (manuscript) measured.</w:t>
       </w:r>
     </w:p>
   </w:comment>
-  <w:comment w:id="85" w:author="Northcentral University" w:date="2019-03-20T17:08:00Z" w:initials="NU">
+  <w:comment w:id="109" w:author="Northcentral University" w:date="2019-03-20T17:13:00Z" w:initials="NU">
     <w:p>
       <w:pPr>
         <w:pStyle w:val="CommentText"/>
@@ -9933,11 +10599,11 @@
         <w:annotationRef/>
       </w:r>
       <w:r>
-        <w:t>Tip: In essence, the summary is the “take-home” message of the integrative critical review of the literature with a specific emphasis on how the literature supports the need for your study.</w:t>
+        <w:t>A paragraph is not required to introduce the operational definitions; a single sentence introducing this section is sufficient.</w:t>
       </w:r>
     </w:p>
   </w:comment>
-  <w:comment w:id="93" w:author="Northcentral University" w:date="2019-03-20T17:09:00Z" w:initials="NU">
+  <w:comment w:id="110" w:author="Northcentral University" w:date="2019-03-20T17:13:00Z" w:initials="NU">
     <w:p>
       <w:pPr>
         <w:pStyle w:val="CommentText"/>
@@ -9949,11 +10615,33 @@
         <w:annotationRef/>
       </w:r>
       <w:r>
-        <w:t>You can copy and paste from your Chapter 1.</w:t>
+        <w:rPr>
+          <w:rStyle w:val="CommentReference"/>
+        </w:rPr>
+        <w:annotationRef/>
+      </w:r>
+      <w:r>
+        <w:t xml:space="preserve">Replace “XXX” with the first study variable. Repeat this process for all the study variables. </w:t>
+      </w:r>
+    </w:p>
+    <w:p>
+      <w:pPr>
+        <w:pStyle w:val="CommentText"/>
+      </w:pPr>
+    </w:p>
+    <w:p>
+      <w:pPr>
+        <w:pStyle w:val="CommentText"/>
+      </w:pPr>
+      <w:r>
+        <w:t>Maintain Level 3 heading formatting for each variable.</w:t>
+      </w:r>
+      <w:r>
+        <w:t xml:space="preserve"> </w:t>
       </w:r>
     </w:p>
   </w:comment>
-  <w:comment w:id="98" w:author="Northcentral University" w:date="2019-03-26T09:31:00Z" w:initials="NU">
+  <w:comment w:id="117" w:author="Northcentral University" w:date="2019-03-26T09:36:00Z" w:initials="NU">
     <w:p>
       <w:pPr>
         <w:pStyle w:val="CommentText"/>
@@ -9965,53 +10653,32 @@
         <w:annotationRef/>
       </w:r>
       <w:r>
-        <w:t xml:space="preserve">Tip: The Academic Success Center has a weekly group session on Writing Research Design. Learn more about this session and find the link to register </w:t>
-      </w:r>
-      <w:hyperlink r:id="rId16" w:history="1">
+        <w:rPr>
+          <w:rStyle w:val="CommentReference"/>
+        </w:rPr>
+        <w:annotationRef/>
+      </w:r>
+      <w:r>
+        <w:t xml:space="preserve">The Academic Success Center has a weekly group session on both Writing Quantitative and Writing Qualitative Analysis. Learn more about these sessions and find the link to register </w:t>
+      </w:r>
+      <w:hyperlink r:id="rId15" w:history="1">
         <w:r>
           <w:rPr>
             <w:rStyle w:val="Hyperlink"/>
             <w:rFonts w:eastAsiaTheme="majorEastAsia"/>
             <w:sz w:val="20"/>
           </w:rPr>
-          <w:t>h</w:t>
-        </w:r>
-        <w:r>
-          <w:rPr>
-            <w:rStyle w:val="Hyperlink"/>
-            <w:rFonts w:eastAsiaTheme="majorEastAsia"/>
-            <w:sz w:val="20"/>
-          </w:rPr>
-          <w:t>dev</w:t>
-        </w:r>
-        <w:r>
-          <w:rPr>
-            <w:rStyle w:val="Hyperlink"/>
-            <w:rFonts w:eastAsiaTheme="majorEastAsia"/>
-            <w:sz w:val="20"/>
-          </w:rPr>
-          <w:t>cl</w:t>
-        </w:r>
-        <w:r>
-          <w:rPr>
-            <w:rStyle w:val="Hyperlink"/>
-            <w:rFonts w:eastAsiaTheme="majorEastAsia"/>
-            <w:sz w:val="20"/>
-          </w:rPr>
-          <w:t xml:space="preserve">git </w:t>
-        </w:r>
-        <w:r>
-          <w:rPr>
-            <w:rStyle w:val="Hyperlink"/>
-            <w:rFonts w:eastAsiaTheme="majorEastAsia"/>
-            <w:sz w:val="20"/>
-          </w:rPr>
-          <w:t>ere.</w:t>
+          <w:t>here.</w:t>
         </w:r>
       </w:hyperlink>
     </w:p>
+    <w:p>
+      <w:pPr>
+        <w:pStyle w:val="CommentText"/>
+      </w:pPr>
+    </w:p>
   </w:comment>
-  <w:comment w:id="104" w:author="Northcentral University" w:date="2019-03-20T17:09:00Z" w:initials="NU">
+  <w:comment w:id="122" w:author="Northcentral University" w:date="2019-03-20T17:13:00Z" w:initials="NU">
     <w:p>
       <w:pPr>
         <w:pStyle w:val="CommentText"/>
@@ -10023,260 +10690,9 @@
         <w:annotationRef/>
       </w:r>
       <w:r>
-        <w:t>Tip: Depending on the study design, the population might include but not be limited to a group of people, a set of organizations, documents, or archived data.</w:t>
-      </w:r>
-    </w:p>
-  </w:comment>
-  <w:comment w:id="105" w:author="Northcentral University" w:date="2019-03-20T17:09:00Z" w:initials="NU">
-    <w:p>
-      <w:pPr>
-        <w:pStyle w:val="CommentText"/>
-      </w:pPr>
-      <w:r>
-        <w:rPr>
-          <w:rStyle w:val="CommentReference"/>
-        </w:rPr>
-        <w:annotationRef/>
-      </w:r>
-      <w:r>
-        <w:t>Tip: Many qualitative and mixed methods studies require multiple sources of data. Describe how the data will be (proposal) or were (manuscript) obtained from each source.</w:t>
-      </w:r>
-    </w:p>
-  </w:comment>
-  <w:comment w:id="110" w:author="Northcentral University" w:date="2019-03-20T17:10:00Z" w:initials="NU">
-    <w:p>
-      <w:pPr>
-        <w:pStyle w:val="ListParagraph"/>
-      </w:pPr>
-      <w:r>
-        <w:rPr>
-          <w:rStyle w:val="CommentReference"/>
-        </w:rPr>
-        <w:annotationRef/>
-      </w:r>
-      <w:r>
-        <w:t>Tip: In quantitative studies, the development of a new instrument is discouraged due to the time and skills required to create a valid and reliable instrument. A thorough and extensive search of the literature should be done to locate an appropriate psychometrically sound instrument. However, if such an instrument is not located after a thorough search, and you plan to develop a new instrument, consult survey item and instrument development resources and plan piloting and validation procedures. Describe the development process in detail and provide evidence of the instrument’s validity and reliabilit</w:t>
-      </w:r>
-      <w:r>
-        <w:t xml:space="preserve">y. Include the final instrument </w:t>
-      </w:r>
-      <w:r>
-        <w:t>developed based on those findings. The evidence of validity and reliability should be reported in Chapter 4.</w:t>
-      </w:r>
-    </w:p>
-    <w:p>
-      <w:pPr>
-        <w:pStyle w:val="ListParagraph"/>
-      </w:pPr>
-    </w:p>
-    <w:p>
-      <w:pPr>
-        <w:pStyle w:val="CommentText"/>
-      </w:pPr>
-      <w:r>
-        <w:t>In qualitative studies, using a newly developed interview protocol based on the literature is more common and acceptable. Describe the development process in detail followed by the field testing processes used and subsequent modification made.</w:t>
-      </w:r>
-    </w:p>
-  </w:comment>
-  <w:comment w:id="111" w:author="Northcentral University" w:date="2019-03-20T17:10:00Z" w:initials="NU">
-    <w:p>
-      <w:pPr>
-        <w:pStyle w:val="CommentText"/>
-      </w:pPr>
-      <w:r>
-        <w:rPr>
-          <w:rStyle w:val="CommentReference"/>
-        </w:rPr>
-        <w:annotationRef/>
-      </w:r>
-      <w:r>
-        <w:t xml:space="preserve">Select the heading that reflects </w:t>
-      </w:r>
-      <w:r>
-        <w:t>which of the two you will be doing.</w:t>
-      </w:r>
-    </w:p>
-  </w:comment>
-  <w:comment w:id="112" w:author="Northcentral University" w:date="2019-03-20T17:11:00Z" w:initials="NU">
-    <w:p>
-      <w:pPr>
-        <w:pStyle w:val="CommentText"/>
-      </w:pPr>
-      <w:r>
-        <w:rPr>
-          <w:rStyle w:val="CommentReference"/>
-        </w:rPr>
-        <w:annotationRef/>
-      </w:r>
-      <w:r>
-        <w:t>Verify with the IRB whether permission is needed or a pilot application needs to be completed.</w:t>
-      </w:r>
-      <w:r>
-        <w:t xml:space="preserve"> Locate IRB resources </w:t>
-      </w:r>
-      <w:hyperlink r:id="rId17" w:history="1">
-        <w:r>
-          <w:rPr>
-            <w:rStyle w:val="Hyperlink"/>
-            <w:sz w:val="22"/>
-          </w:rPr>
-          <w:t>here</w:t>
-        </w:r>
-      </w:hyperlink>
-      <w:r>
-        <w:t>.</w:t>
-      </w:r>
-    </w:p>
-  </w:comment>
-  <w:comment w:id="116" w:author="Northcentral University" w:date="2019-03-20T17:12:00Z" w:initials="NU">
-    <w:p>
-      <w:pPr>
-        <w:pStyle w:val="CommentText"/>
-      </w:pPr>
-      <w:r>
-        <w:rPr>
-          <w:rStyle w:val="CommentReference"/>
-        </w:rPr>
-        <w:annotationRef/>
-      </w:r>
-      <w:r>
-        <w:t xml:space="preserve">Include this section in </w:t>
-      </w:r>
-      <w:r>
-        <w:rPr>
-          <w:rStyle w:val="CommentReference"/>
-          <w:sz w:val="22"/>
-          <w:szCs w:val="22"/>
-        </w:rPr>
-        <w:annotationRef/>
-      </w:r>
-      <w:r>
-        <w:t>quantitative/mixed methods studies only.</w:t>
-      </w:r>
-    </w:p>
-  </w:comment>
-  <w:comment w:id="117" w:author="Northcentral University" w:date="2019-03-20T17:12:00Z" w:initials="NU">
-    <w:p>
-      <w:pPr>
-        <w:pStyle w:val="CommentText"/>
-      </w:pPr>
-      <w:r>
-        <w:rPr>
-          <w:rStyle w:val="CommentReference"/>
-        </w:rPr>
-        <w:annotationRef/>
-      </w:r>
-      <w:r>
-        <w:t>Operational definitions are distinct from the conceptual definitions provided in the Definition of Terms section. Specifically, operational definitions indicate how the variables will be (proposal) or were (manuscript) measured.</w:t>
-      </w:r>
-    </w:p>
-  </w:comment>
-  <w:comment w:id="118" w:author="Northcentral University" w:date="2019-03-20T17:13:00Z" w:initials="NU">
-    <w:p>
-      <w:pPr>
-        <w:pStyle w:val="CommentText"/>
-      </w:pPr>
-      <w:r>
-        <w:rPr>
-          <w:rStyle w:val="CommentReference"/>
-        </w:rPr>
-        <w:annotationRef/>
-      </w:r>
-      <w:r>
-        <w:t>A paragraph is not required to introduce the operational definitions; a single sentence introducing this section is sufficient.</w:t>
-      </w:r>
-    </w:p>
-  </w:comment>
-  <w:comment w:id="119" w:author="Northcentral University" w:date="2019-03-20T17:13:00Z" w:initials="NU">
-    <w:p>
-      <w:pPr>
-        <w:pStyle w:val="CommentText"/>
-      </w:pPr>
-      <w:r>
-        <w:rPr>
-          <w:rStyle w:val="CommentReference"/>
-        </w:rPr>
-        <w:annotationRef/>
-      </w:r>
-      <w:r>
-        <w:rPr>
-          <w:rStyle w:val="CommentReference"/>
-        </w:rPr>
-        <w:annotationRef/>
-      </w:r>
-      <w:r>
-        <w:t xml:space="preserve">Replace “XXX” with the first study variable. Repeat this process for all the study variables. </w:t>
-      </w:r>
-    </w:p>
-    <w:p>
-      <w:pPr>
-        <w:pStyle w:val="CommentText"/>
-      </w:pPr>
-    </w:p>
-    <w:p>
-      <w:pPr>
-        <w:pStyle w:val="CommentText"/>
-      </w:pPr>
-      <w:r>
-        <w:t>Maintain Level 3 heading formatting for each variable.</w:t>
-      </w:r>
-      <w:r>
-        <w:t xml:space="preserve"> </w:t>
-      </w:r>
-    </w:p>
-  </w:comment>
-  <w:comment w:id="126" w:author="Northcentral University" w:date="2019-03-26T09:36:00Z" w:initials="NU">
-    <w:p>
-      <w:pPr>
-        <w:pStyle w:val="CommentText"/>
-      </w:pPr>
-      <w:r>
-        <w:rPr>
-          <w:rStyle w:val="CommentReference"/>
-        </w:rPr>
-        <w:annotationRef/>
-      </w:r>
-      <w:r>
-        <w:rPr>
-          <w:rStyle w:val="CommentReference"/>
-        </w:rPr>
-        <w:annotationRef/>
-      </w:r>
-      <w:r>
-        <w:t xml:space="preserve">The Academic Success Center has a weekly group session on both Writing Quantitative and Writing Qualitative Analysis. Learn more about these sessions and find the link to register </w:t>
-      </w:r>
-      <w:hyperlink r:id="rId18" w:history="1">
-        <w:r>
-          <w:rPr>
-            <w:rStyle w:val="Hyperlink"/>
-            <w:rFonts w:eastAsiaTheme="majorEastAsia"/>
-            <w:sz w:val="20"/>
-          </w:rPr>
-          <w:t>here.</w:t>
-        </w:r>
-      </w:hyperlink>
-    </w:p>
-    <w:p>
-      <w:pPr>
-        <w:pStyle w:val="CommentText"/>
-      </w:pPr>
-    </w:p>
-  </w:comment>
-  <w:comment w:id="131" w:author="Northcentral University" w:date="2019-03-20T17:13:00Z" w:initials="NU">
-    <w:p>
-      <w:pPr>
-        <w:pStyle w:val="CommentText"/>
-      </w:pPr>
-      <w:r>
-        <w:rPr>
-          <w:rStyle w:val="CommentReference"/>
-        </w:rPr>
-        <w:annotationRef/>
-      </w:r>
-      <w:r>
         <w:t xml:space="preserve">Tip: Assumptions, limitations, and delimitations are related but distinct concepts. For additional information, click </w:t>
       </w:r>
-      <w:hyperlink r:id="rId19" w:history="1">
+      <w:hyperlink r:id="rId16" w:history="1">
         <w:r>
           <w:rPr>
             <w:rStyle w:val="Hyperlink"/>
@@ -10292,7 +10708,7 @@
       </w:r>
     </w:p>
   </w:comment>
-  <w:comment w:id="135" w:author="Northcentral University" w:date="2019-03-20T17:13:00Z" w:initials="NU">
+  <w:comment w:id="126" w:author="Northcentral University" w:date="2019-03-20T17:13:00Z" w:initials="NU">
     <w:p>
       <w:pPr>
         <w:pStyle w:val="CommentText"/>
@@ -10308,7 +10724,7 @@
       </w:r>
     </w:p>
   </w:comment>
-  <w:comment w:id="139" w:author="Northcentral University" w:date="2019-03-20T17:13:00Z" w:initials="NU">
+  <w:comment w:id="130" w:author="Northcentral University" w:date="2019-03-20T17:13:00Z" w:initials="NU">
     <w:p>
       <w:pPr>
         <w:pStyle w:val="CommentText"/>
@@ -10324,7 +10740,7 @@
       </w:r>
     </w:p>
   </w:comment>
-  <w:comment w:id="143" w:author="Northcentral University" w:date="2019-03-20T17:14:00Z" w:initials="NU">
+  <w:comment w:id="134" w:author="Northcentral University" w:date="2019-03-20T17:14:00Z" w:initials="NU">
     <w:p>
       <w:pPr>
         <w:pStyle w:val="CommentText"/>
@@ -10340,7 +10756,7 @@
       </w:r>
     </w:p>
   </w:comment>
-  <w:comment w:id="144" w:author="Northcentral University" w:date="2019-03-20T17:14:00Z" w:initials="NU">
+  <w:comment w:id="135" w:author="Northcentral University" w:date="2019-03-20T17:14:00Z" w:initials="NU">
     <w:p>
       <w:pPr>
         <w:pStyle w:val="CommentText"/>
@@ -10354,7 +10770,7 @@
       <w:r>
         <w:t xml:space="preserve">Tip: For guidance on ethical considerations in human subjects research, click </w:t>
       </w:r>
-      <w:hyperlink r:id="rId20" w:history="1">
+      <w:hyperlink r:id="rId17" w:history="1">
         <w:r>
           <w:rPr>
             <w:rStyle w:val="Hyperlink"/>
@@ -10369,7 +10785,7 @@
       </w:r>
     </w:p>
   </w:comment>
-  <w:comment w:id="154" w:author="Northcentral University" w:date="2019-03-20T17:14:00Z" w:initials="NU">
+  <w:comment w:id="145" w:author="Northcentral University" w:date="2019-03-20T17:14:00Z" w:initials="NU">
     <w:p>
       <w:pPr>
         <w:pStyle w:val="CommentText"/>
@@ -10385,7 +10801,7 @@
       </w:r>
     </w:p>
   </w:comment>
-  <w:comment w:id="158" w:author="Northcentral University" w:date="2019-03-20T17:15:00Z" w:initials="NU">
+  <w:comment w:id="149" w:author="Northcentral University" w:date="2019-03-20T17:15:00Z" w:initials="NU">
     <w:p>
       <w:pPr>
         <w:pStyle w:val="CommentText"/>
@@ -10425,7 +10841,7 @@
       </w:r>
     </w:p>
   </w:comment>
-  <w:comment w:id="164" w:author="Northcentral University" w:date="2019-03-20T17:15:00Z" w:initials="NU">
+  <w:comment w:id="155" w:author="Northcentral University" w:date="2019-03-20T17:15:00Z" w:initials="NU">
     <w:p>
       <w:pPr>
         <w:pStyle w:val="CommentText"/>
@@ -10441,7 +10857,7 @@
       </w:r>
     </w:p>
   </w:comment>
-  <w:comment w:id="165" w:author="Northcentral University" w:date="2019-03-20T17:16:00Z" w:initials="NU">
+  <w:comment w:id="156" w:author="Northcentral University" w:date="2019-03-20T17:16:00Z" w:initials="NU">
     <w:p>
       <w:pPr>
         <w:pStyle w:val="CommentText"/>
@@ -10457,7 +10873,7 @@
       </w:r>
     </w:p>
   </w:comment>
-  <w:comment w:id="166" w:author="Northcentral University" w:date="2019-03-21T13:25:00Z" w:initials="NU">
+  <w:comment w:id="157" w:author="Northcentral University" w:date="2019-03-21T13:25:00Z" w:initials="NU">
     <w:p>
       <w:pPr>
         <w:pStyle w:val="CommentText"/>
@@ -10486,7 +10902,7 @@
       </w:r>
     </w:p>
   </w:comment>
-  <w:comment w:id="167" w:author="Northcentral University" w:date="2019-03-21T13:31:00Z" w:initials="NU">
+  <w:comment w:id="158" w:author="Northcentral University" w:date="2019-03-21T13:31:00Z" w:initials="NU">
     <w:p>
       <w:pPr>
         <w:pStyle w:val="CommentText"/>
@@ -10509,7 +10925,7 @@
       </w:r>
     </w:p>
   </w:comment>
-  <w:comment w:id="168" w:author="Northcentral University" w:date="2019-03-21T13:31:00Z" w:initials="NU">
+  <w:comment w:id="159" w:author="Northcentral University" w:date="2019-03-21T13:31:00Z" w:initials="NU">
     <w:p>
       <w:pPr>
         <w:pStyle w:val="CommentText"/>
@@ -10534,7 +10950,7 @@
       </w:r>
     </w:p>
   </w:comment>
-  <w:comment w:id="169" w:author="Northcentral University" w:date="2019-03-21T13:31:00Z" w:initials="NU">
+  <w:comment w:id="160" w:author="Northcentral University" w:date="2019-03-21T13:31:00Z" w:initials="NU">
     <w:p>
       <w:pPr>
         <w:pStyle w:val="CommentText"/>
@@ -10550,7 +10966,7 @@
       </w:r>
     </w:p>
   </w:comment>
-  <w:comment w:id="175" w:author="Northcentral University" w:date="2019-03-26T09:43:00Z" w:initials="NU">
+  <w:comment w:id="166" w:author="Northcentral University" w:date="2019-03-26T09:43:00Z" w:initials="NU">
     <w:p>
       <w:pPr>
         <w:pStyle w:val="CommentText"/>
@@ -10564,7 +10980,7 @@
       <w:r>
         <w:t xml:space="preserve">The Academic Success Center has a weekly group session on both Writing Quantitative and Writing Qualitative Analysis. Learn more about these sessions and find the link to register </w:t>
       </w:r>
-      <w:hyperlink r:id="rId21" w:history="1">
+      <w:hyperlink r:id="rId18" w:history="1">
         <w:r>
           <w:rPr>
             <w:rStyle w:val="Hyperlink"/>
@@ -10576,7 +10992,7 @@
       </w:hyperlink>
     </w:p>
   </w:comment>
-  <w:comment w:id="183" w:author="Northcentral University" w:date="2019-03-21T13:31:00Z" w:initials="NU">
+  <w:comment w:id="174" w:author="Northcentral University" w:date="2019-03-21T13:31:00Z" w:initials="NU">
     <w:p>
       <w:pPr>
         <w:pStyle w:val="CommentText"/>
@@ -10592,7 +11008,7 @@
       </w:r>
     </w:p>
   </w:comment>
-  <w:comment w:id="187" w:author="Northcentral University" w:date="2019-03-20T17:16:00Z" w:initials="NU">
+  <w:comment w:id="178" w:author="Northcentral University" w:date="2019-03-20T17:16:00Z" w:initials="NU">
     <w:p>
       <w:pPr>
         <w:pStyle w:val="CommentText"/>
@@ -10608,7 +11024,7 @@
       </w:r>
     </w:p>
   </w:comment>
-  <w:comment w:id="204" w:author="Northcentral University" w:date="2019-03-21T13:45:00Z" w:initials="NU">
+  <w:comment w:id="195" w:author="Northcentral University" w:date="2019-03-21T13:45:00Z" w:initials="NU">
     <w:p>
       <w:pPr>
         <w:pStyle w:val="CommentText"/>
@@ -10650,7 +11066,7 @@
       </w:r>
     </w:p>
   </w:comment>
-  <w:comment w:id="205" w:author="Northcentral University" w:date="2019-03-21T13:46:00Z" w:initials="NU">
+  <w:comment w:id="196" w:author="Northcentral University" w:date="2019-03-21T13:46:00Z" w:initials="NU">
     <w:p>
       <w:pPr>
         <w:pStyle w:val="CommentText"/>
@@ -10717,7 +11133,7 @@
         </w:rPr>
         <w:t xml:space="preserve">. </w:t>
       </w:r>
-      <w:hyperlink r:id="rId22" w:history="1">
+      <w:hyperlink r:id="rId19" w:history="1">
         <w:r>
           <w:rPr>
             <w:rStyle w:val="Hyperlink"/>
@@ -10729,7 +11145,7 @@
       <w:r>
         <w:t xml:space="preserve">, an APA Style resource provided to NCU students, has over 150 sample references. Learn how to register for an account </w:t>
       </w:r>
-      <w:hyperlink r:id="rId23" w:history="1">
+      <w:hyperlink r:id="rId20" w:history="1">
         <w:r>
           <w:rPr>
             <w:rStyle w:val="Hyperlink"/>
@@ -10744,7 +11160,7 @@
     </w:p>
     <w:p/>
   </w:comment>
-  <w:comment w:id="210" w:author="Northcentral University" w:date="2020-09-20T19:06:00Z" w:initials="NU">
+  <w:comment w:id="201" w:author="Northcentral University" w:date="2020-09-20T19:06:00Z" w:initials="NU">
     <w:p>
       <w:pPr>
         <w:pStyle w:val="CommentText"/>
@@ -10802,7 +11218,7 @@
       </w:pPr>
     </w:p>
   </w:comment>
-  <w:comment w:id="211" w:author="Northcentral University" w:date="2019-03-21T13:49:00Z" w:initials="NU">
+  <w:comment w:id="202" w:author="Northcentral University" w:date="2019-03-21T13:49:00Z" w:initials="NU">
     <w:p>
       <w:pPr>
         <w:pStyle w:val="CommentText"/>
@@ -10844,13 +11260,6 @@
   <w15:commentEx w15:paraId="7BD26D00" w15:done="0"/>
   <w15:commentEx w15:paraId="69AC55F0" w15:done="0"/>
   <w15:commentEx w15:paraId="575694B2" w15:done="0"/>
-  <w15:commentEx w15:paraId="2BDC4A99" w15:done="0"/>
-  <w15:commentEx w15:paraId="1F81DFB9" w15:done="0"/>
-  <w15:commentEx w15:paraId="26833CD6" w15:done="0"/>
-  <w15:commentEx w15:paraId="61C6996B" w15:done="0"/>
-  <w15:commentEx w15:paraId="0194FE30" w15:done="0"/>
-  <w15:commentEx w15:paraId="01EA717D" w15:done="0"/>
-  <w15:commentEx w15:paraId="543928DC" w15:done="0"/>
   <w15:commentEx w15:paraId="4FB5E0D1" w15:done="0"/>
   <w15:commentEx w15:paraId="1D3FCDEE" w15:done="0"/>
   <w15:commentEx w15:paraId="46301133" w15:done="0"/>
@@ -10910,13 +11319,6 @@
   <w16cex:commentExtensible w16cex:durableId="226EB78D" w16cex:dateUtc="2019-03-20T20:59:00Z"/>
   <w16cex:commentExtensible w16cex:durableId="226EB78E" w16cex:dateUtc="2019-03-20T20:58:00Z"/>
   <w16cex:commentExtensible w16cex:durableId="226EB78F" w16cex:dateUtc="2019-03-20T20:58:00Z"/>
-  <w16cex:commentExtensible w16cex:durableId="226EB790" w16cex:dateUtc="2019-03-20T21:03:00Z"/>
-  <w16cex:commentExtensible w16cex:durableId="23121205" w16cex:dateUtc="2020-09-20T23:56:00Z"/>
-  <w16cex:commentExtensible w16cex:durableId="226EB791" w16cex:dateUtc="2019-03-20T21:07:00Z"/>
-  <w16cex:commentExtensible w16cex:durableId="226EB792" w16cex:dateUtc="2019-03-20T21:07:00Z"/>
-  <w16cex:commentExtensible w16cex:durableId="226EB793" w16cex:dateUtc="2019-03-20T21:08:00Z"/>
-  <w16cex:commentExtensible w16cex:durableId="226EB794" w16cex:dateUtc="2019-03-20T21:08:00Z"/>
-  <w16cex:commentExtensible w16cex:durableId="226EB795" w16cex:dateUtc="2019-03-26T13:30:00Z"/>
   <w16cex:commentExtensible w16cex:durableId="226EB796" w16cex:dateUtc="2019-03-20T21:08:00Z"/>
   <w16cex:commentExtensible w16cex:durableId="226EB797" w16cex:dateUtc="2019-03-20T21:09:00Z"/>
   <w16cex:commentExtensible w16cex:durableId="226EB798" w16cex:dateUtc="2019-03-26T13:31:00Z"/>
@@ -10976,13 +11378,6 @@
   <w16cid:commentId w16cid:paraId="7BD26D00" w16cid:durableId="226EB78D"/>
   <w16cid:commentId w16cid:paraId="69AC55F0" w16cid:durableId="226EB78E"/>
   <w16cid:commentId w16cid:paraId="575694B2" w16cid:durableId="226EB78F"/>
-  <w16cid:commentId w16cid:paraId="2BDC4A99" w16cid:durableId="226EB790"/>
-  <w16cid:commentId w16cid:paraId="1F81DFB9" w16cid:durableId="23121205"/>
-  <w16cid:commentId w16cid:paraId="26833CD6" w16cid:durableId="226EB791"/>
-  <w16cid:commentId w16cid:paraId="61C6996B" w16cid:durableId="226EB792"/>
-  <w16cid:commentId w16cid:paraId="0194FE30" w16cid:durableId="226EB793"/>
-  <w16cid:commentId w16cid:paraId="01EA717D" w16cid:durableId="226EB794"/>
-  <w16cid:commentId w16cid:paraId="543928DC" w16cid:durableId="226EB795"/>
   <w16cid:commentId w16cid:paraId="4FB5E0D1" w16cid:durableId="226EB796"/>
   <w16cid:commentId w16cid:paraId="1D3FCDEE" w16cid:durableId="226EB797"/>
   <w16cid:commentId w16cid:paraId="46301133" w16cid:durableId="226EB798"/>
@@ -15450,6 +15845,118 @@
     </w:lvl>
   </w:abstractNum>
   <w:abstractNum w:abstractNumId="37" w15:restartNumberingAfterBreak="0">
+    <w:nsid w:val="56BB1727"/>
+    <w:multiLevelType w:val="hybridMultilevel"/>
+    <w:tmpl w:val="D906499E"/>
+    <w:lvl w:ilvl="0" w:tplc="682821AA">
+      <w:numFmt w:val="bullet"/>
+      <w:lvlText w:val=""/>
+      <w:lvlJc w:val="left"/>
+      <w:pPr>
+        <w:ind w:left="720" w:hanging="360"/>
+      </w:pPr>
+      <w:rPr>
+        <w:rFonts w:ascii="Symbol" w:eastAsiaTheme="minorHAnsi" w:hAnsi="Symbol" w:cs="Times New Roman" w:hint="default"/>
+      </w:rPr>
+    </w:lvl>
+    <w:lvl w:ilvl="1" w:tplc="04090003" w:tentative="1">
+      <w:start w:val="1"/>
+      <w:numFmt w:val="bullet"/>
+      <w:lvlText w:val="o"/>
+      <w:lvlJc w:val="left"/>
+      <w:pPr>
+        <w:ind w:left="1440" w:hanging="360"/>
+      </w:pPr>
+      <w:rPr>
+        <w:rFonts w:ascii="Courier New" w:hAnsi="Courier New" w:cs="Courier New" w:hint="default"/>
+      </w:rPr>
+    </w:lvl>
+    <w:lvl w:ilvl="2" w:tplc="04090005" w:tentative="1">
+      <w:start w:val="1"/>
+      <w:numFmt w:val="bullet"/>
+      <w:lvlText w:val=""/>
+      <w:lvlJc w:val="left"/>
+      <w:pPr>
+        <w:ind w:left="2160" w:hanging="360"/>
+      </w:pPr>
+      <w:rPr>
+        <w:rFonts w:ascii="Wingdings" w:hAnsi="Wingdings" w:hint="default"/>
+      </w:rPr>
+    </w:lvl>
+    <w:lvl w:ilvl="3" w:tplc="04090001" w:tentative="1">
+      <w:start w:val="1"/>
+      <w:numFmt w:val="bullet"/>
+      <w:lvlText w:val=""/>
+      <w:lvlJc w:val="left"/>
+      <w:pPr>
+        <w:ind w:left="2880" w:hanging="360"/>
+      </w:pPr>
+      <w:rPr>
+        <w:rFonts w:ascii="Symbol" w:hAnsi="Symbol" w:hint="default"/>
+      </w:rPr>
+    </w:lvl>
+    <w:lvl w:ilvl="4" w:tplc="04090003" w:tentative="1">
+      <w:start w:val="1"/>
+      <w:numFmt w:val="bullet"/>
+      <w:lvlText w:val="o"/>
+      <w:lvlJc w:val="left"/>
+      <w:pPr>
+        <w:ind w:left="3600" w:hanging="360"/>
+      </w:pPr>
+      <w:rPr>
+        <w:rFonts w:ascii="Courier New" w:hAnsi="Courier New" w:cs="Courier New" w:hint="default"/>
+      </w:rPr>
+    </w:lvl>
+    <w:lvl w:ilvl="5" w:tplc="04090005" w:tentative="1">
+      <w:start w:val="1"/>
+      <w:numFmt w:val="bullet"/>
+      <w:lvlText w:val=""/>
+      <w:lvlJc w:val="left"/>
+      <w:pPr>
+        <w:ind w:left="4320" w:hanging="360"/>
+      </w:pPr>
+      <w:rPr>
+        <w:rFonts w:ascii="Wingdings" w:hAnsi="Wingdings" w:hint="default"/>
+      </w:rPr>
+    </w:lvl>
+    <w:lvl w:ilvl="6" w:tplc="04090001" w:tentative="1">
+      <w:start w:val="1"/>
+      <w:numFmt w:val="bullet"/>
+      <w:lvlText w:val=""/>
+      <w:lvlJc w:val="left"/>
+      <w:pPr>
+        <w:ind w:left="5040" w:hanging="360"/>
+      </w:pPr>
+      <w:rPr>
+        <w:rFonts w:ascii="Symbol" w:hAnsi="Symbol" w:hint="default"/>
+      </w:rPr>
+    </w:lvl>
+    <w:lvl w:ilvl="7" w:tplc="04090003" w:tentative="1">
+      <w:start w:val="1"/>
+      <w:numFmt w:val="bullet"/>
+      <w:lvlText w:val="o"/>
+      <w:lvlJc w:val="left"/>
+      <w:pPr>
+        <w:ind w:left="5760" w:hanging="360"/>
+      </w:pPr>
+      <w:rPr>
+        <w:rFonts w:ascii="Courier New" w:hAnsi="Courier New" w:cs="Courier New" w:hint="default"/>
+      </w:rPr>
+    </w:lvl>
+    <w:lvl w:ilvl="8" w:tplc="04090005" w:tentative="1">
+      <w:start w:val="1"/>
+      <w:numFmt w:val="bullet"/>
+      <w:lvlText w:val=""/>
+      <w:lvlJc w:val="left"/>
+      <w:pPr>
+        <w:ind w:left="6480" w:hanging="360"/>
+      </w:pPr>
+      <w:rPr>
+        <w:rFonts w:ascii="Wingdings" w:hAnsi="Wingdings" w:hint="default"/>
+      </w:rPr>
+    </w:lvl>
+  </w:abstractNum>
+  <w:abstractNum w:abstractNumId="38" w15:restartNumberingAfterBreak="0">
     <w:nsid w:val="583C3F6D"/>
     <w:multiLevelType w:val="hybridMultilevel"/>
     <w:tmpl w:val="0C1AC094"/>
@@ -15562,7 +16069,7 @@
       </w:rPr>
     </w:lvl>
   </w:abstractNum>
-  <w:abstractNum w:abstractNumId="38" w15:restartNumberingAfterBreak="0">
+  <w:abstractNum w:abstractNumId="39" w15:restartNumberingAfterBreak="0">
     <w:nsid w:val="5ECE48BC"/>
     <w:multiLevelType w:val="hybridMultilevel"/>
     <w:tmpl w:val="D3423850"/>
@@ -15675,7 +16182,7 @@
       </w:rPr>
     </w:lvl>
   </w:abstractNum>
-  <w:abstractNum w:abstractNumId="39" w15:restartNumberingAfterBreak="0">
+  <w:abstractNum w:abstractNumId="40" w15:restartNumberingAfterBreak="0">
     <w:nsid w:val="5EE248E2"/>
     <w:multiLevelType w:val="hybridMultilevel"/>
     <w:tmpl w:val="04AA2FD6"/>
@@ -15788,7 +16295,7 @@
       </w:rPr>
     </w:lvl>
   </w:abstractNum>
-  <w:abstractNum w:abstractNumId="40" w15:restartNumberingAfterBreak="0">
+  <w:abstractNum w:abstractNumId="41" w15:restartNumberingAfterBreak="0">
     <w:nsid w:val="6CFB2B06"/>
     <w:multiLevelType w:val="hybridMultilevel"/>
     <w:tmpl w:val="7E9248F8"/>
@@ -15901,7 +16408,7 @@
       </w:rPr>
     </w:lvl>
   </w:abstractNum>
-  <w:abstractNum w:abstractNumId="41" w15:restartNumberingAfterBreak="0">
+  <w:abstractNum w:abstractNumId="42" w15:restartNumberingAfterBreak="0">
     <w:nsid w:val="766B26D8"/>
     <w:multiLevelType w:val="hybridMultilevel"/>
     <w:tmpl w:val="B08A3444"/>
@@ -16014,7 +16521,7 @@
       </w:rPr>
     </w:lvl>
   </w:abstractNum>
-  <w:abstractNum w:abstractNumId="42" w15:restartNumberingAfterBreak="0">
+  <w:abstractNum w:abstractNumId="43" w15:restartNumberingAfterBreak="0">
     <w:nsid w:val="769C10EC"/>
     <w:multiLevelType w:val="hybridMultilevel"/>
     <w:tmpl w:val="20469FC0"/>
@@ -16154,7 +16661,7 @@
       </w:rPr>
     </w:lvl>
   </w:abstractNum>
-  <w:abstractNum w:abstractNumId="43" w15:restartNumberingAfterBreak="0">
+  <w:abstractNum w:abstractNumId="44" w15:restartNumberingAfterBreak="0">
     <w:nsid w:val="7A3B7965"/>
     <w:multiLevelType w:val="hybridMultilevel"/>
     <w:tmpl w:val="C3BA43DC"/>
@@ -16294,7 +16801,7 @@
       </w:rPr>
     </w:lvl>
   </w:abstractNum>
-  <w:abstractNum w:abstractNumId="44" w15:restartNumberingAfterBreak="0">
+  <w:abstractNum w:abstractNumId="45" w15:restartNumberingAfterBreak="0">
     <w:nsid w:val="7CF633D7"/>
     <w:multiLevelType w:val="hybridMultilevel"/>
     <w:tmpl w:val="EDD832BA"/>
@@ -16407,7 +16914,7 @@
       </w:rPr>
     </w:lvl>
   </w:abstractNum>
-  <w:abstractNum w:abstractNumId="45" w15:restartNumberingAfterBreak="0">
+  <w:abstractNum w:abstractNumId="46" w15:restartNumberingAfterBreak="0">
     <w:nsid w:val="7DB25F0D"/>
     <w:multiLevelType w:val="hybridMultilevel"/>
     <w:tmpl w:val="63C61B88"/>
@@ -16530,10 +17037,10 @@
     <w:abstractNumId w:val="20"/>
   </w:num>
   <w:num w:numId="4" w16cid:durableId="837430120">
-    <w:abstractNumId w:val="43"/>
+    <w:abstractNumId w:val="44"/>
   </w:num>
   <w:num w:numId="5" w16cid:durableId="658193501">
-    <w:abstractNumId w:val="42"/>
+    <w:abstractNumId w:val="43"/>
   </w:num>
   <w:num w:numId="6" w16cid:durableId="1259026041">
     <w:abstractNumId w:val="21"/>
@@ -16584,7 +17091,7 @@
     <w:abstractNumId w:val="28"/>
   </w:num>
   <w:num w:numId="22" w16cid:durableId="263617091">
-    <w:abstractNumId w:val="44"/>
+    <w:abstractNumId w:val="45"/>
   </w:num>
   <w:num w:numId="23" w16cid:durableId="842235073">
     <w:abstractNumId w:val="27"/>
@@ -16596,16 +17103,16 @@
     <w:abstractNumId w:val="2"/>
   </w:num>
   <w:num w:numId="26" w16cid:durableId="2124225583">
-    <w:abstractNumId w:val="41"/>
+    <w:abstractNumId w:val="42"/>
   </w:num>
   <w:num w:numId="27" w16cid:durableId="1606957840">
     <w:abstractNumId w:val="0"/>
   </w:num>
   <w:num w:numId="28" w16cid:durableId="535848022">
-    <w:abstractNumId w:val="45"/>
+    <w:abstractNumId w:val="46"/>
   </w:num>
   <w:num w:numId="29" w16cid:durableId="1409423113">
-    <w:abstractNumId w:val="40"/>
+    <w:abstractNumId w:val="41"/>
   </w:num>
   <w:num w:numId="30" w16cid:durableId="1899395601">
     <w:abstractNumId w:val="33"/>
@@ -16638,7 +17145,7 @@
     <w:abstractNumId w:val="7"/>
   </w:num>
   <w:num w:numId="40" w16cid:durableId="1277101940">
-    <w:abstractNumId w:val="38"/>
+    <w:abstractNumId w:val="39"/>
   </w:num>
   <w:num w:numId="41" w16cid:durableId="784429395">
     <w:abstractNumId w:val="23"/>
@@ -16650,12 +17157,15 @@
     <w:abstractNumId w:val="24"/>
   </w:num>
   <w:num w:numId="44" w16cid:durableId="455686022">
-    <w:abstractNumId w:val="39"/>
+    <w:abstractNumId w:val="40"/>
   </w:num>
   <w:num w:numId="45" w16cid:durableId="1605533499">
     <w:abstractNumId w:val="5"/>
   </w:num>
   <w:num w:numId="46" w16cid:durableId="1810048826">
+    <w:abstractNumId w:val="38"/>
+  </w:num>
+  <w:num w:numId="47" w16cid:durableId="1739009482">
     <w:abstractNumId w:val="37"/>
   </w:num>
 </w:numbering>
@@ -18333,7 +18843,7 @@
     <b:JournalName>International Conference on Intelligent User Interfaces</b:JournalName>
     <b:Pages>212-228</b:Pages>
     <b:DOI>https://doi.org/10.1145/3490099.3511119</b:DOI>
-    <b:RefOrder>4</b:RefOrder>
+    <b:RefOrder>6</b:RefOrder>
   </b:Source>
   <b:Source>
     <b:Tag>WuT23</b:Tag>
@@ -18378,7 +18888,7 @@
     <b:Year>2023</b:Year>
     <b:Pages>1122-1136</b:Pages>
     <b:DOI>https://doi.org/10.1109/JAS.2023.123618</b:DOI>
-    <b:RefOrder>5</b:RefOrder>
+    <b:RefOrder>7</b:RefOrder>
   </b:Source>
   <b:Source>
     <b:Tag>Dau23</b:Tag>
@@ -18408,7 +18918,7 @@
     <b:JournalName>Harvard Business Review Digital Articles</b:JournalName>
     <b:Year>2023</b:Year>
     <b:Pages>1-8</b:Pages>
-    <b:RefOrder>6</b:RefOrder>
+    <b:RefOrder>8</b:RefOrder>
   </b:Source>
   <b:Source>
     <b:Tag>Roz23</b:Tag>
@@ -18430,7 +18940,7 @@
     <b:Volume>12</b:Volume>
     <b:Issue>3</b:Issue>
     <b:DOI>https://doi.org/10.3390/socsci12030148</b:DOI>
-    <b:RefOrder>7</b:RefOrder>
+    <b:RefOrder>9</b:RefOrder>
   </b:Source>
   <b:Source>
     <b:Tag>Pen23</b:Tag>
@@ -18474,7 +18984,7 @@
     <b:Volume>55</b:Volume>
     <b:Issue>9</b:Issue>
     <b:DOI>https://doi.org/10.1145/3560815</b:DOI>
-    <b:RefOrder>8</b:RefOrder>
+    <b:RefOrder>10</b:RefOrder>
   </b:Source>
   <b:Source>
     <b:Tag>Ozk23</b:Tag>
@@ -18522,7 +19032,7 @@
     <b:Volume>65</b:Volume>
     <b:Issue>6</b:Issue>
     <b:DOI>10.1037/h0042519</b:DOI>
-    <b:RefOrder>9</b:RefOrder>
+    <b:RefOrder>11</b:RefOrder>
   </b:Source>
   <b:Source>
     <b:Tag>Üna21</b:Tag>
@@ -18581,7 +19091,7 @@
     <b:JournalName>Computation and Language</b:JournalName>
     <b:Year>2018</b:Year>
     <b:DOI>https://arxiv.org/pdf/1810.04805.pdf</b:DOI>
-    <b:RefOrder>10</b:RefOrder>
+    <b:RefOrder>12</b:RefOrder>
   </b:Source>
   <b:Source>
     <b:Tag>Bro20</b:Tag>
@@ -18614,7 +19124,7 @@
     <b:URL>https://arxiv.org/abs/2005.14165</b:URL>
     <b:InternetSiteTitle>arXiv</b:InternetSiteTitle>
     <b:ProductionCompany>OpenAI</b:ProductionCompany>
-    <b:RefOrder>11</b:RefOrder>
+    <b:RefOrder>13</b:RefOrder>
   </b:Source>
   <b:Source>
     <b:Tag>Fed22</b:Tag>
@@ -18653,7 +19163,7 @@
     <b:Publisher>Google</b:Publisher>
     <b:Volume>23</b:Volume>
     <b:DOI>https://jmlr.org/papers/v23/21-0998.html</b:DOI>
-    <b:RefOrder>12</b:RefOrder>
+    <b:RefOrder>14</b:RefOrder>
   </b:Source>
   <b:Source>
     <b:Tag>Int23</b:Tag>
@@ -18669,7 +19179,7 @@
     <b:InternetSiteTitle>Newsweek</b:InternetSiteTitle>
     <b:Month>April</b:Month>
     <b:Day>29</b:Day>
-    <b:RefOrder>13</b:RefOrder>
+    <b:RefOrder>15</b:RefOrder>
   </b:Source>
   <b:Source>
     <b:Tag>Mon23</b:Tag>
@@ -18685,7 +19195,7 @@
     <b:Year>2023</b:Year>
     <b:Month>May</b:Month>
     <b:Day>3</b:Day>
-    <b:RefOrder>14</b:RefOrder>
+    <b:RefOrder>16</b:RefOrder>
   </b:Source>
   <b:Source>
     <b:Tag>Gar23</b:Tag>
@@ -18701,6 +19211,169 @@
     <b:Year>2023</b:Year>
     <b:URL>https://www.gartner.com/en/research/methodologies/gartner-hype-cycle</b:URL>
     <b:RefOrder>3</b:RefOrder>
+  </b:Source>
+  <b:Source>
+    <b:Tag>Sil12</b:Tag>
+    <b:SourceType>JournalArticle</b:SourceType>
+    <b:Guid>{4DDC9522-475E-49DE-8E59-460BFADB629F}</b:Guid>
+    <b:Author>
+      <b:Author>
+        <b:NameList>
+          <b:Person>
+            <b:Last>Silvestrini</b:Last>
+            <b:First>R:</b:First>
+            <b:Middle>Parker, W</b:Middle>
+          </b:Person>
+          <b:Person>
+            <b:Last>Sammito</b:Last>
+            <b:First>G</b:First>
+          </b:Person>
+        </b:NameList>
+      </b:Author>
+    </b:Author>
+    <b:Title>Design of experiments for information technology systems</b:Title>
+    <b:JournalName>Defense AT&amp;L</b:JournalName>
+    <b:Year>2012</b:Year>
+    <b:Pages>30-35</b:Pages>
+    <b:Volume>41</b:Volume>
+    <b:Issue>5</b:Issue>
+    <b:URL>https://search-ebscohost-com.proxy1.ncu.edu/login.aspx?direct=true&amp;db=bth&amp;AN=80409129&amp;site=eds-live</b:URL>
+    <b:RefOrder>4</b:RefOrder>
+  </b:Source>
+  <b:Source>
+    <b:Tag>Pii13</b:Tag>
+    <b:SourceType>JournalArticle</b:SourceType>
+    <b:Guid>{B1F00A5E-0344-464D-B5A7-E629ED7CD0DF}</b:Guid>
+    <b:Author>
+      <b:Author>
+        <b:NameList>
+          <b:Person>
+            <b:Last>Piirainen</b:Last>
+            <b:First>K</b:First>
+          </b:Person>
+          <b:Person>
+            <b:Last>Gonzalez</b:Last>
+            <b:First>R</b:First>
+          </b:Person>
+        </b:NameList>
+      </b:Author>
+    </b:Author>
+    <b:Title>Constructive synergy in design science research: a comparative analysis of design science research and the constructive research approach</b:Title>
+    <b:JournalName>Liiketaloudellinen Aikakauskirja</b:JournalName>
+    <b:Year>2013</b:Year>
+    <b:Pages>206-234</b:Pages>
+    <b:Volume>3</b:Volume>
+    <b:Issue>4</b:Issue>
+    <b:URL>https://search.ebscohost.com/login.aspx?direct=true&amp;AuthType=ip,shib&amp;db=bth&amp;AN=95116694&amp;site=eds-live</b:URL>
+    <b:RefOrder>5</b:RefOrder>
+  </b:Source>
+  <b:Source>
+    <b:Tag>Dic18</b:Tag>
+    <b:SourceType>JournalArticle</b:SourceType>
+    <b:Guid>{418C9159-9B7F-4D3C-9AEE-93B068D7C312}</b:Guid>
+    <b:Title>Theoetical and conceptual framework: mandatory ingredients of quality research</b:Title>
+    <b:JournalName>International Journal of Scientific Research</b:JournalName>
+    <b:Year>2018</b:Year>
+    <b:Pages>438-441</b:Pages>
+    <b:Author>
+      <b:Author>
+        <b:NameList>
+          <b:Person>
+            <b:Last>Dickson</b:Last>
+            <b:First>A</b:First>
+          </b:Person>
+          <b:Person>
+            <b:Last>Emad</b:Last>
+            <b:First>H</b:First>
+          </b:Person>
+          <b:Person>
+            <b:Last>Adu-Agyum</b:Last>
+            <b:First>J</b:First>
+          </b:Person>
+        </b:NameList>
+      </b:Author>
+    </b:Author>
+    <b:Volume>7</b:Volume>
+    <b:URL>https://www.researchgate.net/publication/322204158_THEORETICAL_AND_CONCEPTUAL_FRAMEWORK_MANDATORY_INGREDIENTS_OF_A_QUALITY_RESEARCH</b:URL>
+    <b:RefOrder>17</b:RefOrder>
+  </b:Source>
+  <b:Source>
+    <b:Tag>Hev04</b:Tag>
+    <b:SourceType>JournalArticle</b:SourceType>
+    <b:Guid>{1230FBD8-2EC8-4C70-9241-50B30C72A086}</b:Guid>
+    <b:Author>
+      <b:Author>
+        <b:NameList>
+          <b:Person>
+            <b:Last>Hevner</b:Last>
+            <b:First>A</b:First>
+          </b:Person>
+          <b:Person>
+            <b:Last>March</b:Last>
+            <b:First>S</b:First>
+          </b:Person>
+          <b:Person>
+            <b:Last>Park</b:Last>
+            <b:First>J</b:First>
+          </b:Person>
+          <b:Person>
+            <b:Last>Ram</b:Last>
+            <b:First>S</b:First>
+          </b:Person>
+        </b:NameList>
+      </b:Author>
+    </b:Author>
+    <b:Title>Design science in information systems research</b:Title>
+    <b:Year>2004</b:Year>
+    <b:JournalName>MIS Quarterly</b:JournalName>
+    <b:Pages>75-105</b:Pages>
+    <b:Volume>28</b:Volume>
+    <b:Issue>1</b:Issue>
+    <b:DOI>10.2307/25148625</b:DOI>
+    <b:RefOrder>18</b:RefOrder>
+  </b:Source>
+  <b:Source>
+    <b:Tag>Iiv20</b:Tag>
+    <b:SourceType>JournalArticle</b:SourceType>
+    <b:Guid>{69DEDEDE-9BAC-4F71-A2A3-C70A64F15815}</b:Guid>
+    <b:Author>
+      <b:Author>
+        <b:NameList>
+          <b:Person>
+            <b:Last>Iivari</b:Last>
+            <b:First>J</b:First>
+          </b:Person>
+        </b:NameList>
+      </b:Author>
+    </b:Author>
+    <b:Title>A critical look at theories in design science research</b:Title>
+    <b:JournalName>Journal of the Association for Information Systems</b:JournalName>
+    <b:Year>2020</b:Year>
+    <b:Pages>502-519</b:Pages>
+    <b:Volume>21</b:Volume>
+    <b:Issue>3</b:Issue>
+    <b:DOI>doi:10.17705/1jais.00610</b:DOI>
+    <b:RefOrder>19</b:RefOrder>
+  </b:Source>
+  <b:Source>
+    <b:Tag>Zel14</b:Tag>
+    <b:SourceType>InternetSite</b:SourceType>
+    <b:Guid>{B81EA4CD-A548-4A77-8EB2-5A7E10A205B5}</b:Guid>
+    <b:Title>What makes useful research in software engineering</b:Title>
+    <b:Year>2014</b:Year>
+    <b:Author>
+      <b:Author>
+        <b:NameList>
+          <b:Person>
+            <b:Last>Zeller</b:Last>
+            <b:First>A</b:First>
+          </b:Person>
+        </b:NameList>
+      </b:Author>
+    </b:Author>
+    <b:InternetSiteTitle>YouTube</b:InternetSiteTitle>
+    <b:URL>https://youtu.be/4MbixFVWwck</b:URL>
+    <b:RefOrder>20</b:RefOrder>
   </b:Source>
 </b:Sources>
 </file>
@@ -18742,7 +19415,7 @@
 </file>
 
 <file path=customXml/itemProps4.xml><?xml version="1.0" encoding="utf-8"?>
-<ds:datastoreItem xmlns:ds="http://schemas.openxmlformats.org/officeDocument/2006/customXml" ds:itemID="{C0219870-B032-48ED-BDB4-DBF7FAEDC00A}">
+<ds:datastoreItem xmlns:ds="http://schemas.openxmlformats.org/officeDocument/2006/customXml" ds:itemID="{2F60F05C-232C-472B-B47E-9F77C220642F}">
   <ds:schemaRefs>
     <ds:schemaRef ds:uri="http://schemas.openxmlformats.org/officeDocument/2006/bibliography"/>
   </ds:schemaRefs>

</xml_diff>

<commit_message>
wheres the money lebowoski
</commit_message>
<xml_diff>
--- a/GenerativeAI_Manuscript.docx
+++ b/GenerativeAI_Manuscript.docx
@@ -341,15 +341,7 @@
         </w:sdtContent>
       </w:sdt>
       <w:r>
-        <w:t xml:space="preserve"> State the conclusions to include both the potential implications of the </w:t>
-      </w:r>
-      <w:proofErr w:type="gramStart"/>
-      <w:r>
-        <w:t>results on</w:t>
-      </w:r>
-      <w:proofErr w:type="gramEnd"/>
-      <w:r>
-        <w:t xml:space="preserve"> and the recommendations for future research and practice.</w:t>
+        <w:t xml:space="preserve"> State the conclusions to include both the potential implications of the results on and the recommendations for future research and practice.</w:t>
       </w:r>
     </w:p>
     <w:p>
@@ -3284,15 +3276,7 @@
         <w:t xml:space="preserve"> (GAI)</w:t>
       </w:r>
       <w:r>
-        <w:t xml:space="preserve"> is a class of machine learning algorithms that can learn from and </w:t>
-      </w:r>
-      <w:proofErr w:type="gramStart"/>
-      <w:r>
-        <w:t>creates</w:t>
-      </w:r>
-      <w:proofErr w:type="gramEnd"/>
-      <w:r>
-        <w:t xml:space="preserve"> content such as text, images, video, audio, and code (Wu et al., 2023). </w:t>
+        <w:t xml:space="preserve"> is a class of machine learning algorithms that can learn from and creates content such as text, images, video, audio, and code (Wu et al., 2023). </w:t>
       </w:r>
       <w:r>
         <w:t>GAI transforms documents into summarizations and user-defined classification labels (</w:t>
@@ -4217,15 +4201,7 @@
         </w:rPr>
       </w:pPr>
       <w:r>
-        <w:t xml:space="preserve">This study uses these guidelines and conceptual steps to identify a research-worthy topic and an actionable aspect. Next, it defines an abstract approach and implements a concrete proof-of-concept, the simulation process, to assess patient monitoring (via CV) and remediation (via CPS) technologies. Third, the artifacts expand the body of knowledge through </w:t>
-      </w:r>
-      <w:proofErr w:type="gramStart"/>
-      <w:r>
-        <w:t>the research</w:t>
-      </w:r>
-      <w:proofErr w:type="gramEnd"/>
-      <w:r>
-        <w:t xml:space="preserve"> questions. See Chapter 3: </w:t>
+        <w:t xml:space="preserve">This study uses these guidelines and conceptual steps to identify a research-worthy topic and an actionable aspect. Next, it defines an abstract approach and implements a concrete proof-of-concept, the simulation process, to assess patient monitoring (via CV) and remediation (via CPS) technologies. Third, the artifacts expand the body of knowledge through the research questions. See Chapter 3: </w:t>
       </w:r>
       <w:r>
         <w:rPr>
@@ -4269,23 +4245,7 @@
     </w:p>
     <w:p>
       <w:r>
-        <w:t xml:space="preserve">In alignment with the purpose of this </w:t>
-      </w:r>
-      <w:proofErr w:type="gramStart"/>
-      <w:r>
-        <w:t>study, and</w:t>
-      </w:r>
-      <w:proofErr w:type="gramEnd"/>
-      <w:r>
-        <w:t xml:space="preserve"> </w:t>
-      </w:r>
-      <w:proofErr w:type="gramStart"/>
-      <w:r>
-        <w:t>adopts</w:t>
-      </w:r>
-      <w:proofErr w:type="gramEnd"/>
-      <w:r>
-        <w:t xml:space="preserve"> the following research questions</w:t>
+        <w:t>In alignment with the purpose of this study, and adopts the following research questions</w:t>
       </w:r>
       <w:r>
         <w:t xml:space="preserve">. The overarching objective is </w:t>
@@ -5002,15 +4962,7 @@
     </w:p>
     <w:p>
       <w:r>
-        <w:t xml:space="preserve">This study focuses on regulated businesses adopting Generative AI </w:t>
-      </w:r>
-      <w:proofErr w:type="gramStart"/>
-      <w:r>
-        <w:t>capabilities</w:t>
-      </w:r>
-      <w:proofErr w:type="gramEnd"/>
-      <w:r>
-        <w:t xml:space="preserve"> is unique. That makes its perspective unique over the growing interest in these capabilities. While the researchers stand committed to accelerating that adoption, it must occur responsibly, maximizing the end-user experience and minimizing any regulatory burden. Based on a cursory investigation, this perspective is under-represented, creating an opportunity for the constructive research project to differentiate itself.</w:t>
+        <w:t>This study focuses on regulated businesses adopting Generative AI capabilities is unique. That makes its perspective unique over the growing interest in these capabilities. While the researchers stand committed to accelerating that adoption, it must occur responsibly, maximizing the end-user experience and minimizing any regulatory burden. Based on a cursory investigation, this perspective is under-represented, creating an opportunity for the constructive research project to differentiate itself.</w:t>
       </w:r>
     </w:p>
     <w:p>
@@ -5050,6 +5002,7 @@
     <w:p>
       <w:pPr>
         <w:pStyle w:val="Heading1"/>
+        <w:ind w:firstLine="0"/>
       </w:pPr>
       <w:r>
         <w:br w:type="page"/>
@@ -5102,13 +5055,8 @@
     </w:p>
     <w:p>
       <w:r>
-        <w:t xml:space="preserve">The problem to be addressed in this study is an exploratory analysis of Generative AI use cases is the viability and practicality of mechanisms for ensuring norms and expectations of enterprise businesses within regulated environments. The purpose of this constructive design study is to examine the state of Generative AI capabilities within enterprise businesses and create a framework for prioritizing use cases based on risk and </w:t>
-      </w:r>
-      <w:proofErr w:type="gramStart"/>
-      <w:r>
-        <w:t>practicality</w:t>
-      </w:r>
-      <w:proofErr w:type="gramEnd"/>
+        <w:t>The problem to be addressed in this study is an exploratory analysis of Generative AI use cases is the viability and practicality of mechanisms for ensuring norms and expectations of enterprise businesses within regulated environments. The purpose of this constructive design study is to examine the state of Generative AI capabilities within enterprise businesses and create a framework for prioritizing use cases based on risk and practicality</w:t>
+      </w:r>
     </w:p>
     <w:p>
       <w:pPr>
@@ -5347,21 +5295,7 @@
               <w:rPr>
                 <w:strike/>
               </w:rPr>
-              <w:t>(</w:t>
-            </w:r>
-            <w:proofErr w:type="gramStart"/>
-            <w:r>
-              <w:rPr>
-                <w:strike/>
-              </w:rPr>
-              <w:t>elderly</w:t>
-            </w:r>
-            <w:proofErr w:type="gramEnd"/>
-            <w:r>
-              <w:rPr>
-                <w:strike/>
-              </w:rPr>
-              <w:t xml:space="preserve"> care or special needs) and industry</w:t>
+              <w:t>(elderly care or special needs) and industry</w:t>
             </w:r>
           </w:p>
           <w:p>
@@ -5381,21 +5315,7 @@
               <w:rPr>
                 <w:strike/>
               </w:rPr>
-              <w:t>(</w:t>
-            </w:r>
-            <w:proofErr w:type="gramStart"/>
-            <w:r>
-              <w:rPr>
-                <w:strike/>
-              </w:rPr>
-              <w:t>global</w:t>
-            </w:r>
-            <w:proofErr w:type="gramEnd"/>
-            <w:r>
-              <w:rPr>
-                <w:strike/>
-              </w:rPr>
-              <w:t xml:space="preserve"> or internal) and (disabled or medical)</w:t>
+              <w:t>(global or internal) and (disabled or medical)</w:t>
             </w:r>
           </w:p>
         </w:tc>
@@ -5512,21 +5432,7 @@
               <w:rPr>
                 <w:strike/>
               </w:rPr>
-              <w:t>(</w:t>
-            </w:r>
-            <w:proofErr w:type="gramStart"/>
-            <w:r>
-              <w:rPr>
-                <w:strike/>
-              </w:rPr>
-              <w:t>human</w:t>
-            </w:r>
-            <w:proofErr w:type="gramEnd"/>
-            <w:r>
-              <w:rPr>
-                <w:strike/>
-              </w:rPr>
-              <w:t xml:space="preserve"> activity recognition or HAR) and (computer vision or CV)</w:t>
+              <w:t>(human activity recognition or HAR) and (computer vision or CV)</w:t>
             </w:r>
           </w:p>
           <w:p>
@@ -5683,21 +5589,7 @@
               <w:rPr>
                 <w:strike/>
               </w:rPr>
-              <w:t>(</w:t>
-            </w:r>
-            <w:proofErr w:type="gramStart"/>
-            <w:r>
-              <w:rPr>
-                <w:strike/>
-              </w:rPr>
-              <w:t>dynamic</w:t>
-            </w:r>
-            <w:proofErr w:type="gramEnd"/>
-            <w:r>
-              <w:rPr>
-                <w:strike/>
-              </w:rPr>
-              <w:t xml:space="preserve"> or synthetic or virtual) environment testing</w:t>
+              <w:t>(dynamic or synthetic or virtual) environment testing</w:t>
             </w:r>
           </w:p>
         </w:tc>
@@ -6386,6 +6278,7 @@
     <w:p>
       <w:pPr>
         <w:pStyle w:val="Heading1"/>
+        <w:ind w:firstLine="0"/>
       </w:pPr>
       <w:r>
         <w:rPr>
@@ -6410,57 +6303,18 @@
       <w:bookmarkStart w:id="82" w:name="_Toc159248684"/>
       <w:bookmarkStart w:id="83" w:name="_Toc166557819"/>
       <w:r>
-        <w:t>Begin writing here…</w:t>
-      </w:r>
-    </w:p>
-    <w:p>
-      <w:r>
-        <w:t>Checklist:</w:t>
-      </w:r>
-    </w:p>
-    <w:p>
-      <w:sdt>
-        <w:sdtPr>
-          <w:id w:val="1419839993"/>
-          <w14:checkbox>
-            <w14:checked w14:val="1"/>
-            <w14:checkedState w14:val="2612" w14:font="MS Gothic"/>
-            <w14:uncheckedState w14:val="2610" w14:font="MS Gothic"/>
-          </w14:checkbox>
-        </w:sdtPr>
-        <w:sdtContent>
-          <w:r>
-            <w:rPr>
-              <w:rFonts w:ascii="MS Gothic" w:eastAsia="MS Gothic" w:hAnsi="MS Gothic" w:hint="eastAsia"/>
-            </w:rPr>
-            <w:t>☒</w:t>
-          </w:r>
-        </w:sdtContent>
-      </w:sdt>
-      <w:r>
-        <w:t xml:space="preserve"> Begin with an introduction and restatement of the problem and purpose s</w:t>
-      </w:r>
-      <w:r>
-        <w:t xml:space="preserve">entences </w:t>
-      </w:r>
-      <w:r>
-        <w:t>verbatim</w:t>
-      </w:r>
-      <w:commentRangeStart w:id="84"/>
-      <w:r>
-        <w:t xml:space="preserve">. </w:t>
-      </w:r>
-      <w:commentRangeEnd w:id="84"/>
-      <w:r>
-        <w:rPr>
-          <w:rStyle w:val="CommentReference"/>
-          <w:rFonts w:cs="Arial"/>
-          <w:szCs w:val="20"/>
-        </w:rPr>
-        <w:commentReference w:id="84"/>
-      </w:r>
-    </w:p>
-    <w:p>
+        <w:t>The problem to be addressed in this study is an exploratory analysis of Generative AI use cases is the viability and practicality of mechanisms for ensuring norms and expectations of enterprise businesses within regulated environments. The purpose of this constructive design study is to examine the state of Generative AI capabilities within enterprise businesses and create a framework for prioritizing use cases based on risk and practicality</w:t>
+      </w:r>
+    </w:p>
+    <w:p>
+      <w:r>
+        <w:t>This chapter examines</w:t>
+      </w:r>
+    </w:p>
+    <w:p>
+      <w:pPr>
+        <w:ind w:firstLine="0"/>
+      </w:pPr>
       <w:sdt>
         <w:sdtPr>
           <w:id w:val="1273741776"/>
@@ -6486,35 +6340,498 @@
     <w:p>
       <w:pPr>
         <w:pStyle w:val="Heading2"/>
-      </w:pPr>
-      <w:bookmarkStart w:id="85" w:name="_Toc251423644"/>
-      <w:bookmarkStart w:id="86" w:name="_Toc464831657"/>
-      <w:bookmarkStart w:id="87" w:name="_Toc465328393"/>
-      <w:bookmarkStart w:id="88" w:name="_Toc51929225"/>
-      <w:commentRangeStart w:id="89"/>
+        <w:ind w:firstLine="0"/>
+      </w:pPr>
+      <w:bookmarkStart w:id="84" w:name="_Toc134428796"/>
+      <w:bookmarkEnd w:id="80"/>
+      <w:bookmarkEnd w:id="81"/>
+      <w:bookmarkEnd w:id="82"/>
+      <w:bookmarkEnd w:id="83"/>
       <w:r>
         <w:t>Research Methodology and Design</w:t>
       </w:r>
+      <w:bookmarkEnd w:id="84"/>
+    </w:p>
+    <w:p>
+      <w:r>
+        <w:t>Design science is a research methodology that creates and uses purposeful artifacts to study a phenomenon (</w:t>
+      </w:r>
+      <w:proofErr w:type="spellStart"/>
+      <w:r>
+        <w:t>Hevner</w:t>
+      </w:r>
+      <w:proofErr w:type="spellEnd"/>
+      <w:r>
+        <w:t xml:space="preserve"> et al., 2004). Academic and business communities employ this method as a standard approach to information technology and communication (IT&amp;C) problems </w:t>
+      </w:r>
+      <w:r>
+        <w:t>(</w:t>
+      </w:r>
+      <w:proofErr w:type="spellStart"/>
+      <w:r>
+        <w:t>Bryar</w:t>
+      </w:r>
+      <w:proofErr w:type="spellEnd"/>
+      <w:r>
+        <w:t xml:space="preserve"> &amp; </w:t>
+      </w:r>
+      <w:proofErr w:type="spellStart"/>
+      <w:r>
+        <w:t>Carr</w:t>
+      </w:r>
+      <w:proofErr w:type="spellEnd"/>
+      <w:r>
+        <w:t xml:space="preserve">, 2021; </w:t>
+      </w:r>
+      <w:proofErr w:type="spellStart"/>
+      <w:r>
+        <w:t>Peffers</w:t>
+      </w:r>
+      <w:proofErr w:type="spellEnd"/>
+      <w:r>
+        <w:t xml:space="preserve"> et al., 2007</w:t>
+      </w:r>
+      <w:r>
+        <w:t xml:space="preserve">). The methodology comes with well-defined guidelines to implement a three-phased procedure. First, the researcher(s) must identify a domain-specific challenge. Next, that researcher creates artifacts that study this phenomenon. Third, those artifacts assess the topic and communicate answers to the research questions. </w:t>
+      </w:r>
+    </w:p>
+    <w:p>
+      <w:r>
+        <w:t xml:space="preserve">Many people erroneously believe </w:t>
+      </w:r>
+      <w:r>
+        <w:t xml:space="preserve">one </w:t>
+      </w:r>
+      <w:r>
+        <w:t xml:space="preserve">method </w:t>
+      </w:r>
+      <w:r>
+        <w:t xml:space="preserve">is </w:t>
+      </w:r>
+      <w:r>
+        <w:t xml:space="preserve">superior to </w:t>
+      </w:r>
+      <w:r>
+        <w:t>another</w:t>
+      </w:r>
+      <w:r>
+        <w:t xml:space="preserve"> (</w:t>
+      </w:r>
+      <w:r>
+        <w:t xml:space="preserve">Creswell, 2014; Jason &amp; </w:t>
+      </w:r>
+      <w:proofErr w:type="spellStart"/>
+      <w:r>
+        <w:t>Glenwick</w:t>
+      </w:r>
+      <w:proofErr w:type="spellEnd"/>
+      <w:r>
+        <w:t xml:space="preserve">, 2016; McCusker &amp; </w:t>
+      </w:r>
+      <w:proofErr w:type="spellStart"/>
+      <w:r>
+        <w:t>Gunaydin</w:t>
+      </w:r>
+      <w:proofErr w:type="spellEnd"/>
+      <w:r>
+        <w:t>, 2015). Instead, researchers must align the</w:t>
+      </w:r>
+      <w:r>
+        <w:t xml:space="preserve"> method with the research problem and purpose.</w:t>
+      </w:r>
+      <w:r>
+        <w:t xml:space="preserve"> </w:t>
+      </w:r>
+      <w:r>
+        <w:t xml:space="preserve">Design science is appropriate for </w:t>
+      </w:r>
+      <w:r>
+        <w:t>understanding the effectiveness and efficiency of auto</w:t>
+      </w:r>
+      <w:r>
+        <w:t>nom</w:t>
+      </w:r>
+      <w:r>
+        <w:t xml:space="preserve">ous assistants for </w:t>
+      </w:r>
+      <w:r>
+        <w:t xml:space="preserve">creating an extensible human behavior classification model for </w:t>
+      </w:r>
+      <w:r>
+        <w:t>elderly and special needs care organizations</w:t>
+      </w:r>
+      <w:r>
+        <w:t xml:space="preserve">. The study considered and declined alternative quantitative, qualitative, and mixed methods. These </w:t>
+      </w:r>
+      <w:r>
+        <w:lastRenderedPageBreak/>
+        <w:t>approaches best align with problem and purpose statement variations (see Table 10). Suppose the objective is to compare treatment effectiveness or aggregate patient monitoring implementations. In that case, respectably, quantitative and qualitative methods are a better fit.</w:t>
+      </w:r>
+    </w:p>
+    <w:p>
+      <w:pPr>
+        <w:ind w:firstLine="0"/>
+        <w:rPr>
+          <w:i/>
+        </w:rPr>
+      </w:pPr>
+      <w:bookmarkStart w:id="85" w:name="_Toc134428826"/>
+      <w:r>
+        <w:rPr>
+          <w:b/>
+          <w:bCs/>
+        </w:rPr>
+        <w:t xml:space="preserve">Table </w:t>
+      </w:r>
+      <w:r>
+        <w:rPr>
+          <w:b/>
+          <w:bCs/>
+        </w:rPr>
+        <w:fldChar w:fldCharType="begin"/>
+      </w:r>
+      <w:r>
+        <w:rPr>
+          <w:b/>
+          <w:bCs/>
+        </w:rPr>
+        <w:instrText xml:space="preserve"> SEQ Table \* ARABIC </w:instrText>
+      </w:r>
+      <w:r>
+        <w:rPr>
+          <w:b/>
+          <w:bCs/>
+        </w:rPr>
+        <w:fldChar w:fldCharType="separate"/>
+      </w:r>
+      <w:r>
+        <w:rPr>
+          <w:b/>
+          <w:bCs/>
+          <w:noProof/>
+        </w:rPr>
+        <w:t>10</w:t>
+      </w:r>
+      <w:r>
+        <w:rPr>
+          <w:b/>
+          <w:bCs/>
+          <w:noProof/>
+        </w:rPr>
+        <w:fldChar w:fldCharType="end"/>
+      </w:r>
+      <w:r>
+        <w:br/>
+      </w:r>
+      <w:r>
+        <w:rPr>
+          <w:i/>
+          <w:iCs/>
+        </w:rPr>
+        <w:t xml:space="preserve">Alternative </w:t>
+      </w:r>
+      <w:r>
+        <w:rPr>
+          <w:i/>
+        </w:rPr>
+        <w:t>Research Approaches</w:t>
+      </w:r>
       <w:bookmarkEnd w:id="85"/>
-      <w:bookmarkEnd w:id="86"/>
-      <w:bookmarkEnd w:id="87"/>
-      <w:commentRangeEnd w:id="89"/>
-      <w:r>
-        <w:rPr>
-          <w:rStyle w:val="CommentReference"/>
-          <w:b w:val="0"/>
-          <w:bCs w:val="0"/>
-          <w:szCs w:val="20"/>
-        </w:rPr>
-        <w:commentReference w:id="89"/>
-      </w:r>
-      <w:bookmarkEnd w:id="88"/>
-    </w:p>
-    <w:bookmarkEnd w:id="80"/>
-    <w:bookmarkEnd w:id="81"/>
-    <w:bookmarkEnd w:id="82"/>
-    <w:bookmarkEnd w:id="83"/>
-    <w:p>
+    </w:p>
+    <w:tbl>
+      <w:tblPr>
+        <w:tblStyle w:val="GridTable4"/>
+        <w:tblW w:w="0" w:type="auto"/>
+        <w:tblLook w:val="04A0" w:firstRow="1" w:lastRow="0" w:firstColumn="1" w:lastColumn="0" w:noHBand="0" w:noVBand="1"/>
+      </w:tblPr>
+      <w:tblGrid>
+        <w:gridCol w:w="1885"/>
+        <w:gridCol w:w="2430"/>
+        <w:gridCol w:w="5035"/>
+      </w:tblGrid>
+      <w:tr>
+        <w:trPr>
+          <w:cnfStyle w:val="100000000000" w:firstRow="1" w:lastRow="0" w:firstColumn="0" w:lastColumn="0" w:oddVBand="0" w:evenVBand="0" w:oddHBand="0" w:evenHBand="0" w:firstRowFirstColumn="0" w:firstRowLastColumn="0" w:lastRowFirstColumn="0" w:lastRowLastColumn="0"/>
+        </w:trPr>
+        <w:tc>
+          <w:tcPr>
+            <w:cnfStyle w:val="001000000000" w:firstRow="0" w:lastRow="0" w:firstColumn="1" w:lastColumn="0" w:oddVBand="0" w:evenVBand="0" w:oddHBand="0" w:evenHBand="0" w:firstRowFirstColumn="0" w:firstRowLastColumn="0" w:lastRowFirstColumn="0" w:lastRowLastColumn="0"/>
+            <w:tcW w:w="1885" w:type="dxa"/>
+          </w:tcPr>
+          <w:p>
+            <w:pPr>
+              <w:ind w:firstLine="0"/>
+            </w:pPr>
+            <w:r>
+              <w:t>Approach</w:t>
+            </w:r>
+          </w:p>
+        </w:tc>
+        <w:tc>
+          <w:tcPr>
+            <w:tcW w:w="2430" w:type="dxa"/>
+          </w:tcPr>
+          <w:p>
+            <w:pPr>
+              <w:ind w:firstLine="0"/>
+              <w:cnfStyle w:val="100000000000" w:firstRow="1" w:lastRow="0" w:firstColumn="0" w:lastColumn="0" w:oddVBand="0" w:evenVBand="0" w:oddHBand="0" w:evenHBand="0" w:firstRowFirstColumn="0" w:firstRowLastColumn="0" w:lastRowFirstColumn="0" w:lastRowLastColumn="0"/>
+            </w:pPr>
+            <w:r>
+              <w:t>Description</w:t>
+            </w:r>
+          </w:p>
+        </w:tc>
+        <w:tc>
+          <w:tcPr>
+            <w:tcW w:w="5035" w:type="dxa"/>
+          </w:tcPr>
+          <w:p>
+            <w:pPr>
+              <w:ind w:firstLine="0"/>
+              <w:cnfStyle w:val="100000000000" w:firstRow="1" w:lastRow="0" w:firstColumn="0" w:lastColumn="0" w:oddVBand="0" w:evenVBand="0" w:oddHBand="0" w:evenHBand="0" w:firstRowFirstColumn="0" w:firstRowLastColumn="0" w:lastRowFirstColumn="0" w:lastRowLastColumn="0"/>
+            </w:pPr>
+            <w:r>
+              <w:t>Example Use Case</w:t>
+            </w:r>
+          </w:p>
+        </w:tc>
+      </w:tr>
+      <w:tr>
+        <w:trPr>
+          <w:cnfStyle w:val="000000100000" w:firstRow="0" w:lastRow="0" w:firstColumn="0" w:lastColumn="0" w:oddVBand="0" w:evenVBand="0" w:oddHBand="1" w:evenHBand="0" w:firstRowFirstColumn="0" w:firstRowLastColumn="0" w:lastRowFirstColumn="0" w:lastRowLastColumn="0"/>
+        </w:trPr>
+        <w:tc>
+          <w:tcPr>
+            <w:cnfStyle w:val="001000000000" w:firstRow="0" w:lastRow="0" w:firstColumn="1" w:lastColumn="0" w:oddVBand="0" w:evenVBand="0" w:oddHBand="0" w:evenHBand="0" w:firstRowFirstColumn="0" w:firstRowLastColumn="0" w:lastRowFirstColumn="0" w:lastRowLastColumn="0"/>
+            <w:tcW w:w="1885" w:type="dxa"/>
+          </w:tcPr>
+          <w:p>
+            <w:pPr>
+              <w:ind w:firstLine="0"/>
+            </w:pPr>
+            <w:r>
+              <w:t>Quantitative</w:t>
+            </w:r>
+          </w:p>
+        </w:tc>
+        <w:tc>
+          <w:tcPr>
+            <w:tcW w:w="2430" w:type="dxa"/>
+          </w:tcPr>
+          <w:p>
+            <w:pPr>
+              <w:ind w:firstLine="0"/>
+              <w:cnfStyle w:val="000000100000" w:firstRow="0" w:lastRow="0" w:firstColumn="0" w:lastColumn="0" w:oddVBand="0" w:evenVBand="0" w:oddHBand="1" w:evenHBand="0" w:firstRowFirstColumn="0" w:firstRowLastColumn="0" w:lastRowFirstColumn="0" w:lastRowLastColumn="0"/>
+            </w:pPr>
+            <w:r>
+              <w:t>Statistical modeling of a scenario</w:t>
+            </w:r>
+          </w:p>
+        </w:tc>
+        <w:tc>
+          <w:tcPr>
+            <w:tcW w:w="5035" w:type="dxa"/>
+          </w:tcPr>
+          <w:p>
+            <w:pPr>
+              <w:pStyle w:val="ListParagraph"/>
+              <w:numPr>
+                <w:ilvl w:val="0"/>
+                <w:numId w:val="48"/>
+              </w:numPr>
+              <w:suppressAutoHyphens w:val="0"/>
+              <w:cnfStyle w:val="000000100000" w:firstRow="0" w:lastRow="0" w:firstColumn="0" w:lastColumn="0" w:oddVBand="0" w:evenVBand="0" w:oddHBand="1" w:evenHBand="0" w:firstRowFirstColumn="0" w:firstRowLastColumn="0" w:lastRowFirstColumn="0" w:lastRowLastColumn="0"/>
+            </w:pPr>
+            <w:r>
+              <w:t>Estimate the probability of an event</w:t>
+            </w:r>
+          </w:p>
+          <w:p>
+            <w:pPr>
+              <w:pStyle w:val="ListParagraph"/>
+              <w:numPr>
+                <w:ilvl w:val="0"/>
+                <w:numId w:val="48"/>
+              </w:numPr>
+              <w:suppressAutoHyphens w:val="0"/>
+              <w:cnfStyle w:val="000000100000" w:firstRow="0" w:lastRow="0" w:firstColumn="0" w:lastColumn="0" w:oddVBand="0" w:evenVBand="0" w:oddHBand="1" w:evenHBand="0" w:firstRowFirstColumn="0" w:firstRowLastColumn="0" w:lastRowFirstColumn="0" w:lastRowLastColumn="0"/>
+            </w:pPr>
+            <w:r>
+              <w:t>Stating a broad generalization</w:t>
+            </w:r>
+          </w:p>
+          <w:p>
+            <w:pPr>
+              <w:pStyle w:val="ListParagraph"/>
+              <w:numPr>
+                <w:ilvl w:val="0"/>
+                <w:numId w:val="48"/>
+              </w:numPr>
+              <w:suppressAutoHyphens w:val="0"/>
+              <w:cnfStyle w:val="000000100000" w:firstRow="0" w:lastRow="0" w:firstColumn="0" w:lastColumn="0" w:oddVBand="0" w:evenVBand="0" w:oddHBand="1" w:evenHBand="0" w:firstRowFirstColumn="0" w:firstRowLastColumn="0" w:lastRowFirstColumn="0" w:lastRowLastColumn="0"/>
+            </w:pPr>
+            <w:r>
+              <w:t>Cause and effect analysis</w:t>
+            </w:r>
+          </w:p>
+        </w:tc>
+      </w:tr>
+      <w:tr>
+        <w:tc>
+          <w:tcPr>
+            <w:cnfStyle w:val="001000000000" w:firstRow="0" w:lastRow="0" w:firstColumn="1" w:lastColumn="0" w:oddVBand="0" w:evenVBand="0" w:oddHBand="0" w:evenHBand="0" w:firstRowFirstColumn="0" w:firstRowLastColumn="0" w:lastRowFirstColumn="0" w:lastRowLastColumn="0"/>
+            <w:tcW w:w="1885" w:type="dxa"/>
+          </w:tcPr>
+          <w:p>
+            <w:pPr>
+              <w:ind w:firstLine="0"/>
+            </w:pPr>
+            <w:r>
+              <w:t>Qualitative</w:t>
+            </w:r>
+          </w:p>
+        </w:tc>
+        <w:tc>
+          <w:tcPr>
+            <w:tcW w:w="2430" w:type="dxa"/>
+          </w:tcPr>
+          <w:p>
+            <w:pPr>
+              <w:ind w:firstLine="0"/>
+              <w:cnfStyle w:val="000000000000" w:firstRow="0" w:lastRow="0" w:firstColumn="0" w:lastColumn="0" w:oddVBand="0" w:evenVBand="0" w:oddHBand="0" w:evenHBand="0" w:firstRowFirstColumn="0" w:firstRowLastColumn="0" w:lastRowFirstColumn="0" w:lastRowLastColumn="0"/>
+            </w:pPr>
+            <w:r>
+              <w:t>Non-numerical representation of a scenario</w:t>
+            </w:r>
+          </w:p>
+        </w:tc>
+        <w:tc>
+          <w:tcPr>
+            <w:tcW w:w="5035" w:type="dxa"/>
+          </w:tcPr>
+          <w:p>
+            <w:pPr>
+              <w:pStyle w:val="ListParagraph"/>
+              <w:numPr>
+                <w:ilvl w:val="0"/>
+                <w:numId w:val="48"/>
+              </w:numPr>
+              <w:suppressAutoHyphens w:val="0"/>
+              <w:cnfStyle w:val="000000000000" w:firstRow="0" w:lastRow="0" w:firstColumn="0" w:lastColumn="0" w:oddVBand="0" w:evenVBand="0" w:oddHBand="0" w:evenHBand="0" w:firstRowFirstColumn="0" w:firstRowLastColumn="0" w:lastRowFirstColumn="0" w:lastRowLastColumn="0"/>
+            </w:pPr>
+            <w:r>
+              <w:t>Open-ended surveys</w:t>
+            </w:r>
+          </w:p>
+          <w:p>
+            <w:pPr>
+              <w:pStyle w:val="ListParagraph"/>
+              <w:numPr>
+                <w:ilvl w:val="0"/>
+                <w:numId w:val="48"/>
+              </w:numPr>
+              <w:suppressAutoHyphens w:val="0"/>
+              <w:cnfStyle w:val="000000000000" w:firstRow="0" w:lastRow="0" w:firstColumn="0" w:lastColumn="0" w:oddVBand="0" w:evenVBand="0" w:oddHBand="0" w:evenHBand="0" w:firstRowFirstColumn="0" w:firstRowLastColumn="0" w:lastRowFirstColumn="0" w:lastRowLastColumn="0"/>
+            </w:pPr>
+            <w:r>
+              <w:t>Exploration of needs</w:t>
+            </w:r>
+          </w:p>
+          <w:p>
+            <w:pPr>
+              <w:pStyle w:val="ListParagraph"/>
+              <w:numPr>
+                <w:ilvl w:val="0"/>
+                <w:numId w:val="48"/>
+              </w:numPr>
+              <w:suppressAutoHyphens w:val="0"/>
+              <w:cnfStyle w:val="000000000000" w:firstRow="0" w:lastRow="0" w:firstColumn="0" w:lastColumn="0" w:oddVBand="0" w:evenVBand="0" w:oddHBand="0" w:evenHBand="0" w:firstRowFirstColumn="0" w:firstRowLastColumn="0" w:lastRowFirstColumn="0" w:lastRowLastColumn="0"/>
+            </w:pPr>
+            <w:r>
+              <w:t>Investigating a local issue</w:t>
+            </w:r>
+          </w:p>
+        </w:tc>
+      </w:tr>
+      <w:tr>
+        <w:trPr>
+          <w:cnfStyle w:val="000000100000" w:firstRow="0" w:lastRow="0" w:firstColumn="0" w:lastColumn="0" w:oddVBand="0" w:evenVBand="0" w:oddHBand="1" w:evenHBand="0" w:firstRowFirstColumn="0" w:firstRowLastColumn="0" w:lastRowFirstColumn="0" w:lastRowLastColumn="0"/>
+        </w:trPr>
+        <w:tc>
+          <w:tcPr>
+            <w:cnfStyle w:val="001000000000" w:firstRow="0" w:lastRow="0" w:firstColumn="1" w:lastColumn="0" w:oddVBand="0" w:evenVBand="0" w:oddHBand="0" w:evenHBand="0" w:firstRowFirstColumn="0" w:firstRowLastColumn="0" w:lastRowFirstColumn="0" w:lastRowLastColumn="0"/>
+            <w:tcW w:w="1885" w:type="dxa"/>
+          </w:tcPr>
+          <w:p>
+            <w:pPr>
+              <w:ind w:firstLine="0"/>
+            </w:pPr>
+            <w:r>
+              <w:t>Mixed-Method</w:t>
+            </w:r>
+          </w:p>
+        </w:tc>
+        <w:tc>
+          <w:tcPr>
+            <w:tcW w:w="2430" w:type="dxa"/>
+          </w:tcPr>
+          <w:p>
+            <w:pPr>
+              <w:ind w:firstLine="0"/>
+              <w:cnfStyle w:val="000000100000" w:firstRow="0" w:lastRow="0" w:firstColumn="0" w:lastColumn="0" w:oddVBand="0" w:evenVBand="0" w:oddHBand="1" w:evenHBand="0" w:firstRowFirstColumn="0" w:firstRowLastColumn="0" w:lastRowFirstColumn="0" w:lastRowLastColumn="0"/>
+            </w:pPr>
+            <w:r>
+              <w:t>Combination of both quantitative and qualitative</w:t>
+            </w:r>
+          </w:p>
+        </w:tc>
+        <w:tc>
+          <w:tcPr>
+            <w:tcW w:w="5035" w:type="dxa"/>
+          </w:tcPr>
+          <w:p>
+            <w:pPr>
+              <w:pStyle w:val="ListParagraph"/>
+              <w:numPr>
+                <w:ilvl w:val="0"/>
+                <w:numId w:val="48"/>
+              </w:numPr>
+              <w:suppressAutoHyphens w:val="0"/>
+              <w:cnfStyle w:val="000000100000" w:firstRow="0" w:lastRow="0" w:firstColumn="0" w:lastColumn="0" w:oddVBand="0" w:evenVBand="0" w:oddHBand="1" w:evenHBand="0" w:firstRowFirstColumn="0" w:firstRowLastColumn="0" w:lastRowFirstColumn="0" w:lastRowLastColumn="0"/>
+            </w:pPr>
+            <w:r>
+              <w:t>Examining the breadth and depth of a topic</w:t>
+            </w:r>
+          </w:p>
+          <w:p>
+            <w:pPr>
+              <w:pStyle w:val="ListParagraph"/>
+              <w:numPr>
+                <w:ilvl w:val="0"/>
+                <w:numId w:val="48"/>
+              </w:numPr>
+              <w:suppressAutoHyphens w:val="0"/>
+              <w:cnfStyle w:val="000000100000" w:firstRow="0" w:lastRow="0" w:firstColumn="0" w:lastColumn="0" w:oddVBand="0" w:evenVBand="0" w:oddHBand="1" w:evenHBand="0" w:firstRowFirstColumn="0" w:firstRowLastColumn="0" w:lastRowFirstColumn="0" w:lastRowLastColumn="0"/>
+            </w:pPr>
+            <w:r>
+              <w:t>Exploring a scientific idea and then mapping it to use cases</w:t>
+            </w:r>
+          </w:p>
+        </w:tc>
+      </w:tr>
+    </w:tbl>
+    <w:p>
+      <w:pPr>
+        <w:rPr>
+          <w:rFonts w:cs="Arial"/>
+          <w:szCs w:val="28"/>
+        </w:rPr>
+      </w:pPr>
+    </w:p>
+    <w:p>
+      <w:pPr>
+        <w:ind w:firstLine="0"/>
+      </w:pPr>
       <w:r>
         <w:t>Begin writing here…</w:t>
       </w:r>
@@ -6583,31 +6900,32 @@
       <w:pPr>
         <w:pStyle w:val="Heading2"/>
       </w:pPr>
-      <w:bookmarkStart w:id="90" w:name="_Toc464831658"/>
-      <w:bookmarkStart w:id="91" w:name="_Toc465328394"/>
-      <w:bookmarkStart w:id="92" w:name="_Toc51929226"/>
-      <w:bookmarkStart w:id="93" w:name="_Toc145748781"/>
-      <w:bookmarkStart w:id="94" w:name="_Toc145829268"/>
-      <w:commentRangeStart w:id="95"/>
-      <w:r>
+      <w:bookmarkStart w:id="86" w:name="_Toc464831658"/>
+      <w:bookmarkStart w:id="87" w:name="_Toc465328394"/>
+      <w:bookmarkStart w:id="88" w:name="_Toc51929226"/>
+      <w:bookmarkStart w:id="89" w:name="_Toc145748781"/>
+      <w:bookmarkStart w:id="90" w:name="_Toc145829268"/>
+      <w:commentRangeStart w:id="91"/>
+      <w:r>
+        <w:lastRenderedPageBreak/>
         <w:t>Population</w:t>
       </w:r>
-      <w:commentRangeEnd w:id="95"/>
+      <w:commentRangeEnd w:id="91"/>
       <w:r>
         <w:rPr>
           <w:rStyle w:val="CommentReference"/>
         </w:rPr>
-        <w:commentReference w:id="95"/>
+        <w:commentReference w:id="91"/>
       </w:r>
       <w:r>
         <w:t xml:space="preserve"> and Sample</w:t>
       </w:r>
-      <w:bookmarkEnd w:id="90"/>
-      <w:bookmarkEnd w:id="91"/>
-      <w:bookmarkEnd w:id="92"/>
-    </w:p>
-    <w:bookmarkEnd w:id="93"/>
-    <w:bookmarkEnd w:id="94"/>
+      <w:bookmarkEnd w:id="86"/>
+      <w:bookmarkEnd w:id="87"/>
+      <w:bookmarkEnd w:id="88"/>
+    </w:p>
+    <w:bookmarkEnd w:id="89"/>
+    <w:bookmarkEnd w:id="90"/>
     <w:p>
       <w:r>
         <w:t>Begin writing here…</w:t>
@@ -6797,18 +7115,18 @@
       <w:r>
         <w:t xml:space="preserve"> Describe how the participants will be (proposal) or were (manuscript) recruited (e.g., email lists from professional organizations, flyers) and/or </w:t>
       </w:r>
-      <w:commentRangeStart w:id="96"/>
+      <w:commentRangeStart w:id="92"/>
       <w:r>
         <w:t xml:space="preserve">the data will be (proposal) or were (manuscript) obtained </w:t>
       </w:r>
-      <w:commentRangeEnd w:id="96"/>
+      <w:commentRangeEnd w:id="92"/>
       <w:r>
         <w:rPr>
           <w:rStyle w:val="CommentReference"/>
           <w:rFonts w:cs="Arial"/>
           <w:szCs w:val="20"/>
         </w:rPr>
-        <w:commentReference w:id="96"/>
+        <w:commentReference w:id="92"/>
       </w:r>
       <w:r>
         <w:t xml:space="preserve">(e.g., archived data, public records) with sufficient detail </w:t>
@@ -6830,33 +7148,33 @@
       <w:pPr>
         <w:pStyle w:val="Heading2"/>
       </w:pPr>
-      <w:bookmarkStart w:id="97" w:name="_Toc251423646"/>
-      <w:bookmarkStart w:id="98" w:name="_Toc464831659"/>
-      <w:bookmarkStart w:id="99" w:name="_Toc465328395"/>
-      <w:bookmarkStart w:id="100" w:name="_Toc51929227"/>
-      <w:commentRangeStart w:id="101"/>
-      <w:commentRangeStart w:id="102"/>
+      <w:bookmarkStart w:id="93" w:name="_Toc251423646"/>
+      <w:bookmarkStart w:id="94" w:name="_Toc464831659"/>
+      <w:bookmarkStart w:id="95" w:name="_Toc465328395"/>
+      <w:bookmarkStart w:id="96" w:name="_Toc51929227"/>
+      <w:commentRangeStart w:id="97"/>
+      <w:commentRangeStart w:id="98"/>
       <w:r>
         <w:t>Materials or Instrumentation</w:t>
       </w:r>
-      <w:commentRangeEnd w:id="101"/>
+      <w:commentRangeEnd w:id="97"/>
       <w:r>
         <w:rPr>
           <w:rStyle w:val="CommentReference"/>
         </w:rPr>
-        <w:commentReference w:id="101"/>
-      </w:r>
-      <w:commentRangeEnd w:id="102"/>
+        <w:commentReference w:id="97"/>
+      </w:r>
+      <w:commentRangeEnd w:id="98"/>
       <w:r>
         <w:rPr>
           <w:rStyle w:val="CommentReference"/>
         </w:rPr>
-        <w:commentReference w:id="102"/>
-      </w:r>
-      <w:bookmarkEnd w:id="97"/>
-      <w:bookmarkEnd w:id="98"/>
-      <w:bookmarkEnd w:id="99"/>
-      <w:bookmarkEnd w:id="100"/>
+        <w:commentReference w:id="98"/>
+      </w:r>
+      <w:bookmarkEnd w:id="93"/>
+      <w:bookmarkEnd w:id="94"/>
+      <w:bookmarkEnd w:id="95"/>
+      <w:bookmarkEnd w:id="96"/>
     </w:p>
     <w:p>
       <w:r>
@@ -6925,18 +7243,18 @@
       <w:r>
         <w:t xml:space="preserve"> Describe in </w:t>
       </w:r>
-      <w:commentRangeStart w:id="103"/>
+      <w:commentRangeStart w:id="99"/>
       <w:r>
         <w:t xml:space="preserve">detail any field testing or pilot testing of instruments to include their results and any subsequent modifications. </w:t>
       </w:r>
-      <w:commentRangeEnd w:id="103"/>
+      <w:commentRangeEnd w:id="99"/>
       <w:r>
         <w:rPr>
           <w:rStyle w:val="CommentReference"/>
           <w:rFonts w:cs="Arial"/>
           <w:szCs w:val="20"/>
         </w:rPr>
-        <w:commentReference w:id="103"/>
+        <w:commentReference w:id="99"/>
       </w:r>
     </w:p>
     <w:p>
@@ -6981,42 +7299,42 @@
       <w:pPr>
         <w:pStyle w:val="Heading2"/>
       </w:pPr>
-      <w:bookmarkStart w:id="104" w:name="_Toc464831660"/>
-      <w:bookmarkStart w:id="105" w:name="_Toc465328396"/>
-      <w:bookmarkStart w:id="106" w:name="_Toc51929228"/>
-      <w:commentRangeStart w:id="107"/>
-      <w:commentRangeStart w:id="108"/>
-      <w:commentRangeStart w:id="109"/>
+      <w:bookmarkStart w:id="100" w:name="_Toc464831660"/>
+      <w:bookmarkStart w:id="101" w:name="_Toc465328396"/>
+      <w:bookmarkStart w:id="102" w:name="_Toc51929228"/>
+      <w:commentRangeStart w:id="103"/>
+      <w:commentRangeStart w:id="104"/>
+      <w:commentRangeStart w:id="105"/>
       <w:r>
         <w:t xml:space="preserve">Operational Definitions of Variables </w:t>
       </w:r>
-      <w:bookmarkEnd w:id="104"/>
-      <w:bookmarkEnd w:id="105"/>
-      <w:commentRangeEnd w:id="107"/>
+      <w:bookmarkEnd w:id="100"/>
+      <w:bookmarkEnd w:id="101"/>
+      <w:commentRangeEnd w:id="103"/>
       <w:r>
         <w:rPr>
           <w:rStyle w:val="CommentReference"/>
           <w:szCs w:val="20"/>
         </w:rPr>
-        <w:commentReference w:id="107"/>
-      </w:r>
-      <w:commentRangeEnd w:id="108"/>
+        <w:commentReference w:id="103"/>
+      </w:r>
+      <w:commentRangeEnd w:id="104"/>
       <w:r>
         <w:rPr>
           <w:rStyle w:val="CommentReference"/>
           <w:szCs w:val="20"/>
         </w:rPr>
-        <w:commentReference w:id="108"/>
-      </w:r>
-      <w:commentRangeEnd w:id="109"/>
+        <w:commentReference w:id="104"/>
+      </w:r>
+      <w:commentRangeEnd w:id="105"/>
       <w:r>
         <w:rPr>
           <w:rStyle w:val="CommentReference"/>
           <w:szCs w:val="20"/>
         </w:rPr>
-        <w:commentReference w:id="109"/>
-      </w:r>
-      <w:bookmarkEnd w:id="106"/>
+        <w:commentReference w:id="105"/>
+      </w:r>
+      <w:bookmarkEnd w:id="102"/>
     </w:p>
     <w:p>
       <w:pPr>
@@ -7032,16 +7350,16 @@
       <w:pPr>
         <w:pStyle w:val="Heading3"/>
       </w:pPr>
-      <w:commentRangeStart w:id="110"/>
+      <w:commentRangeStart w:id="106"/>
       <w:r>
         <w:t>XXX</w:t>
       </w:r>
-      <w:commentRangeEnd w:id="110"/>
+      <w:commentRangeEnd w:id="106"/>
       <w:r>
         <w:rPr>
           <w:rStyle w:val="CommentReference"/>
         </w:rPr>
-        <w:commentReference w:id="110"/>
+        <w:commentReference w:id="106"/>
       </w:r>
       <w:r>
         <w:t xml:space="preserve"> </w:t>
@@ -7156,15 +7474,15 @@
       <w:pPr>
         <w:pStyle w:val="Heading2"/>
       </w:pPr>
-      <w:bookmarkStart w:id="111" w:name="_Toc464831663"/>
-      <w:bookmarkStart w:id="112" w:name="_Toc465328397"/>
-      <w:bookmarkStart w:id="113" w:name="_Toc51929229"/>
+      <w:bookmarkStart w:id="107" w:name="_Toc464831663"/>
+      <w:bookmarkStart w:id="108" w:name="_Toc465328397"/>
+      <w:bookmarkStart w:id="109" w:name="_Toc51929229"/>
       <w:r>
         <w:t>Study Procedures</w:t>
       </w:r>
-      <w:bookmarkEnd w:id="111"/>
-      <w:bookmarkEnd w:id="112"/>
-      <w:bookmarkEnd w:id="113"/>
+      <w:bookmarkEnd w:id="107"/>
+      <w:bookmarkEnd w:id="108"/>
+      <w:bookmarkEnd w:id="109"/>
       <w:r>
         <w:t xml:space="preserve"> </w:t>
       </w:r>
@@ -7176,6 +7494,7 @@
     </w:p>
     <w:p>
       <w:r>
+        <w:lastRenderedPageBreak/>
         <w:t>Checklist:</w:t>
       </w:r>
     </w:p>
@@ -7206,23 +7525,23 @@
       <w:pPr>
         <w:pStyle w:val="Heading2"/>
       </w:pPr>
-      <w:bookmarkStart w:id="114" w:name="_Toc464831664"/>
-      <w:bookmarkStart w:id="115" w:name="_Toc465328398"/>
-      <w:bookmarkStart w:id="116" w:name="_Toc51929230"/>
-      <w:commentRangeStart w:id="117"/>
+      <w:bookmarkStart w:id="110" w:name="_Toc464831664"/>
+      <w:bookmarkStart w:id="111" w:name="_Toc465328398"/>
+      <w:bookmarkStart w:id="112" w:name="_Toc51929230"/>
+      <w:commentRangeStart w:id="113"/>
       <w:r>
         <w:t>Data Analysis</w:t>
       </w:r>
-      <w:commentRangeEnd w:id="117"/>
+      <w:commentRangeEnd w:id="113"/>
       <w:r>
         <w:rPr>
           <w:rStyle w:val="CommentReference"/>
         </w:rPr>
-        <w:commentReference w:id="117"/>
-      </w:r>
-      <w:bookmarkEnd w:id="114"/>
-      <w:bookmarkEnd w:id="115"/>
-      <w:bookmarkEnd w:id="116"/>
+        <w:commentReference w:id="113"/>
+      </w:r>
+      <w:bookmarkEnd w:id="110"/>
+      <w:bookmarkEnd w:id="111"/>
+      <w:bookmarkEnd w:id="112"/>
     </w:p>
     <w:p>
       <w:r>
@@ -7283,15 +7602,7 @@
         <w:t>manuscript) analyzed</w:t>
       </w:r>
       <w:r>
-        <w:t xml:space="preserve"> can be used to answer the research questions and/or test the hypotheses with the </w:t>
-      </w:r>
-      <w:proofErr w:type="gramStart"/>
-      <w:r>
-        <w:t>ultimate goal</w:t>
-      </w:r>
-      <w:proofErr w:type="gramEnd"/>
-      <w:r>
-        <w:t xml:space="preserve"> of addressing the identified problem. </w:t>
+        <w:t xml:space="preserve"> can be used to answer the research questions and/or test the hypotheses with the ultimate goal of addressing the identified problem. </w:t>
       </w:r>
     </w:p>
     <w:p>
@@ -7314,15 +7625,7 @@
         </w:sdtContent>
       </w:sdt>
       <w:r>
-        <w:t xml:space="preserve"> Use proper terminology in association with each design/analysis (e.g., independent variable and dependent variable for an experimental design, </w:t>
-      </w:r>
-      <w:proofErr w:type="gramStart"/>
-      <w:r>
-        <w:t>predictor</w:t>
-      </w:r>
-      <w:proofErr w:type="gramEnd"/>
-      <w:r>
-        <w:t xml:space="preserve"> and criterion variables for regression). </w:t>
+        <w:t xml:space="preserve"> Use proper terminology in association with each design/analysis (e.g., independent variable and dependent variable for an experimental design, predictor and criterion variables for regression). </w:t>
       </w:r>
     </w:p>
     <w:p>
@@ -7409,44 +7712,37 @@
         <w:t xml:space="preserve"> </w:t>
       </w:r>
       <w:r>
-        <w:t xml:space="preserve">For mixed methods studies, include </w:t>
-      </w:r>
-      <w:proofErr w:type="gramStart"/>
-      <w:r>
-        <w:t>all of</w:t>
-      </w:r>
-      <w:proofErr w:type="gramEnd"/>
-      <w:r>
-        <w:t xml:space="preserve"> the above.</w:t>
+        <w:t>For mixed methods studies, include all of the above.</w:t>
       </w:r>
     </w:p>
     <w:p>
       <w:pPr>
         <w:pStyle w:val="Heading2"/>
       </w:pPr>
-      <w:bookmarkStart w:id="118" w:name="_Toc464831665"/>
-      <w:bookmarkStart w:id="119" w:name="_Toc465328399"/>
-      <w:bookmarkStart w:id="120" w:name="_Toc251423649"/>
-      <w:bookmarkStart w:id="121" w:name="_Toc51929231"/>
-      <w:commentRangeStart w:id="122"/>
-      <w:r>
+      <w:bookmarkStart w:id="114" w:name="_Toc464831665"/>
+      <w:bookmarkStart w:id="115" w:name="_Toc465328399"/>
+      <w:bookmarkStart w:id="116" w:name="_Toc251423649"/>
+      <w:bookmarkStart w:id="117" w:name="_Toc51929231"/>
+      <w:commentRangeStart w:id="118"/>
+      <w:r>
+        <w:lastRenderedPageBreak/>
         <w:t>Assumptions</w:t>
       </w:r>
-      <w:bookmarkEnd w:id="118"/>
-      <w:bookmarkEnd w:id="119"/>
+      <w:bookmarkEnd w:id="114"/>
+      <w:bookmarkEnd w:id="115"/>
       <w:r>
         <w:t xml:space="preserve"> </w:t>
       </w:r>
-      <w:bookmarkEnd w:id="120"/>
-      <w:commentRangeEnd w:id="122"/>
+      <w:bookmarkEnd w:id="116"/>
+      <w:commentRangeEnd w:id="118"/>
       <w:r>
         <w:rPr>
           <w:rStyle w:val="CommentReference"/>
           <w:szCs w:val="20"/>
         </w:rPr>
-        <w:commentReference w:id="122"/>
-      </w:r>
-      <w:bookmarkEnd w:id="121"/>
+        <w:commentReference w:id="118"/>
+      </w:r>
+      <w:bookmarkEnd w:id="117"/>
     </w:p>
     <w:p>
       <w:r>
@@ -7485,24 +7781,24 @@
       <w:pPr>
         <w:pStyle w:val="Heading2"/>
       </w:pPr>
-      <w:bookmarkStart w:id="123" w:name="_Toc464831666"/>
-      <w:bookmarkStart w:id="124" w:name="_Toc465328400"/>
-      <w:bookmarkStart w:id="125" w:name="_Toc51929232"/>
-      <w:commentRangeStart w:id="126"/>
+      <w:bookmarkStart w:id="119" w:name="_Toc464831666"/>
+      <w:bookmarkStart w:id="120" w:name="_Toc465328400"/>
+      <w:bookmarkStart w:id="121" w:name="_Toc51929232"/>
+      <w:commentRangeStart w:id="122"/>
       <w:r>
         <w:t>Limitations</w:t>
       </w:r>
-      <w:bookmarkEnd w:id="123"/>
-      <w:bookmarkEnd w:id="124"/>
-      <w:commentRangeEnd w:id="126"/>
+      <w:bookmarkEnd w:id="119"/>
+      <w:bookmarkEnd w:id="120"/>
+      <w:commentRangeEnd w:id="122"/>
       <w:r>
         <w:rPr>
           <w:rStyle w:val="CommentReference"/>
           <w:szCs w:val="20"/>
         </w:rPr>
-        <w:commentReference w:id="126"/>
-      </w:r>
-      <w:bookmarkEnd w:id="125"/>
+        <w:commentReference w:id="122"/>
+      </w:r>
+      <w:bookmarkEnd w:id="121"/>
     </w:p>
     <w:p>
       <w:r>
@@ -7564,24 +7860,24 @@
       <w:pPr>
         <w:pStyle w:val="Heading2"/>
       </w:pPr>
-      <w:bookmarkStart w:id="127" w:name="_Toc464831667"/>
-      <w:bookmarkStart w:id="128" w:name="_Toc465328401"/>
-      <w:bookmarkStart w:id="129" w:name="_Toc51929233"/>
-      <w:commentRangeStart w:id="130"/>
+      <w:bookmarkStart w:id="123" w:name="_Toc464831667"/>
+      <w:bookmarkStart w:id="124" w:name="_Toc465328401"/>
+      <w:bookmarkStart w:id="125" w:name="_Toc51929233"/>
+      <w:commentRangeStart w:id="126"/>
       <w:r>
         <w:t>Delimitations</w:t>
       </w:r>
-      <w:bookmarkEnd w:id="127"/>
-      <w:bookmarkEnd w:id="128"/>
-      <w:commentRangeEnd w:id="130"/>
+      <w:bookmarkEnd w:id="123"/>
+      <w:bookmarkEnd w:id="124"/>
+      <w:commentRangeEnd w:id="126"/>
       <w:r>
         <w:rPr>
           <w:rStyle w:val="CommentReference"/>
           <w:szCs w:val="20"/>
         </w:rPr>
-        <w:commentReference w:id="130"/>
-      </w:r>
-      <w:bookmarkEnd w:id="129"/>
+        <w:commentReference w:id="126"/>
+      </w:r>
+      <w:bookmarkEnd w:id="125"/>
     </w:p>
     <w:p>
       <w:r>
@@ -7658,24 +7954,24 @@
       <w:pPr>
         <w:pStyle w:val="Heading2"/>
       </w:pPr>
-      <w:bookmarkStart w:id="131" w:name="_Toc464831668"/>
-      <w:bookmarkStart w:id="132" w:name="_Toc465328402"/>
-      <w:bookmarkStart w:id="133" w:name="_Toc51929234"/>
-      <w:commentRangeStart w:id="134"/>
+      <w:bookmarkStart w:id="127" w:name="_Toc464831668"/>
+      <w:bookmarkStart w:id="128" w:name="_Toc465328402"/>
+      <w:bookmarkStart w:id="129" w:name="_Toc51929234"/>
+      <w:commentRangeStart w:id="130"/>
       <w:r>
         <w:t>Ethical Assurances</w:t>
       </w:r>
-      <w:bookmarkEnd w:id="131"/>
-      <w:bookmarkEnd w:id="132"/>
-      <w:commentRangeEnd w:id="134"/>
+      <w:bookmarkEnd w:id="127"/>
+      <w:bookmarkEnd w:id="128"/>
+      <w:commentRangeEnd w:id="130"/>
       <w:r>
         <w:rPr>
           <w:rStyle w:val="CommentReference"/>
           <w:szCs w:val="20"/>
         </w:rPr>
-        <w:commentReference w:id="134"/>
-      </w:r>
-      <w:bookmarkEnd w:id="133"/>
+        <w:commentReference w:id="130"/>
+      </w:r>
+      <w:bookmarkEnd w:id="129"/>
     </w:p>
     <w:p>
       <w:r>
@@ -7732,18 +8028,18 @@
       <w:r>
         <w:t xml:space="preserve"> </w:t>
       </w:r>
-      <w:commentRangeStart w:id="135"/>
+      <w:commentRangeStart w:id="131"/>
       <w:r>
         <w:t xml:space="preserve">If the risk to participants is greater than minimal, discuss the relevant ethical issues and how they will be (proposal) or were (manuscript) addressed. </w:t>
       </w:r>
-      <w:commentRangeEnd w:id="135"/>
+      <w:commentRangeEnd w:id="131"/>
       <w:r>
         <w:rPr>
           <w:rStyle w:val="CommentReference"/>
           <w:rFonts w:cs="Arial"/>
           <w:szCs w:val="20"/>
         </w:rPr>
-        <w:commentReference w:id="135"/>
+        <w:commentReference w:id="131"/>
       </w:r>
     </w:p>
     <w:p>
@@ -7789,15 +8085,7 @@
         </w:sdtContent>
       </w:sdt>
       <w:r>
-        <w:t xml:space="preserve"> Identify how the data will be (proposal) or </w:t>
-      </w:r>
-      <w:proofErr w:type="gramStart"/>
-      <w:r>
-        <w:t>were</w:t>
-      </w:r>
-      <w:proofErr w:type="gramEnd"/>
-      <w:r>
-        <w:t xml:space="preserve"> (manuscript) securely stored in accordance with IRB requirements. </w:t>
+        <w:t xml:space="preserve"> Identify how the data will be (proposal) or were (manuscript) securely stored in accordance with IRB requirements. </w:t>
       </w:r>
     </w:p>
     <w:p>
@@ -7820,16 +8108,12 @@
         </w:sdtContent>
       </w:sdt>
       <w:r>
-        <w:t xml:space="preserve"> Describe the role of the researcher in the study. Discuss relevant issues, including biases as well as personal and professional experiences with the topic, problem, or context. </w:t>
-      </w:r>
-      <w:r>
-        <w:lastRenderedPageBreak/>
-        <w:t>Present the strategies that will be (proposal) or were (manuscript) used to prevent these biases and experiences from influencing the analysis or findings.</w:t>
-      </w:r>
-    </w:p>
-    <w:bookmarkStart w:id="136" w:name="_Toc251423651"/>
-    <w:bookmarkStart w:id="137" w:name="_Toc464831669"/>
-    <w:bookmarkStart w:id="138" w:name="_Toc465328403"/>
+        <w:t xml:space="preserve"> Describe the role of the researcher in the study. Discuss relevant issues, including biases as well as personal and professional experiences with the topic, problem, or context. Present the strategies that will be (proposal) or were (manuscript) used to prevent these biases and experiences from influencing the analysis or findings.</w:t>
+      </w:r>
+    </w:p>
+    <w:bookmarkStart w:id="132" w:name="_Toc251423651"/>
+    <w:bookmarkStart w:id="133" w:name="_Toc464831669"/>
+    <w:bookmarkStart w:id="134" w:name="_Toc465328403"/>
     <w:p>
       <w:sdt>
         <w:sdtPr>
@@ -7857,14 +8141,14 @@
       <w:pPr>
         <w:pStyle w:val="Heading2"/>
       </w:pPr>
-      <w:bookmarkStart w:id="139" w:name="_Toc51929235"/>
+      <w:bookmarkStart w:id="135" w:name="_Toc51929235"/>
       <w:r>
         <w:t>Summary</w:t>
       </w:r>
-      <w:bookmarkEnd w:id="136"/>
-      <w:bookmarkEnd w:id="137"/>
-      <w:bookmarkEnd w:id="138"/>
-      <w:bookmarkEnd w:id="139"/>
+      <w:bookmarkEnd w:id="132"/>
+      <w:bookmarkEnd w:id="133"/>
+      <w:bookmarkEnd w:id="134"/>
+      <w:bookmarkEnd w:id="135"/>
     </w:p>
     <w:p>
       <w:r>
@@ -7926,25 +8210,25 @@
       <w:pPr>
         <w:pStyle w:val="Heading1"/>
       </w:pPr>
-      <w:bookmarkStart w:id="140" w:name="_Toc251424087"/>
-      <w:bookmarkStart w:id="141" w:name="_Toc231285448"/>
+      <w:bookmarkStart w:id="136" w:name="_Toc251424087"/>
+      <w:bookmarkStart w:id="137" w:name="_Toc231285448"/>
       <w:r>
         <w:br w:type="page"/>
       </w:r>
-      <w:bookmarkStart w:id="142" w:name="_Toc464831670"/>
-      <w:bookmarkStart w:id="143" w:name="_Toc465328404"/>
-      <w:bookmarkStart w:id="144" w:name="_Toc51929236"/>
+      <w:bookmarkStart w:id="138" w:name="_Toc464831670"/>
+      <w:bookmarkStart w:id="139" w:name="_Toc465328404"/>
+      <w:bookmarkStart w:id="140" w:name="_Toc51929236"/>
       <w:r>
         <w:lastRenderedPageBreak/>
         <w:t>Chapter 4: Finding</w:t>
       </w:r>
+      <w:bookmarkEnd w:id="136"/>
+      <w:bookmarkEnd w:id="138"/>
+      <w:bookmarkEnd w:id="139"/>
+      <w:r>
+        <w:t>s</w:t>
+      </w:r>
       <w:bookmarkEnd w:id="140"/>
-      <w:bookmarkEnd w:id="142"/>
-      <w:bookmarkEnd w:id="143"/>
-      <w:r>
-        <w:t>s</w:t>
-      </w:r>
-      <w:bookmarkEnd w:id="144"/>
       <w:r>
         <w:t xml:space="preserve"> </w:t>
       </w:r>
@@ -8016,18 +8300,18 @@
       <w:r>
         <w:t xml:space="preserve"> Organize the entire chapter around the research questions/hypotheses</w:t>
       </w:r>
-      <w:commentRangeStart w:id="145"/>
+      <w:commentRangeStart w:id="141"/>
       <w:r>
         <w:t>.</w:t>
       </w:r>
-      <w:commentRangeEnd w:id="145"/>
+      <w:commentRangeEnd w:id="141"/>
       <w:r>
         <w:rPr>
           <w:rStyle w:val="CommentReference"/>
           <w:rFonts w:cs="Arial"/>
           <w:szCs w:val="20"/>
         </w:rPr>
-        <w:commentReference w:id="145"/>
+        <w:commentReference w:id="141"/>
       </w:r>
       <w:r>
         <w:t xml:space="preserve"> </w:t>
@@ -8037,31 +8321,31 @@
       <w:pPr>
         <w:pStyle w:val="Heading2"/>
       </w:pPr>
-      <w:bookmarkStart w:id="146" w:name="_Toc464831671"/>
-      <w:bookmarkStart w:id="147" w:name="_Toc465328405"/>
-      <w:bookmarkStart w:id="148" w:name="_Toc51929237"/>
-      <w:commentRangeStart w:id="149"/>
+      <w:bookmarkStart w:id="142" w:name="_Toc464831671"/>
+      <w:bookmarkStart w:id="143" w:name="_Toc465328405"/>
+      <w:bookmarkStart w:id="144" w:name="_Toc51929237"/>
+      <w:commentRangeStart w:id="145"/>
       <w:r>
         <w:t>XXX</w:t>
       </w:r>
-      <w:commentRangeEnd w:id="149"/>
+      <w:commentRangeEnd w:id="145"/>
       <w:r>
         <w:rPr>
           <w:rStyle w:val="CommentReference"/>
           <w:szCs w:val="20"/>
         </w:rPr>
-        <w:commentReference w:id="149"/>
+        <w:commentReference w:id="145"/>
       </w:r>
       <w:r>
         <w:t xml:space="preserve"> of the Data</w:t>
       </w:r>
-      <w:bookmarkEnd w:id="146"/>
-      <w:bookmarkEnd w:id="147"/>
-      <w:bookmarkEnd w:id="148"/>
-    </w:p>
-    <w:p>
-      <w:bookmarkStart w:id="150" w:name="_Toc222132554"/>
-      <w:bookmarkStart w:id="151" w:name="_Toc251424088"/>
+      <w:bookmarkEnd w:id="142"/>
+      <w:bookmarkEnd w:id="143"/>
+      <w:bookmarkEnd w:id="144"/>
+    </w:p>
+    <w:p>
+      <w:bookmarkStart w:id="146" w:name="_Toc222132554"/>
+      <w:bookmarkStart w:id="147" w:name="_Toc251424088"/>
       <w:r>
         <w:t>Begin writing here…</w:t>
       </w:r>
@@ -8091,15 +8375,7 @@
         </w:sdtContent>
       </w:sdt>
       <w:r>
-        <w:t xml:space="preserve"> For qualitative studies, clearly identify </w:t>
-      </w:r>
-      <w:proofErr w:type="gramStart"/>
-      <w:r>
-        <w:t>the means by which</w:t>
-      </w:r>
-      <w:proofErr w:type="gramEnd"/>
-      <w:r>
-        <w:t xml:space="preserve"> the trustworthiness of the data was established. Discuss credibility (e.g., triangulation, member checks), transferability (e.g., the extent to which the findings are generalizable to other situations), dependability (e.g., an in-depth description of the methodology and design to allow the study to be repeated), and confirmability (e.g., the steps to ensure the data and findings are not due to participant and/or researcher bias). </w:t>
+        <w:t xml:space="preserve"> For qualitative studies, clearly identify the means by which the trustworthiness of the data was established. Discuss credibility (e.g., triangulation, member checks), transferability (e.g., the extent to which the findings are generalizable to other situations), dependability (e.g., an in-depth description of the methodology and design to allow the study to be repeated), and confirmability (e.g., the steps to ensure the data and findings are not due to participant and/or researcher bias). </w:t>
       </w:r>
     </w:p>
     <w:p>
@@ -8161,26 +8437,26 @@
       <w:pPr>
         <w:pStyle w:val="Heading2"/>
       </w:pPr>
-      <w:bookmarkStart w:id="152" w:name="_Toc464831672"/>
-      <w:bookmarkStart w:id="153" w:name="_Toc465328406"/>
-      <w:bookmarkStart w:id="154" w:name="_Toc51929238"/>
-      <w:commentRangeStart w:id="155"/>
+      <w:bookmarkStart w:id="148" w:name="_Toc464831672"/>
+      <w:bookmarkStart w:id="149" w:name="_Toc465328406"/>
+      <w:bookmarkStart w:id="150" w:name="_Toc51929238"/>
+      <w:commentRangeStart w:id="151"/>
       <w:r>
         <w:lastRenderedPageBreak/>
         <w:t>Results</w:t>
       </w:r>
-      <w:commentRangeEnd w:id="155"/>
+      <w:commentRangeEnd w:id="151"/>
       <w:r>
         <w:rPr>
           <w:rStyle w:val="CommentReference"/>
         </w:rPr>
-        <w:commentReference w:id="155"/>
-      </w:r>
+        <w:commentReference w:id="151"/>
+      </w:r>
+      <w:bookmarkEnd w:id="146"/>
+      <w:bookmarkEnd w:id="147"/>
+      <w:bookmarkEnd w:id="148"/>
+      <w:bookmarkEnd w:id="149"/>
       <w:bookmarkEnd w:id="150"/>
-      <w:bookmarkEnd w:id="151"/>
-      <w:bookmarkEnd w:id="152"/>
-      <w:bookmarkEnd w:id="153"/>
-      <w:bookmarkEnd w:id="154"/>
     </w:p>
     <w:p>
       <w:r>
@@ -8258,22 +8534,14 @@
         </w:sdtContent>
       </w:sdt>
       <w:r>
-        <w:t xml:space="preserve"> Provide an overview of the demographic information collected. It can be presented </w:t>
-      </w:r>
-      <w:proofErr w:type="gramStart"/>
-      <w:r>
-        <w:t>in</w:t>
-      </w:r>
-      <w:proofErr w:type="gramEnd"/>
-      <w:r>
-        <w:t xml:space="preserve"> a table. Ensure no potentially identifying information is reported.</w:t>
+        <w:t xml:space="preserve"> Provide an overview of the demographic information collected. It can be presented in a table. Ensure no potentially identifying information is reported.</w:t>
       </w:r>
     </w:p>
     <w:p>
       <w:pPr>
         <w:pStyle w:val="Heading3"/>
       </w:pPr>
-      <w:commentRangeStart w:id="156"/>
+      <w:commentRangeStart w:id="152"/>
       <w:r>
         <w:t xml:space="preserve">Research </w:t>
       </w:r>
@@ -8289,9 +8557,9 @@
       <w:r>
         <w:t xml:space="preserve">ypothesis </w:t>
       </w:r>
-      <w:commentRangeEnd w:id="156"/>
-      <w:r>
-        <w:commentReference w:id="156"/>
+      <w:commentRangeEnd w:id="152"/>
+      <w:r>
+        <w:commentReference w:id="152"/>
       </w:r>
     </w:p>
     <w:p>
@@ -8344,38 +8612,38 @@
       <w:r>
         <w:t xml:space="preserve">Use </w:t>
       </w:r>
-      <w:commentRangeStart w:id="157"/>
-      <w:commentRangeStart w:id="158"/>
-      <w:commentRangeStart w:id="159"/>
+      <w:commentRangeStart w:id="153"/>
+      <w:commentRangeStart w:id="154"/>
+      <w:commentRangeStart w:id="155"/>
       <w:r>
         <w:t>tables and/or figures to report the results as appropriate</w:t>
       </w:r>
-      <w:commentRangeEnd w:id="157"/>
+      <w:commentRangeEnd w:id="153"/>
       <w:r>
         <w:rPr>
           <w:rStyle w:val="CommentReference"/>
           <w:rFonts w:cs="Arial"/>
           <w:szCs w:val="20"/>
         </w:rPr>
-        <w:commentReference w:id="157"/>
-      </w:r>
-      <w:commentRangeEnd w:id="158"/>
+        <w:commentReference w:id="153"/>
+      </w:r>
+      <w:commentRangeEnd w:id="154"/>
       <w:r>
         <w:rPr>
           <w:rStyle w:val="CommentReference"/>
           <w:rFonts w:cs="Arial"/>
           <w:szCs w:val="20"/>
         </w:rPr>
-        <w:commentReference w:id="158"/>
-      </w:r>
-      <w:commentRangeEnd w:id="159"/>
+        <w:commentReference w:id="154"/>
+      </w:r>
+      <w:commentRangeEnd w:id="155"/>
       <w:r>
         <w:rPr>
           <w:rStyle w:val="CommentReference"/>
           <w:rFonts w:cs="Arial"/>
           <w:szCs w:val="20"/>
         </w:rPr>
-        <w:commentReference w:id="159"/>
+        <w:commentReference w:id="155"/>
       </w:r>
       <w:r>
         <w:t xml:space="preserve">. </w:t>
@@ -8435,18 +8703,18 @@
       <w:r>
         <w:t xml:space="preserve"> </w:t>
       </w:r>
-      <w:commentRangeStart w:id="160"/>
+      <w:commentRangeStart w:id="156"/>
       <w:r>
         <w:t>For qualitative studies</w:t>
       </w:r>
-      <w:commentRangeEnd w:id="160"/>
+      <w:commentRangeEnd w:id="156"/>
       <w:r>
         <w:rPr>
           <w:rStyle w:val="CommentReference"/>
           <w:rFonts w:cs="Arial"/>
           <w:szCs w:val="20"/>
         </w:rPr>
-        <w:commentReference w:id="160"/>
+        <w:commentReference w:id="156"/>
       </w:r>
       <w:r>
         <w:t>,</w:t>
@@ -8494,33 +8762,25 @@
         <w:t xml:space="preserve"> </w:t>
       </w:r>
       <w:r>
-        <w:t xml:space="preserve">include </w:t>
-      </w:r>
-      <w:proofErr w:type="gramStart"/>
-      <w:r>
-        <w:t>all of</w:t>
-      </w:r>
-      <w:proofErr w:type="gramEnd"/>
-      <w:r>
-        <w:t xml:space="preserve"> the above.</w:t>
+        <w:t>include all of the above.</w:t>
       </w:r>
     </w:p>
     <w:p>
       <w:pPr>
         <w:pStyle w:val="Heading2"/>
       </w:pPr>
-      <w:bookmarkStart w:id="161" w:name="_Toc464831675"/>
-      <w:bookmarkStart w:id="162" w:name="_Toc465328407"/>
-      <w:bookmarkStart w:id="163" w:name="_Toc51929239"/>
-      <w:bookmarkStart w:id="164" w:name="_Toc222132556"/>
-      <w:bookmarkStart w:id="165" w:name="_Toc251424090"/>
-      <w:commentRangeStart w:id="166"/>
+      <w:bookmarkStart w:id="157" w:name="_Toc464831675"/>
+      <w:bookmarkStart w:id="158" w:name="_Toc465328407"/>
+      <w:bookmarkStart w:id="159" w:name="_Toc51929239"/>
+      <w:bookmarkStart w:id="160" w:name="_Toc222132556"/>
+      <w:bookmarkStart w:id="161" w:name="_Toc251424090"/>
+      <w:commentRangeStart w:id="162"/>
       <w:r>
         <w:t>Evaluation of the Findings</w:t>
       </w:r>
-      <w:bookmarkEnd w:id="161"/>
-      <w:bookmarkEnd w:id="162"/>
-      <w:commentRangeEnd w:id="166"/>
+      <w:bookmarkEnd w:id="157"/>
+      <w:bookmarkEnd w:id="158"/>
+      <w:commentRangeEnd w:id="162"/>
       <w:r>
         <w:rPr>
           <w:rStyle w:val="CommentReference"/>
@@ -8528,9 +8788,9 @@
           <w:bCs w:val="0"/>
           <w:szCs w:val="20"/>
         </w:rPr>
-        <w:commentReference w:id="166"/>
-      </w:r>
-      <w:bookmarkEnd w:id="163"/>
+        <w:commentReference w:id="162"/>
+      </w:r>
+      <w:bookmarkEnd w:id="159"/>
     </w:p>
     <w:p>
       <w:r>
@@ -8562,15 +8822,7 @@
         </w:sdtContent>
       </w:sdt>
       <w:r>
-        <w:t xml:space="preserve"> Interpret the results </w:t>
-      </w:r>
-      <w:proofErr w:type="gramStart"/>
-      <w:r>
-        <w:t>in light of</w:t>
-      </w:r>
-      <w:proofErr w:type="gramEnd"/>
-      <w:r>
-        <w:t xml:space="preserve"> the existing research and theoretical or conceptual framework (as discussed in Chapters 1 and 2). Briefly indicate the extent to which the results were consistent with existing research and theory.</w:t>
+        <w:t xml:space="preserve"> Interpret the results in light of the existing research and theoretical or conceptual framework (as discussed in Chapters 1 and 2). Briefly indicate the extent to which the results were consistent with existing research and theory.</w:t>
       </w:r>
     </w:p>
     <w:p>
@@ -8655,17 +8907,17 @@
       <w:pPr>
         <w:pStyle w:val="Heading2"/>
       </w:pPr>
-      <w:bookmarkStart w:id="167" w:name="_Toc464831676"/>
-      <w:bookmarkStart w:id="168" w:name="_Toc465328408"/>
-      <w:bookmarkStart w:id="169" w:name="_Toc51929240"/>
+      <w:bookmarkStart w:id="163" w:name="_Toc464831676"/>
+      <w:bookmarkStart w:id="164" w:name="_Toc465328408"/>
+      <w:bookmarkStart w:id="165" w:name="_Toc51929240"/>
       <w:r>
         <w:t>Summary</w:t>
       </w:r>
+      <w:bookmarkEnd w:id="160"/>
+      <w:bookmarkEnd w:id="161"/>
+      <w:bookmarkEnd w:id="163"/>
       <w:bookmarkEnd w:id="164"/>
       <w:bookmarkEnd w:id="165"/>
-      <w:bookmarkEnd w:id="167"/>
-      <w:bookmarkEnd w:id="168"/>
-      <w:bookmarkEnd w:id="169"/>
     </w:p>
     <w:p>
       <w:r>
@@ -8712,19 +8964,19 @@
       <w:r>
         <w:br w:type="page"/>
       </w:r>
-      <w:bookmarkStart w:id="170" w:name="_Toc251424091"/>
-      <w:bookmarkStart w:id="171" w:name="_Toc464831677"/>
-      <w:bookmarkStart w:id="172" w:name="_Toc465328409"/>
-      <w:bookmarkStart w:id="173" w:name="_Toc51929241"/>
+      <w:bookmarkStart w:id="166" w:name="_Toc251424091"/>
+      <w:bookmarkStart w:id="167" w:name="_Toc464831677"/>
+      <w:bookmarkStart w:id="168" w:name="_Toc465328409"/>
+      <w:bookmarkStart w:id="169" w:name="_Toc51929241"/>
       <w:r>
         <w:lastRenderedPageBreak/>
         <w:t xml:space="preserve">Chapter 5: Implications, </w:t>
       </w:r>
-      <w:commentRangeStart w:id="174"/>
+      <w:commentRangeStart w:id="170"/>
       <w:r>
         <w:t>Recommendations</w:t>
       </w:r>
-      <w:commentRangeEnd w:id="174"/>
+      <w:commentRangeEnd w:id="170"/>
       <w:r>
         <w:rPr>
           <w:rStyle w:val="CommentReference"/>
@@ -8732,15 +8984,15 @@
           <w:bCs w:val="0"/>
           <w:szCs w:val="20"/>
         </w:rPr>
-        <w:commentReference w:id="174"/>
+        <w:commentReference w:id="170"/>
       </w:r>
       <w:r>
         <w:t>, and Conclusions</w:t>
       </w:r>
-      <w:bookmarkEnd w:id="170"/>
-      <w:bookmarkEnd w:id="171"/>
-      <w:bookmarkEnd w:id="172"/>
-      <w:bookmarkEnd w:id="173"/>
+      <w:bookmarkEnd w:id="166"/>
+      <w:bookmarkEnd w:id="167"/>
+      <w:bookmarkEnd w:id="168"/>
+      <w:bookmarkEnd w:id="169"/>
     </w:p>
     <w:p>
       <w:r>
@@ -8815,20 +9067,20 @@
       <w:r>
         <w:t xml:space="preserve"> Conclude with a brief overview of the chapter.</w:t>
       </w:r>
-      <w:bookmarkStart w:id="175" w:name="_Toc464831678"/>
-      <w:bookmarkStart w:id="176" w:name="_Toc465328410"/>
+      <w:bookmarkStart w:id="171" w:name="_Toc464831678"/>
+      <w:bookmarkStart w:id="172" w:name="_Toc465328410"/>
     </w:p>
     <w:p>
       <w:pPr>
         <w:pStyle w:val="Heading2"/>
       </w:pPr>
-      <w:bookmarkStart w:id="177" w:name="_Toc51929242"/>
+      <w:bookmarkStart w:id="173" w:name="_Toc51929242"/>
       <w:r>
         <w:t>Implications</w:t>
       </w:r>
-      <w:bookmarkEnd w:id="175"/>
-      <w:bookmarkEnd w:id="176"/>
-      <w:bookmarkEnd w:id="177"/>
+      <w:bookmarkEnd w:id="171"/>
+      <w:bookmarkEnd w:id="172"/>
+      <w:bookmarkEnd w:id="173"/>
     </w:p>
     <w:p>
       <w:r>
@@ -8973,13 +9225,13 @@
       <w:pPr>
         <w:pStyle w:val="Heading3"/>
       </w:pPr>
-      <w:commentRangeStart w:id="178"/>
+      <w:commentRangeStart w:id="174"/>
       <w:r>
         <w:t xml:space="preserve">Research Question 1/Hypothesis </w:t>
       </w:r>
-      <w:commentRangeEnd w:id="178"/>
-      <w:r>
-        <w:commentReference w:id="178"/>
+      <w:commentRangeEnd w:id="174"/>
+      <w:r>
+        <w:commentReference w:id="174"/>
       </w:r>
     </w:p>
     <w:p>
@@ -8991,25 +9243,25 @@
       <w:pPr>
         <w:pStyle w:val="Heading2"/>
       </w:pPr>
-      <w:bookmarkStart w:id="179" w:name="_Toc222132559"/>
-      <w:bookmarkStart w:id="180" w:name="_Toc251424093"/>
-      <w:bookmarkStart w:id="181" w:name="_Toc464831679"/>
-      <w:bookmarkStart w:id="182" w:name="_Toc465328411"/>
-      <w:bookmarkStart w:id="183" w:name="_Toc51929243"/>
+      <w:bookmarkStart w:id="175" w:name="_Toc222132559"/>
+      <w:bookmarkStart w:id="176" w:name="_Toc251424093"/>
+      <w:bookmarkStart w:id="177" w:name="_Toc464831679"/>
+      <w:bookmarkStart w:id="178" w:name="_Toc465328411"/>
+      <w:bookmarkStart w:id="179" w:name="_Toc51929243"/>
       <w:r>
         <w:t>Recommendations</w:t>
       </w:r>
+      <w:bookmarkEnd w:id="175"/>
+      <w:bookmarkEnd w:id="176"/>
+      <w:r>
+        <w:t xml:space="preserve"> for </w:t>
+      </w:r>
+      <w:bookmarkEnd w:id="177"/>
+      <w:bookmarkEnd w:id="178"/>
+      <w:r>
+        <w:t>Practice</w:t>
+      </w:r>
       <w:bookmarkEnd w:id="179"/>
-      <w:bookmarkEnd w:id="180"/>
-      <w:r>
-        <w:t xml:space="preserve"> for </w:t>
-      </w:r>
-      <w:bookmarkEnd w:id="181"/>
-      <w:bookmarkEnd w:id="182"/>
-      <w:r>
-        <w:t>Practice</w:t>
-      </w:r>
-      <w:bookmarkEnd w:id="183"/>
     </w:p>
     <w:p>
       <w:r>
@@ -9081,15 +9333,15 @@
       <w:pPr>
         <w:pStyle w:val="Heading2"/>
       </w:pPr>
-      <w:bookmarkStart w:id="184" w:name="_Toc464831680"/>
-      <w:bookmarkStart w:id="185" w:name="_Toc465328412"/>
-      <w:bookmarkStart w:id="186" w:name="_Toc51929244"/>
+      <w:bookmarkStart w:id="180" w:name="_Toc464831680"/>
+      <w:bookmarkStart w:id="181" w:name="_Toc465328412"/>
+      <w:bookmarkStart w:id="182" w:name="_Toc51929244"/>
       <w:r>
         <w:t>Recommendations for Future Research</w:t>
       </w:r>
-      <w:bookmarkEnd w:id="184"/>
-      <w:bookmarkEnd w:id="185"/>
-      <w:bookmarkEnd w:id="186"/>
+      <w:bookmarkEnd w:id="180"/>
+      <w:bookmarkEnd w:id="181"/>
+      <w:bookmarkEnd w:id="182"/>
       <w:r>
         <w:t xml:space="preserve"> </w:t>
       </w:r>
@@ -9177,19 +9429,19 @@
       <w:pPr>
         <w:pStyle w:val="Heading2"/>
       </w:pPr>
-      <w:bookmarkStart w:id="187" w:name="_Toc222132560"/>
-      <w:bookmarkStart w:id="188" w:name="_Toc251424094"/>
-      <w:bookmarkStart w:id="189" w:name="_Toc464831681"/>
-      <w:bookmarkStart w:id="190" w:name="_Toc465328413"/>
-      <w:bookmarkStart w:id="191" w:name="_Toc51929245"/>
+      <w:bookmarkStart w:id="183" w:name="_Toc222132560"/>
+      <w:bookmarkStart w:id="184" w:name="_Toc251424094"/>
+      <w:bookmarkStart w:id="185" w:name="_Toc464831681"/>
+      <w:bookmarkStart w:id="186" w:name="_Toc465328413"/>
+      <w:bookmarkStart w:id="187" w:name="_Toc51929245"/>
       <w:r>
         <w:t>Conclusions</w:t>
       </w:r>
+      <w:bookmarkEnd w:id="183"/>
+      <w:bookmarkEnd w:id="184"/>
+      <w:bookmarkEnd w:id="185"/>
+      <w:bookmarkEnd w:id="186"/>
       <w:bookmarkEnd w:id="187"/>
-      <w:bookmarkEnd w:id="188"/>
-      <w:bookmarkEnd w:id="189"/>
-      <w:bookmarkEnd w:id="190"/>
-      <w:bookmarkEnd w:id="191"/>
     </w:p>
     <w:p>
       <w:r>
@@ -9279,37 +9531,37 @@
       <w:r>
         <w:br w:type="page"/>
       </w:r>
-      <w:bookmarkStart w:id="192" w:name="_Toc464831682"/>
-      <w:bookmarkStart w:id="193" w:name="_Toc465328414"/>
-      <w:bookmarkStart w:id="194" w:name="_Toc51929246"/>
-      <w:bookmarkEnd w:id="141"/>
-      <w:commentRangeStart w:id="195"/>
-      <w:commentRangeStart w:id="196"/>
+      <w:bookmarkStart w:id="188" w:name="_Toc464831682"/>
+      <w:bookmarkStart w:id="189" w:name="_Toc465328414"/>
+      <w:bookmarkStart w:id="190" w:name="_Toc51929246"/>
+      <w:bookmarkEnd w:id="137"/>
+      <w:commentRangeStart w:id="191"/>
+      <w:commentRangeStart w:id="192"/>
       <w:r>
         <w:lastRenderedPageBreak/>
         <w:t>References</w:t>
       </w:r>
-      <w:bookmarkEnd w:id="192"/>
-      <w:bookmarkEnd w:id="193"/>
-      <w:commentRangeEnd w:id="195"/>
+      <w:bookmarkEnd w:id="188"/>
+      <w:bookmarkEnd w:id="189"/>
+      <w:commentRangeEnd w:id="191"/>
       <w:r>
         <w:rPr>
           <w:rStyle w:val="CommentReference"/>
           <w:b w:val="0"/>
           <w:szCs w:val="20"/>
         </w:rPr>
-        <w:commentReference w:id="195"/>
-      </w:r>
-      <w:commentRangeEnd w:id="196"/>
+        <w:commentReference w:id="191"/>
+      </w:r>
+      <w:commentRangeEnd w:id="192"/>
       <w:r>
         <w:rPr>
           <w:rStyle w:val="CommentReference"/>
           <w:b w:val="0"/>
           <w:szCs w:val="20"/>
         </w:rPr>
-        <w:commentReference w:id="196"/>
-      </w:r>
-      <w:bookmarkEnd w:id="194"/>
+        <w:commentReference w:id="192"/>
+      </w:r>
+      <w:bookmarkEnd w:id="190"/>
     </w:p>
     <w:p/>
     <w:p>
@@ -9354,25 +9606,25 @@
       <w:pPr>
         <w:pStyle w:val="Heading1"/>
       </w:pPr>
-      <w:bookmarkStart w:id="197" w:name="_Toc251423653"/>
+      <w:bookmarkStart w:id="193" w:name="_Toc251423653"/>
       <w:r>
         <w:br w:type="page"/>
       </w:r>
-      <w:bookmarkEnd w:id="197"/>
+      <w:bookmarkEnd w:id="193"/>
     </w:p>
     <w:p>
       <w:pPr>
         <w:pStyle w:val="Heading1"/>
       </w:pPr>
-      <w:bookmarkStart w:id="198" w:name="_Toc464831684"/>
-      <w:bookmarkStart w:id="199" w:name="_Toc465328416"/>
-      <w:bookmarkStart w:id="200" w:name="_Toc51929247"/>
-      <w:commentRangeStart w:id="201"/>
+      <w:bookmarkStart w:id="194" w:name="_Toc464831684"/>
+      <w:bookmarkStart w:id="195" w:name="_Toc465328416"/>
+      <w:bookmarkStart w:id="196" w:name="_Toc51929247"/>
+      <w:commentRangeStart w:id="197"/>
       <w:r>
         <w:lastRenderedPageBreak/>
         <w:t>Appendix A</w:t>
       </w:r>
-      <w:commentRangeEnd w:id="201"/>
+      <w:commentRangeEnd w:id="197"/>
       <w:r>
         <w:rPr>
           <w:rStyle w:val="CommentReference"/>
@@ -9380,7 +9632,7 @@
           <w:bCs w:val="0"/>
           <w:szCs w:val="20"/>
         </w:rPr>
-        <w:commentReference w:id="201"/>
+        <w:commentReference w:id="197"/>
       </w:r>
       <w:r>
         <w:t xml:space="preserve"> </w:t>
@@ -9391,26 +9643,26 @@
       <w:r>
         <w:t xml:space="preserve"> </w:t>
       </w:r>
-      <w:bookmarkEnd w:id="198"/>
-      <w:bookmarkEnd w:id="199"/>
+      <w:bookmarkEnd w:id="194"/>
+      <w:bookmarkEnd w:id="195"/>
       <w:r>
         <w:t>XXX</w:t>
       </w:r>
-      <w:bookmarkEnd w:id="200"/>
-    </w:p>
-    <w:p>
-      <w:commentRangeStart w:id="202"/>
+      <w:bookmarkEnd w:id="196"/>
+    </w:p>
+    <w:p>
+      <w:commentRangeStart w:id="198"/>
       <w:r>
         <w:t>Insert Appendix A content here…</w:t>
       </w:r>
-      <w:commentRangeEnd w:id="202"/>
+      <w:commentRangeEnd w:id="198"/>
       <w:r>
         <w:rPr>
           <w:rStyle w:val="CommentReference"/>
           <w:rFonts w:cs="Arial"/>
           <w:szCs w:val="20"/>
         </w:rPr>
-        <w:commentReference w:id="202"/>
+        <w:commentReference w:id="198"/>
       </w:r>
     </w:p>
     <w:p/>
@@ -9423,9 +9675,9 @@
       <w:pPr>
         <w:pStyle w:val="Heading1"/>
       </w:pPr>
-      <w:bookmarkStart w:id="203" w:name="_Toc464831685"/>
-      <w:bookmarkStart w:id="204" w:name="_Toc465328417"/>
-      <w:bookmarkStart w:id="205" w:name="_Toc51929248"/>
+      <w:bookmarkStart w:id="199" w:name="_Toc464831685"/>
+      <w:bookmarkStart w:id="200" w:name="_Toc465328417"/>
+      <w:bookmarkStart w:id="201" w:name="_Toc51929248"/>
       <w:r>
         <w:lastRenderedPageBreak/>
         <w:t>Appendix B</w:t>
@@ -9439,9 +9691,9 @@
       <w:r>
         <w:t>XXX</w:t>
       </w:r>
-      <w:bookmarkEnd w:id="203"/>
-      <w:bookmarkEnd w:id="204"/>
-      <w:bookmarkEnd w:id="205"/>
+      <w:bookmarkEnd w:id="199"/>
+      <w:bookmarkEnd w:id="200"/>
+      <w:bookmarkEnd w:id="201"/>
     </w:p>
     <w:p>
       <w:r>
@@ -10353,7 +10605,7 @@
       </w:r>
     </w:p>
   </w:comment>
-  <w:comment w:id="84" w:author="Northcentral University" w:date="2019-03-20T17:09:00Z" w:initials="NU">
+  <w:comment w:id="91" w:author="Northcentral University" w:date="2019-03-20T17:09:00Z" w:initials="NU">
     <w:p>
       <w:pPr>
         <w:pStyle w:val="CommentText"/>
@@ -10365,11 +10617,11 @@
         <w:annotationRef/>
       </w:r>
       <w:r>
-        <w:t>You can copy and paste from your Chapter 1.</w:t>
+        <w:t>Tip: Depending on the study design, the population might include but not be limited to a group of people, a set of organizations, documents, or archived data.</w:t>
       </w:r>
     </w:p>
   </w:comment>
-  <w:comment w:id="89" w:author="Northcentral University" w:date="2019-03-26T09:31:00Z" w:initials="NU">
+  <w:comment w:id="92" w:author="Northcentral University" w:date="2019-03-20T17:09:00Z" w:initials="NU">
     <w:p>
       <w:pPr>
         <w:pStyle w:val="CommentText"/>
@@ -10381,53 +10633,230 @@
         <w:annotationRef/>
       </w:r>
       <w:r>
-        <w:t xml:space="preserve">Tip: The Academic Success Center has a weekly group session on Writing Research Design. Learn more about this session and find the link to register </w:t>
+        <w:t>Tip: Many qualitative and mixed methods studies require multiple sources of data. Describe how the data will be (proposal) or were (manuscript) obtained from each source.</w:t>
+      </w:r>
+    </w:p>
+  </w:comment>
+  <w:comment w:id="97" w:author="Northcentral University" w:date="2019-03-20T17:10:00Z" w:initials="NU">
+    <w:p>
+      <w:pPr>
+        <w:pStyle w:val="ListParagraph"/>
+      </w:pPr>
+      <w:r>
+        <w:rPr>
+          <w:rStyle w:val="CommentReference"/>
+        </w:rPr>
+        <w:annotationRef/>
+      </w:r>
+      <w:r>
+        <w:t>Tip: In quantitative studies, the development of a new instrument is discouraged due to the time and skills required to create a valid and reliable instrument. A thorough and extensive search of the literature should be done to locate an appropriate psychometrically sound instrument. However, if such an instrument is not located after a thorough search, and you plan to develop a new instrument, consult survey item and instrument development resources and plan piloting and validation procedures. Describe the development process in detail and provide evidence of the instrument’s validity and reliabilit</w:t>
+      </w:r>
+      <w:r>
+        <w:t xml:space="preserve">y. Include the final instrument </w:t>
+      </w:r>
+      <w:r>
+        <w:t>developed based on those findings. The evidence of validity and reliability should be reported in Chapter 4.</w:t>
+      </w:r>
+    </w:p>
+    <w:p>
+      <w:pPr>
+        <w:pStyle w:val="ListParagraph"/>
+      </w:pPr>
+    </w:p>
+    <w:p>
+      <w:pPr>
+        <w:pStyle w:val="CommentText"/>
+      </w:pPr>
+      <w:r>
+        <w:t>In qualitative studies, using a newly developed interview protocol based on the literature is more common and acceptable. Describe the development process in detail followed by the field testing processes used and subsequent modification made.</w:t>
+      </w:r>
+    </w:p>
+  </w:comment>
+  <w:comment w:id="98" w:author="Northcentral University" w:date="2019-03-20T17:10:00Z" w:initials="NU">
+    <w:p>
+      <w:pPr>
+        <w:pStyle w:val="CommentText"/>
+      </w:pPr>
+      <w:r>
+        <w:rPr>
+          <w:rStyle w:val="CommentReference"/>
+        </w:rPr>
+        <w:annotationRef/>
+      </w:r>
+      <w:r>
+        <w:t xml:space="preserve">Select the heading that reflects </w:t>
+      </w:r>
+      <w:r>
+        <w:t>which of the two you will be doing.</w:t>
+      </w:r>
+    </w:p>
+  </w:comment>
+  <w:comment w:id="99" w:author="Northcentral University" w:date="2019-03-20T17:11:00Z" w:initials="NU">
+    <w:p>
+      <w:pPr>
+        <w:pStyle w:val="CommentText"/>
+      </w:pPr>
+      <w:r>
+        <w:rPr>
+          <w:rStyle w:val="CommentReference"/>
+        </w:rPr>
+        <w:annotationRef/>
+      </w:r>
+      <w:r>
+        <w:t>Verify with the IRB whether permission is needed or a pilot application needs to be completed.</w:t>
+      </w:r>
+      <w:r>
+        <w:t xml:space="preserve"> Locate IRB resources </w:t>
       </w:r>
       <w:hyperlink r:id="rId13" w:history="1">
+        <w:r>
+          <w:rPr>
+            <w:rStyle w:val="Hyperlink"/>
+            <w:sz w:val="22"/>
+          </w:rPr>
+          <w:t>here</w:t>
+        </w:r>
+      </w:hyperlink>
+      <w:r>
+        <w:t>.</w:t>
+      </w:r>
+    </w:p>
+  </w:comment>
+  <w:comment w:id="103" w:author="Northcentral University" w:date="2019-03-20T17:12:00Z" w:initials="NU">
+    <w:p>
+      <w:pPr>
+        <w:pStyle w:val="CommentText"/>
+      </w:pPr>
+      <w:r>
+        <w:rPr>
+          <w:rStyle w:val="CommentReference"/>
+        </w:rPr>
+        <w:annotationRef/>
+      </w:r>
+      <w:r>
+        <w:t xml:space="preserve">Include this section in </w:t>
+      </w:r>
+      <w:r>
+        <w:rPr>
+          <w:rStyle w:val="CommentReference"/>
+          <w:sz w:val="22"/>
+          <w:szCs w:val="22"/>
+        </w:rPr>
+        <w:annotationRef/>
+      </w:r>
+      <w:r>
+        <w:t>quantitative/mixed methods studies only.</w:t>
+      </w:r>
+    </w:p>
+  </w:comment>
+  <w:comment w:id="104" w:author="Northcentral University" w:date="2019-03-20T17:12:00Z" w:initials="NU">
+    <w:p>
+      <w:pPr>
+        <w:pStyle w:val="CommentText"/>
+      </w:pPr>
+      <w:r>
+        <w:rPr>
+          <w:rStyle w:val="CommentReference"/>
+        </w:rPr>
+        <w:annotationRef/>
+      </w:r>
+      <w:r>
+        <w:t>Operational definitions are distinct from the conceptual definitions provided in the Definition of Terms section. Specifically, operational definitions indicate how the variables will be (proposal) or were (manuscript) measured.</w:t>
+      </w:r>
+    </w:p>
+  </w:comment>
+  <w:comment w:id="105" w:author="Northcentral University" w:date="2019-03-20T17:13:00Z" w:initials="NU">
+    <w:p>
+      <w:pPr>
+        <w:pStyle w:val="CommentText"/>
+      </w:pPr>
+      <w:r>
+        <w:rPr>
+          <w:rStyle w:val="CommentReference"/>
+        </w:rPr>
+        <w:annotationRef/>
+      </w:r>
+      <w:r>
+        <w:t>A paragraph is not required to introduce the operational definitions; a single sentence introducing this section is sufficient.</w:t>
+      </w:r>
+    </w:p>
+  </w:comment>
+  <w:comment w:id="106" w:author="Northcentral University" w:date="2019-03-20T17:13:00Z" w:initials="NU">
+    <w:p>
+      <w:pPr>
+        <w:pStyle w:val="CommentText"/>
+      </w:pPr>
+      <w:r>
+        <w:rPr>
+          <w:rStyle w:val="CommentReference"/>
+        </w:rPr>
+        <w:annotationRef/>
+      </w:r>
+      <w:r>
+        <w:rPr>
+          <w:rStyle w:val="CommentReference"/>
+        </w:rPr>
+        <w:annotationRef/>
+      </w:r>
+      <w:r>
+        <w:t xml:space="preserve">Replace “XXX” with the first study variable. Repeat this process for all the study variables. </w:t>
+      </w:r>
+    </w:p>
+    <w:p>
+      <w:pPr>
+        <w:pStyle w:val="CommentText"/>
+      </w:pPr>
+    </w:p>
+    <w:p>
+      <w:pPr>
+        <w:pStyle w:val="CommentText"/>
+      </w:pPr>
+      <w:r>
+        <w:t>Maintain Level 3 heading formatting for each variable.</w:t>
+      </w:r>
+      <w:r>
+        <w:t xml:space="preserve"> </w:t>
+      </w:r>
+    </w:p>
+  </w:comment>
+  <w:comment w:id="113" w:author="Northcentral University" w:date="2019-03-26T09:36:00Z" w:initials="NU">
+    <w:p>
+      <w:pPr>
+        <w:pStyle w:val="CommentText"/>
+      </w:pPr>
+      <w:r>
+        <w:rPr>
+          <w:rStyle w:val="CommentReference"/>
+        </w:rPr>
+        <w:annotationRef/>
+      </w:r>
+      <w:r>
+        <w:rPr>
+          <w:rStyle w:val="CommentReference"/>
+        </w:rPr>
+        <w:annotationRef/>
+      </w:r>
+      <w:r>
+        <w:t xml:space="preserve">The Academic Success Center has a weekly group session on both Writing Quantitative and Writing Qualitative Analysis. Learn more about these sessions and find the link to register </w:t>
+      </w:r>
+      <w:hyperlink r:id="rId14" w:history="1">
         <w:r>
           <w:rPr>
             <w:rStyle w:val="Hyperlink"/>
             <w:rFonts w:eastAsiaTheme="majorEastAsia"/>
             <w:sz w:val="20"/>
           </w:rPr>
-          <w:t>h</w:t>
-        </w:r>
-        <w:r>
-          <w:rPr>
-            <w:rStyle w:val="Hyperlink"/>
-            <w:rFonts w:eastAsiaTheme="majorEastAsia"/>
-            <w:sz w:val="20"/>
-          </w:rPr>
-          <w:t>dev</w:t>
-        </w:r>
-        <w:r>
-          <w:rPr>
-            <w:rStyle w:val="Hyperlink"/>
-            <w:rFonts w:eastAsiaTheme="majorEastAsia"/>
-            <w:sz w:val="20"/>
-          </w:rPr>
-          <w:t>cl</w:t>
-        </w:r>
-        <w:r>
-          <w:rPr>
-            <w:rStyle w:val="Hyperlink"/>
-            <w:rFonts w:eastAsiaTheme="majorEastAsia"/>
-            <w:sz w:val="20"/>
-          </w:rPr>
-          <w:t xml:space="preserve">git </w:t>
-        </w:r>
-        <w:r>
-          <w:rPr>
-            <w:rStyle w:val="Hyperlink"/>
-            <w:rFonts w:eastAsiaTheme="majorEastAsia"/>
-            <w:sz w:val="20"/>
-          </w:rPr>
-          <w:t>ere.</w:t>
+          <w:t>here.</w:t>
         </w:r>
       </w:hyperlink>
     </w:p>
+    <w:p>
+      <w:pPr>
+        <w:pStyle w:val="CommentText"/>
+      </w:pPr>
+    </w:p>
   </w:comment>
-  <w:comment w:id="95" w:author="Northcentral University" w:date="2019-03-20T17:09:00Z" w:initials="NU">
+  <w:comment w:id="118" w:author="Northcentral University" w:date="2019-03-20T17:13:00Z" w:initials="NU">
     <w:p>
       <w:pPr>
         <w:pStyle w:val="CommentText"/>
@@ -10439,260 +10868,9 @@
         <w:annotationRef/>
       </w:r>
       <w:r>
-        <w:t>Tip: Depending on the study design, the population might include but not be limited to a group of people, a set of organizations, documents, or archived data.</w:t>
-      </w:r>
-    </w:p>
-  </w:comment>
-  <w:comment w:id="96" w:author="Northcentral University" w:date="2019-03-20T17:09:00Z" w:initials="NU">
-    <w:p>
-      <w:pPr>
-        <w:pStyle w:val="CommentText"/>
-      </w:pPr>
-      <w:r>
-        <w:rPr>
-          <w:rStyle w:val="CommentReference"/>
-        </w:rPr>
-        <w:annotationRef/>
-      </w:r>
-      <w:r>
-        <w:t>Tip: Many qualitative and mixed methods studies require multiple sources of data. Describe how the data will be (proposal) or were (manuscript) obtained from each source.</w:t>
-      </w:r>
-    </w:p>
-  </w:comment>
-  <w:comment w:id="101" w:author="Northcentral University" w:date="2019-03-20T17:10:00Z" w:initials="NU">
-    <w:p>
-      <w:pPr>
-        <w:pStyle w:val="ListParagraph"/>
-      </w:pPr>
-      <w:r>
-        <w:rPr>
-          <w:rStyle w:val="CommentReference"/>
-        </w:rPr>
-        <w:annotationRef/>
-      </w:r>
-      <w:r>
-        <w:t>Tip: In quantitative studies, the development of a new instrument is discouraged due to the time and skills required to create a valid and reliable instrument. A thorough and extensive search of the literature should be done to locate an appropriate psychometrically sound instrument. However, if such an instrument is not located after a thorough search, and you plan to develop a new instrument, consult survey item and instrument development resources and plan piloting and validation procedures. Describe the development process in detail and provide evidence of the instrument’s validity and reliabilit</w:t>
-      </w:r>
-      <w:r>
-        <w:t xml:space="preserve">y. Include the final instrument </w:t>
-      </w:r>
-      <w:r>
-        <w:t>developed based on those findings. The evidence of validity and reliability should be reported in Chapter 4.</w:t>
-      </w:r>
-    </w:p>
-    <w:p>
-      <w:pPr>
-        <w:pStyle w:val="ListParagraph"/>
-      </w:pPr>
-    </w:p>
-    <w:p>
-      <w:pPr>
-        <w:pStyle w:val="CommentText"/>
-      </w:pPr>
-      <w:r>
-        <w:t>In qualitative studies, using a newly developed interview protocol based on the literature is more common and acceptable. Describe the development process in detail followed by the field testing processes used and subsequent modification made.</w:t>
-      </w:r>
-    </w:p>
-  </w:comment>
-  <w:comment w:id="102" w:author="Northcentral University" w:date="2019-03-20T17:10:00Z" w:initials="NU">
-    <w:p>
-      <w:pPr>
-        <w:pStyle w:val="CommentText"/>
-      </w:pPr>
-      <w:r>
-        <w:rPr>
-          <w:rStyle w:val="CommentReference"/>
-        </w:rPr>
-        <w:annotationRef/>
-      </w:r>
-      <w:r>
-        <w:t xml:space="preserve">Select the heading that reflects </w:t>
-      </w:r>
-      <w:r>
-        <w:t>which of the two you will be doing.</w:t>
-      </w:r>
-    </w:p>
-  </w:comment>
-  <w:comment w:id="103" w:author="Northcentral University" w:date="2019-03-20T17:11:00Z" w:initials="NU">
-    <w:p>
-      <w:pPr>
-        <w:pStyle w:val="CommentText"/>
-      </w:pPr>
-      <w:r>
-        <w:rPr>
-          <w:rStyle w:val="CommentReference"/>
-        </w:rPr>
-        <w:annotationRef/>
-      </w:r>
-      <w:r>
-        <w:t>Verify with the IRB whether permission is needed or a pilot application needs to be completed.</w:t>
-      </w:r>
-      <w:r>
-        <w:t xml:space="preserve"> Locate IRB resources </w:t>
-      </w:r>
-      <w:hyperlink r:id="rId14" w:history="1">
-        <w:r>
-          <w:rPr>
-            <w:rStyle w:val="Hyperlink"/>
-            <w:sz w:val="22"/>
-          </w:rPr>
-          <w:t>here</w:t>
-        </w:r>
-      </w:hyperlink>
-      <w:r>
-        <w:t>.</w:t>
-      </w:r>
-    </w:p>
-  </w:comment>
-  <w:comment w:id="107" w:author="Northcentral University" w:date="2019-03-20T17:12:00Z" w:initials="NU">
-    <w:p>
-      <w:pPr>
-        <w:pStyle w:val="CommentText"/>
-      </w:pPr>
-      <w:r>
-        <w:rPr>
-          <w:rStyle w:val="CommentReference"/>
-        </w:rPr>
-        <w:annotationRef/>
-      </w:r>
-      <w:r>
-        <w:t xml:space="preserve">Include this section in </w:t>
-      </w:r>
-      <w:r>
-        <w:rPr>
-          <w:rStyle w:val="CommentReference"/>
-          <w:sz w:val="22"/>
-          <w:szCs w:val="22"/>
-        </w:rPr>
-        <w:annotationRef/>
-      </w:r>
-      <w:r>
-        <w:t>quantitative/mixed methods studies only.</w:t>
-      </w:r>
-    </w:p>
-  </w:comment>
-  <w:comment w:id="108" w:author="Northcentral University" w:date="2019-03-20T17:12:00Z" w:initials="NU">
-    <w:p>
-      <w:pPr>
-        <w:pStyle w:val="CommentText"/>
-      </w:pPr>
-      <w:r>
-        <w:rPr>
-          <w:rStyle w:val="CommentReference"/>
-        </w:rPr>
-        <w:annotationRef/>
-      </w:r>
-      <w:r>
-        <w:t>Operational definitions are distinct from the conceptual definitions provided in the Definition of Terms section. Specifically, operational definitions indicate how the variables will be (proposal) or were (manuscript) measured.</w:t>
-      </w:r>
-    </w:p>
-  </w:comment>
-  <w:comment w:id="109" w:author="Northcentral University" w:date="2019-03-20T17:13:00Z" w:initials="NU">
-    <w:p>
-      <w:pPr>
-        <w:pStyle w:val="CommentText"/>
-      </w:pPr>
-      <w:r>
-        <w:rPr>
-          <w:rStyle w:val="CommentReference"/>
-        </w:rPr>
-        <w:annotationRef/>
-      </w:r>
-      <w:r>
-        <w:t>A paragraph is not required to introduce the operational definitions; a single sentence introducing this section is sufficient.</w:t>
-      </w:r>
-    </w:p>
-  </w:comment>
-  <w:comment w:id="110" w:author="Northcentral University" w:date="2019-03-20T17:13:00Z" w:initials="NU">
-    <w:p>
-      <w:pPr>
-        <w:pStyle w:val="CommentText"/>
-      </w:pPr>
-      <w:r>
-        <w:rPr>
-          <w:rStyle w:val="CommentReference"/>
-        </w:rPr>
-        <w:annotationRef/>
-      </w:r>
-      <w:r>
-        <w:rPr>
-          <w:rStyle w:val="CommentReference"/>
-        </w:rPr>
-        <w:annotationRef/>
-      </w:r>
-      <w:r>
-        <w:t xml:space="preserve">Replace “XXX” with the first study variable. Repeat this process for all the study variables. </w:t>
-      </w:r>
-    </w:p>
-    <w:p>
-      <w:pPr>
-        <w:pStyle w:val="CommentText"/>
-      </w:pPr>
-    </w:p>
-    <w:p>
-      <w:pPr>
-        <w:pStyle w:val="CommentText"/>
-      </w:pPr>
-      <w:r>
-        <w:t>Maintain Level 3 heading formatting for each variable.</w:t>
-      </w:r>
-      <w:r>
-        <w:t xml:space="preserve"> </w:t>
-      </w:r>
-    </w:p>
-  </w:comment>
-  <w:comment w:id="117" w:author="Northcentral University" w:date="2019-03-26T09:36:00Z" w:initials="NU">
-    <w:p>
-      <w:pPr>
-        <w:pStyle w:val="CommentText"/>
-      </w:pPr>
-      <w:r>
-        <w:rPr>
-          <w:rStyle w:val="CommentReference"/>
-        </w:rPr>
-        <w:annotationRef/>
-      </w:r>
-      <w:r>
-        <w:rPr>
-          <w:rStyle w:val="CommentReference"/>
-        </w:rPr>
-        <w:annotationRef/>
-      </w:r>
-      <w:r>
-        <w:t xml:space="preserve">The Academic Success Center has a weekly group session on both Writing Quantitative and Writing Qualitative Analysis. Learn more about these sessions and find the link to register </w:t>
+        <w:t xml:space="preserve">Tip: Assumptions, limitations, and delimitations are related but distinct concepts. For additional information, click </w:t>
       </w:r>
       <w:hyperlink r:id="rId15" w:history="1">
-        <w:r>
-          <w:rPr>
-            <w:rStyle w:val="Hyperlink"/>
-            <w:rFonts w:eastAsiaTheme="majorEastAsia"/>
-            <w:sz w:val="20"/>
-          </w:rPr>
-          <w:t>here.</w:t>
-        </w:r>
-      </w:hyperlink>
-    </w:p>
-    <w:p>
-      <w:pPr>
-        <w:pStyle w:val="CommentText"/>
-      </w:pPr>
-    </w:p>
-  </w:comment>
-  <w:comment w:id="122" w:author="Northcentral University" w:date="2019-03-20T17:13:00Z" w:initials="NU">
-    <w:p>
-      <w:pPr>
-        <w:pStyle w:val="CommentText"/>
-      </w:pPr>
-      <w:r>
-        <w:rPr>
-          <w:rStyle w:val="CommentReference"/>
-        </w:rPr>
-        <w:annotationRef/>
-      </w:r>
-      <w:r>
-        <w:t xml:space="preserve">Tip: Assumptions, limitations, and delimitations are related but distinct concepts. For additional information, click </w:t>
-      </w:r>
-      <w:hyperlink r:id="rId16" w:history="1">
         <w:r>
           <w:rPr>
             <w:rStyle w:val="Hyperlink"/>
@@ -10708,6 +10886,22 @@
       </w:r>
     </w:p>
   </w:comment>
+  <w:comment w:id="122" w:author="Northcentral University" w:date="2019-03-20T17:13:00Z" w:initials="NU">
+    <w:p>
+      <w:pPr>
+        <w:pStyle w:val="CommentText"/>
+      </w:pPr>
+      <w:r>
+        <w:rPr>
+          <w:rStyle w:val="CommentReference"/>
+        </w:rPr>
+        <w:annotationRef/>
+      </w:r>
+      <w:r>
+        <w:t xml:space="preserve">Tip: The study limitations will be revisited in Chapter 5.  </w:t>
+      </w:r>
+    </w:p>
+  </w:comment>
   <w:comment w:id="126" w:author="Northcentral University" w:date="2019-03-20T17:13:00Z" w:initials="NU">
     <w:p>
       <w:pPr>
@@ -10720,11 +10914,11 @@
         <w:annotationRef/>
       </w:r>
       <w:r>
-        <w:t xml:space="preserve">Tip: The study limitations will be revisited in Chapter 5.  </w:t>
+        <w:t>Tip: Limited time and resources are not considered to be limitations or delimitations, as all studies are limited by these factors.</w:t>
       </w:r>
     </w:p>
   </w:comment>
-  <w:comment w:id="130" w:author="Northcentral University" w:date="2019-03-20T17:13:00Z" w:initials="NU">
+  <w:comment w:id="130" w:author="Northcentral University" w:date="2019-03-20T17:14:00Z" w:initials="NU">
     <w:p>
       <w:pPr>
         <w:pStyle w:val="CommentText"/>
@@ -10736,11 +10930,11 @@
         <w:annotationRef/>
       </w:r>
       <w:r>
-        <w:t>Tip: Limited time and resources are not considered to be limitations or delimitations, as all studies are limited by these factors.</w:t>
+        <w:t>Tip: When research involves human subjects, certain ethical issues can occur. They include but are not limited to protection from harm, informed consent, right to privacy, and honesty with professional colleagues.</w:t>
       </w:r>
     </w:p>
   </w:comment>
-  <w:comment w:id="134" w:author="Northcentral University" w:date="2019-03-20T17:14:00Z" w:initials="NU">
+  <w:comment w:id="131" w:author="Northcentral University" w:date="2019-03-20T17:14:00Z" w:initials="NU">
     <w:p>
       <w:pPr>
         <w:pStyle w:val="CommentText"/>
@@ -10752,25 +10946,9 @@
         <w:annotationRef/>
       </w:r>
       <w:r>
-        <w:t>Tip: When research involves human subjects, certain ethical issues can occur. They include but are not limited to protection from harm, informed consent, right to privacy, and honesty with professional colleagues.</w:t>
-      </w:r>
-    </w:p>
-  </w:comment>
-  <w:comment w:id="135" w:author="Northcentral University" w:date="2019-03-20T17:14:00Z" w:initials="NU">
-    <w:p>
-      <w:pPr>
-        <w:pStyle w:val="CommentText"/>
-      </w:pPr>
-      <w:r>
-        <w:rPr>
-          <w:rStyle w:val="CommentReference"/>
-        </w:rPr>
-        <w:annotationRef/>
-      </w:r>
-      <w:r>
         <w:t xml:space="preserve">Tip: For guidance on ethical considerations in human subjects research, click </w:t>
       </w:r>
-      <w:hyperlink r:id="rId17" w:history="1">
+      <w:hyperlink r:id="rId16" w:history="1">
         <w:r>
           <w:rPr>
             <w:rStyle w:val="Hyperlink"/>
@@ -10785,7 +10963,7 @@
       </w:r>
     </w:p>
   </w:comment>
-  <w:comment w:id="145" w:author="Northcentral University" w:date="2019-03-20T17:14:00Z" w:initials="NU">
+  <w:comment w:id="141" w:author="Northcentral University" w:date="2019-03-20T17:14:00Z" w:initials="NU">
     <w:p>
       <w:pPr>
         <w:pStyle w:val="CommentText"/>
@@ -10801,7 +10979,7 @@
       </w:r>
     </w:p>
   </w:comment>
-  <w:comment w:id="149" w:author="Northcentral University" w:date="2019-03-20T17:15:00Z" w:initials="NU">
+  <w:comment w:id="145" w:author="Northcentral University" w:date="2019-03-20T17:15:00Z" w:initials="NU">
     <w:p>
       <w:pPr>
         <w:pStyle w:val="CommentText"/>
@@ -10841,7 +11019,7 @@
       </w:r>
     </w:p>
   </w:comment>
-  <w:comment w:id="155" w:author="Northcentral University" w:date="2019-03-20T17:15:00Z" w:initials="NU">
+  <w:comment w:id="151" w:author="Northcentral University" w:date="2019-03-20T17:15:00Z" w:initials="NU">
     <w:p>
       <w:pPr>
         <w:pStyle w:val="CommentText"/>
@@ -10857,7 +11035,7 @@
       </w:r>
     </w:p>
   </w:comment>
-  <w:comment w:id="156" w:author="Northcentral University" w:date="2019-03-20T17:16:00Z" w:initials="NU">
+  <w:comment w:id="152" w:author="Northcentral University" w:date="2019-03-20T17:16:00Z" w:initials="NU">
     <w:p>
       <w:pPr>
         <w:pStyle w:val="CommentText"/>
@@ -10873,7 +11051,7 @@
       </w:r>
     </w:p>
   </w:comment>
-  <w:comment w:id="157" w:author="Northcentral University" w:date="2019-03-21T13:25:00Z" w:initials="NU">
+  <w:comment w:id="153" w:author="Northcentral University" w:date="2019-03-21T13:25:00Z" w:initials="NU">
     <w:p>
       <w:pPr>
         <w:pStyle w:val="CommentText"/>
@@ -10902,7 +11080,7 @@
       </w:r>
     </w:p>
   </w:comment>
-  <w:comment w:id="158" w:author="Northcentral University" w:date="2019-03-21T13:31:00Z" w:initials="NU">
+  <w:comment w:id="154" w:author="Northcentral University" w:date="2019-03-21T13:31:00Z" w:initials="NU">
     <w:p>
       <w:pPr>
         <w:pStyle w:val="CommentText"/>
@@ -10925,7 +11103,7 @@
       </w:r>
     </w:p>
   </w:comment>
-  <w:comment w:id="159" w:author="Northcentral University" w:date="2019-03-21T13:31:00Z" w:initials="NU">
+  <w:comment w:id="155" w:author="Northcentral University" w:date="2019-03-21T13:31:00Z" w:initials="NU">
     <w:p>
       <w:pPr>
         <w:pStyle w:val="CommentText"/>
@@ -10950,7 +11128,7 @@
       </w:r>
     </w:p>
   </w:comment>
-  <w:comment w:id="160" w:author="Northcentral University" w:date="2019-03-21T13:31:00Z" w:initials="NU">
+  <w:comment w:id="156" w:author="Northcentral University" w:date="2019-03-21T13:31:00Z" w:initials="NU">
     <w:p>
       <w:pPr>
         <w:pStyle w:val="CommentText"/>
@@ -10966,7 +11144,7 @@
       </w:r>
     </w:p>
   </w:comment>
-  <w:comment w:id="166" w:author="Northcentral University" w:date="2019-03-26T09:43:00Z" w:initials="NU">
+  <w:comment w:id="162" w:author="Northcentral University" w:date="2019-03-26T09:43:00Z" w:initials="NU">
     <w:p>
       <w:pPr>
         <w:pStyle w:val="CommentText"/>
@@ -10980,7 +11158,7 @@
       <w:r>
         <w:t xml:space="preserve">The Academic Success Center has a weekly group session on both Writing Quantitative and Writing Qualitative Analysis. Learn more about these sessions and find the link to register </w:t>
       </w:r>
-      <w:hyperlink r:id="rId18" w:history="1">
+      <w:hyperlink r:id="rId17" w:history="1">
         <w:r>
           <w:rPr>
             <w:rStyle w:val="Hyperlink"/>
@@ -10992,7 +11170,7 @@
       </w:hyperlink>
     </w:p>
   </w:comment>
-  <w:comment w:id="174" w:author="Northcentral University" w:date="2019-03-21T13:31:00Z" w:initials="NU">
+  <w:comment w:id="170" w:author="Northcentral University" w:date="2019-03-21T13:31:00Z" w:initials="NU">
     <w:p>
       <w:pPr>
         <w:pStyle w:val="CommentText"/>
@@ -11008,7 +11186,7 @@
       </w:r>
     </w:p>
   </w:comment>
-  <w:comment w:id="178" w:author="Northcentral University" w:date="2019-03-20T17:16:00Z" w:initials="NU">
+  <w:comment w:id="174" w:author="Northcentral University" w:date="2019-03-20T17:16:00Z" w:initials="NU">
     <w:p>
       <w:pPr>
         <w:pStyle w:val="CommentText"/>
@@ -11024,7 +11202,7 @@
       </w:r>
     </w:p>
   </w:comment>
-  <w:comment w:id="195" w:author="Northcentral University" w:date="2019-03-21T13:45:00Z" w:initials="NU">
+  <w:comment w:id="191" w:author="Northcentral University" w:date="2019-03-21T13:45:00Z" w:initials="NU">
     <w:p>
       <w:pPr>
         <w:pStyle w:val="CommentText"/>
@@ -11066,7 +11244,7 @@
       </w:r>
     </w:p>
   </w:comment>
-  <w:comment w:id="196" w:author="Northcentral University" w:date="2019-03-21T13:46:00Z" w:initials="NU">
+  <w:comment w:id="192" w:author="Northcentral University" w:date="2019-03-21T13:46:00Z" w:initials="NU">
     <w:p>
       <w:pPr>
         <w:pStyle w:val="CommentText"/>
@@ -11133,7 +11311,7 @@
         </w:rPr>
         <w:t xml:space="preserve">. </w:t>
       </w:r>
-      <w:hyperlink r:id="rId19" w:history="1">
+      <w:hyperlink r:id="rId18" w:history="1">
         <w:r>
           <w:rPr>
             <w:rStyle w:val="Hyperlink"/>
@@ -11145,7 +11323,7 @@
       <w:r>
         <w:t xml:space="preserve">, an APA Style resource provided to NCU students, has over 150 sample references. Learn how to register for an account </w:t>
       </w:r>
-      <w:hyperlink r:id="rId20" w:history="1">
+      <w:hyperlink r:id="rId19" w:history="1">
         <w:r>
           <w:rPr>
             <w:rStyle w:val="Hyperlink"/>
@@ -11160,7 +11338,7 @@
     </w:p>
     <w:p/>
   </w:comment>
-  <w:comment w:id="201" w:author="Northcentral University" w:date="2020-09-20T19:06:00Z" w:initials="NU">
+  <w:comment w:id="197" w:author="Northcentral University" w:date="2020-09-20T19:06:00Z" w:initials="NU">
     <w:p>
       <w:pPr>
         <w:pStyle w:val="CommentText"/>
@@ -11218,7 +11396,7 @@
       </w:pPr>
     </w:p>
   </w:comment>
-  <w:comment w:id="202" w:author="Northcentral University" w:date="2019-03-21T13:49:00Z" w:initials="NU">
+  <w:comment w:id="198" w:author="Northcentral University" w:date="2019-03-21T13:49:00Z" w:initials="NU">
     <w:p>
       <w:pPr>
         <w:pStyle w:val="CommentText"/>
@@ -11261,8 +11439,6 @@
   <w15:commentEx w15:paraId="69AC55F0" w15:done="0"/>
   <w15:commentEx w15:paraId="575694B2" w15:done="0"/>
   <w15:commentEx w15:paraId="4FB5E0D1" w15:done="0"/>
-  <w15:commentEx w15:paraId="1D3FCDEE" w15:done="0"/>
-  <w15:commentEx w15:paraId="46301133" w15:done="0"/>
   <w15:commentEx w15:paraId="246B732A" w15:done="0"/>
   <w15:commentEx w15:paraId="4A9B171C" w15:done="0"/>
   <w15:commentEx w15:paraId="75864CB3" w15:done="0"/>
@@ -11320,8 +11496,6 @@
   <w16cex:commentExtensible w16cex:durableId="226EB78E" w16cex:dateUtc="2019-03-20T20:58:00Z"/>
   <w16cex:commentExtensible w16cex:durableId="226EB78F" w16cex:dateUtc="2019-03-20T20:58:00Z"/>
   <w16cex:commentExtensible w16cex:durableId="226EB796" w16cex:dateUtc="2019-03-20T21:08:00Z"/>
-  <w16cex:commentExtensible w16cex:durableId="226EB797" w16cex:dateUtc="2019-03-20T21:09:00Z"/>
-  <w16cex:commentExtensible w16cex:durableId="226EB798" w16cex:dateUtc="2019-03-26T13:31:00Z"/>
   <w16cex:commentExtensible w16cex:durableId="226EB799" w16cex:dateUtc="2019-03-20T21:09:00Z"/>
   <w16cex:commentExtensible w16cex:durableId="226EB79A" w16cex:dateUtc="2019-03-20T21:09:00Z"/>
   <w16cex:commentExtensible w16cex:durableId="226EB79B" w16cex:dateUtc="2019-03-20T21:10:00Z"/>
@@ -11379,8 +11553,6 @@
   <w16cid:commentId w16cid:paraId="69AC55F0" w16cid:durableId="226EB78E"/>
   <w16cid:commentId w16cid:paraId="575694B2" w16cid:durableId="226EB78F"/>
   <w16cid:commentId w16cid:paraId="4FB5E0D1" w16cid:durableId="226EB796"/>
-  <w16cid:commentId w16cid:paraId="1D3FCDEE" w16cid:durableId="226EB797"/>
-  <w16cid:commentId w16cid:paraId="46301133" w16cid:durableId="226EB798"/>
   <w16cid:commentId w16cid:paraId="246B732A" w16cid:durableId="226EB799"/>
   <w16cid:commentId w16cid:paraId="4A9B171C" w16cid:durableId="226EB79A"/>
   <w16cid:commentId w16cid:paraId="75864CB3" w16cid:durableId="226EB79B"/>
@@ -15167,6 +15339,118 @@
     </w:lvl>
   </w:abstractNum>
   <w:abstractNum w:abstractNumId="31" w15:restartNumberingAfterBreak="0">
+    <w:nsid w:val="4C9C3D4E"/>
+    <w:multiLevelType w:val="hybridMultilevel"/>
+    <w:tmpl w:val="35C8A1AC"/>
+    <w:lvl w:ilvl="0" w:tplc="B9FEB756">
+      <w:numFmt w:val="bullet"/>
+      <w:lvlText w:val=""/>
+      <w:lvlJc w:val="left"/>
+      <w:pPr>
+        <w:ind w:left="360" w:hanging="360"/>
+      </w:pPr>
+      <w:rPr>
+        <w:rFonts w:ascii="Symbol" w:eastAsiaTheme="minorHAnsi" w:hAnsi="Symbol" w:cs="Times New Roman" w:hint="default"/>
+      </w:rPr>
+    </w:lvl>
+    <w:lvl w:ilvl="1" w:tplc="04090003">
+      <w:start w:val="1"/>
+      <w:numFmt w:val="bullet"/>
+      <w:lvlText w:val="o"/>
+      <w:lvlJc w:val="left"/>
+      <w:pPr>
+        <w:ind w:left="1080" w:hanging="360"/>
+      </w:pPr>
+      <w:rPr>
+        <w:rFonts w:ascii="Courier New" w:hAnsi="Courier New" w:cs="Courier New" w:hint="default"/>
+      </w:rPr>
+    </w:lvl>
+    <w:lvl w:ilvl="2" w:tplc="04090005" w:tentative="1">
+      <w:start w:val="1"/>
+      <w:numFmt w:val="bullet"/>
+      <w:lvlText w:val=""/>
+      <w:lvlJc w:val="left"/>
+      <w:pPr>
+        <w:ind w:left="1800" w:hanging="360"/>
+      </w:pPr>
+      <w:rPr>
+        <w:rFonts w:ascii="Wingdings" w:hAnsi="Wingdings" w:hint="default"/>
+      </w:rPr>
+    </w:lvl>
+    <w:lvl w:ilvl="3" w:tplc="04090001" w:tentative="1">
+      <w:start w:val="1"/>
+      <w:numFmt w:val="bullet"/>
+      <w:lvlText w:val=""/>
+      <w:lvlJc w:val="left"/>
+      <w:pPr>
+        <w:ind w:left="2520" w:hanging="360"/>
+      </w:pPr>
+      <w:rPr>
+        <w:rFonts w:ascii="Symbol" w:hAnsi="Symbol" w:hint="default"/>
+      </w:rPr>
+    </w:lvl>
+    <w:lvl w:ilvl="4" w:tplc="04090003" w:tentative="1">
+      <w:start w:val="1"/>
+      <w:numFmt w:val="bullet"/>
+      <w:lvlText w:val="o"/>
+      <w:lvlJc w:val="left"/>
+      <w:pPr>
+        <w:ind w:left="3240" w:hanging="360"/>
+      </w:pPr>
+      <w:rPr>
+        <w:rFonts w:ascii="Courier New" w:hAnsi="Courier New" w:cs="Courier New" w:hint="default"/>
+      </w:rPr>
+    </w:lvl>
+    <w:lvl w:ilvl="5" w:tplc="04090005" w:tentative="1">
+      <w:start w:val="1"/>
+      <w:numFmt w:val="bullet"/>
+      <w:lvlText w:val=""/>
+      <w:lvlJc w:val="left"/>
+      <w:pPr>
+        <w:ind w:left="3960" w:hanging="360"/>
+      </w:pPr>
+      <w:rPr>
+        <w:rFonts w:ascii="Wingdings" w:hAnsi="Wingdings" w:hint="default"/>
+      </w:rPr>
+    </w:lvl>
+    <w:lvl w:ilvl="6" w:tplc="04090001" w:tentative="1">
+      <w:start w:val="1"/>
+      <w:numFmt w:val="bullet"/>
+      <w:lvlText w:val=""/>
+      <w:lvlJc w:val="left"/>
+      <w:pPr>
+        <w:ind w:left="4680" w:hanging="360"/>
+      </w:pPr>
+      <w:rPr>
+        <w:rFonts w:ascii="Symbol" w:hAnsi="Symbol" w:hint="default"/>
+      </w:rPr>
+    </w:lvl>
+    <w:lvl w:ilvl="7" w:tplc="04090003" w:tentative="1">
+      <w:start w:val="1"/>
+      <w:numFmt w:val="bullet"/>
+      <w:lvlText w:val="o"/>
+      <w:lvlJc w:val="left"/>
+      <w:pPr>
+        <w:ind w:left="5400" w:hanging="360"/>
+      </w:pPr>
+      <w:rPr>
+        <w:rFonts w:ascii="Courier New" w:hAnsi="Courier New" w:cs="Courier New" w:hint="default"/>
+      </w:rPr>
+    </w:lvl>
+    <w:lvl w:ilvl="8" w:tplc="04090005" w:tentative="1">
+      <w:start w:val="1"/>
+      <w:numFmt w:val="bullet"/>
+      <w:lvlText w:val=""/>
+      <w:lvlJc w:val="left"/>
+      <w:pPr>
+        <w:ind w:left="6120" w:hanging="360"/>
+      </w:pPr>
+      <w:rPr>
+        <w:rFonts w:ascii="Wingdings" w:hAnsi="Wingdings" w:hint="default"/>
+      </w:rPr>
+    </w:lvl>
+  </w:abstractNum>
+  <w:abstractNum w:abstractNumId="32" w15:restartNumberingAfterBreak="0">
     <w:nsid w:val="4E596BFA"/>
     <w:multiLevelType w:val="hybridMultilevel"/>
     <w:tmpl w:val="67E2D34A"/>
@@ -15279,7 +15563,7 @@
       </w:rPr>
     </w:lvl>
   </w:abstractNum>
-  <w:abstractNum w:abstractNumId="32" w15:restartNumberingAfterBreak="0">
+  <w:abstractNum w:abstractNumId="33" w15:restartNumberingAfterBreak="0">
     <w:nsid w:val="4F037E24"/>
     <w:multiLevelType w:val="hybridMultilevel"/>
     <w:tmpl w:val="03FC4C3A"/>
@@ -15392,7 +15676,7 @@
       </w:rPr>
     </w:lvl>
   </w:abstractNum>
-  <w:abstractNum w:abstractNumId="33" w15:restartNumberingAfterBreak="0">
+  <w:abstractNum w:abstractNumId="34" w15:restartNumberingAfterBreak="0">
     <w:nsid w:val="50E94F33"/>
     <w:multiLevelType w:val="hybridMultilevel"/>
     <w:tmpl w:val="3C26E610"/>
@@ -15505,7 +15789,7 @@
       </w:rPr>
     </w:lvl>
   </w:abstractNum>
-  <w:abstractNum w:abstractNumId="34" w15:restartNumberingAfterBreak="0">
+  <w:abstractNum w:abstractNumId="35" w15:restartNumberingAfterBreak="0">
     <w:nsid w:val="519804B2"/>
     <w:multiLevelType w:val="hybridMultilevel"/>
     <w:tmpl w:val="BDCCB1CC"/>
@@ -15618,7 +15902,7 @@
       </w:rPr>
     </w:lvl>
   </w:abstractNum>
-  <w:abstractNum w:abstractNumId="35" w15:restartNumberingAfterBreak="0">
+  <w:abstractNum w:abstractNumId="36" w15:restartNumberingAfterBreak="0">
     <w:nsid w:val="54BE42C8"/>
     <w:multiLevelType w:val="hybridMultilevel"/>
     <w:tmpl w:val="FD180A94"/>
@@ -15731,7 +16015,7 @@
       </w:rPr>
     </w:lvl>
   </w:abstractNum>
-  <w:abstractNum w:abstractNumId="36" w15:restartNumberingAfterBreak="0">
+  <w:abstractNum w:abstractNumId="37" w15:restartNumberingAfterBreak="0">
     <w:nsid w:val="553B0E3D"/>
     <w:multiLevelType w:val="hybridMultilevel"/>
     <w:tmpl w:val="FC3E68D0"/>
@@ -15844,7 +16128,7 @@
       </w:rPr>
     </w:lvl>
   </w:abstractNum>
-  <w:abstractNum w:abstractNumId="37" w15:restartNumberingAfterBreak="0">
+  <w:abstractNum w:abstractNumId="38" w15:restartNumberingAfterBreak="0">
     <w:nsid w:val="56BB1727"/>
     <w:multiLevelType w:val="hybridMultilevel"/>
     <w:tmpl w:val="D906499E"/>
@@ -15956,7 +16240,7 @@
       </w:rPr>
     </w:lvl>
   </w:abstractNum>
-  <w:abstractNum w:abstractNumId="38" w15:restartNumberingAfterBreak="0">
+  <w:abstractNum w:abstractNumId="39" w15:restartNumberingAfterBreak="0">
     <w:nsid w:val="583C3F6D"/>
     <w:multiLevelType w:val="hybridMultilevel"/>
     <w:tmpl w:val="0C1AC094"/>
@@ -16069,7 +16353,7 @@
       </w:rPr>
     </w:lvl>
   </w:abstractNum>
-  <w:abstractNum w:abstractNumId="39" w15:restartNumberingAfterBreak="0">
+  <w:abstractNum w:abstractNumId="40" w15:restartNumberingAfterBreak="0">
     <w:nsid w:val="5ECE48BC"/>
     <w:multiLevelType w:val="hybridMultilevel"/>
     <w:tmpl w:val="D3423850"/>
@@ -16182,7 +16466,7 @@
       </w:rPr>
     </w:lvl>
   </w:abstractNum>
-  <w:abstractNum w:abstractNumId="40" w15:restartNumberingAfterBreak="0">
+  <w:abstractNum w:abstractNumId="41" w15:restartNumberingAfterBreak="0">
     <w:nsid w:val="5EE248E2"/>
     <w:multiLevelType w:val="hybridMultilevel"/>
     <w:tmpl w:val="04AA2FD6"/>
@@ -16295,7 +16579,7 @@
       </w:rPr>
     </w:lvl>
   </w:abstractNum>
-  <w:abstractNum w:abstractNumId="41" w15:restartNumberingAfterBreak="0">
+  <w:abstractNum w:abstractNumId="42" w15:restartNumberingAfterBreak="0">
     <w:nsid w:val="6CFB2B06"/>
     <w:multiLevelType w:val="hybridMultilevel"/>
     <w:tmpl w:val="7E9248F8"/>
@@ -16408,7 +16692,7 @@
       </w:rPr>
     </w:lvl>
   </w:abstractNum>
-  <w:abstractNum w:abstractNumId="42" w15:restartNumberingAfterBreak="0">
+  <w:abstractNum w:abstractNumId="43" w15:restartNumberingAfterBreak="0">
     <w:nsid w:val="766B26D8"/>
     <w:multiLevelType w:val="hybridMultilevel"/>
     <w:tmpl w:val="B08A3444"/>
@@ -16521,7 +16805,7 @@
       </w:rPr>
     </w:lvl>
   </w:abstractNum>
-  <w:abstractNum w:abstractNumId="43" w15:restartNumberingAfterBreak="0">
+  <w:abstractNum w:abstractNumId="44" w15:restartNumberingAfterBreak="0">
     <w:nsid w:val="769C10EC"/>
     <w:multiLevelType w:val="hybridMultilevel"/>
     <w:tmpl w:val="20469FC0"/>
@@ -16661,7 +16945,7 @@
       </w:rPr>
     </w:lvl>
   </w:abstractNum>
-  <w:abstractNum w:abstractNumId="44" w15:restartNumberingAfterBreak="0">
+  <w:abstractNum w:abstractNumId="45" w15:restartNumberingAfterBreak="0">
     <w:nsid w:val="7A3B7965"/>
     <w:multiLevelType w:val="hybridMultilevel"/>
     <w:tmpl w:val="C3BA43DC"/>
@@ -16801,7 +17085,7 @@
       </w:rPr>
     </w:lvl>
   </w:abstractNum>
-  <w:abstractNum w:abstractNumId="45" w15:restartNumberingAfterBreak="0">
+  <w:abstractNum w:abstractNumId="46" w15:restartNumberingAfterBreak="0">
     <w:nsid w:val="7CF633D7"/>
     <w:multiLevelType w:val="hybridMultilevel"/>
     <w:tmpl w:val="EDD832BA"/>
@@ -16914,7 +17198,7 @@
       </w:rPr>
     </w:lvl>
   </w:abstractNum>
-  <w:abstractNum w:abstractNumId="46" w15:restartNumberingAfterBreak="0">
+  <w:abstractNum w:abstractNumId="47" w15:restartNumberingAfterBreak="0">
     <w:nsid w:val="7DB25F0D"/>
     <w:multiLevelType w:val="hybridMultilevel"/>
     <w:tmpl w:val="63C61B88"/>
@@ -17037,10 +17321,10 @@
     <w:abstractNumId w:val="20"/>
   </w:num>
   <w:num w:numId="4" w16cid:durableId="837430120">
-    <w:abstractNumId w:val="44"/>
+    <w:abstractNumId w:val="45"/>
   </w:num>
   <w:num w:numId="5" w16cid:durableId="658193501">
-    <w:abstractNumId w:val="43"/>
+    <w:abstractNumId w:val="44"/>
   </w:num>
   <w:num w:numId="6" w16cid:durableId="1259026041">
     <w:abstractNumId w:val="21"/>
@@ -17052,7 +17336,7 @@
     <w:abstractNumId w:val="22"/>
   </w:num>
   <w:num w:numId="9" w16cid:durableId="13195083">
-    <w:abstractNumId w:val="35"/>
+    <w:abstractNumId w:val="36"/>
   </w:num>
   <w:num w:numId="10" w16cid:durableId="747725380">
     <w:abstractNumId w:val="12"/>
@@ -17085,13 +17369,13 @@
     <w:abstractNumId w:val="30"/>
   </w:num>
   <w:num w:numId="20" w16cid:durableId="327631964">
-    <w:abstractNumId w:val="32"/>
+    <w:abstractNumId w:val="33"/>
   </w:num>
   <w:num w:numId="21" w16cid:durableId="1164056023">
     <w:abstractNumId w:val="28"/>
   </w:num>
   <w:num w:numId="22" w16cid:durableId="263617091">
-    <w:abstractNumId w:val="45"/>
+    <w:abstractNumId w:val="46"/>
   </w:num>
   <w:num w:numId="23" w16cid:durableId="842235073">
     <w:abstractNumId w:val="27"/>
@@ -17103,19 +17387,19 @@
     <w:abstractNumId w:val="2"/>
   </w:num>
   <w:num w:numId="26" w16cid:durableId="2124225583">
-    <w:abstractNumId w:val="42"/>
+    <w:abstractNumId w:val="43"/>
   </w:num>
   <w:num w:numId="27" w16cid:durableId="1606957840">
     <w:abstractNumId w:val="0"/>
   </w:num>
   <w:num w:numId="28" w16cid:durableId="535848022">
-    <w:abstractNumId w:val="46"/>
+    <w:abstractNumId w:val="47"/>
   </w:num>
   <w:num w:numId="29" w16cid:durableId="1409423113">
-    <w:abstractNumId w:val="41"/>
+    <w:abstractNumId w:val="42"/>
   </w:num>
   <w:num w:numId="30" w16cid:durableId="1899395601">
-    <w:abstractNumId w:val="33"/>
+    <w:abstractNumId w:val="34"/>
   </w:num>
   <w:num w:numId="31" w16cid:durableId="317463635">
     <w:abstractNumId w:val="25"/>
@@ -17127,16 +17411,16 @@
     <w:abstractNumId w:val="11"/>
   </w:num>
   <w:num w:numId="34" w16cid:durableId="602495399">
-    <w:abstractNumId w:val="31"/>
+    <w:abstractNumId w:val="32"/>
   </w:num>
   <w:num w:numId="35" w16cid:durableId="1318994074">
-    <w:abstractNumId w:val="36"/>
+    <w:abstractNumId w:val="37"/>
   </w:num>
   <w:num w:numId="36" w16cid:durableId="133647365">
     <w:abstractNumId w:val="17"/>
   </w:num>
   <w:num w:numId="37" w16cid:durableId="1281688200">
-    <w:abstractNumId w:val="34"/>
+    <w:abstractNumId w:val="35"/>
   </w:num>
   <w:num w:numId="38" w16cid:durableId="968391459">
     <w:abstractNumId w:val="10"/>
@@ -17145,7 +17429,7 @@
     <w:abstractNumId w:val="7"/>
   </w:num>
   <w:num w:numId="40" w16cid:durableId="1277101940">
-    <w:abstractNumId w:val="39"/>
+    <w:abstractNumId w:val="40"/>
   </w:num>
   <w:num w:numId="41" w16cid:durableId="784429395">
     <w:abstractNumId w:val="23"/>
@@ -17157,16 +17441,19 @@
     <w:abstractNumId w:val="24"/>
   </w:num>
   <w:num w:numId="44" w16cid:durableId="455686022">
-    <w:abstractNumId w:val="40"/>
+    <w:abstractNumId w:val="41"/>
   </w:num>
   <w:num w:numId="45" w16cid:durableId="1605533499">
     <w:abstractNumId w:val="5"/>
   </w:num>
   <w:num w:numId="46" w16cid:durableId="1810048826">
+    <w:abstractNumId w:val="39"/>
+  </w:num>
+  <w:num w:numId="47" w16cid:durableId="1739009482">
     <w:abstractNumId w:val="38"/>
   </w:num>
-  <w:num w:numId="47" w16cid:durableId="1739009482">
-    <w:abstractNumId w:val="37"/>
+  <w:num w:numId="48" w16cid:durableId="65154844">
+    <w:abstractNumId w:val="31"/>
   </w:num>
 </w:numbering>
 </file>
@@ -19375,6 +19662,135 @@
     <b:URL>https://youtu.be/4MbixFVWwck</b:URL>
     <b:RefOrder>20</b:RefOrder>
   </b:Source>
+  <b:Source>
+    <b:Tag>Bry21</b:Tag>
+    <b:SourceType>Book</b:SourceType>
+    <b:Guid>{12DABA47-2DBD-4E4C-900B-CBC8E68746B8}</b:Guid>
+    <b:Title>Working backwards: insights, stories, and secrets from inside Amazon</b:Title>
+    <b:Year>2021</b:Year>
+    <b:Author>
+      <b:Author>
+        <b:NameList>
+          <b:Person>
+            <b:Last>Bryar</b:Last>
+            <b:First>C</b:First>
+          </b:Person>
+          <b:Person>
+            <b:Last>Carr</b:Last>
+            <b:First>B</b:First>
+          </b:Person>
+        </b:NameList>
+      </b:Author>
+    </b:Author>
+    <b:RefOrder>21</b:RefOrder>
+  </b:Source>
+  <b:Source>
+    <b:Tag>Pef07</b:Tag>
+    <b:SourceType>JournalArticle</b:SourceType>
+    <b:Guid>{C9B1E966-2918-4F11-A838-E3B3F5D5ACC5}</b:Guid>
+    <b:Title>A design science research methodology for information systems research</b:Title>
+    <b:Pages>45-77</b:Pages>
+    <b:Year>2007</b:Year>
+    <b:Publisher>M.E Sharpe, Inc</b:Publisher>
+    <b:Author>
+      <b:Author>
+        <b:NameList>
+          <b:Person>
+            <b:Last>Peffers</b:Last>
+            <b:First>K</b:First>
+          </b:Person>
+          <b:Person>
+            <b:Last>Tuunanen</b:Last>
+            <b:First>T</b:First>
+          </b:Person>
+          <b:Person>
+            <b:Last>Rothenberger</b:Last>
+            <b:First>M</b:First>
+          </b:Person>
+          <b:Person>
+            <b:Last>Chatterjee</b:Last>
+            <b:First>S</b:First>
+          </b:Person>
+        </b:NameList>
+      </b:Author>
+    </b:Author>
+    <b:JournalName>Journal of Management Information Systems</b:JournalName>
+    <b:Volume>24</b:Volume>
+    <b:Issue>3</b:Issue>
+    <b:DOI>10.2753/MIS0742-1222240302</b:DOI>
+    <b:RefOrder>22</b:RefOrder>
+  </b:Source>
+  <b:Source>
+    <b:Tag>Cre14</b:Tag>
+    <b:SourceType>Book</b:SourceType>
+    <b:Guid>{ABAC41CF-F207-4B91-A6A4-E23EF5676AD8}</b:Guid>
+    <b:Author>
+      <b:Author>
+        <b:NameList>
+          <b:Person>
+            <b:Last>Creswell</b:Last>
+            <b:First>J</b:First>
+          </b:Person>
+        </b:NameList>
+      </b:Author>
+    </b:Author>
+    <b:Title>Research design: Qualitative, quantitative, and mixed methods approaches</b:Title>
+    <b:Year>2014</b:Year>
+    <b:City>Thousand Oaks, CA</b:City>
+    <b:Publisher>Sage Publishing, Inc</b:Publisher>
+    <b:RefOrder>23</b:RefOrder>
+  </b:Source>
+  <b:Source>
+    <b:Tag>Jas16</b:Tag>
+    <b:SourceType>Book</b:SourceType>
+    <b:Guid>{806ABF70-8B0B-47BF-8722-4E9F47681761}</b:Guid>
+    <b:Title>Handbook of methodological approaches to community-based research : qualitative, quantitative, and mixed methods </b:Title>
+    <b:Year>2016</b:Year>
+    <b:Author>
+      <b:Author>
+        <b:NameList>
+          <b:Person>
+            <b:Last>Jason</b:Last>
+            <b:First>L</b:First>
+          </b:Person>
+          <b:Person>
+            <b:Last>Glenwick</b:Last>
+            <b:First>D</b:First>
+          </b:Person>
+        </b:NameList>
+      </b:Author>
+    </b:Author>
+    <b:Publisher>Oxford University Press</b:Publisher>
+    <b:RefOrder>24</b:RefOrder>
+  </b:Source>
+  <b:Source>
+    <b:Tag>McC15</b:Tag>
+    <b:SourceType>JournalArticle</b:SourceType>
+    <b:Guid>{D54BDFE2-FF80-42DF-AEC1-456817A0C184}</b:Guid>
+    <b:Title>Research using qualitative, quantitative or mixed methods and choice based on the research</b:Title>
+    <b:Pages>537-542</b:Pages>
+    <b:Year>2015</b:Year>
+    <b:Author>
+      <b:Author>
+        <b:NameList>
+          <b:Person>
+            <b:Last>McCusker</b:Last>
+            <b:First>K</b:First>
+          </b:Person>
+          <b:Person>
+            <b:Last>Gunaydin</b:Last>
+            <b:First>S</b:First>
+          </b:Person>
+        </b:NameList>
+      </b:Author>
+    </b:Author>
+    <b:JournalName>Perfusion</b:JournalName>
+    <b:Month>October</b:Month>
+    <b:Volume>30</b:Volume>
+    <b:Issue>7</b:Issue>
+    <b:DOI>10.1177/0267659114559116</b:DOI>
+    <b:RefOrder>25</b:RefOrder>
+  </b:Source>
 </b:Sources>
 </file>
 
@@ -19415,7 +19831,7 @@
 </file>
 
 <file path=customXml/itemProps4.xml><?xml version="1.0" encoding="utf-8"?>
-<ds:datastoreItem xmlns:ds="http://schemas.openxmlformats.org/officeDocument/2006/customXml" ds:itemID="{2F60F05C-232C-472B-B47E-9F77C220642F}">
+<ds:datastoreItem xmlns:ds="http://schemas.openxmlformats.org/officeDocument/2006/customXml" ds:itemID="{405A440D-9353-451F-BD0E-8F280E01B560}">
   <ds:schemaRefs>
     <ds:schemaRef ds:uri="http://schemas.openxmlformats.org/officeDocument/2006/bibliography"/>
   </ds:schemaRefs>

</xml_diff>

<commit_message>
baby walk around park
</commit_message>
<xml_diff>
--- a/GenerativeAI_Manuscript.docx
+++ b/GenerativeAI_Manuscript.docx
@@ -6255,8 +6255,10 @@
       </w:pPr>
       <w:bookmarkStart w:id="73" w:name="_Toc79709053"/>
       <w:r>
-        <w:br/>
-        <w:t>Fundamental Approach</w:t>
+        <w:t>Foundational</w:t>
+      </w:r>
+      <w:r>
+        <w:t xml:space="preserve"> Approach</w:t>
       </w:r>
       <w:bookmarkEnd w:id="73"/>
     </w:p>
@@ -6333,6 +6335,67 @@
       </w:pPr>
       <w:bookmarkStart w:id="74" w:name="_Toc134428782"/>
       <w:r>
+        <w:t xml:space="preserve">How are LLMs influencing </w:t>
+      </w:r>
+      <w:proofErr w:type="gramStart"/>
+      <w:r>
+        <w:t>industries</w:t>
+      </w:r>
+      <w:proofErr w:type="gramEnd"/>
+    </w:p>
+    <w:p>
+      <w:pPr>
+        <w:pStyle w:val="Heading3"/>
+        <w:ind w:firstLine="0"/>
+      </w:pPr>
+      <w:r>
+        <w:t>Civil engineering</w:t>
+      </w:r>
+    </w:p>
+    <w:p>
+      <w:pPr>
+        <w:pStyle w:val="Heading3"/>
+        <w:ind w:firstLine="0"/>
+      </w:pPr>
+      <w:r>
+        <w:t>Education</w:t>
+      </w:r>
+    </w:p>
+    <w:p>
+      <w:pPr>
+        <w:pStyle w:val="Heading3"/>
+        <w:ind w:firstLine="0"/>
+      </w:pPr>
+      <w:r>
+        <w:t>Finance</w:t>
+      </w:r>
+    </w:p>
+    <w:p>
+      <w:pPr>
+        <w:pStyle w:val="Heading3"/>
+        <w:ind w:firstLine="0"/>
+      </w:pPr>
+      <w:r>
+        <w:t>Health care</w:t>
+      </w:r>
+    </w:p>
+    <w:p>
+      <w:pPr>
+        <w:pStyle w:val="Heading3"/>
+        <w:ind w:firstLine="0"/>
+      </w:pPr>
+      <w:r>
+        <w:t>Software engineering</w:t>
+      </w:r>
+    </w:p>
+    <w:p/>
+    <w:p>
+      <w:pPr>
+        <w:pStyle w:val="Heading2"/>
+        <w:ind w:firstLine="0"/>
+      </w:pPr>
+      <w:r>
+        <w:lastRenderedPageBreak/>
         <w:t xml:space="preserve">What exactly is artificial </w:t>
       </w:r>
       <w:proofErr w:type="gramStart"/>
@@ -6352,11 +6415,7 @@
       </w:r>
       <w:proofErr w:type="spellEnd"/>
       <w:r>
-        <w:t xml:space="preserve"> et al., 2018). The first division asks if the </w:t>
-      </w:r>
-      <w:r>
-        <w:lastRenderedPageBreak/>
-        <w:t xml:space="preserve">system </w:t>
+        <w:t xml:space="preserve"> et al., 2018). The first division asks if the system </w:t>
       </w:r>
       <w:r>
         <w:rPr>
@@ -6496,7 +6555,11 @@
       </w:r>
       <w:proofErr w:type="spellEnd"/>
       <w:r>
-        <w:t xml:space="preserve"> et al., 2018). Despite unlocking the biological key to mimicking cognitive learning, the processing power was unavailable until the early 2000s. Researchers use neural networks to extract patterns for nebulous problems that meet or exceed human capacities.</w:t>
+        <w:t xml:space="preserve"> et al., 2018). Despite unlocking the biological key </w:t>
+      </w:r>
+      <w:r>
+        <w:lastRenderedPageBreak/>
+        <w:t>to mimicking cognitive learning, the processing power was unavailable until the early 2000s. Researchers use neural networks to extract patterns for nebulous problems that meet or exceed human capacities.</w:t>
       </w:r>
     </w:p>
     <w:p>
@@ -6540,11 +6603,7 @@
         <w:t xml:space="preserve">outcomes. </w:t>
       </w:r>
       <w:r>
-        <w:t xml:space="preserve">In contrast, intelligent systems use data and outcomes to derive rules. This distinction can be valuable when </w:t>
-      </w:r>
-      <w:r>
-        <w:lastRenderedPageBreak/>
-        <w:t xml:space="preserve">the </w:t>
+        <w:t xml:space="preserve">In contrast, intelligent systems use data and outcomes to derive rules. This distinction can be valuable when the </w:t>
       </w:r>
       <w:r>
         <w:rPr>
@@ -6698,7 +6757,11 @@
         </w:sdtContent>
       </w:sdt>
       <w:r>
-        <w:t>. For example, a business wants to appraise houses given a collection of features about the home. Houses come in all shapes and sizes, making it challenging to compare those features directly. Instead, the appraiser must approximate a function considering these characteristics and their weighted importance. Meanwhile, another company must classify handwritten digits by mapping a 32x32 pixel image to its numeric value. Both scenarios and countless more require a mechanism to translate these non-parametric functions into parametric approximations.</w:t>
+        <w:t xml:space="preserve">. For example, a business wants to appraise houses given a collection of features about the home. Houses come in all shapes and sizes, making it challenging to compare those features directly. Instead, the appraiser must approximate a function considering these characteristics and their weighted importance. Meanwhile, another company must classify handwritten digits by mapping a 32x32 pixel image to its numeric value. </w:t>
+      </w:r>
+      <w:r>
+        <w:lastRenderedPageBreak/>
+        <w:t>Both scenarios and countless more require a mechanism to translate these non-parametric functions into parametric approximations.</w:t>
       </w:r>
     </w:p>
     <w:p>
@@ -6712,11 +6775,7 @@
     </w:p>
     <w:p>
       <w:r>
-        <w:t xml:space="preserve">In biology, animal brains accomplish these tasks through meshes of neurons that transmit signals across connected synaptic (transforming) and activation (filtering) links (Keller et al., 2016). Later, that animal sees an object, and its brain encodes the image into a feature map. </w:t>
-      </w:r>
-      <w:r>
-        <w:lastRenderedPageBreak/>
-        <w:t xml:space="preserve">These features traverse the brain’s neural pathways and output a collection of responses, such as “the object is food and ten feet away.”  Over time, the creature </w:t>
+        <w:t xml:space="preserve">In biology, animal brains accomplish these tasks through meshes of neurons that transmit signals across connected synaptic (transforming) and activation (filtering) links (Keller et al., 2016). Later, that animal sees an object, and its brain encodes the image into a feature map. These features traverse the brain’s neural pathways and output a collection of responses, such as “the object is food and ten feet away.”  Over time, the creature </w:t>
       </w:r>
       <w:r>
         <w:rPr>
@@ -6846,7 +6905,11 @@
     </w:p>
     <w:p>
       <w:r>
-        <w:t>A core challenge to applying basic statistics to real-world data is assuming that each action is independent. However, many scenarios contain a conditional state transition probability dependent on the current state. If the stock market falls 5%, should an investor buy? The binary question requires a contextually sensitive answer considering their net position (short the market), outlook (2008 financial crisis versus 2017 Trump bump), and similar factors. Markov chains provide the mathematical basis for making statistical models incorporating these dependencies</w:t>
+        <w:t xml:space="preserve">A core challenge to applying basic statistics to real-world data is assuming that each action is independent. However, many scenarios contain a conditional state transition probability dependent on the current state. If the stock market falls 5%, should an investor buy? The binary </w:t>
+      </w:r>
+      <w:r>
+        <w:lastRenderedPageBreak/>
+        <w:t>question requires a contextually sensitive answer considering their net position (short the market), outlook (2008 financial crisis versus 2017 Trump bump), and similar factors. Markov chains provide the mathematical basis for making statistical models incorporating these dependencies</w:t>
       </w:r>
       <w:sdt>
         <w:sdtPr>
@@ -6883,11 +6946,7 @@
       </w:r>
       <w:proofErr w:type="gramEnd"/>
       <w:r>
-        <w:t xml:space="preserve"> 2) begins with a state diagram representing the available actions. Then Monte Carlo solutions can approximate each edge’s weight by random sampling and recording the decisions. At the same </w:t>
-      </w:r>
-      <w:r>
-        <w:lastRenderedPageBreak/>
-        <w:t xml:space="preserve">time, multiple use cases can follow the same model, the scenario-specific decision weights. For instance, consider the differences between investing in (a) a 401k retirement account that only adds index funds versus (b) a delta-neutral (directionless) options trader. This trait is </w:t>
+        <w:t xml:space="preserve"> 2) begins with a state diagram representing the available actions. Then Monte Carlo solutions can approximate each edge’s weight by random sampling and recording the decisions. At the same time, multiple use cases can follow the same model, the scenario-specific decision weights. For instance, consider the differences between investing in (a) a 401k retirement account that only adds index funds versus (b) a delta-neutral (directionless) options trader. This trait is </w:t>
       </w:r>
       <w:proofErr w:type="gramStart"/>
       <w:r>
@@ -7020,7 +7079,11 @@
     </w:p>
     <w:p>
       <w:r>
-        <w:t xml:space="preserve">Many online tutorials recommend exploring Markov chains as a solution to predict the next token in a sequence. Mason (2020) maintains an open-source repository of Shakespeare plays, which is easy to mine for different related sentences. An experiment began with downloading each script and normalizing the text into a corpus of lowercase words. Next, an iterator constructs a </w:t>
+        <w:t xml:space="preserve">Many online tutorials recommend exploring Markov chains as a solution to predict the next token in a sequence. Mason (2020) maintains an open-source repository of Shakespeare </w:t>
+      </w:r>
+      <w:r>
+        <w:lastRenderedPageBreak/>
+        <w:t xml:space="preserve">plays, which is easy to mine for different related sentences. An experiment began with downloading each script and normalizing the text into a corpus of lowercase words. Next, an iterator constructs a </w:t>
       </w:r>
       <w:proofErr w:type="spellStart"/>
       <w:r>
@@ -7036,11 +7099,7 @@
       </w:r>
       <w:proofErr w:type="gramEnd"/>
       <w:r>
-        <w:t xml:space="preserve"> of the Markov model chooses a random starting point, then selects a random next word, iterating until a stop condition. Across the test iterations, tests of different n-gram sizes (degrees of freedom) ranged from one to six (see Figure 3). The higher the </w:t>
-      </w:r>
-      <w:r>
-        <w:lastRenderedPageBreak/>
-        <w:t xml:space="preserve">count, the more natural the sentences sound due to overfitting. Even at low n-gram terms, a frequent challenge arose from many unique words causing long sequences of static choices. </w:t>
+        <w:t xml:space="preserve"> of the Markov model chooses a random starting point, then selects a random next word, iterating until a stop condition. Across the test iterations, tests of different n-gram sizes (degrees of freedom) ranged from one to six (see Figure 3). The higher the count, the more natural the sentences sound due to overfitting. Even at low n-gram terms, a frequent challenge arose from many unique words causing long sequences of static choices. </w:t>
       </w:r>
     </w:p>
     <w:p>
@@ -7140,16 +7199,13 @@
         <w:ind w:firstLine="0"/>
       </w:pPr>
       <w:r>
+        <w:lastRenderedPageBreak/>
         <w:t>Neural Networks</w:t>
       </w:r>
     </w:p>
     <w:p>
       <w:r>
-        <w:t xml:space="preserve">A Multi-Layer Perceptron (MLP) algorithm aims to map input features to a non-parametric function that approximates a set of outputs via an intermediary mapping function (the hidden layer). A fully connected graph can represent this structure. All inputs connect to the hidden layer, which connects to all outputs. Next, an iterative process forward-feeds examples </w:t>
-      </w:r>
-      <w:r>
-        <w:lastRenderedPageBreak/>
-        <w:t>through the network. Backpropagation updates the network weights and performs error corrections concerning the expected value</w:t>
+        <w:t>A Multi-Layer Perceptron (MLP) algorithm aims to map input features to a non-parametric function that approximates a set of outputs via an intermediary mapping function (the hidden layer). A fully connected graph can represent this structure. All inputs connect to the hidden layer, which connects to all outputs. Next, an iterative process forward-feeds examples through the network. Backpropagation updates the network weights and performs error corrections concerning the expected value</w:t>
       </w:r>
       <w:sdt>
         <w:sdtPr>
@@ -8826,8 +8882,16 @@
         <w:ind w:firstLine="0"/>
       </w:pPr>
       <w:r>
-        <w:t>Need for Pretraining</w:t>
-      </w:r>
+        <w:t>Need for Pre</w:t>
+      </w:r>
+      <w:r>
+        <w:t>-</w:t>
+      </w:r>
+      <w:proofErr w:type="gramStart"/>
+      <w:r>
+        <w:t>training</w:t>
+      </w:r>
+      <w:proofErr w:type="gramEnd"/>
     </w:p>
     <w:p>
       <w:pPr>
@@ -8844,8 +8908,13 @@
         <w:ind w:firstLine="0"/>
       </w:pPr>
       <w:r>
-        <w:t>What is Symbolic Reasoning</w:t>
-      </w:r>
+        <w:t xml:space="preserve">How can one communicate with </w:t>
+      </w:r>
+      <w:proofErr w:type="gramStart"/>
+      <w:r>
+        <w:t>LLMs</w:t>
+      </w:r>
+      <w:proofErr w:type="gramEnd"/>
     </w:p>
     <w:p>
       <w:pPr>
@@ -8859,14 +8928,58 @@
           <w:i/>
           <w:iCs/>
         </w:rPr>
-        <w:t>This section discusse</w:t>
-      </w:r>
-      <w:r>
+        <w:t>In this section introduce prompt engineering and its practical applications</w:t>
+      </w:r>
+    </w:p>
+    <w:p>
+      <w:pPr>
+        <w:pStyle w:val="Heading3"/>
+        <w:ind w:firstLine="0"/>
+      </w:pPr>
+      <w:r>
+        <w:t>Classification</w:t>
+      </w:r>
+    </w:p>
+    <w:p>
+      <w:pPr>
+        <w:pStyle w:val="Heading3"/>
+        <w:ind w:firstLine="0"/>
+      </w:pPr>
+      <w:r>
+        <w:t>Multi-Choice Answers</w:t>
+      </w:r>
+    </w:p>
+    <w:p>
+      <w:pPr>
+        <w:pStyle w:val="Heading3"/>
+        <w:ind w:firstLine="0"/>
+      </w:pPr>
+      <w:r>
+        <w:t>Similarity Scoring</w:t>
+      </w:r>
+    </w:p>
+    <w:p>
+      <w:pPr>
+        <w:pStyle w:val="Heading2"/>
+        <w:ind w:firstLine="0"/>
+      </w:pPr>
+      <w:r>
+        <w:t>What is Symbolic Reasoning</w:t>
+      </w:r>
+    </w:p>
+    <w:p>
+      <w:pPr>
         <w:rPr>
           <w:i/>
           <w:iCs/>
         </w:rPr>
-        <w:t>s what neuro-symbolic reasoning is and how it influences LLMs.</w:t>
+      </w:pPr>
+      <w:r>
+        <w:rPr>
+          <w:i/>
+          <w:iCs/>
+        </w:rPr>
+        <w:t>This section discusses what neuro-symbolic reasoning is and how it influences LLMs.</w:t>
       </w:r>
     </w:p>
     <w:p>
@@ -8924,27 +9037,188 @@
         <w:ind w:firstLine="0"/>
       </w:pPr>
       <w:r>
-        <w:t xml:space="preserve">How can one communicate with </w:t>
+        <w:lastRenderedPageBreak/>
+        <w:t>How do LLMs handle multi-modal content</w:t>
+      </w:r>
+    </w:p>
+    <w:p>
+      <w:r>
+        <w:t>This section discusses LLMs</w:t>
+      </w:r>
+      <w:r>
+        <w:t>’</w:t>
+      </w:r>
+      <w:r>
+        <w:t xml:space="preserve"> capabilities and strengths and weaknesses based on the media type.</w:t>
+      </w:r>
+    </w:p>
+    <w:p>
+      <w:pPr>
+        <w:pStyle w:val="Heading3"/>
+        <w:ind w:firstLine="0"/>
+      </w:pPr>
+      <w:r>
+        <w:t>Images</w:t>
+      </w:r>
+    </w:p>
+    <w:p>
+      <w:pPr>
+        <w:pStyle w:val="Heading3"/>
+        <w:ind w:firstLine="0"/>
+      </w:pPr>
+      <w:r>
+        <w:t>Audio</w:t>
+      </w:r>
+    </w:p>
+    <w:p>
+      <w:pPr>
+        <w:pStyle w:val="Heading3"/>
+        <w:ind w:firstLine="0"/>
+      </w:pPr>
+      <w:r>
+        <w:t>Video</w:t>
+      </w:r>
+    </w:p>
+    <w:p>
+      <w:pPr>
+        <w:pStyle w:val="Heading3"/>
+        <w:ind w:firstLine="0"/>
+      </w:pPr>
+      <w:r>
+        <w:t>Code</w:t>
+      </w:r>
+    </w:p>
+    <w:p>
+      <w:pPr>
+        <w:pStyle w:val="Heading2"/>
+        <w:ind w:firstLine="0"/>
+      </w:pPr>
+      <w:r>
+        <w:t xml:space="preserve">How are industry leaders inventing and </w:t>
       </w:r>
       <w:proofErr w:type="gramStart"/>
       <w:r>
+        <w:t>simplifying</w:t>
+      </w:r>
+      <w:proofErr w:type="gramEnd"/>
+    </w:p>
+    <w:p>
+      <w:pPr>
+        <w:pStyle w:val="Heading3"/>
+        <w:ind w:firstLine="0"/>
+      </w:pPr>
+      <w:r>
+        <w:t>Amazon</w:t>
+      </w:r>
+    </w:p>
+    <w:p>
+      <w:pPr>
+        <w:pStyle w:val="Heading3"/>
+        <w:ind w:firstLine="0"/>
+      </w:pPr>
+      <w:r>
+        <w:t>Google</w:t>
+      </w:r>
+    </w:p>
+    <w:p>
+      <w:pPr>
+        <w:pStyle w:val="Heading3"/>
+        <w:ind w:firstLine="0"/>
+      </w:pPr>
+      <w:r>
+        <w:t>Hugging Face</w:t>
+      </w:r>
+    </w:p>
+    <w:p>
+      <w:pPr>
+        <w:pStyle w:val="Heading3"/>
+        <w:ind w:firstLine="0"/>
+      </w:pPr>
+      <w:proofErr w:type="spellStart"/>
+      <w:r>
+        <w:t>Microsoft</w:t>
+      </w:r>
+      <w:proofErr w:type="spellEnd"/>
+    </w:p>
+    <w:p>
+      <w:pPr>
+        <w:pStyle w:val="Heading3"/>
+        <w:ind w:firstLine="0"/>
+      </w:pPr>
+      <w:r>
+        <w:t>Open AI</w:t>
+      </w:r>
+    </w:p>
+    <w:p>
+      <w:pPr>
+        <w:pStyle w:val="Heading2"/>
+        <w:ind w:firstLine="0"/>
+      </w:pPr>
+      <w:r>
+        <w:t xml:space="preserve">How are researchers customizing </w:t>
+      </w:r>
+      <w:proofErr w:type="gramStart"/>
+      <w:r>
         <w:t>LLMs</w:t>
       </w:r>
       <w:proofErr w:type="gramEnd"/>
     </w:p>
     <w:p>
       <w:pPr>
+        <w:pStyle w:val="Heading3"/>
+        <w:ind w:firstLine="0"/>
+      </w:pPr>
+      <w:r>
+        <w:t>Embedding</w:t>
+      </w:r>
+    </w:p>
+    <w:p>
+      <w:pPr>
+        <w:pStyle w:val="Heading3"/>
+        <w:ind w:firstLine="0"/>
+      </w:pPr>
+      <w:r>
+        <w:t>Fine-tuning</w:t>
+      </w:r>
+    </w:p>
+    <w:p>
+      <w:pPr>
+        <w:pStyle w:val="Heading2"/>
+        <w:ind w:firstLine="0"/>
         <w:rPr>
           <w:i/>
           <w:iCs/>
         </w:rPr>
       </w:pPr>
       <w:r>
+        <w:t xml:space="preserve">Are models </w:t>
+      </w:r>
+      <w:proofErr w:type="gramStart"/>
+      <w:r>
+        <w:t>explainable</w:t>
+      </w:r>
+      <w:proofErr w:type="gramEnd"/>
+    </w:p>
+    <w:p>
+      <w:pPr>
         <w:rPr>
           <w:i/>
           <w:iCs/>
         </w:rPr>
-        <w:t>In this section introduce prompt engineering and its practical applications</w:t>
+      </w:pPr>
+      <w:r>
+        <w:rPr>
+          <w:i/>
+          <w:iCs/>
+        </w:rPr>
+        <w:t>This section discusses the protections to ensure the models are not</w:t>
+      </w:r>
+      <w:r>
+        <w:rPr>
+          <w:i/>
+          <w:iCs/>
+        </w:rPr>
+        <w:t xml:space="preserve"> racist, etc.</w:t>
       </w:r>
     </w:p>
     <w:p>
@@ -8953,8 +9227,38 @@
         <w:ind w:firstLine="0"/>
       </w:pPr>
       <w:r>
-        <w:lastRenderedPageBreak/>
-        <w:t>Classification</w:t>
+        <w:t>Examining Beliefs</w:t>
+      </w:r>
+    </w:p>
+    <w:p>
+      <w:pPr>
+        <w:rPr>
+          <w:i/>
+          <w:iCs/>
+        </w:rPr>
+      </w:pPr>
+      <w:r>
+        <w:rPr>
+          <w:i/>
+          <w:iCs/>
+        </w:rPr>
+        <w:t xml:space="preserve">In this section talk about the Socratic Method and Political </w:t>
+      </w:r>
+      <w:proofErr w:type="spellStart"/>
+      <w:r>
+        <w:rPr>
+          <w:i/>
+          <w:iCs/>
+        </w:rPr>
+        <w:t>bystep</w:t>
+      </w:r>
+      <w:proofErr w:type="spellEnd"/>
+      <w:r>
+        <w:rPr>
+          <w:i/>
+          <w:iCs/>
+        </w:rPr>
+        <w:t>.</w:t>
       </w:r>
     </w:p>
     <w:p>
@@ -8963,8 +9267,33 @@
         <w:ind w:firstLine="0"/>
       </w:pPr>
       <w:r>
-        <w:t>Multi-Choice Answers</w:t>
-      </w:r>
+        <w:t>The DAN Attack</w:t>
+      </w:r>
+    </w:p>
+    <w:p>
+      <w:pPr>
+        <w:ind w:firstLine="0"/>
+        <w:rPr>
+          <w:i/>
+          <w:iCs/>
+        </w:rPr>
+      </w:pPr>
+      <w:r>
+        <w:rPr>
+          <w:i/>
+          <w:iCs/>
+        </w:rPr>
+        <w:t xml:space="preserve"> It’d be good to bring up the DAN </w:t>
+      </w:r>
+      <w:proofErr w:type="gramStart"/>
+      <w:r>
+        <w:rPr>
+          <w:i/>
+          <w:iCs/>
+        </w:rPr>
+        <w:t>attack</w:t>
+      </w:r>
+      <w:proofErr w:type="gramEnd"/>
     </w:p>
     <w:p>
       <w:pPr>
@@ -8972,339 +9301,7 @@
         <w:ind w:firstLine="0"/>
       </w:pPr>
       <w:r>
-        <w:t>Similarity Scoring</w:t>
-      </w:r>
-    </w:p>
-    <w:p>
-      <w:pPr>
-        <w:pStyle w:val="Heading2"/>
-        <w:ind w:firstLine="0"/>
-      </w:pPr>
-      <w:r>
-        <w:t>How do LLMs handle multi-modal content</w:t>
-      </w:r>
-    </w:p>
-    <w:p>
-      <w:r>
-        <w:t>This section discusses LLMs</w:t>
-      </w:r>
-      <w:r>
-        <w:t>’</w:t>
-      </w:r>
-      <w:r>
-        <w:t xml:space="preserve"> capabilities and strengths and weaknesses based on the media type.</w:t>
-      </w:r>
-    </w:p>
-    <w:p>
-      <w:pPr>
-        <w:pStyle w:val="Heading3"/>
-        <w:ind w:firstLine="0"/>
-      </w:pPr>
-      <w:r>
-        <w:t>Images</w:t>
-      </w:r>
-    </w:p>
-    <w:p>
-      <w:pPr>
-        <w:pStyle w:val="Heading3"/>
-        <w:ind w:firstLine="0"/>
-      </w:pPr>
-      <w:r>
-        <w:t>Audio</w:t>
-      </w:r>
-    </w:p>
-    <w:p>
-      <w:pPr>
-        <w:pStyle w:val="Heading3"/>
-        <w:ind w:firstLine="0"/>
-      </w:pPr>
-      <w:r>
-        <w:t>Video</w:t>
-      </w:r>
-    </w:p>
-    <w:p>
-      <w:pPr>
-        <w:pStyle w:val="Heading3"/>
-        <w:ind w:firstLine="0"/>
-      </w:pPr>
-      <w:r>
-        <w:t>Code</w:t>
-      </w:r>
-    </w:p>
-    <w:p>
-      <w:pPr>
-        <w:pStyle w:val="Heading2"/>
-        <w:ind w:firstLine="0"/>
-      </w:pPr>
-      <w:r>
-        <w:t xml:space="preserve">How are industry leaders inventing and </w:t>
-      </w:r>
-      <w:proofErr w:type="gramStart"/>
-      <w:r>
-        <w:t>simplifying</w:t>
-      </w:r>
-      <w:proofErr w:type="gramEnd"/>
-    </w:p>
-    <w:p>
-      <w:pPr>
-        <w:pStyle w:val="Heading3"/>
-        <w:ind w:firstLine="0"/>
-      </w:pPr>
-      <w:r>
-        <w:t>Amazon</w:t>
-      </w:r>
-    </w:p>
-    <w:p>
-      <w:pPr>
-        <w:pStyle w:val="Heading3"/>
-        <w:ind w:firstLine="0"/>
-      </w:pPr>
-      <w:r>
-        <w:t>Google</w:t>
-      </w:r>
-    </w:p>
-    <w:p>
-      <w:pPr>
-        <w:pStyle w:val="Heading3"/>
-        <w:ind w:firstLine="0"/>
-      </w:pPr>
-      <w:r>
-        <w:t>Hugging Face</w:t>
-      </w:r>
-    </w:p>
-    <w:p>
-      <w:pPr>
-        <w:pStyle w:val="Heading3"/>
-        <w:ind w:firstLine="0"/>
-      </w:pPr>
-      <w:proofErr w:type="spellStart"/>
-      <w:r>
-        <w:t>Microsoft</w:t>
-      </w:r>
-      <w:proofErr w:type="spellEnd"/>
-    </w:p>
-    <w:p>
-      <w:pPr>
-        <w:pStyle w:val="Heading3"/>
-        <w:ind w:firstLine="0"/>
-      </w:pPr>
-      <w:r>
-        <w:t>Open AI</w:t>
-      </w:r>
-    </w:p>
-    <w:p>
-      <w:pPr>
-        <w:pStyle w:val="Heading2"/>
-        <w:ind w:firstLine="0"/>
-      </w:pPr>
-      <w:r>
-        <w:t xml:space="preserve">How are LLMs influencing </w:t>
-      </w:r>
-      <w:proofErr w:type="gramStart"/>
-      <w:r>
-        <w:t>industries</w:t>
-      </w:r>
-      <w:proofErr w:type="gramEnd"/>
-    </w:p>
-    <w:p>
-      <w:pPr>
-        <w:pStyle w:val="Heading3"/>
-        <w:ind w:firstLine="0"/>
-      </w:pPr>
-      <w:r>
-        <w:t>Civil engineering</w:t>
-      </w:r>
-    </w:p>
-    <w:p>
-      <w:pPr>
-        <w:pStyle w:val="Heading3"/>
-        <w:ind w:firstLine="0"/>
-      </w:pPr>
-      <w:r>
-        <w:t>Education</w:t>
-      </w:r>
-    </w:p>
-    <w:p>
-      <w:pPr>
-        <w:pStyle w:val="Heading3"/>
-        <w:ind w:firstLine="0"/>
-      </w:pPr>
-      <w:r>
-        <w:t>Finance</w:t>
-      </w:r>
-    </w:p>
-    <w:p>
-      <w:pPr>
-        <w:pStyle w:val="Heading3"/>
-        <w:ind w:firstLine="0"/>
-      </w:pPr>
-      <w:r>
-        <w:t>Health care</w:t>
-      </w:r>
-    </w:p>
-    <w:p>
-      <w:pPr>
-        <w:pStyle w:val="Heading3"/>
-        <w:ind w:firstLine="0"/>
-      </w:pPr>
-      <w:r>
-        <w:t>Software engineering</w:t>
-      </w:r>
-    </w:p>
-    <w:p/>
-    <w:p>
-      <w:pPr>
-        <w:pStyle w:val="Heading2"/>
-        <w:ind w:firstLine="0"/>
-      </w:pPr>
-      <w:r>
         <w:lastRenderedPageBreak/>
-        <w:t xml:space="preserve">How are researchers customizing </w:t>
-      </w:r>
-      <w:proofErr w:type="gramStart"/>
-      <w:r>
-        <w:t>LLMs</w:t>
-      </w:r>
-      <w:proofErr w:type="gramEnd"/>
-    </w:p>
-    <w:p>
-      <w:pPr>
-        <w:pStyle w:val="Heading3"/>
-        <w:ind w:firstLine="0"/>
-      </w:pPr>
-      <w:r>
-        <w:t>Embedding</w:t>
-      </w:r>
-    </w:p>
-    <w:p>
-      <w:pPr>
-        <w:pStyle w:val="Heading3"/>
-        <w:ind w:firstLine="0"/>
-      </w:pPr>
-      <w:r>
-        <w:t>Fine-tuning</w:t>
-      </w:r>
-    </w:p>
-    <w:p>
-      <w:pPr>
-        <w:pStyle w:val="Heading2"/>
-        <w:ind w:firstLine="0"/>
-        <w:rPr>
-          <w:i/>
-          <w:iCs/>
-        </w:rPr>
-      </w:pPr>
-      <w:r>
-        <w:t xml:space="preserve">Are models </w:t>
-      </w:r>
-      <w:proofErr w:type="gramStart"/>
-      <w:r>
-        <w:t>explainable</w:t>
-      </w:r>
-      <w:proofErr w:type="gramEnd"/>
-    </w:p>
-    <w:p>
-      <w:pPr>
-        <w:rPr>
-          <w:i/>
-          <w:iCs/>
-        </w:rPr>
-      </w:pPr>
-      <w:r>
-        <w:rPr>
-          <w:i/>
-          <w:iCs/>
-        </w:rPr>
-        <w:t>This section discusses the protections to ensure the models are not</w:t>
-      </w:r>
-      <w:r>
-        <w:rPr>
-          <w:i/>
-          <w:iCs/>
-        </w:rPr>
-        <w:t xml:space="preserve"> racist, etc.</w:t>
-      </w:r>
-    </w:p>
-    <w:p>
-      <w:pPr>
-        <w:pStyle w:val="Heading3"/>
-        <w:ind w:firstLine="0"/>
-      </w:pPr>
-      <w:r>
-        <w:t>Examining Beliefs</w:t>
-      </w:r>
-    </w:p>
-    <w:p>
-      <w:pPr>
-        <w:rPr>
-          <w:i/>
-          <w:iCs/>
-        </w:rPr>
-      </w:pPr>
-      <w:r>
-        <w:rPr>
-          <w:i/>
-          <w:iCs/>
-        </w:rPr>
-        <w:t xml:space="preserve">In this section talk about the Socratic Method and Political </w:t>
-      </w:r>
-      <w:proofErr w:type="spellStart"/>
-      <w:r>
-        <w:rPr>
-          <w:i/>
-          <w:iCs/>
-        </w:rPr>
-        <w:t>bystep</w:t>
-      </w:r>
-      <w:proofErr w:type="spellEnd"/>
-      <w:r>
-        <w:rPr>
-          <w:i/>
-          <w:iCs/>
-        </w:rPr>
-        <w:t>.</w:t>
-      </w:r>
-    </w:p>
-    <w:p>
-      <w:pPr>
-        <w:pStyle w:val="Heading3"/>
-        <w:ind w:firstLine="0"/>
-      </w:pPr>
-      <w:r>
-        <w:t>The DAN Attack</w:t>
-      </w:r>
-    </w:p>
-    <w:p>
-      <w:pPr>
-        <w:ind w:firstLine="0"/>
-        <w:rPr>
-          <w:i/>
-          <w:iCs/>
-        </w:rPr>
-      </w:pPr>
-      <w:r>
-        <w:rPr>
-          <w:i/>
-          <w:iCs/>
-        </w:rPr>
-        <w:t xml:space="preserve"> It’d be good to bring up the DAN </w:t>
-      </w:r>
-      <w:proofErr w:type="gramStart"/>
-      <w:r>
-        <w:rPr>
-          <w:i/>
-          <w:iCs/>
-        </w:rPr>
-        <w:t>attack</w:t>
-      </w:r>
-      <w:proofErr w:type="gramEnd"/>
-    </w:p>
-    <w:p>
-      <w:pPr>
-        <w:pStyle w:val="Heading3"/>
-        <w:ind w:firstLine="0"/>
-      </w:pPr>
-      <w:r>
         <w:t>Strategies for XAI</w:t>
       </w:r>
     </w:p>

</xml_diff>

<commit_message>
good progress on this section
</commit_message>
<xml_diff>
--- a/GenerativeAI_Manuscript.docx
+++ b/GenerativeAI_Manuscript.docx
@@ -8914,73 +8914,100 @@
     </w:p>
     <w:p>
       <w:pPr>
-        <w:rPr>
-          <w:iCs/>
-        </w:rPr>
-      </w:pPr>
-      <w:r>
-        <w:t>Transformers are state-of-the-art language models that excel at natural language processing (NLP) tasks (</w:t>
-      </w:r>
-      <w:proofErr w:type="spellStart"/>
-      <w:r>
-        <w:t>Penfei</w:t>
-      </w:r>
-      <w:proofErr w:type="spellEnd"/>
-      <w:r>
-        <w:t xml:space="preserve"> et al., 2023). Instead of predicting seasonality and relying on historical trends, GPT might creatively guess Alice goes </w:t>
-      </w:r>
-      <w:r>
-        <w:rPr>
-          <w:iCs/>
-        </w:rPr>
-        <w:t>to</w:t>
-      </w:r>
-      <w:r>
-        <w:rPr>
-          <w:iCs/>
-        </w:rPr>
-        <w:t xml:space="preserve"> the mall, church, and dinner. But why? The reason derives from the transformer design, which leverages a stackable architect of </w:t>
-      </w:r>
-      <w:r>
-        <w:rPr>
-          <w:i/>
-        </w:rPr>
-        <w:t>encoders</w:t>
-      </w:r>
-      <w:r>
-        <w:rPr>
-          <w:iCs/>
-        </w:rPr>
-        <w:t xml:space="preserve"> and </w:t>
-      </w:r>
-      <w:r>
-        <w:rPr>
-          <w:i/>
-        </w:rPr>
-        <w:t>decoders</w:t>
-      </w:r>
-      <w:r>
-        <w:rPr>
-          <w:iCs/>
-        </w:rPr>
-        <w:t xml:space="preserve"> that converts the inputs into abstract representations </w:t>
-      </w:r>
-      <w:r>
-        <w:t>(Cai et al., 2020)</w:t>
-      </w:r>
-      <w:r>
-        <w:rPr>
-          <w:iCs/>
-        </w:rPr>
-        <w:t>. This approach fundamentally differs from RNN algorithms.</w:t>
-      </w:r>
-    </w:p>
-    <w:p>
-      <w:pPr>
         <w:pStyle w:val="Heading3"/>
         <w:ind w:firstLine="0"/>
       </w:pPr>
       <w:r>
+        <w:t>Architecture</w:t>
+      </w:r>
+    </w:p>
+    <w:p>
+      <w:pPr>
+        <w:rPr>
+          <w:iCs/>
+        </w:rPr>
+      </w:pPr>
+      <w:r>
+        <w:t>Transformers are state-of-the-art language models that excel at natural language processing (NLP) tasks (</w:t>
+      </w:r>
+      <w:proofErr w:type="spellStart"/>
+      <w:r>
+        <w:t>Penfei</w:t>
+      </w:r>
+      <w:proofErr w:type="spellEnd"/>
+      <w:r>
+        <w:t xml:space="preserve"> et al., 2023). Instead of predicting seasonality and relying on historical trends, GPT might creatively guess Alice goes </w:t>
+      </w:r>
+      <w:r>
+        <w:rPr>
+          <w:iCs/>
+        </w:rPr>
+        <w:t>to</w:t>
+      </w:r>
+      <w:r>
+        <w:rPr>
+          <w:iCs/>
+        </w:rPr>
+        <w:t xml:space="preserve"> the mall, church, and dinner. But why? The reason derives from the transformer design, which leverages a stackable architect of </w:t>
+      </w:r>
+      <w:r>
+        <w:rPr>
+          <w:i/>
+        </w:rPr>
+        <w:t>encoders</w:t>
+      </w:r>
+      <w:r>
+        <w:rPr>
+          <w:iCs/>
+        </w:rPr>
+        <w:t xml:space="preserve"> and </w:t>
+      </w:r>
+      <w:r>
+        <w:rPr>
+          <w:i/>
+        </w:rPr>
+        <w:t>decoders</w:t>
+      </w:r>
+      <w:r>
+        <w:rPr>
+          <w:iCs/>
+        </w:rPr>
+        <w:t xml:space="preserve"> </w:t>
+      </w:r>
+      <w:r>
+        <w:rPr>
+          <w:iCs/>
+        </w:rPr>
+        <w:t xml:space="preserve">to convert </w:t>
+      </w:r>
+      <w:r>
+        <w:rPr>
+          <w:iCs/>
+        </w:rPr>
+        <w:t xml:space="preserve">the inputs into abstract representations </w:t>
+      </w:r>
+      <w:r>
+        <w:t>(Cai et al., 2020)</w:t>
+      </w:r>
+      <w:r>
+        <w:rPr>
+          <w:iCs/>
+        </w:rPr>
+        <w:t>. This approach fundamentally differs from RNN algorithms.</w:t>
+      </w:r>
+      <w:r>
+        <w:rPr>
+          <w:iCs/>
+        </w:rPr>
+        <w:t xml:space="preserve"> Specifically, transformers can process data in parallel and rely solely on self-attention mechanisms (Vaswani et al., 2017).</w:t>
+      </w:r>
+    </w:p>
+    <w:p>
+      <w:pPr>
+        <w:pStyle w:val="Heading3"/>
+        <w:ind w:firstLine="0"/>
+      </w:pPr>
+      <w:r>
         <w:t>Encoders</w:t>
       </w:r>
     </w:p>
@@ -8992,7 +9019,11 @@
         <w:t xml:space="preserve">masked token </w:t>
       </w:r>
       <w:r>
-        <w:t>using recent words and the input sequence order</w:t>
+        <w:t xml:space="preserve">using recent words and the input </w:t>
+      </w:r>
+      <w:r>
+        <w:lastRenderedPageBreak/>
+        <w:t>sequence order</w:t>
       </w:r>
       <w:sdt>
         <w:sdtPr>
@@ -9048,11 +9079,7 @@
         <w:t>log</w:t>
       </w:r>
       <w:r>
-        <w:t xml:space="preserve"> as relevant nouns for the </w:t>
-      </w:r>
-      <w:r>
-        <w:lastRenderedPageBreak/>
-        <w:t xml:space="preserve">response. The positional encoding would predict the </w:t>
+        <w:t xml:space="preserve"> as relevant nouns for the response. The positional encoding would predict the </w:t>
       </w:r>
       <w:r>
         <w:t>fox</w:t>
@@ -9086,7 +9113,10 @@
     </w:p>
     <w:p>
       <w:r>
-        <w:t>&lt;insert BERT here&gt;</w:t>
+        <w:t>The Bidirectional Encoder Representations from Transformers (BERT) advanced Vaswani et al.’s solution to incorporate “a pre-trained deep bidirectional representation of unlabeled text by joint conditioning on the left and right context in all layers (Devlin et al., 2018, p. 1).”</w:t>
+      </w:r>
+      <w:r>
+        <w:t xml:space="preserve"> The training process attempts to solve the Cloze task, which masks input or proceeding sentence segments. A trained model should reliably predict the masked tokens using the vocabulary and in-context state. </w:t>
       </w:r>
     </w:p>
     <w:p>
@@ -9118,7 +9148,15 @@
         <w:t>sive inference.</w:t>
       </w:r>
       <w:r>
-        <w:t xml:space="preserve"> &lt;insert more here&gt;</w:t>
+        <w:t xml:space="preserve"> </w:t>
+      </w:r>
+    </w:p>
+    <w:p>
+      <w:pPr>
+        <w:ind w:firstLine="0"/>
+      </w:pPr>
+      <w:r>
+        <w:t>&lt;insert more here&gt;</w:t>
       </w:r>
     </w:p>
     <w:p>
@@ -9143,7 +9181,13 @@
       </w:r>
       <w:proofErr w:type="spellEnd"/>
       <w:r>
-        <w:t xml:space="preserve">, 2023). The position-wise information utilizes a feed-forward network enabling fine-tuning, stylistic encoders, and integration into </w:t>
+        <w:t>, 2023). The position-wise information utilizes a feed-forward network enabling fine-tuning</w:t>
+      </w:r>
+      <w:r>
+        <w:t xml:space="preserve"> </w:t>
+      </w:r>
+      <w:r>
+        <w:t xml:space="preserve">and integration into </w:t>
       </w:r>
       <w:r>
         <w:t xml:space="preserve">subsequent </w:t>
@@ -9217,11 +9261,22 @@
     <w:p>
       <w:pPr>
         <w:ind w:firstLine="0"/>
+        <w:rPr>
+          <w:iCs/>
+        </w:rPr>
+      </w:pPr>
+    </w:p>
+    <w:p>
+      <w:pPr>
+        <w:ind w:firstLine="0"/>
+        <w:rPr>
+          <w:iCs/>
+        </w:rPr>
       </w:pPr>
       <w:r>
         <w:lastRenderedPageBreak/>
         <w:drawing>
-          <wp:inline distT="0" distB="0" distL="0" distR="0" wp14:anchorId="0C3D4B7A" wp14:editId="1D256001">
+          <wp:inline distT="0" distB="0" distL="0" distR="0" wp14:anchorId="471C897B" wp14:editId="2CD31CCF">
             <wp:extent cx="3562985" cy="5019675"/>
             <wp:effectExtent l="0" t="0" r="0" b="9525"/>
             <wp:docPr id="14411231" name="Picture 1" descr="A picture containing text, diagram, screenshot, plan&#10;&#10;Description automatically generated"/>
@@ -23945,7 +24000,7 @@
     <b:JournalName>International Conference on Intelligent User Interfaces</b:JournalName>
     <b:Pages>212-228</b:Pages>
     <b:DOI>https://doi.org/10.1145/3490099.3511119</b:DOI>
-    <b:RefOrder>16</b:RefOrder>
+    <b:RefOrder>17</b:RefOrder>
   </b:Source>
   <b:Source>
     <b:Tag>WuT23</b:Tag>
@@ -23990,7 +24045,7 @@
     <b:Year>2023</b:Year>
     <b:Pages>1122-1136</b:Pages>
     <b:DOI>https://doi.org/10.1109/JAS.2023.123618</b:DOI>
-    <b:RefOrder>17</b:RefOrder>
+    <b:RefOrder>18</b:RefOrder>
   </b:Source>
   <b:Source>
     <b:Tag>Dau23</b:Tag>
@@ -24020,7 +24075,7 @@
     <b:JournalName>Harvard Business Review Digital Articles</b:JournalName>
     <b:Year>2023</b:Year>
     <b:Pages>1-8</b:Pages>
-    <b:RefOrder>18</b:RefOrder>
+    <b:RefOrder>19</b:RefOrder>
   </b:Source>
   <b:Source>
     <b:Tag>Roz23</b:Tag>
@@ -24042,7 +24097,7 @@
     <b:Volume>12</b:Volume>
     <b:Issue>3</b:Issue>
     <b:DOI>https://doi.org/10.3390/socsci12030148</b:DOI>
-    <b:RefOrder>19</b:RefOrder>
+    <b:RefOrder>20</b:RefOrder>
   </b:Source>
   <b:Source>
     <b:Tag>Pen23</b:Tag>
@@ -24086,7 +24141,7 @@
     <b:Volume>55</b:Volume>
     <b:Issue>9</b:Issue>
     <b:DOI>https://doi.org/10.1145/3560815</b:DOI>
-    <b:RefOrder>20</b:RefOrder>
+    <b:RefOrder>21</b:RefOrder>
   </b:Source>
   <b:Source>
     <b:Tag>Ozk23</b:Tag>
@@ -24134,7 +24189,7 @@
     <b:Volume>65</b:Volume>
     <b:Issue>6</b:Issue>
     <b:DOI>10.1037/h0042519</b:DOI>
-    <b:RefOrder>21</b:RefOrder>
+    <b:RefOrder>22</b:RefOrder>
   </b:Source>
   <b:Source>
     <b:Tag>Üna21</b:Tag>
@@ -24193,7 +24248,7 @@
     <b:JournalName>Computation and Language</b:JournalName>
     <b:Year>2018</b:Year>
     <b:DOI>https://arxiv.org/pdf/1810.04805.pdf</b:DOI>
-    <b:RefOrder>22</b:RefOrder>
+    <b:RefOrder>16</b:RefOrder>
   </b:Source>
   <b:Source>
     <b:Tag>Bro20</b:Tag>
@@ -25032,6 +25087,53 @@
     <b:DOI>https://doi.org/10.1111/tgis.12644</b:DOI>
     <b:RefOrder>42</b:RefOrder>
   </b:Source>
+  <b:Source>
+    <b:Tag>Vas17</b:Tag>
+    <b:SourceType>JournalArticle</b:SourceType>
+    <b:Guid>{CCDC320D-A3FF-41E9-9B0D-E98488401313}</b:Guid>
+    <b:Title>Attention is all you need</b:Title>
+    <b:Year>2017</b:Year>
+    <b:Author>
+      <b:Author>
+        <b:NameList>
+          <b:Person>
+            <b:Last>Vaswani</b:Last>
+            <b:First>A</b:First>
+          </b:Person>
+          <b:Person>
+            <b:Last>Shazeer</b:Last>
+            <b:First>N</b:First>
+          </b:Person>
+          <b:Person>
+            <b:Last>Parmar</b:Last>
+            <b:First>N</b:First>
+          </b:Person>
+          <b:Person>
+            <b:Last>Uszkoreit</b:Last>
+            <b:First>J</b:First>
+          </b:Person>
+          <b:Person>
+            <b:Last>Jones</b:Last>
+            <b:First>L</b:First>
+          </b:Person>
+          <b:Person>
+            <b:Last>Gomez</b:Last>
+            <b:First>A</b:First>
+          </b:Person>
+          <b:Person>
+            <b:Last>Kaiser</b:Last>
+            <b:First>L,</b:First>
+            <b:Middle>Polosukhin, I</b:Middle>
+          </b:Person>
+        </b:NameList>
+      </b:Author>
+    </b:Author>
+    <b:JournalName>Advances in Neural Information Processing Systems</b:JournalName>
+    <b:Pages>5998-6008</b:Pages>
+    <b:Volume>30</b:Volume>
+    <b:DOI>https://arxiv.org/abs/1706.03762</b:DOI>
+    <b:RefOrder>43</b:RefOrder>
+  </b:Source>
 </b:Sources>
 </file>
 
@@ -25072,7 +25174,7 @@
 </file>
 
 <file path=customXml/itemProps4.xml><?xml version="1.0" encoding="utf-8"?>
-<ds:datastoreItem xmlns:ds="http://schemas.openxmlformats.org/officeDocument/2006/customXml" ds:itemID="{5288BF4B-3D7D-4457-92A8-3E40B0B68349}">
+<ds:datastoreItem xmlns:ds="http://schemas.openxmlformats.org/officeDocument/2006/customXml" ds:itemID="{8A4CF429-0531-4861-994A-D236A3DF7B09}">
   <ds:schemaRefs>
     <ds:schemaRef ds:uri="http://schemas.openxmlformats.org/officeDocument/2006/bibliography"/>
   </ds:schemaRefs>

</xml_diff>

<commit_message>
more power to the people
</commit_message>
<xml_diff>
--- a/GenerativeAI_Manuscript.docx
+++ b/GenerativeAI_Manuscript.docx
@@ -9161,19 +9161,10 @@
     </w:p>
     <w:p>
       <w:r>
-        <w:t xml:space="preserve">Internally, the </w:t>
-      </w:r>
-      <w:r>
-        <w:t>decoder</w:t>
-      </w:r>
-      <w:r>
-        <w:t xml:space="preserve"> doesn’t know that fox is a unique word, so it uses Multi-Head Self-Attention Mechanisms to identify the relationship between all tokens within the input sequence (</w:t>
-      </w:r>
-      <w:r>
-        <w:t>Vaswani et al., 2017</w:t>
-      </w:r>
-      <w:r>
-        <w:t xml:space="preserve">; </w:t>
+        <w:t>Internally, the decoder doesn’t know that fox is a unique word, so it uses Multi-Head Self-Attention Mechanisms to identify the relationship between all tokens within the input sequence (</w:t>
+      </w:r>
+      <w:r>
+        <w:t xml:space="preserve">Vaswani et al., 2017; </w:t>
       </w:r>
       <w:proofErr w:type="spellStart"/>
       <w:r>
@@ -9274,6 +9265,9 @@
         </w:rPr>
       </w:pPr>
       <w:r>
+        <w:rPr>
+          <w:noProof/>
+        </w:rPr>
         <w:lastRenderedPageBreak/>
         <w:drawing>
           <wp:inline distT="0" distB="0" distL="0" distR="0" wp14:anchorId="471C897B" wp14:editId="2CD31CCF">
@@ -9547,7 +9541,59 @@
         <w:t>Embeddings</w:t>
       </w:r>
     </w:p>
-    <w:p/>
+    <w:p>
+      <w:r>
+        <w:t xml:space="preserve">Modern transformers tokenize the input into a few characters per token based on variable length (UTF-8) or double-byte character sets (DBCS). Scrabble players know that </w:t>
+      </w:r>
+      <w:proofErr w:type="spellStart"/>
+      <w:r>
+        <w:rPr>
+          <w:i/>
+          <w:iCs/>
+        </w:rPr>
+        <w:t>jqz</w:t>
+      </w:r>
+      <w:proofErr w:type="spellEnd"/>
+      <w:r>
+        <w:t xml:space="preserve"> is rarer than </w:t>
+      </w:r>
+      <w:r>
+        <w:rPr>
+          <w:i/>
+          <w:iCs/>
+        </w:rPr>
+        <w:t>the,</w:t>
+      </w:r>
+      <w:r>
+        <w:t xml:space="preserve"> and this scenario creates the need for associating reward values. The mechanism for describing this valuation and additional metadata </w:t>
+      </w:r>
+      <w:proofErr w:type="gramStart"/>
+      <w:r>
+        <w:t>are</w:t>
+      </w:r>
+      <w:proofErr w:type="gramEnd"/>
+      <w:r>
+        <w:t xml:space="preserve"> </w:t>
+      </w:r>
+      <w:r>
+        <w:rPr>
+          <w:i/>
+          <w:iCs/>
+        </w:rPr>
+        <w:t>embedding</w:t>
+      </w:r>
+      <w:r>
+        <w:t xml:space="preserve"> (</w:t>
+      </w:r>
+      <w:proofErr w:type="spellStart"/>
+      <w:r>
+        <w:t>Roisenzvit</w:t>
+      </w:r>
+      <w:proofErr w:type="spellEnd"/>
+      <w:r>
+        <w:t xml:space="preserve">, 2023). With </w:t>
+      </w:r>
+    </w:p>
     <w:p>
       <w:pPr>
         <w:pStyle w:val="Heading2"/>
@@ -23730,12 +23776,6 @@
 </file>
 
 <file path=customXml/item1.xml><?xml version="1.0" encoding="utf-8"?>
-<p:properties xmlns:p="http://schemas.microsoft.com/office/2006/metadata/properties" xmlns:xsi="http://www.w3.org/2001/XMLSchema-instance" xmlns:pc="http://schemas.microsoft.com/office/infopath/2007/PartnerControls">
-  <documentManagement/>
-</p:properties>
-</file>
-
-<file path=customXml/item2.xml><?xml version="1.0" encoding="utf-8"?>
 <ct:contentTypeSchema xmlns:ct="http://schemas.microsoft.com/office/2006/metadata/contentType" xmlns:ma="http://schemas.microsoft.com/office/2006/metadata/properties/metaAttributes" ct:_="" ma:_="" ma:contentTypeName="Document" ma:contentTypeID="0x01010008D9B617F03A5A4CA65E779579E6BE59" ma:contentTypeVersion="11" ma:contentTypeDescription="Create a new document." ma:contentTypeScope="" ma:versionID="da6a737d2535787cfb5b3502871b585a">
   <xsd:schema xmlns:xsd="http://www.w3.org/2001/XMLSchema" xmlns:xs="http://www.w3.org/2001/XMLSchema" xmlns:p="http://schemas.microsoft.com/office/2006/metadata/properties" xmlns:ns3="69436a5d-3b35-4581-b5b2-654f3cbed7de" xmlns:ns4="c4159787-686b-4752-b671-f6c418f34fb0" targetNamespace="http://schemas.microsoft.com/office/2006/metadata/properties" ma:root="true" ma:fieldsID="063629997b0bc13a261572eaa2b1ed6c" ns3:_="" ns4:_="">
     <xsd:import namespace="69436a5d-3b35-4581-b5b2-654f3cbed7de"/>
@@ -23944,16 +23984,13 @@
 </ct:contentTypeSchema>
 </file>
 
-<file path=customXml/item3.xml><?xml version="1.0" encoding="utf-8"?>
-<?mso-contentType ?>
-<FormTemplates xmlns="http://schemas.microsoft.com/sharepoint/v3/contenttype/forms">
-  <Display>DocumentLibraryForm</Display>
-  <Edit>DocumentLibraryForm</Edit>
-  <New>DocumentLibraryForm</New>
-</FormTemplates>
+<file path=customXml/item2.xml><?xml version="1.0" encoding="utf-8"?>
+<p:properties xmlns:p="http://schemas.microsoft.com/office/2006/metadata/properties" xmlns:xsi="http://www.w3.org/2001/XMLSchema-instance" xmlns:pc="http://schemas.microsoft.com/office/infopath/2007/PartnerControls">
+  <documentManagement/>
+</p:properties>
 </file>
 
-<file path=customXml/item4.xml><?xml version="1.0" encoding="utf-8"?>
+<file path=customXml/item3.xml><?xml version="1.0" encoding="utf-8"?>
 <b:Sources xmlns:b="http://schemas.openxmlformats.org/officeDocument/2006/bibliography" xmlns="http://schemas.openxmlformats.org/officeDocument/2006/bibliography" SelectedStyle="\APASixthEditionOfficeOnline.xsl" StyleName="APA" Version="6">
   <b:Source>
     <b:Tag>Sun22</b:Tag>
@@ -25137,16 +25174,16 @@
 </b:Sources>
 </file>
 
-<file path=customXml/itemProps1.xml><?xml version="1.0" encoding="utf-8"?>
-<ds:datastoreItem xmlns:ds="http://schemas.openxmlformats.org/officeDocument/2006/customXml" ds:itemID="{BF6E7ECC-D376-430F-BE2F-BF5FB577DEC9}">
-  <ds:schemaRefs>
-    <ds:schemaRef ds:uri="http://schemas.microsoft.com/office/2006/metadata/properties"/>
-    <ds:schemaRef ds:uri="http://schemas.microsoft.com/office/infopath/2007/PartnerControls"/>
-  </ds:schemaRefs>
-</ds:datastoreItem>
+<file path=customXml/item4.xml><?xml version="1.0" encoding="utf-8"?>
+<?mso-contentType ?>
+<FormTemplates xmlns="http://schemas.microsoft.com/sharepoint/v3/contenttype/forms">
+  <Display>DocumentLibraryForm</Display>
+  <Edit>DocumentLibraryForm</Edit>
+  <New>DocumentLibraryForm</New>
+</FormTemplates>
 </file>
 
-<file path=customXml/itemProps2.xml><?xml version="1.0" encoding="utf-8"?>
+<file path=customXml/itemProps1.xml><?xml version="1.0" encoding="utf-8"?>
 <ds:datastoreItem xmlns:ds="http://schemas.openxmlformats.org/officeDocument/2006/customXml" ds:itemID="{7EAD5FF3-A63E-4D3D-9198-4C041F498A89}">
   <ds:schemaRefs>
     <ds:schemaRef ds:uri="http://schemas.microsoft.com/office/2006/metadata/contentType"/>
@@ -25165,18 +25202,27 @@
 </ds:datastoreItem>
 </file>
 
+<file path=customXml/itemProps2.xml><?xml version="1.0" encoding="utf-8"?>
+<ds:datastoreItem xmlns:ds="http://schemas.openxmlformats.org/officeDocument/2006/customXml" ds:itemID="{BF6E7ECC-D376-430F-BE2F-BF5FB577DEC9}">
+  <ds:schemaRefs>
+    <ds:schemaRef ds:uri="http://schemas.microsoft.com/office/2006/metadata/properties"/>
+    <ds:schemaRef ds:uri="http://schemas.microsoft.com/office/infopath/2007/PartnerControls"/>
+  </ds:schemaRefs>
+</ds:datastoreItem>
+</file>
+
 <file path=customXml/itemProps3.xml><?xml version="1.0" encoding="utf-8"?>
+<ds:datastoreItem xmlns:ds="http://schemas.openxmlformats.org/officeDocument/2006/customXml" ds:itemID="{8A4CF429-0531-4861-994A-D236A3DF7B09}">
+  <ds:schemaRefs>
+    <ds:schemaRef ds:uri="http://schemas.openxmlformats.org/officeDocument/2006/bibliography"/>
+  </ds:schemaRefs>
+</ds:datastoreItem>
+</file>
+
+<file path=customXml/itemProps4.xml><?xml version="1.0" encoding="utf-8"?>
 <ds:datastoreItem xmlns:ds="http://schemas.openxmlformats.org/officeDocument/2006/customXml" ds:itemID="{DA815CB2-014F-4E50-BBCB-0B4059876695}">
   <ds:schemaRefs>
     <ds:schemaRef ds:uri="http://schemas.microsoft.com/sharepoint/v3/contenttype/forms"/>
   </ds:schemaRefs>
 </ds:datastoreItem>
-</file>
-
-<file path=customXml/itemProps4.xml><?xml version="1.0" encoding="utf-8"?>
-<ds:datastoreItem xmlns:ds="http://schemas.openxmlformats.org/officeDocument/2006/customXml" ds:itemID="{8A4CF429-0531-4861-994A-D236A3DF7B09}">
-  <ds:schemaRefs>
-    <ds:schemaRef ds:uri="http://schemas.openxmlformats.org/officeDocument/2006/bibliography"/>
-  </ds:schemaRefs>
-</ds:datastoreItem>
 </file>
</xml_diff>

<commit_message>
another two pages closer
</commit_message>
<xml_diff>
--- a/GenerativeAI_Manuscript.docx
+++ b/GenerativeAI_Manuscript.docx
@@ -341,15 +341,7 @@
         </w:sdtContent>
       </w:sdt>
       <w:r>
-        <w:t xml:space="preserve"> State the conclusions to include both the potential implications of the </w:t>
-      </w:r>
-      <w:proofErr w:type="gramStart"/>
-      <w:r>
-        <w:t>results on</w:t>
-      </w:r>
-      <w:proofErr w:type="gramEnd"/>
-      <w:r>
-        <w:t xml:space="preserve"> and the recommendations for future research and practice.</w:t>
+        <w:t xml:space="preserve"> State the conclusions to include both the potential implications of the results on and the recommendations for future research and practice.</w:t>
       </w:r>
     </w:p>
     <w:p>
@@ -3278,15 +3270,7 @@
       <w:bookmarkStart w:id="25" w:name="_Toc229316234"/>
       <w:bookmarkEnd w:id="21"/>
       <w:r>
-        <w:t xml:space="preserve">Generative AI (GAI) is a class of machine learning algorithms that can learn from and </w:t>
-      </w:r>
-      <w:proofErr w:type="gramStart"/>
-      <w:r>
-        <w:t>creates</w:t>
-      </w:r>
-      <w:proofErr w:type="gramEnd"/>
-      <w:r>
-        <w:t xml:space="preserve"> content such as text, images, video, audio, and code (Wu et al., 2023). GAI transforms documents into summarizations and user-defined classification labels (</w:t>
+        <w:t>Generative AI (GAI) is a class of machine learning algorithms that can learn from and creates content such as text, images, video, audio, and code (Wu et al., 2023). GAI transforms documents into summarizations and user-defined classification labels (</w:t>
       </w:r>
       <w:proofErr w:type="spellStart"/>
       <w:r>
@@ -4109,15 +4093,7 @@
         </w:rPr>
       </w:pPr>
       <w:r>
-        <w:t xml:space="preserve">This study uses these guidelines and conceptual steps to identify a research-worthy topic and an actionable aspect. Next, it defines an abstract approach and implements a concrete proof-of-concept, the simulation process, to assess patient monitoring (via CV) and remediation (via CPS) technologies. Third, the artifacts expand the body of knowledge through </w:t>
-      </w:r>
-      <w:proofErr w:type="gramStart"/>
-      <w:r>
-        <w:t>the research</w:t>
-      </w:r>
-      <w:proofErr w:type="gramEnd"/>
-      <w:r>
-        <w:t xml:space="preserve"> questions. See Chapter 3: </w:t>
+        <w:t xml:space="preserve">This study uses these guidelines and conceptual steps to identify a research-worthy topic and an actionable aspect. Next, it defines an abstract approach and implements a concrete proof-of-concept, the simulation process, to assess patient monitoring (via CV) and remediation (via CPS) technologies. Third, the artifacts expand the body of knowledge through the research questions. See Chapter 3: </w:t>
       </w:r>
       <w:r>
         <w:rPr>
@@ -4161,23 +4137,7 @@
     </w:p>
     <w:p>
       <w:r>
-        <w:t xml:space="preserve">In alignment with the purpose of this </w:t>
-      </w:r>
-      <w:proofErr w:type="gramStart"/>
-      <w:r>
-        <w:t>study, and</w:t>
-      </w:r>
-      <w:proofErr w:type="gramEnd"/>
-      <w:r>
-        <w:t xml:space="preserve"> </w:t>
-      </w:r>
-      <w:proofErr w:type="gramStart"/>
-      <w:r>
-        <w:t>adopts</w:t>
-      </w:r>
-      <w:proofErr w:type="gramEnd"/>
-      <w:r>
-        <w:t xml:space="preserve"> the following research questions. The overarching objective is identifying use cases, measuring suitability, and providing the next steps.</w:t>
+        <w:t>In alignment with the purpose of this study, and adopts the following research questions. The overarching objective is identifying use cases, measuring suitability, and providing the next steps.</w:t>
       </w:r>
     </w:p>
     <w:p>
@@ -4945,15 +4905,7 @@
     <w:p>
       <w:r>
         <w:lastRenderedPageBreak/>
-        <w:t xml:space="preserve">This study focuses on regulated businesses adopting Generative AI </w:t>
-      </w:r>
-      <w:proofErr w:type="gramStart"/>
-      <w:r>
-        <w:t>capabilities</w:t>
-      </w:r>
-      <w:proofErr w:type="gramEnd"/>
-      <w:r>
-        <w:t xml:space="preserve"> is unique. That makes its perspective unique over the growing interest in these capabilities. While the researchers stand committed to accelerating that adoption, it must occur responsibly, maximizing the end-user experience and minimizing any regulatory burden. Based on a cursory investigation, this perspective is under-represented, creating an opportunity for the constructive research project to differentiate itself.</w:t>
+        <w:t>This study focuses on regulated businesses adopting Generative AI capabilities is unique. That makes its perspective unique over the growing interest in these capabilities. While the researchers stand committed to accelerating that adoption, it must occur responsibly, maximizing the end-user experience and minimizing any regulatory burden. Based on a cursory investigation, this perspective is under-represented, creating an opportunity for the constructive research project to differentiate itself.</w:t>
       </w:r>
     </w:p>
     <w:p>
@@ -5046,13 +4998,8 @@
     </w:p>
     <w:p>
       <w:r>
-        <w:t xml:space="preserve">The problem to be addressed in this study is an exploratory analysis of Generative AI use cases is the viability and practicality of mechanisms for ensuring norms and expectations of enterprise businesses within regulated environments. The purpose of this constructive design study is to examine the state of Generative AI capabilities within enterprise businesses and create a framework for prioritizing use cases based on risk and </w:t>
-      </w:r>
-      <w:proofErr w:type="gramStart"/>
-      <w:r>
-        <w:t>practicality</w:t>
-      </w:r>
-      <w:proofErr w:type="gramEnd"/>
+        <w:t>The problem to be addressed in this study is an exploratory analysis of Generative AI use cases is the viability and practicality of mechanisms for ensuring norms and expectations of enterprise businesses within regulated environments. The purpose of this constructive design study is to examine the state of Generative AI capabilities within enterprise businesses and create a framework for prioritizing use cases based on risk and practicality</w:t>
+      </w:r>
     </w:p>
     <w:p>
       <w:pPr>
@@ -5285,21 +5232,7 @@
               <w:rPr>
                 <w:strike/>
               </w:rPr>
-              <w:t>(</w:t>
-            </w:r>
-            <w:proofErr w:type="gramStart"/>
-            <w:r>
-              <w:rPr>
-                <w:strike/>
-              </w:rPr>
-              <w:t>elderly</w:t>
-            </w:r>
-            <w:proofErr w:type="gramEnd"/>
-            <w:r>
-              <w:rPr>
-                <w:strike/>
-              </w:rPr>
-              <w:t xml:space="preserve"> care or special needs) and industry</w:t>
+              <w:t>(elderly care or special needs) and industry</w:t>
             </w:r>
           </w:p>
           <w:p>
@@ -5319,21 +5252,7 @@
               <w:rPr>
                 <w:strike/>
               </w:rPr>
-              <w:t>(</w:t>
-            </w:r>
-            <w:proofErr w:type="gramStart"/>
-            <w:r>
-              <w:rPr>
-                <w:strike/>
-              </w:rPr>
-              <w:t>global</w:t>
-            </w:r>
-            <w:proofErr w:type="gramEnd"/>
-            <w:r>
-              <w:rPr>
-                <w:strike/>
-              </w:rPr>
-              <w:t xml:space="preserve"> or internal) and (disabled or medical)</w:t>
+              <w:t>(global or internal) and (disabled or medical)</w:t>
             </w:r>
           </w:p>
         </w:tc>
@@ -5450,21 +5369,7 @@
               <w:rPr>
                 <w:strike/>
               </w:rPr>
-              <w:t>(</w:t>
-            </w:r>
-            <w:proofErr w:type="gramStart"/>
-            <w:r>
-              <w:rPr>
-                <w:strike/>
-              </w:rPr>
-              <w:t>human</w:t>
-            </w:r>
-            <w:proofErr w:type="gramEnd"/>
-            <w:r>
-              <w:rPr>
-                <w:strike/>
-              </w:rPr>
-              <w:t xml:space="preserve"> activity recognition or HAR) and (computer vision or CV)</w:t>
+              <w:t>(human activity recognition or HAR) and (computer vision or CV)</w:t>
             </w:r>
           </w:p>
           <w:p>
@@ -5621,21 +5526,7 @@
               <w:rPr>
                 <w:strike/>
               </w:rPr>
-              <w:t>(</w:t>
-            </w:r>
-            <w:proofErr w:type="gramStart"/>
-            <w:r>
-              <w:rPr>
-                <w:strike/>
-              </w:rPr>
-              <w:t>dynamic</w:t>
-            </w:r>
-            <w:proofErr w:type="gramEnd"/>
-            <w:r>
-              <w:rPr>
-                <w:strike/>
-              </w:rPr>
-              <w:t xml:space="preserve"> or synthetic or virtual) environment testing</w:t>
+              <w:t>(dynamic or synthetic or virtual) environment testing</w:t>
             </w:r>
           </w:p>
         </w:tc>
@@ -6143,13 +6034,8 @@
       </w:pPr>
       <w:bookmarkStart w:id="74" w:name="_Toc134428782"/>
       <w:r>
-        <w:t xml:space="preserve">How are LLMs influencing </w:t>
-      </w:r>
-      <w:proofErr w:type="gramStart"/>
-      <w:r>
-        <w:t>industries</w:t>
-      </w:r>
-      <w:proofErr w:type="gramEnd"/>
+        <w:t>How are LLMs influencing industries</w:t>
+      </w:r>
     </w:p>
     <w:p>
       <w:pPr>
@@ -6204,14 +6090,9 @@
       </w:pPr>
       <w:r>
         <w:lastRenderedPageBreak/>
-        <w:t xml:space="preserve">What exactly is artificial </w:t>
-      </w:r>
-      <w:proofErr w:type="gramStart"/>
-      <w:r>
-        <w:t>intelligence</w:t>
+        <w:t>What exactly is artificial intelligence</w:t>
       </w:r>
       <w:bookmarkEnd w:id="74"/>
-      <w:proofErr w:type="gramEnd"/>
     </w:p>
     <w:p>
       <w:r>
@@ -6467,21 +6348,12 @@
       <w:r>
         <w:t xml:space="preserve"> are operations that require analysis and rationalization. For instance, </w:t>
       </w:r>
-      <w:proofErr w:type="gramStart"/>
       <w:r>
         <w:rPr>
           <w:i/>
           <w:iCs/>
         </w:rPr>
-        <w:t>Does</w:t>
-      </w:r>
-      <w:proofErr w:type="gramEnd"/>
-      <w:r>
-        <w:rPr>
-          <w:i/>
-          <w:iCs/>
-        </w:rPr>
-        <w:t xml:space="preserve"> this picture contain a hotdog</w:t>
+        <w:t>Does this picture contain a hotdog</w:t>
       </w:r>
       <w:r>
         <w:t xml:space="preserve">, or </w:t>
@@ -6690,14 +6562,9 @@
       <w:bookmarkStart w:id="75" w:name="_Toc134428784"/>
       <w:bookmarkStart w:id="76" w:name="_Toc134428785"/>
       <w:r>
-        <w:t xml:space="preserve">What’s the role of Markov </w:t>
-      </w:r>
-      <w:proofErr w:type="gramStart"/>
-      <w:r>
-        <w:t>chains</w:t>
+        <w:t>What’s the role of Markov chains</w:t>
       </w:r>
       <w:bookmarkEnd w:id="75"/>
-      <w:proofErr w:type="gramEnd"/>
     </w:p>
     <w:p>
       <w:r>
@@ -6734,23 +6601,7 @@
         </w:sdtContent>
       </w:sdt>
       <w:r>
-        <w:t>. The hypothetical purchasing model (</w:t>
-      </w:r>
-      <w:proofErr w:type="gramStart"/>
-      <w:r>
-        <w:t>see  Figure</w:t>
-      </w:r>
-      <w:proofErr w:type="gramEnd"/>
-      <w:r>
-        <w:t xml:space="preserve"> 2) begins with a state diagram representing the available actions. Then Monte Carlo solutions can approximate each edge’s weight by random sampling and recording the decisions. At the same time, multiple use cases can follow the same model, the scenario-specific decision weights. For instance, consider the differences between investing in (a) a 401k retirement account that only adds index funds versus (b) a delta-neutral (directionless) options trader. This trait is </w:t>
-      </w:r>
-      <w:proofErr w:type="gramStart"/>
-      <w:r>
-        <w:t>similar to</w:t>
-      </w:r>
-      <w:proofErr w:type="gramEnd"/>
-      <w:r>
-        <w:t xml:space="preserve"> other algorithms where efficient training requires relevant facts to specific questions.</w:t>
+        <w:t>. The hypothetical purchasing model (see  Figure 2) begins with a state diagram representing the available actions. Then Monte Carlo solutions can approximate each edge’s weight by random sampling and recording the decisions. At the same time, multiple use cases can follow the same model, the scenario-specific decision weights. For instance, consider the differences between investing in (a) a 401k retirement account that only adds index funds versus (b) a delta-neutral (directionless) options trader. This trait is similar to other algorithms where efficient training requires relevant facts to specific questions.</w:t>
       </w:r>
     </w:p>
     <w:p>
@@ -6803,21 +6654,12 @@
           <w:i/>
           <w:iCs/>
         </w:rPr>
-        <w:t xml:space="preserve">Should you purchase more stocks </w:t>
-      </w:r>
-      <w:proofErr w:type="gramStart"/>
-      <w:r>
-        <w:rPr>
-          <w:i/>
-          <w:iCs/>
-        </w:rPr>
-        <w:t>model</w:t>
+        <w:t>Should you purchase more stocks model</w:t>
       </w:r>
       <w:bookmarkEnd w:id="79"/>
       <w:bookmarkEnd w:id="80"/>
       <w:bookmarkEnd w:id="81"/>
       <w:bookmarkEnd w:id="82"/>
-      <w:proofErr w:type="gramEnd"/>
     </w:p>
     <w:p>
       <w:pPr>
@@ -6887,15 +6729,7 @@
       </w:r>
       <w:proofErr w:type="spellEnd"/>
       <w:r>
-        <w:t xml:space="preserve"> that maps n-gram tuples to a word bag to the immediately following values. Then </w:t>
-      </w:r>
-      <w:proofErr w:type="gramStart"/>
-      <w:r>
-        <w:t>traversal</w:t>
-      </w:r>
-      <w:proofErr w:type="gramEnd"/>
-      <w:r>
-        <w:t xml:space="preserve"> of the Markov model chooses a random starting point, then selects a random next word, iterating until a stop condition. Across the test iterations, tests of different n-gram sizes (degrees of freedom) ranged from one to six (see Figure 3). The higher the count, the more natural the sentences sound due to overfitting. Even at low n-gram terms, a frequent challenge arose from many unique words causing long sequences of static choices. </w:t>
+        <w:t xml:space="preserve"> that maps n-gram tuples to a word bag to the immediately following values. Then traversal of the Markov model chooses a random starting point, then selects a random next word, iterating until a stop condition. Across the test iterations, tests of different n-gram sizes (degrees of freedom) ranged from one to six (see Figure 3). The higher the count, the more natural the sentences sound due to overfitting. Even at low n-gram terms, a frequent challenge arose from many unique words causing long sequences of static choices. </w:t>
       </w:r>
     </w:p>
     <w:p>
@@ -7409,14 +7243,9 @@
         <w:ind w:firstLine="0"/>
       </w:pPr>
       <w:r>
-        <w:t xml:space="preserve">How are neural networks </w:t>
-      </w:r>
-      <w:proofErr w:type="gramStart"/>
-      <w:r>
-        <w:t>evolving</w:t>
+        <w:t>How are neural networks evolving</w:t>
       </w:r>
       <w:bookmarkEnd w:id="76"/>
-      <w:proofErr w:type="gramEnd"/>
     </w:p>
     <w:p>
       <w:r>
@@ -7484,15 +7313,7 @@
     </w:p>
     <w:p>
       <w:r>
-        <w:t xml:space="preserve">Perceptron was revolutionary, with its weighted signals triggering an activation function. This construct was insufficient for many scenarios and led to Multi-Layer Perceptron, which links a series of activation functions. Semantically, researchers can encode Boolean logic into these gates to derive more sophisticated insights. For instance, a network might contain two gates representing a person’s hunger level and food availability. Distinct signals can </w:t>
-      </w:r>
-      <w:proofErr w:type="gramStart"/>
-      <w:r>
-        <w:t>activate</w:t>
-      </w:r>
-      <w:proofErr w:type="gramEnd"/>
-      <w:r>
-        <w:t xml:space="preserve"> with each predicate to determine the overall scenario probability. That aggregate threshold can trigger an alarm or notification for the overarching decision to eat the food.</w:t>
+        <w:t>Perceptron was revolutionary, with its weighted signals triggering an activation function. This construct was insufficient for many scenarios and led to Multi-Layer Perceptron, which links a series of activation functions. Semantically, researchers can encode Boolean logic into these gates to derive more sophisticated insights. For instance, a network might contain two gates representing a person’s hunger level and food availability. Distinct signals can activate with each predicate to determine the overall scenario probability. That aggregate threshold can trigger an alarm or notification for the overarching decision to eat the food.</w:t>
       </w:r>
     </w:p>
     <w:p>
@@ -7506,15 +7327,7 @@
         <w:t>tanh(x)</w:t>
       </w:r>
       <w:r>
-        <w:t xml:space="preserve"> function, </w:t>
-      </w:r>
-      <w:proofErr w:type="gramStart"/>
-      <w:r>
-        <w:t>similar to</w:t>
-      </w:r>
-      <w:proofErr w:type="gramEnd"/>
-      <w:r>
-        <w:t xml:space="preserve"> Sigmoid</w:t>
+        <w:t xml:space="preserve"> function, similar to Sigmoid</w:t>
       </w:r>
       <w:sdt>
         <w:sdtPr>
@@ -8423,21 +8236,12 @@
       <w:r>
         <w:br/>
       </w:r>
-      <w:proofErr w:type="gramStart"/>
       <w:r>
         <w:rPr>
           <w:i/>
           <w:iCs w:val="0"/>
         </w:rPr>
-        <w:t>Multi-dimensional</w:t>
-      </w:r>
-      <w:proofErr w:type="gramEnd"/>
-      <w:r>
-        <w:rPr>
-          <w:i/>
-          <w:iCs w:val="0"/>
-        </w:rPr>
-        <w:t xml:space="preserve"> convergence (Kim &amp; Cho, 2008, p. 1605)</w:t>
+        <w:t>Multi-dimensional convergence (Kim &amp; Cho, 2008, p. 1605)</w:t>
       </w:r>
       <w:bookmarkEnd w:id="96"/>
       <w:bookmarkEnd w:id="97"/>
@@ -8633,13 +8437,8 @@
         <w:ind w:firstLine="0"/>
       </w:pPr>
       <w:r>
-        <w:t xml:space="preserve">What are </w:t>
-      </w:r>
-      <w:proofErr w:type="gramStart"/>
-      <w:r>
-        <w:t>Transformers</w:t>
-      </w:r>
-      <w:proofErr w:type="gramEnd"/>
+        <w:t>What are Transformers</w:t>
+      </w:r>
     </w:p>
     <w:p>
       <w:r>
@@ -8741,21 +8540,12 @@
       <w:r>
         <w:t xml:space="preserve">Through statistical modeling, these architectures predict the proceeding </w:t>
       </w:r>
-      <w:proofErr w:type="gramStart"/>
       <w:r>
         <w:rPr>
           <w:i/>
           <w:iCs/>
         </w:rPr>
-        <w:t>log</w:t>
-      </w:r>
-      <w:proofErr w:type="gramEnd"/>
-      <w:r>
-        <w:rPr>
-          <w:i/>
-          <w:iCs/>
-        </w:rPr>
-        <w:t>-likelihood</w:t>
+        <w:t>log-likelihood</w:t>
       </w:r>
       <w:r>
         <w:t xml:space="preserve"> of a given token appearing next in a sequence. For example, suppose an RNN algorithm receives the input </w:t>
@@ -9375,12 +9165,10 @@
         <w:t xml:space="preserve">when </w:t>
       </w:r>
       <w:proofErr w:type="spellStart"/>
-      <w:proofErr w:type="gramStart"/>
       <w:r>
         <w:t>its</w:t>
       </w:r>
       <w:proofErr w:type="spellEnd"/>
-      <w:proofErr w:type="gramEnd"/>
       <w:r>
         <w:t xml:space="preserve"> appropriate to predict partial word responses</w:t>
       </w:r>
@@ -9638,27 +9426,436 @@
         <w:ind w:firstLine="0"/>
       </w:pPr>
       <w:r>
-        <w:t xml:space="preserve">How can one communicate with </w:t>
-      </w:r>
-      <w:proofErr w:type="gramStart"/>
-      <w:r>
-        <w:t>LLMs</w:t>
-      </w:r>
-      <w:proofErr w:type="gramEnd"/>
-    </w:p>
-    <w:p>
-      <w:pPr>
+        <w:t xml:space="preserve">How </w:t>
+      </w:r>
+      <w:r>
+        <w:t xml:space="preserve">do you talk to </w:t>
+      </w:r>
+      <w:r>
+        <w:t>language models</w:t>
+      </w:r>
+    </w:p>
+    <w:p>
+      <w:r>
+        <w:t>The Structured Query Language (SQL) defines a ridged syntax for retrieving information from a data store. Language models use prompt engineering and natural language to guide the transformers and generate appropriate responses. Three of the most common query types are Generation, Ranking, and Top-K for use cases like document classification, multi-choice answering, and sentence similarity scoring (</w:t>
+      </w:r>
+      <w:proofErr w:type="spellStart"/>
+      <w:r>
+        <w:t>Strobelt</w:t>
+      </w:r>
+      <w:proofErr w:type="spellEnd"/>
+      <w:r>
+        <w:t xml:space="preserve"> et al., 2023). </w:t>
+      </w:r>
+    </w:p>
+    <w:p>
+      <w:r>
+        <w:t>For example, suppose that a banking system receives an email from its depositor</w:t>
+      </w:r>
+      <w:r>
+        <w:t xml:space="preserve"> </w:t>
+      </w:r>
+      <w:r>
+        <w:t xml:space="preserve">(see </w:t>
+      </w:r>
+      <w:r>
+        <w:fldChar w:fldCharType="begin"/>
+      </w:r>
+      <w:r>
+        <w:instrText xml:space="preserve"> REF _Ref135135035 </w:instrText>
+      </w:r>
+      <w:r>
+        <w:fldChar w:fldCharType="separate"/>
+      </w:r>
+      <w:r>
+        <w:rPr>
+          <w:b/>
+          <w:bCs/>
+        </w:rPr>
+        <w:t xml:space="preserve">Figure </w:t>
+      </w:r>
+      <w:r>
+        <w:rPr>
+          <w:b/>
+          <w:bCs/>
+          <w:noProof/>
+        </w:rPr>
+        <w:t>7</w:t>
+      </w:r>
+      <w:r>
+        <w:rPr>
+          <w:b/>
+          <w:bCs/>
+          <w:noProof/>
+        </w:rPr>
+        <w:t xml:space="preserve"> </w:t>
+      </w:r>
+      <w:r>
         <w:rPr>
           <w:i/>
           <w:iCs/>
         </w:rPr>
-      </w:pPr>
-      <w:r>
+        <w:t>Example prompt use case</w:t>
+      </w:r>
+      <w:r>
+        <w:fldChar w:fldCharType="end"/>
+      </w:r>
+      <w:r>
+        <w:t>)</w:t>
+      </w:r>
+      <w:r>
+        <w:t xml:space="preserve">. In that case, the language model could predict that the message asks about opening an account, transferring funds, or disputing a </w:t>
+      </w:r>
+      <w:r>
+        <w:t>charge</w:t>
+      </w:r>
+      <w:r>
+        <w:t xml:space="preserve">. Development teams </w:t>
+      </w:r>
+      <w:r>
+        <w:t xml:space="preserve">can use the response to initialize appropriate workflows, which recursively invokes more prompts to </w:t>
+      </w:r>
+      <w:r>
+        <w:t>classify natural language input further</w:t>
+      </w:r>
+      <w:r>
+        <w:t>.</w:t>
+      </w:r>
+      <w:r>
+        <w:t xml:space="preserve"> This approach simplifies the user experience by permitting them to ask questions in the most intuitive manner. It also constrains the response to something easily parsed by code.</w:t>
+      </w:r>
+    </w:p>
+    <w:p>
+      <w:pPr>
+        <w:pStyle w:val="Caption"/>
+        <w:ind w:firstLine="0"/>
+        <w:rPr>
+          <w:i/>
+          <w:iCs w:val="0"/>
+        </w:rPr>
+      </w:pPr>
+      <w:bookmarkStart w:id="109" w:name="_Ref135135035"/>
+      <w:r>
+        <w:rPr>
+          <w:b/>
+          <w:bCs/>
+        </w:rPr>
+        <w:lastRenderedPageBreak/>
+        <w:t xml:space="preserve">Figure </w:t>
+      </w:r>
+      <w:r>
+        <w:rPr>
+          <w:b/>
+          <w:bCs/>
+        </w:rPr>
+        <w:fldChar w:fldCharType="begin"/>
+      </w:r>
+      <w:r>
+        <w:rPr>
+          <w:b/>
+          <w:bCs/>
+        </w:rPr>
+        <w:instrText xml:space="preserve"> SEQ Figure \* ARABIC </w:instrText>
+      </w:r>
+      <w:r>
+        <w:rPr>
+          <w:b/>
+          <w:bCs/>
+        </w:rPr>
+        <w:fldChar w:fldCharType="separate"/>
+      </w:r>
+      <w:r>
+        <w:rPr>
+          <w:b/>
+          <w:bCs/>
+          <w:noProof/>
+        </w:rPr>
+        <w:t>7</w:t>
+      </w:r>
+      <w:r>
+        <w:rPr>
+          <w:b/>
+          <w:bCs/>
+        </w:rPr>
+        <w:fldChar w:fldCharType="end"/>
+      </w:r>
+      <w:r>
+        <w:br/>
+      </w:r>
+      <w:r>
+        <w:rPr>
+          <w:i/>
+          <w:iCs w:val="0"/>
+        </w:rPr>
+        <w:t>Example prompt use case</w:t>
+      </w:r>
+      <w:bookmarkEnd w:id="109"/>
+    </w:p>
+    <w:p>
+      <w:pPr>
+        <w:pStyle w:val="SC-Source"/>
+      </w:pPr>
+      <w:r>
+        <w:t>class OperationType(Enum):</w:t>
+      </w:r>
+    </w:p>
+    <w:p>
+      <w:pPr>
+        <w:pStyle w:val="SC-Source"/>
+      </w:pPr>
+      <w:r>
+        <w:t xml:space="preserve">  OPEN_BANK_ACCOUNT</w:t>
+      </w:r>
+    </w:p>
+    <w:p>
+      <w:pPr>
+        <w:pStyle w:val="SC-Source"/>
+      </w:pPr>
+      <w:r>
+        <w:t xml:space="preserve">  TRANSFER_FUNDS</w:t>
+      </w:r>
+      <w:r>
+        <w:br/>
+        <w:t xml:space="preserve">  DISPUTE_CHARGE</w:t>
+      </w:r>
+      <w:r>
+        <w:br/>
+      </w:r>
+    </w:p>
+    <w:p>
+      <w:pPr>
+        <w:pStyle w:val="SC-Source"/>
+      </w:pPr>
+      <w:r>
+        <w:t>def classify</w:t>
+      </w:r>
+      <w:r>
+        <w:t>_input</w:t>
+      </w:r>
+      <w:r>
+        <w:t>(input)</w:t>
+      </w:r>
+      <w:r>
+        <w:br/>
+        <w:t xml:space="preserve">  response = prompt(</w:t>
+      </w:r>
+      <w:r>
+        <w:t>'''</w:t>
+      </w:r>
+    </w:p>
+    <w:p>
+      <w:pPr>
+        <w:pStyle w:val="SC-Source"/>
+      </w:pPr>
+      <w:r>
+        <w:t xml:space="preserve">return (A) open bank account, (B) transfer funds, or (C) dispute charge as the classification of this document: </w:t>
+      </w:r>
+      <w:r>
+        <w:t>{input}</w:t>
+      </w:r>
+    </w:p>
+    <w:p>
+      <w:pPr>
+        <w:pStyle w:val="SC-Source"/>
+      </w:pPr>
+      <w:r>
+        <w:t xml:space="preserve">  </w:t>
+      </w:r>
+      <w:r>
+        <w:t>'''</w:t>
+      </w:r>
+      <w:r>
+        <w:t>.format(input=input))</w:t>
+      </w:r>
+    </w:p>
+    <w:p>
+      <w:pPr>
+        <w:pStyle w:val="SC-Source"/>
+      </w:pPr>
+      <w:r>
+        <w:t xml:space="preserve">  return OPEN_BANK_ACCOUNT if </w:t>
+      </w:r>
+      <w:r>
+        <w:t>'(A) open bank account'</w:t>
+      </w:r>
+      <w:r>
+        <w:t xml:space="preserve"> in response</w:t>
+      </w:r>
+      <w:r>
+        <w:br/>
+      </w:r>
+      <w:r>
+        <w:t xml:space="preserve">  return </w:t>
+      </w:r>
+      <w:r>
+        <w:t>TRANSFER_FUNDS</w:t>
+      </w:r>
+      <w:r>
+        <w:t xml:space="preserve"> if '(B) transfer funds'</w:t>
+      </w:r>
+      <w:r>
+        <w:t xml:space="preserve"> in response</w:t>
+      </w:r>
+    </w:p>
+    <w:p>
+      <w:pPr>
+        <w:pStyle w:val="SC-Source"/>
+      </w:pPr>
+      <w:r>
+        <w:t xml:space="preserve">  return </w:t>
+      </w:r>
+      <w:r>
+        <w:t>DISPUTE_CHARGE</w:t>
+      </w:r>
+      <w:r>
+        <w:t xml:space="preserve"> if '(</w:t>
+      </w:r>
+      <w:r>
+        <w:t>C</w:t>
+      </w:r>
+      <w:r>
+        <w:t xml:space="preserve">) </w:t>
+      </w:r>
+      <w:r>
+        <w:t>dispute charge</w:t>
+      </w:r>
+      <w:r>
+        <w:t>'</w:t>
+      </w:r>
+      <w:r>
+        <w:t xml:space="preserve"> in response</w:t>
+      </w:r>
+    </w:p>
+    <w:p>
+      <w:pPr>
+        <w:pStyle w:val="SC-Source"/>
+      </w:pPr>
+    </w:p>
+    <w:p>
+      <w:pPr>
+        <w:pStyle w:val="SC-Source"/>
+      </w:pPr>
+      <w:r>
+        <w:t>def main():</w:t>
+      </w:r>
+    </w:p>
+    <w:p>
+      <w:pPr>
+        <w:pStyle w:val="SC-Source"/>
+      </w:pPr>
+      <w:r>
+        <w:t xml:space="preserve">  operation = classify_input(</w:t>
+      </w:r>
+      <w:r>
+        <w:t>'</w:t>
+      </w:r>
+      <w:r>
+        <w:t>Why did you bill me $3.50</w:t>
+      </w:r>
+      <w:r>
+        <w:t>'</w:t>
+      </w:r>
+      <w:r>
+        <w:t>)</w:t>
+      </w:r>
+    </w:p>
+    <w:p>
+      <w:pPr>
+        <w:pStyle w:val="SC-Source"/>
+      </w:pPr>
+      <w:r>
+        <w:t xml:space="preserve">  if operation is OPEN_BANK_ACCOUNT:</w:t>
+      </w:r>
+    </w:p>
+    <w:p>
+      <w:pPr>
+        <w:pStyle w:val="SC-Source"/>
+      </w:pPr>
+      <w:r>
+        <w:t xml:space="preserve">     start_open_account_workflow(...)</w:t>
+      </w:r>
+    </w:p>
+    <w:p>
+      <w:pPr>
+        <w:pStyle w:val="SC-Source"/>
+      </w:pPr>
+      <w:r>
+        <w:t xml:space="preserve">  else if operation is TRANSFER_FUNDS:</w:t>
+      </w:r>
+    </w:p>
+    <w:p>
+      <w:pPr>
+        <w:pStyle w:val="SC-Source"/>
+      </w:pPr>
+      <w:r>
+        <w:t xml:space="preserve">     start_transfer_funds_workflow(...)</w:t>
+      </w:r>
+    </w:p>
+    <w:p>
+      <w:pPr>
+        <w:pStyle w:val="SC-Source"/>
+      </w:pPr>
+      <w:r>
+        <w:t xml:space="preserve">  else if operation is DISPUTE_CHARGE:</w:t>
+      </w:r>
+    </w:p>
+    <w:p>
+      <w:pPr>
+        <w:pStyle w:val="SC-Source"/>
+      </w:pPr>
+      <w:r>
+        <w:t xml:space="preserve">     start_dispute_workflow(...)</w:t>
+      </w:r>
+    </w:p>
+    <w:p>
+      <w:pPr>
+        <w:pStyle w:val="Heading3"/>
+        <w:ind w:firstLine="0"/>
+      </w:pPr>
+      <w:r>
+        <w:t>Prompt Templates</w:t>
+      </w:r>
+    </w:p>
+    <w:p>
+      <w:r>
+        <w:t>Prompt-based input processing fundamentally differs from traditional supervised NLP tasks because it uses the language model directly (</w:t>
+      </w:r>
+      <w:proofErr w:type="spellStart"/>
+      <w:r>
+        <w:t>Pengfei</w:t>
+      </w:r>
+      <w:proofErr w:type="spellEnd"/>
+      <w:r>
+        <w:t xml:space="preserve"> et al., 2023). P</w:t>
+      </w:r>
+    </w:p>
+    <w:p>
+      <w:pPr>
+        <w:ind w:firstLine="0"/>
+      </w:pPr>
+    </w:p>
+    <w:p>
+      <w:pPr>
+        <w:pStyle w:val="Heading2"/>
+        <w:ind w:firstLine="0"/>
+      </w:pPr>
+      <w:r>
+        <w:t>What is Symbolic Reasoning</w:t>
+      </w:r>
+    </w:p>
+    <w:p>
+      <w:pPr>
         <w:rPr>
           <w:i/>
           <w:iCs/>
         </w:rPr>
-        <w:t>In this section introduce prompt engineering and its practical applications</w:t>
+      </w:pPr>
+      <w:r>
+        <w:rPr>
+          <w:i/>
+          <w:iCs/>
+        </w:rPr>
+        <w:t>This section discusses what neuro-symbolic reasoning is and how it influences LLMs.</w:t>
       </w:r>
     </w:p>
     <w:p>
@@ -9667,7 +9864,53 @@
         <w:ind w:firstLine="0"/>
       </w:pPr>
       <w:r>
-        <w:t>Classification</w:t>
+        <w:lastRenderedPageBreak/>
+        <w:t>Drivers for multi-shot</w:t>
+      </w:r>
+    </w:p>
+    <w:p>
+      <w:pPr>
+        <w:rPr>
+          <w:i/>
+          <w:iCs/>
+        </w:rPr>
+      </w:pPr>
+      <w:r>
+        <w:rPr>
+          <w:i/>
+          <w:iCs/>
+        </w:rPr>
+        <w:t xml:space="preserve">In this section discuss one, few, and </w:t>
+      </w:r>
+      <w:proofErr w:type="spellStart"/>
+      <w:r>
+        <w:rPr>
+          <w:i/>
+          <w:iCs/>
+        </w:rPr>
+        <w:t>langchain</w:t>
+      </w:r>
+      <w:proofErr w:type="spellEnd"/>
+      <w:r>
+        <w:rPr>
+          <w:i/>
+          <w:iCs/>
+        </w:rPr>
+        <w:t xml:space="preserve"> value-prop</w:t>
+      </w:r>
+    </w:p>
+    <w:p>
+      <w:pPr>
+        <w:pStyle w:val="Heading2"/>
+        <w:ind w:firstLine="0"/>
+      </w:pPr>
+      <w:r>
+        <w:t>How do LLMs handle multi-modal content</w:t>
+      </w:r>
+    </w:p>
+    <w:p>
+      <w:r>
+        <w:t>This section discusses LLMs’ capabilities and strengths and weaknesses based on the media type.</w:t>
       </w:r>
     </w:p>
     <w:p>
@@ -9676,7 +9919,7 @@
         <w:ind w:firstLine="0"/>
       </w:pPr>
       <w:r>
-        <w:t>Multi-Choice Answers</w:t>
+        <w:t>Images</w:t>
       </w:r>
     </w:p>
     <w:p>
@@ -9685,7 +9928,25 @@
         <w:ind w:firstLine="0"/>
       </w:pPr>
       <w:r>
-        <w:t>Similarity Scoring</w:t>
+        <w:t>Audio</w:t>
+      </w:r>
+    </w:p>
+    <w:p>
+      <w:pPr>
+        <w:pStyle w:val="Heading3"/>
+        <w:ind w:firstLine="0"/>
+      </w:pPr>
+      <w:r>
+        <w:t>Video</w:t>
+      </w:r>
+    </w:p>
+    <w:p>
+      <w:pPr>
+        <w:pStyle w:val="Heading3"/>
+        <w:ind w:firstLine="0"/>
+      </w:pPr>
+      <w:r>
+        <w:t>Code</w:t>
       </w:r>
     </w:p>
     <w:p>
@@ -9694,22 +9955,107 @@
         <w:ind w:firstLine="0"/>
       </w:pPr>
       <w:r>
-        <w:t>What is Symbolic Reasoning</w:t>
-      </w:r>
-    </w:p>
-    <w:p>
-      <w:pPr>
+        <w:t>How are industry leaders inventing and simplifying</w:t>
+      </w:r>
+    </w:p>
+    <w:p>
+      <w:pPr>
+        <w:pStyle w:val="Heading3"/>
+        <w:ind w:firstLine="0"/>
+      </w:pPr>
+      <w:r>
+        <w:t>Amazon</w:t>
+      </w:r>
+    </w:p>
+    <w:p>
+      <w:pPr>
+        <w:pStyle w:val="Heading3"/>
+        <w:ind w:firstLine="0"/>
+      </w:pPr>
+      <w:r>
+        <w:t>Google</w:t>
+      </w:r>
+    </w:p>
+    <w:p>
+      <w:pPr>
+        <w:pStyle w:val="Heading3"/>
+        <w:ind w:firstLine="0"/>
+      </w:pPr>
+      <w:r>
+        <w:t>Hugging Face</w:t>
+      </w:r>
+    </w:p>
+    <w:p>
+      <w:pPr>
+        <w:pStyle w:val="Heading3"/>
+        <w:ind w:firstLine="0"/>
+      </w:pPr>
+      <w:r>
+        <w:t>Microsoft</w:t>
+      </w:r>
+    </w:p>
+    <w:p>
+      <w:pPr>
+        <w:pStyle w:val="Heading3"/>
+        <w:ind w:firstLine="0"/>
+      </w:pPr>
+      <w:r>
+        <w:t>Open AI</w:t>
+      </w:r>
+    </w:p>
+    <w:p>
+      <w:pPr>
+        <w:pStyle w:val="Heading2"/>
+        <w:ind w:firstLine="0"/>
+      </w:pPr>
+      <w:r>
+        <w:t>How are researchers customizing LLMs</w:t>
+      </w:r>
+    </w:p>
+    <w:p>
+      <w:pPr>
+        <w:pStyle w:val="Heading3"/>
+        <w:ind w:firstLine="0"/>
+      </w:pPr>
+      <w:r>
+        <w:t>Embedding</w:t>
+      </w:r>
+    </w:p>
+    <w:p>
+      <w:pPr>
+        <w:pStyle w:val="Heading3"/>
+        <w:ind w:firstLine="0"/>
+      </w:pPr>
+      <w:r>
+        <w:t>Fine-tuning</w:t>
+      </w:r>
+    </w:p>
+    <w:p>
+      <w:pPr>
+        <w:pStyle w:val="Heading2"/>
+        <w:ind w:firstLine="0"/>
         <w:rPr>
           <w:i/>
           <w:iCs/>
         </w:rPr>
       </w:pPr>
       <w:r>
+        <w:t>Are models explainable</w:t>
+      </w:r>
+    </w:p>
+    <w:p>
+      <w:pPr>
         <w:rPr>
           <w:i/>
           <w:iCs/>
         </w:rPr>
-        <w:t>This section discusses what neuro-symbolic reasoning is and how it influences LLMs.</w:t>
+      </w:pPr>
+      <w:r>
+        <w:rPr>
+          <w:i/>
+          <w:iCs/>
+        </w:rPr>
+        <w:t>This section discusses the protections to ensure the models are not racist, etc.</w:t>
       </w:r>
     </w:p>
     <w:p>
@@ -9718,7 +10064,7 @@
         <w:ind w:firstLine="0"/>
       </w:pPr>
       <w:r>
-        <w:t>Drivers for multi-shot</w:t>
+        <w:t>Examining Beliefs</w:t>
       </w:r>
     </w:p>
     <w:p>
@@ -9733,7 +10079,7 @@
           <w:i/>
           <w:iCs/>
         </w:rPr>
-        <w:t xml:space="preserve">In this section discuss one, few, and </w:t>
+        <w:t xml:space="preserve">In this section talk about the Socratic Method and Political </w:t>
       </w:r>
       <w:proofErr w:type="spellStart"/>
       <w:r>
@@ -9741,7 +10087,7 @@
           <w:i/>
           <w:iCs/>
         </w:rPr>
-        <w:t>langchain</w:t>
+        <w:t>bystep</w:t>
       </w:r>
       <w:proofErr w:type="spellEnd"/>
       <w:r>
@@ -9749,30 +10095,52 @@
           <w:i/>
           <w:iCs/>
         </w:rPr>
-        <w:t xml:space="preserve"> value-</w:t>
-      </w:r>
-      <w:proofErr w:type="gramStart"/>
-      <w:r>
+        <w:t>.</w:t>
+      </w:r>
+    </w:p>
+    <w:p>
+      <w:pPr>
+        <w:pStyle w:val="Heading3"/>
+        <w:ind w:firstLine="0"/>
+      </w:pPr>
+      <w:r>
+        <w:lastRenderedPageBreak/>
+        <w:t>The DAN Attack</w:t>
+      </w:r>
+    </w:p>
+    <w:p>
+      <w:pPr>
+        <w:ind w:firstLine="0"/>
         <w:rPr>
           <w:i/>
           <w:iCs/>
         </w:rPr>
-        <w:t>prop</w:t>
-      </w:r>
-      <w:proofErr w:type="gramEnd"/>
-    </w:p>
+      </w:pPr>
+      <w:r>
+        <w:rPr>
+          <w:i/>
+          <w:iCs/>
+        </w:rPr>
+        <w:t xml:space="preserve"> It’d be good to bring up the DAN attack</w:t>
+      </w:r>
+    </w:p>
+    <w:p>
+      <w:pPr>
+        <w:pStyle w:val="Heading3"/>
+        <w:ind w:firstLine="0"/>
+      </w:pPr>
+      <w:r>
+        <w:t>Strategies for XAI</w:t>
+      </w:r>
+    </w:p>
+    <w:p/>
     <w:p>
       <w:pPr>
         <w:pStyle w:val="Heading2"/>
         <w:ind w:firstLine="0"/>
       </w:pPr>
       <w:r>
-        <w:t>How do LLMs handle multi-modal content</w:t>
-      </w:r>
-    </w:p>
-    <w:p>
-      <w:r>
-        <w:t>This section discusses LLMs’ capabilities and strengths and weaknesses based on the media type.</w:t>
+        <w:t>How are governments approaching regulations</w:t>
       </w:r>
     </w:p>
     <w:p>
@@ -9781,8 +10149,7 @@
         <w:ind w:firstLine="0"/>
       </w:pPr>
       <w:r>
-        <w:lastRenderedPageBreak/>
-        <w:t>Images</w:t>
+        <w:t>America</w:t>
       </w:r>
     </w:p>
     <w:p>
@@ -9791,7 +10158,7 @@
         <w:ind w:firstLine="0"/>
       </w:pPr>
       <w:r>
-        <w:t>Audio</w:t>
+        <w:t>China</w:t>
       </w:r>
     </w:p>
     <w:p>
@@ -9800,16 +10167,7 @@
         <w:ind w:firstLine="0"/>
       </w:pPr>
       <w:r>
-        <w:t>Video</w:t>
-      </w:r>
-    </w:p>
-    <w:p>
-      <w:pPr>
-        <w:pStyle w:val="Heading3"/>
-        <w:ind w:firstLine="0"/>
-      </w:pPr>
-      <w:r>
-        <w:t>Code</w:t>
+        <w:t>European Union</w:t>
       </w:r>
     </w:p>
     <w:p>
@@ -9817,276 +10175,26 @@
         <w:pStyle w:val="Heading2"/>
         <w:ind w:firstLine="0"/>
       </w:pPr>
-      <w:r>
-        <w:t xml:space="preserve">How are industry leaders inventing and </w:t>
-      </w:r>
-      <w:proofErr w:type="gramStart"/>
-      <w:r>
-        <w:t>simplifying</w:t>
-      </w:r>
-      <w:proofErr w:type="gramEnd"/>
-    </w:p>
-    <w:p>
-      <w:pPr>
-        <w:pStyle w:val="Heading3"/>
-        <w:ind w:firstLine="0"/>
-      </w:pPr>
-      <w:r>
-        <w:t>Amazon</w:t>
-      </w:r>
-    </w:p>
-    <w:p>
-      <w:pPr>
-        <w:pStyle w:val="Heading3"/>
-        <w:ind w:firstLine="0"/>
-      </w:pPr>
-      <w:r>
-        <w:t>Google</w:t>
-      </w:r>
-    </w:p>
-    <w:p>
-      <w:pPr>
-        <w:pStyle w:val="Heading3"/>
-        <w:ind w:firstLine="0"/>
-      </w:pPr>
-      <w:r>
-        <w:t>Hugging Face</w:t>
-      </w:r>
-    </w:p>
-    <w:p>
-      <w:pPr>
-        <w:pStyle w:val="Heading3"/>
-        <w:ind w:firstLine="0"/>
-      </w:pPr>
-      <w:r>
-        <w:t>Microsoft</w:t>
-      </w:r>
-    </w:p>
-    <w:p>
-      <w:pPr>
-        <w:pStyle w:val="Heading3"/>
-        <w:ind w:firstLine="0"/>
-      </w:pPr>
-      <w:r>
-        <w:t>Open AI</w:t>
-      </w:r>
-    </w:p>
-    <w:p>
-      <w:pPr>
-        <w:pStyle w:val="Heading2"/>
-        <w:ind w:firstLine="0"/>
-      </w:pPr>
-      <w:r>
-        <w:t xml:space="preserve">How are researchers customizing </w:t>
-      </w:r>
-      <w:proofErr w:type="gramStart"/>
-      <w:r>
-        <w:t>LLMs</w:t>
-      </w:r>
-      <w:proofErr w:type="gramEnd"/>
-    </w:p>
-    <w:p>
-      <w:pPr>
-        <w:pStyle w:val="Heading3"/>
-        <w:ind w:firstLine="0"/>
-      </w:pPr>
-      <w:r>
-        <w:t>Embedding</w:t>
-      </w:r>
-    </w:p>
-    <w:p>
-      <w:pPr>
-        <w:pStyle w:val="Heading3"/>
-        <w:ind w:firstLine="0"/>
-      </w:pPr>
-      <w:r>
-        <w:t>Fine-tuning</w:t>
-      </w:r>
-    </w:p>
-    <w:p>
-      <w:pPr>
-        <w:pStyle w:val="Heading2"/>
-        <w:ind w:firstLine="0"/>
-        <w:rPr>
-          <w:i/>
-          <w:iCs/>
-        </w:rPr>
-      </w:pPr>
-      <w:r>
-        <w:t xml:space="preserve">Are models </w:t>
-      </w:r>
-      <w:proofErr w:type="gramStart"/>
-      <w:r>
-        <w:t>explainable</w:t>
-      </w:r>
-      <w:proofErr w:type="gramEnd"/>
-    </w:p>
-    <w:p>
-      <w:pPr>
-        <w:rPr>
-          <w:i/>
-          <w:iCs/>
-        </w:rPr>
-      </w:pPr>
-      <w:r>
-        <w:rPr>
-          <w:i/>
-          <w:iCs/>
-        </w:rPr>
-        <w:t>This section discusses the protections to ensure the models are not racist, etc.</w:t>
-      </w:r>
-    </w:p>
-    <w:p>
-      <w:pPr>
-        <w:pStyle w:val="Heading3"/>
-        <w:ind w:firstLine="0"/>
-      </w:pPr>
-      <w:r>
-        <w:t>Examining Beliefs</w:t>
-      </w:r>
-    </w:p>
-    <w:p>
-      <w:pPr>
-        <w:rPr>
-          <w:i/>
-          <w:iCs/>
-        </w:rPr>
-      </w:pPr>
-      <w:r>
-        <w:rPr>
-          <w:i/>
-          <w:iCs/>
-        </w:rPr>
-        <w:t xml:space="preserve">In this section talk about the Socratic Method and Political </w:t>
-      </w:r>
-      <w:proofErr w:type="spellStart"/>
-      <w:r>
-        <w:rPr>
-          <w:i/>
-          <w:iCs/>
-        </w:rPr>
-        <w:t>bystep</w:t>
-      </w:r>
-      <w:proofErr w:type="spellEnd"/>
-      <w:r>
-        <w:rPr>
-          <w:i/>
-          <w:iCs/>
-        </w:rPr>
-        <w:t>.</w:t>
-      </w:r>
-    </w:p>
-    <w:p>
-      <w:pPr>
-        <w:pStyle w:val="Heading3"/>
-        <w:ind w:firstLine="0"/>
-      </w:pPr>
-      <w:r>
-        <w:t>The DAN Attack</w:t>
-      </w:r>
-    </w:p>
-    <w:p>
-      <w:pPr>
-        <w:ind w:firstLine="0"/>
-        <w:rPr>
-          <w:i/>
-          <w:iCs/>
-        </w:rPr>
-      </w:pPr>
-      <w:r>
-        <w:rPr>
-          <w:i/>
-          <w:iCs/>
-        </w:rPr>
-        <w:t xml:space="preserve"> It’d be good to bring up the DAN </w:t>
-      </w:r>
-      <w:proofErr w:type="gramStart"/>
-      <w:r>
-        <w:rPr>
-          <w:i/>
-          <w:iCs/>
-        </w:rPr>
-        <w:t>attack</w:t>
-      </w:r>
-      <w:proofErr w:type="gramEnd"/>
-    </w:p>
-    <w:p>
-      <w:pPr>
-        <w:pStyle w:val="Heading3"/>
-        <w:ind w:firstLine="0"/>
-      </w:pPr>
-      <w:r>
-        <w:t>Strategies for XAI</w:t>
-      </w:r>
-    </w:p>
-    <w:p/>
-    <w:p>
-      <w:pPr>
-        <w:pStyle w:val="Heading2"/>
-        <w:ind w:firstLine="0"/>
-      </w:pPr>
-      <w:r>
-        <w:lastRenderedPageBreak/>
-        <w:t xml:space="preserve">How are governments approaching </w:t>
-      </w:r>
-      <w:proofErr w:type="gramStart"/>
-      <w:r>
-        <w:t>regulations</w:t>
-      </w:r>
-      <w:proofErr w:type="gramEnd"/>
-    </w:p>
-    <w:p>
-      <w:pPr>
-        <w:pStyle w:val="Heading3"/>
-        <w:ind w:firstLine="0"/>
-      </w:pPr>
-      <w:r>
-        <w:t>America</w:t>
-      </w:r>
-    </w:p>
-    <w:p>
-      <w:pPr>
-        <w:pStyle w:val="Heading3"/>
-        <w:ind w:firstLine="0"/>
-      </w:pPr>
-      <w:r>
-        <w:t>China</w:t>
-      </w:r>
-    </w:p>
-    <w:p>
-      <w:pPr>
-        <w:pStyle w:val="Heading3"/>
-        <w:ind w:firstLine="0"/>
-      </w:pPr>
-      <w:r>
-        <w:t>European Union</w:t>
-      </w:r>
-    </w:p>
-    <w:p>
-      <w:pPr>
-        <w:pStyle w:val="Heading2"/>
-        <w:ind w:firstLine="0"/>
-      </w:pPr>
-      <w:bookmarkStart w:id="109" w:name="_Toc251423642"/>
-      <w:bookmarkStart w:id="110" w:name="_Toc464831655"/>
-      <w:bookmarkStart w:id="111" w:name="_Toc465328391"/>
-      <w:bookmarkStart w:id="112" w:name="_Toc51929223"/>
-      <w:commentRangeStart w:id="113"/>
+      <w:bookmarkStart w:id="110" w:name="_Toc251423642"/>
+      <w:bookmarkStart w:id="111" w:name="_Toc464831655"/>
+      <w:bookmarkStart w:id="112" w:name="_Toc465328391"/>
+      <w:bookmarkStart w:id="113" w:name="_Toc51929223"/>
+      <w:commentRangeStart w:id="114"/>
       <w:r>
         <w:t>Summary</w:t>
       </w:r>
-      <w:bookmarkEnd w:id="109"/>
       <w:bookmarkEnd w:id="110"/>
       <w:bookmarkEnd w:id="111"/>
-      <w:commentRangeEnd w:id="113"/>
+      <w:bookmarkEnd w:id="112"/>
+      <w:commentRangeEnd w:id="114"/>
       <w:r>
         <w:rPr>
           <w:rStyle w:val="CommentReference"/>
           <w:szCs w:val="20"/>
         </w:rPr>
-        <w:commentReference w:id="113"/>
-      </w:r>
-      <w:bookmarkEnd w:id="112"/>
+        <w:commentReference w:id="114"/>
+      </w:r>
+      <w:bookmarkEnd w:id="113"/>
     </w:p>
     <w:p>
       <w:r>
@@ -10156,40 +10264,30 @@
         </w:rPr>
         <w:br w:type="page"/>
       </w:r>
-      <w:bookmarkStart w:id="114" w:name="_Toc464831656"/>
-      <w:bookmarkStart w:id="115" w:name="_Toc465328392"/>
-      <w:bookmarkStart w:id="116" w:name="_Toc51929224"/>
+      <w:bookmarkStart w:id="115" w:name="_Toc464831656"/>
+      <w:bookmarkStart w:id="116" w:name="_Toc465328392"/>
+      <w:bookmarkStart w:id="117" w:name="_Toc51929224"/>
       <w:r>
         <w:lastRenderedPageBreak/>
         <w:t>Chapter 3: Research Method</w:t>
       </w:r>
-      <w:bookmarkEnd w:id="114"/>
       <w:bookmarkEnd w:id="115"/>
       <w:bookmarkEnd w:id="116"/>
-    </w:p>
-    <w:p>
-      <w:bookmarkStart w:id="117" w:name="_Toc145748774"/>
-      <w:bookmarkStart w:id="118" w:name="_Toc155062013"/>
-      <w:bookmarkStart w:id="119" w:name="_Toc159248684"/>
-      <w:bookmarkStart w:id="120" w:name="_Toc166557819"/>
-      <w:r>
-        <w:t xml:space="preserve">The problem to be addressed in this study is an exploratory analysis of Generative AI use cases is the viability and practicality of mechanisms for ensuring norms and expectations of enterprise businesses within regulated environments. The purpose of this constructive design study is to examine the state of Generative AI capabilities within enterprise businesses and create a framework for prioritizing use cases based on risk and </w:t>
-      </w:r>
-      <w:proofErr w:type="gramStart"/>
-      <w:r>
-        <w:t>practicality</w:t>
-      </w:r>
-      <w:proofErr w:type="gramEnd"/>
-    </w:p>
-    <w:p>
-      <w:r>
-        <w:t xml:space="preserve">This chapter </w:t>
-      </w:r>
-      <w:proofErr w:type="gramStart"/>
-      <w:r>
-        <w:t>examines</w:t>
-      </w:r>
-      <w:proofErr w:type="gramEnd"/>
+      <w:bookmarkEnd w:id="117"/>
+    </w:p>
+    <w:p>
+      <w:bookmarkStart w:id="118" w:name="_Toc145748774"/>
+      <w:bookmarkStart w:id="119" w:name="_Toc155062013"/>
+      <w:bookmarkStart w:id="120" w:name="_Toc159248684"/>
+      <w:bookmarkStart w:id="121" w:name="_Toc166557819"/>
+      <w:r>
+        <w:t>The problem to be addressed in this study is an exploratory analysis of Generative AI use cases is the viability and practicality of mechanisms for ensuring norms and expectations of enterprise businesses within regulated environments. The purpose of this constructive design study is to examine the state of Generative AI capabilities within enterprise businesses and create a framework for prioritizing use cases based on risk and practicality</w:t>
+      </w:r>
+    </w:p>
+    <w:p>
+      <w:r>
+        <w:t>This chapter examines</w:t>
+      </w:r>
     </w:p>
     <w:p>
       <w:pPr>
@@ -10222,15 +10320,15 @@
         <w:pStyle w:val="Heading2"/>
         <w:ind w:firstLine="0"/>
       </w:pPr>
-      <w:bookmarkStart w:id="121" w:name="_Toc134428796"/>
-      <w:bookmarkEnd w:id="117"/>
+      <w:bookmarkStart w:id="122" w:name="_Toc134428796"/>
       <w:bookmarkEnd w:id="118"/>
       <w:bookmarkEnd w:id="119"/>
       <w:bookmarkEnd w:id="120"/>
+      <w:bookmarkEnd w:id="121"/>
       <w:r>
         <w:t>Research Methodology and Design</w:t>
       </w:r>
-      <w:bookmarkEnd w:id="121"/>
+      <w:bookmarkEnd w:id="122"/>
     </w:p>
     <w:p>
       <w:r>
@@ -10345,15 +10443,7 @@
       </w:r>
       <w:r>
         <w:lastRenderedPageBreak/>
-        <w:t xml:space="preserve">approaches best align with problem and purpose statement variations (see Table 10). Suppose the objective is to compare treatment effectiveness or aggregate patient monitoring implementations. In that case, respectably, </w:t>
-      </w:r>
-      <w:proofErr w:type="gramStart"/>
-      <w:r>
-        <w:t>quantitative</w:t>
-      </w:r>
-      <w:proofErr w:type="gramEnd"/>
-      <w:r>
-        <w:t xml:space="preserve"> and qualitative methods are a better fit.</w:t>
+        <w:t>approaches best align with problem and purpose statement variations (see Table 10). Suppose the objective is to compare treatment effectiveness or aggregate patient monitoring implementations. In that case, respectably, quantitative and qualitative methods are a better fit.</w:t>
       </w:r>
     </w:p>
     <w:p>
@@ -10363,7 +10453,7 @@
           <w:i/>
         </w:rPr>
       </w:pPr>
-      <w:bookmarkStart w:id="122" w:name="_Toc134428826"/>
+      <w:bookmarkStart w:id="123" w:name="_Toc134428826"/>
       <w:r>
         <w:rPr>
           <w:b/>
@@ -10394,7 +10484,7 @@
         </w:rPr>
         <w:t>Research Approaches</w:t>
       </w:r>
-      <w:bookmarkEnd w:id="122"/>
+      <w:bookmarkEnd w:id="123"/>
     </w:p>
     <w:tbl>
       <w:tblPr>
@@ -10501,13 +10591,8 @@
               <w:cnfStyle w:val="000000100000" w:firstRow="0" w:lastRow="0" w:firstColumn="0" w:lastColumn="0" w:oddVBand="0" w:evenVBand="0" w:oddHBand="1" w:evenHBand="0" w:firstRowFirstColumn="0" w:firstRowLastColumn="0" w:lastRowFirstColumn="0" w:lastRowLastColumn="0"/>
             </w:pPr>
             <w:r>
-              <w:t xml:space="preserve">Estimate the probability of an </w:t>
+              <w:t>Estimate the probability of an event</w:t>
             </w:r>
-            <w:proofErr w:type="gramStart"/>
-            <w:r>
-              <w:t>event</w:t>
-            </w:r>
-            <w:proofErr w:type="gramEnd"/>
           </w:p>
           <w:p>
             <w:pPr>
@@ -10695,31 +10780,31 @@
       <w:pPr>
         <w:pStyle w:val="Heading2"/>
       </w:pPr>
-      <w:bookmarkStart w:id="123" w:name="_Toc464831658"/>
-      <w:bookmarkStart w:id="124" w:name="_Toc465328394"/>
-      <w:bookmarkStart w:id="125" w:name="_Toc51929226"/>
-      <w:bookmarkStart w:id="126" w:name="_Toc145748781"/>
-      <w:bookmarkStart w:id="127" w:name="_Toc145829268"/>
-      <w:commentRangeStart w:id="128"/>
+      <w:bookmarkStart w:id="124" w:name="_Toc464831658"/>
+      <w:bookmarkStart w:id="125" w:name="_Toc465328394"/>
+      <w:bookmarkStart w:id="126" w:name="_Toc51929226"/>
+      <w:bookmarkStart w:id="127" w:name="_Toc145748781"/>
+      <w:bookmarkStart w:id="128" w:name="_Toc145829268"/>
+      <w:commentRangeStart w:id="129"/>
       <w:r>
         <w:t>Population</w:t>
       </w:r>
-      <w:commentRangeEnd w:id="128"/>
+      <w:commentRangeEnd w:id="129"/>
       <w:r>
         <w:rPr>
           <w:rStyle w:val="CommentReference"/>
         </w:rPr>
-        <w:commentReference w:id="128"/>
+        <w:commentReference w:id="129"/>
       </w:r>
       <w:r>
         <w:t xml:space="preserve"> and Sample</w:t>
       </w:r>
-      <w:bookmarkEnd w:id="123"/>
       <w:bookmarkEnd w:id="124"/>
       <w:bookmarkEnd w:id="125"/>
-    </w:p>
-    <w:bookmarkEnd w:id="126"/>
+      <w:bookmarkEnd w:id="126"/>
+    </w:p>
     <w:bookmarkEnd w:id="127"/>
+    <w:bookmarkEnd w:id="128"/>
     <w:p>
       <w:r>
         <w:t>Begin writing here…</w:t>
@@ -10888,18 +10973,18 @@
       <w:r>
         <w:t xml:space="preserve"> Describe how the participants will be (proposal) or were (manuscript) recruited (e.g., email lists from professional organizations, flyers) and/or </w:t>
       </w:r>
-      <w:commentRangeStart w:id="129"/>
+      <w:commentRangeStart w:id="130"/>
       <w:r>
         <w:t xml:space="preserve">the data will be (proposal) or were (manuscript) obtained </w:t>
       </w:r>
-      <w:commentRangeEnd w:id="129"/>
+      <w:commentRangeEnd w:id="130"/>
       <w:r>
         <w:rPr>
           <w:rStyle w:val="CommentReference"/>
           <w:rFonts w:cs="Arial"/>
           <w:szCs w:val="20"/>
         </w:rPr>
-        <w:commentReference w:id="129"/>
+        <w:commentReference w:id="130"/>
       </w:r>
       <w:r>
         <w:t xml:space="preserve">(e.g., archived data, public records) with sufficient detail </w:t>
@@ -10921,33 +11006,33 @@
       <w:pPr>
         <w:pStyle w:val="Heading2"/>
       </w:pPr>
-      <w:bookmarkStart w:id="130" w:name="_Toc251423646"/>
-      <w:bookmarkStart w:id="131" w:name="_Toc464831659"/>
-      <w:bookmarkStart w:id="132" w:name="_Toc465328395"/>
-      <w:bookmarkStart w:id="133" w:name="_Toc51929227"/>
-      <w:commentRangeStart w:id="134"/>
+      <w:bookmarkStart w:id="131" w:name="_Toc251423646"/>
+      <w:bookmarkStart w:id="132" w:name="_Toc464831659"/>
+      <w:bookmarkStart w:id="133" w:name="_Toc465328395"/>
+      <w:bookmarkStart w:id="134" w:name="_Toc51929227"/>
       <w:commentRangeStart w:id="135"/>
+      <w:commentRangeStart w:id="136"/>
       <w:r>
         <w:t>Materials or Instrumentation</w:t>
       </w:r>
-      <w:commentRangeEnd w:id="134"/>
+      <w:commentRangeEnd w:id="135"/>
       <w:r>
         <w:rPr>
           <w:rStyle w:val="CommentReference"/>
         </w:rPr>
-        <w:commentReference w:id="134"/>
-      </w:r>
-      <w:commentRangeEnd w:id="135"/>
+        <w:commentReference w:id="135"/>
+      </w:r>
+      <w:commentRangeEnd w:id="136"/>
       <w:r>
         <w:rPr>
           <w:rStyle w:val="CommentReference"/>
         </w:rPr>
-        <w:commentReference w:id="135"/>
-      </w:r>
-      <w:bookmarkEnd w:id="130"/>
+        <w:commentReference w:id="136"/>
+      </w:r>
       <w:bookmarkEnd w:id="131"/>
       <w:bookmarkEnd w:id="132"/>
       <w:bookmarkEnd w:id="133"/>
+      <w:bookmarkEnd w:id="134"/>
     </w:p>
     <w:p>
       <w:r>
@@ -11013,18 +11098,18 @@
       <w:r>
         <w:t xml:space="preserve"> Describe in </w:t>
       </w:r>
-      <w:commentRangeStart w:id="136"/>
+      <w:commentRangeStart w:id="137"/>
       <w:r>
         <w:t xml:space="preserve">detail any field testing or pilot testing of instruments to include their results and any subsequent modifications. </w:t>
       </w:r>
-      <w:commentRangeEnd w:id="136"/>
+      <w:commentRangeEnd w:id="137"/>
       <w:r>
         <w:rPr>
           <w:rStyle w:val="CommentReference"/>
           <w:rFonts w:cs="Arial"/>
           <w:szCs w:val="20"/>
         </w:rPr>
-        <w:commentReference w:id="136"/>
+        <w:commentReference w:id="137"/>
       </w:r>
     </w:p>
     <w:p>
@@ -11057,42 +11142,42 @@
       <w:pPr>
         <w:pStyle w:val="Heading2"/>
       </w:pPr>
-      <w:bookmarkStart w:id="137" w:name="_Toc464831660"/>
-      <w:bookmarkStart w:id="138" w:name="_Toc465328396"/>
-      <w:bookmarkStart w:id="139" w:name="_Toc51929228"/>
-      <w:commentRangeStart w:id="140"/>
+      <w:bookmarkStart w:id="138" w:name="_Toc464831660"/>
+      <w:bookmarkStart w:id="139" w:name="_Toc465328396"/>
+      <w:bookmarkStart w:id="140" w:name="_Toc51929228"/>
       <w:commentRangeStart w:id="141"/>
       <w:commentRangeStart w:id="142"/>
+      <w:commentRangeStart w:id="143"/>
       <w:r>
         <w:t xml:space="preserve">Operational Definitions of Variables </w:t>
       </w:r>
-      <w:bookmarkEnd w:id="137"/>
       <w:bookmarkEnd w:id="138"/>
-      <w:commentRangeEnd w:id="140"/>
+      <w:bookmarkEnd w:id="139"/>
+      <w:commentRangeEnd w:id="141"/>
       <w:r>
         <w:rPr>
           <w:rStyle w:val="CommentReference"/>
           <w:szCs w:val="20"/>
         </w:rPr>
-        <w:commentReference w:id="140"/>
-      </w:r>
-      <w:commentRangeEnd w:id="141"/>
+        <w:commentReference w:id="141"/>
+      </w:r>
+      <w:commentRangeEnd w:id="142"/>
       <w:r>
         <w:rPr>
           <w:rStyle w:val="CommentReference"/>
           <w:szCs w:val="20"/>
         </w:rPr>
-        <w:commentReference w:id="141"/>
-      </w:r>
-      <w:commentRangeEnd w:id="142"/>
+        <w:commentReference w:id="142"/>
+      </w:r>
+      <w:commentRangeEnd w:id="143"/>
       <w:r>
         <w:rPr>
           <w:rStyle w:val="CommentReference"/>
           <w:szCs w:val="20"/>
         </w:rPr>
-        <w:commentReference w:id="142"/>
-      </w:r>
-      <w:bookmarkEnd w:id="139"/>
+        <w:commentReference w:id="143"/>
+      </w:r>
+      <w:bookmarkEnd w:id="140"/>
     </w:p>
     <w:p>
       <w:pPr>
@@ -11108,16 +11193,16 @@
       <w:pPr>
         <w:pStyle w:val="Heading3"/>
       </w:pPr>
-      <w:commentRangeStart w:id="143"/>
+      <w:commentRangeStart w:id="144"/>
       <w:r>
         <w:t>XXX</w:t>
       </w:r>
-      <w:commentRangeEnd w:id="143"/>
+      <w:commentRangeEnd w:id="144"/>
       <w:r>
         <w:rPr>
           <w:rStyle w:val="CommentReference"/>
         </w:rPr>
-        <w:commentReference w:id="143"/>
+        <w:commentReference w:id="144"/>
       </w:r>
       <w:r>
         <w:t xml:space="preserve"> </w:t>
@@ -11232,15 +11317,15 @@
       <w:pPr>
         <w:pStyle w:val="Heading2"/>
       </w:pPr>
-      <w:bookmarkStart w:id="144" w:name="_Toc464831663"/>
-      <w:bookmarkStart w:id="145" w:name="_Toc465328397"/>
-      <w:bookmarkStart w:id="146" w:name="_Toc51929229"/>
+      <w:bookmarkStart w:id="145" w:name="_Toc464831663"/>
+      <w:bookmarkStart w:id="146" w:name="_Toc465328397"/>
+      <w:bookmarkStart w:id="147" w:name="_Toc51929229"/>
       <w:r>
         <w:t>Study Procedures</w:t>
       </w:r>
-      <w:bookmarkEnd w:id="144"/>
       <w:bookmarkEnd w:id="145"/>
       <w:bookmarkEnd w:id="146"/>
+      <w:bookmarkEnd w:id="147"/>
       <w:r>
         <w:t xml:space="preserve"> </w:t>
       </w:r>
@@ -11282,23 +11367,23 @@
       <w:pPr>
         <w:pStyle w:val="Heading2"/>
       </w:pPr>
-      <w:bookmarkStart w:id="147" w:name="_Toc464831664"/>
-      <w:bookmarkStart w:id="148" w:name="_Toc465328398"/>
-      <w:bookmarkStart w:id="149" w:name="_Toc51929230"/>
-      <w:commentRangeStart w:id="150"/>
+      <w:bookmarkStart w:id="148" w:name="_Toc464831664"/>
+      <w:bookmarkStart w:id="149" w:name="_Toc465328398"/>
+      <w:bookmarkStart w:id="150" w:name="_Toc51929230"/>
+      <w:commentRangeStart w:id="151"/>
       <w:r>
         <w:t>Data Analysis</w:t>
       </w:r>
-      <w:commentRangeEnd w:id="150"/>
+      <w:commentRangeEnd w:id="151"/>
       <w:r>
         <w:rPr>
           <w:rStyle w:val="CommentReference"/>
         </w:rPr>
-        <w:commentReference w:id="150"/>
-      </w:r>
-      <w:bookmarkEnd w:id="147"/>
+        <w:commentReference w:id="151"/>
+      </w:r>
       <w:bookmarkEnd w:id="148"/>
       <w:bookmarkEnd w:id="149"/>
+      <w:bookmarkEnd w:id="150"/>
     </w:p>
     <w:p>
       <w:r>
@@ -11353,15 +11438,7 @@
         </w:sdtContent>
       </w:sdt>
       <w:r>
-        <w:t xml:space="preserve"> Ensure the data that will be (proposal) or were (manuscript) analyzed can be used to answer the research questions and/or test the hypotheses with the </w:t>
-      </w:r>
-      <w:proofErr w:type="gramStart"/>
-      <w:r>
-        <w:t>ultimate goal</w:t>
-      </w:r>
-      <w:proofErr w:type="gramEnd"/>
-      <w:r>
-        <w:t xml:space="preserve"> of addressing the identified problem. </w:t>
+        <w:t xml:space="preserve"> Ensure the data that will be (proposal) or were (manuscript) analyzed can be used to answer the research questions and/or test the hypotheses with the ultimate goal of addressing the identified problem. </w:t>
       </w:r>
     </w:p>
     <w:p>
@@ -11384,15 +11461,7 @@
         </w:sdtContent>
       </w:sdt>
       <w:r>
-        <w:t xml:space="preserve"> Use proper terminology in association with each design/analysis (e.g., independent variable and dependent variable for an experimental design, </w:t>
-      </w:r>
-      <w:proofErr w:type="gramStart"/>
-      <w:r>
-        <w:t>predictor</w:t>
-      </w:r>
-      <w:proofErr w:type="gramEnd"/>
-      <w:r>
-        <w:t xml:space="preserve"> and criterion variables for regression). </w:t>
+        <w:t xml:space="preserve"> Use proper terminology in association with each design/analysis (e.g., independent variable and dependent variable for an experimental design, predictor and criterion variables for regression). </w:t>
       </w:r>
     </w:p>
     <w:p>
@@ -11479,44 +11548,36 @@
         <w:t xml:space="preserve"> </w:t>
       </w:r>
       <w:r>
-        <w:t xml:space="preserve">For mixed methods studies, include </w:t>
-      </w:r>
-      <w:proofErr w:type="gramStart"/>
-      <w:r>
-        <w:t>all of</w:t>
-      </w:r>
-      <w:proofErr w:type="gramEnd"/>
-      <w:r>
-        <w:t xml:space="preserve"> the above.</w:t>
+        <w:t>For mixed methods studies, include all of the above.</w:t>
       </w:r>
     </w:p>
     <w:p>
       <w:pPr>
         <w:pStyle w:val="Heading2"/>
       </w:pPr>
-      <w:bookmarkStart w:id="151" w:name="_Toc464831665"/>
-      <w:bookmarkStart w:id="152" w:name="_Toc465328399"/>
-      <w:bookmarkStart w:id="153" w:name="_Toc251423649"/>
-      <w:bookmarkStart w:id="154" w:name="_Toc51929231"/>
-      <w:commentRangeStart w:id="155"/>
+      <w:bookmarkStart w:id="152" w:name="_Toc464831665"/>
+      <w:bookmarkStart w:id="153" w:name="_Toc465328399"/>
+      <w:bookmarkStart w:id="154" w:name="_Toc251423649"/>
+      <w:bookmarkStart w:id="155" w:name="_Toc51929231"/>
+      <w:commentRangeStart w:id="156"/>
       <w:r>
         <w:t>Assumptions</w:t>
       </w:r>
-      <w:bookmarkEnd w:id="151"/>
       <w:bookmarkEnd w:id="152"/>
+      <w:bookmarkEnd w:id="153"/>
       <w:r>
         <w:t xml:space="preserve"> </w:t>
       </w:r>
-      <w:bookmarkEnd w:id="153"/>
-      <w:commentRangeEnd w:id="155"/>
+      <w:bookmarkEnd w:id="154"/>
+      <w:commentRangeEnd w:id="156"/>
       <w:r>
         <w:rPr>
           <w:rStyle w:val="CommentReference"/>
           <w:szCs w:val="20"/>
         </w:rPr>
-        <w:commentReference w:id="155"/>
-      </w:r>
-      <w:bookmarkEnd w:id="154"/>
+        <w:commentReference w:id="156"/>
+      </w:r>
+      <w:bookmarkEnd w:id="155"/>
     </w:p>
     <w:p>
       <w:r>
@@ -11555,24 +11616,24 @@
       <w:pPr>
         <w:pStyle w:val="Heading2"/>
       </w:pPr>
-      <w:bookmarkStart w:id="156" w:name="_Toc464831666"/>
-      <w:bookmarkStart w:id="157" w:name="_Toc465328400"/>
-      <w:bookmarkStart w:id="158" w:name="_Toc51929232"/>
-      <w:commentRangeStart w:id="159"/>
+      <w:bookmarkStart w:id="157" w:name="_Toc464831666"/>
+      <w:bookmarkStart w:id="158" w:name="_Toc465328400"/>
+      <w:bookmarkStart w:id="159" w:name="_Toc51929232"/>
+      <w:commentRangeStart w:id="160"/>
       <w:r>
         <w:t>Limitations</w:t>
       </w:r>
-      <w:bookmarkEnd w:id="156"/>
       <w:bookmarkEnd w:id="157"/>
-      <w:commentRangeEnd w:id="159"/>
+      <w:bookmarkEnd w:id="158"/>
+      <w:commentRangeEnd w:id="160"/>
       <w:r>
         <w:rPr>
           <w:rStyle w:val="CommentReference"/>
           <w:szCs w:val="20"/>
         </w:rPr>
-        <w:commentReference w:id="159"/>
-      </w:r>
-      <w:bookmarkEnd w:id="158"/>
+        <w:commentReference w:id="160"/>
+      </w:r>
+      <w:bookmarkEnd w:id="159"/>
     </w:p>
     <w:p>
       <w:r>
@@ -11634,24 +11695,24 @@
       <w:pPr>
         <w:pStyle w:val="Heading2"/>
       </w:pPr>
-      <w:bookmarkStart w:id="160" w:name="_Toc464831667"/>
-      <w:bookmarkStart w:id="161" w:name="_Toc465328401"/>
-      <w:bookmarkStart w:id="162" w:name="_Toc51929233"/>
-      <w:commentRangeStart w:id="163"/>
+      <w:bookmarkStart w:id="161" w:name="_Toc464831667"/>
+      <w:bookmarkStart w:id="162" w:name="_Toc465328401"/>
+      <w:bookmarkStart w:id="163" w:name="_Toc51929233"/>
+      <w:commentRangeStart w:id="164"/>
       <w:r>
         <w:t>Delimitations</w:t>
       </w:r>
-      <w:bookmarkEnd w:id="160"/>
       <w:bookmarkEnd w:id="161"/>
-      <w:commentRangeEnd w:id="163"/>
+      <w:bookmarkEnd w:id="162"/>
+      <w:commentRangeEnd w:id="164"/>
       <w:r>
         <w:rPr>
           <w:rStyle w:val="CommentReference"/>
           <w:szCs w:val="20"/>
         </w:rPr>
-        <w:commentReference w:id="163"/>
-      </w:r>
-      <w:bookmarkEnd w:id="162"/>
+        <w:commentReference w:id="164"/>
+      </w:r>
+      <w:bookmarkEnd w:id="163"/>
     </w:p>
     <w:p>
       <w:r>
@@ -11716,24 +11777,24 @@
       <w:pPr>
         <w:pStyle w:val="Heading2"/>
       </w:pPr>
-      <w:bookmarkStart w:id="164" w:name="_Toc464831668"/>
-      <w:bookmarkStart w:id="165" w:name="_Toc465328402"/>
-      <w:bookmarkStart w:id="166" w:name="_Toc51929234"/>
-      <w:commentRangeStart w:id="167"/>
+      <w:bookmarkStart w:id="165" w:name="_Toc464831668"/>
+      <w:bookmarkStart w:id="166" w:name="_Toc465328402"/>
+      <w:bookmarkStart w:id="167" w:name="_Toc51929234"/>
+      <w:commentRangeStart w:id="168"/>
       <w:r>
         <w:t>Ethical Assurances</w:t>
       </w:r>
-      <w:bookmarkEnd w:id="164"/>
       <w:bookmarkEnd w:id="165"/>
-      <w:commentRangeEnd w:id="167"/>
+      <w:bookmarkEnd w:id="166"/>
+      <w:commentRangeEnd w:id="168"/>
       <w:r>
         <w:rPr>
           <w:rStyle w:val="CommentReference"/>
           <w:szCs w:val="20"/>
         </w:rPr>
-        <w:commentReference w:id="167"/>
-      </w:r>
-      <w:bookmarkEnd w:id="166"/>
+        <w:commentReference w:id="168"/>
+      </w:r>
+      <w:bookmarkEnd w:id="167"/>
     </w:p>
     <w:p>
       <w:r>
@@ -11790,18 +11851,18 @@
       <w:r>
         <w:t xml:space="preserve"> </w:t>
       </w:r>
-      <w:commentRangeStart w:id="168"/>
+      <w:commentRangeStart w:id="169"/>
       <w:r>
         <w:t xml:space="preserve">If the risk to participants is greater than minimal, discuss the relevant ethical issues and how they will be (proposal) or were (manuscript) addressed. </w:t>
       </w:r>
-      <w:commentRangeEnd w:id="168"/>
+      <w:commentRangeEnd w:id="169"/>
       <w:r>
         <w:rPr>
           <w:rStyle w:val="CommentReference"/>
           <w:rFonts w:cs="Arial"/>
           <w:szCs w:val="20"/>
         </w:rPr>
-        <w:commentReference w:id="168"/>
+        <w:commentReference w:id="169"/>
       </w:r>
     </w:p>
     <w:p>
@@ -11847,15 +11908,7 @@
         </w:sdtContent>
       </w:sdt>
       <w:r>
-        <w:t xml:space="preserve"> Identify how the data will be (proposal) or </w:t>
-      </w:r>
-      <w:proofErr w:type="gramStart"/>
-      <w:r>
-        <w:t>were</w:t>
-      </w:r>
-      <w:proofErr w:type="gramEnd"/>
-      <w:r>
-        <w:t xml:space="preserve"> (manuscript) securely stored in accordance with IRB requirements. </w:t>
+        <w:t xml:space="preserve"> Identify how the data will be (proposal) or were (manuscript) securely stored in accordance with IRB requirements. </w:t>
       </w:r>
     </w:p>
     <w:p>
@@ -11885,9 +11938,9 @@
         <w:t>Present the strategies that will be (proposal) or were (manuscript) used to prevent these biases and experiences from influencing the analysis or findings.</w:t>
       </w:r>
     </w:p>
-    <w:bookmarkStart w:id="169" w:name="_Toc251423651"/>
-    <w:bookmarkStart w:id="170" w:name="_Toc464831669"/>
-    <w:bookmarkStart w:id="171" w:name="_Toc465328403"/>
+    <w:bookmarkStart w:id="170" w:name="_Toc251423651"/>
+    <w:bookmarkStart w:id="171" w:name="_Toc464831669"/>
+    <w:bookmarkStart w:id="172" w:name="_Toc465328403"/>
     <w:p>
       <w:sdt>
         <w:sdtPr>
@@ -11915,14 +11968,14 @@
       <w:pPr>
         <w:pStyle w:val="Heading2"/>
       </w:pPr>
-      <w:bookmarkStart w:id="172" w:name="_Toc51929235"/>
+      <w:bookmarkStart w:id="173" w:name="_Toc51929235"/>
       <w:r>
         <w:t>Summary</w:t>
       </w:r>
-      <w:bookmarkEnd w:id="169"/>
       <w:bookmarkEnd w:id="170"/>
       <w:bookmarkEnd w:id="171"/>
       <w:bookmarkEnd w:id="172"/>
+      <w:bookmarkEnd w:id="173"/>
     </w:p>
     <w:p>
       <w:r>
@@ -11984,25 +12037,25 @@
       <w:pPr>
         <w:pStyle w:val="Heading1"/>
       </w:pPr>
-      <w:bookmarkStart w:id="173" w:name="_Toc251424087"/>
-      <w:bookmarkStart w:id="174" w:name="_Toc231285448"/>
+      <w:bookmarkStart w:id="174" w:name="_Toc251424087"/>
+      <w:bookmarkStart w:id="175" w:name="_Toc231285448"/>
       <w:r>
         <w:br w:type="page"/>
       </w:r>
-      <w:bookmarkStart w:id="175" w:name="_Toc464831670"/>
-      <w:bookmarkStart w:id="176" w:name="_Toc465328404"/>
-      <w:bookmarkStart w:id="177" w:name="_Toc51929236"/>
+      <w:bookmarkStart w:id="176" w:name="_Toc464831670"/>
+      <w:bookmarkStart w:id="177" w:name="_Toc465328404"/>
+      <w:bookmarkStart w:id="178" w:name="_Toc51929236"/>
       <w:r>
         <w:lastRenderedPageBreak/>
         <w:t>Chapter 4: Finding</w:t>
       </w:r>
-      <w:bookmarkEnd w:id="173"/>
-      <w:bookmarkEnd w:id="175"/>
+      <w:bookmarkEnd w:id="174"/>
       <w:bookmarkEnd w:id="176"/>
+      <w:bookmarkEnd w:id="177"/>
       <w:r>
         <w:t>s</w:t>
       </w:r>
-      <w:bookmarkEnd w:id="177"/>
+      <w:bookmarkEnd w:id="178"/>
       <w:r>
         <w:t xml:space="preserve"> </w:t>
       </w:r>
@@ -12068,18 +12121,18 @@
       <w:r>
         <w:t xml:space="preserve"> Organize the entire chapter around the research questions/hypotheses</w:t>
       </w:r>
-      <w:commentRangeStart w:id="178"/>
+      <w:commentRangeStart w:id="179"/>
       <w:r>
         <w:t>.</w:t>
       </w:r>
-      <w:commentRangeEnd w:id="178"/>
+      <w:commentRangeEnd w:id="179"/>
       <w:r>
         <w:rPr>
           <w:rStyle w:val="CommentReference"/>
           <w:rFonts w:cs="Arial"/>
           <w:szCs w:val="20"/>
         </w:rPr>
-        <w:commentReference w:id="178"/>
+        <w:commentReference w:id="179"/>
       </w:r>
       <w:r>
         <w:t xml:space="preserve"> </w:t>
@@ -12089,31 +12142,31 @@
       <w:pPr>
         <w:pStyle w:val="Heading2"/>
       </w:pPr>
-      <w:bookmarkStart w:id="179" w:name="_Toc464831671"/>
-      <w:bookmarkStart w:id="180" w:name="_Toc465328405"/>
-      <w:bookmarkStart w:id="181" w:name="_Toc51929237"/>
-      <w:commentRangeStart w:id="182"/>
+      <w:bookmarkStart w:id="180" w:name="_Toc464831671"/>
+      <w:bookmarkStart w:id="181" w:name="_Toc465328405"/>
+      <w:bookmarkStart w:id="182" w:name="_Toc51929237"/>
+      <w:commentRangeStart w:id="183"/>
       <w:r>
         <w:t>XXX</w:t>
       </w:r>
-      <w:commentRangeEnd w:id="182"/>
+      <w:commentRangeEnd w:id="183"/>
       <w:r>
         <w:rPr>
           <w:rStyle w:val="CommentReference"/>
           <w:szCs w:val="20"/>
         </w:rPr>
-        <w:commentReference w:id="182"/>
+        <w:commentReference w:id="183"/>
       </w:r>
       <w:r>
         <w:t xml:space="preserve"> of the Data</w:t>
       </w:r>
-      <w:bookmarkEnd w:id="179"/>
       <w:bookmarkEnd w:id="180"/>
       <w:bookmarkEnd w:id="181"/>
-    </w:p>
-    <w:p>
-      <w:bookmarkStart w:id="183" w:name="_Toc222132554"/>
-      <w:bookmarkStart w:id="184" w:name="_Toc251424088"/>
+      <w:bookmarkEnd w:id="182"/>
+    </w:p>
+    <w:p>
+      <w:bookmarkStart w:id="184" w:name="_Toc222132554"/>
+      <w:bookmarkStart w:id="185" w:name="_Toc251424088"/>
       <w:r>
         <w:t>Begin writing here…</w:t>
       </w:r>
@@ -12143,15 +12196,7 @@
         </w:sdtContent>
       </w:sdt>
       <w:r>
-        <w:t xml:space="preserve"> For qualitative studies, clearly identify </w:t>
-      </w:r>
-      <w:proofErr w:type="gramStart"/>
-      <w:r>
-        <w:t>the means by which</w:t>
-      </w:r>
-      <w:proofErr w:type="gramEnd"/>
-      <w:r>
-        <w:t xml:space="preserve"> the trustworthiness of the data was established. Discuss credibility (e.g., triangulation, member checks), transferability (e.g., the extent to which the findings are generalizable to other situations), dependability (e.g., an in-depth description of the methodology and design to allow the study to be repeated), and confirmability (e.g., the steps to ensure the data and findings are not due to participant and/or researcher bias). </w:t>
+        <w:t xml:space="preserve"> For qualitative studies, clearly identify the means by which the trustworthiness of the data was established. Discuss credibility (e.g., triangulation, member checks), transferability (e.g., the extent to which the findings are generalizable to other situations), dependability (e.g., an in-depth description of the methodology and design to allow the study to be repeated), and confirmability (e.g., the steps to ensure the data and findings are not due to participant and/or researcher bias). </w:t>
       </w:r>
     </w:p>
     <w:p>
@@ -12213,26 +12258,26 @@
       <w:pPr>
         <w:pStyle w:val="Heading2"/>
       </w:pPr>
-      <w:bookmarkStart w:id="185" w:name="_Toc464831672"/>
-      <w:bookmarkStart w:id="186" w:name="_Toc465328406"/>
-      <w:bookmarkStart w:id="187" w:name="_Toc51929238"/>
-      <w:commentRangeStart w:id="188"/>
+      <w:bookmarkStart w:id="186" w:name="_Toc464831672"/>
+      <w:bookmarkStart w:id="187" w:name="_Toc465328406"/>
+      <w:bookmarkStart w:id="188" w:name="_Toc51929238"/>
+      <w:commentRangeStart w:id="189"/>
       <w:r>
         <w:lastRenderedPageBreak/>
         <w:t>Results</w:t>
       </w:r>
-      <w:commentRangeEnd w:id="188"/>
+      <w:commentRangeEnd w:id="189"/>
       <w:r>
         <w:rPr>
           <w:rStyle w:val="CommentReference"/>
         </w:rPr>
-        <w:commentReference w:id="188"/>
-      </w:r>
-      <w:bookmarkEnd w:id="183"/>
+        <w:commentReference w:id="189"/>
+      </w:r>
       <w:bookmarkEnd w:id="184"/>
       <w:bookmarkEnd w:id="185"/>
       <w:bookmarkEnd w:id="186"/>
       <w:bookmarkEnd w:id="187"/>
+      <w:bookmarkEnd w:id="188"/>
     </w:p>
     <w:p>
       <w:r>
@@ -12310,28 +12355,20 @@
         </w:sdtContent>
       </w:sdt>
       <w:r>
-        <w:t xml:space="preserve"> Provide an overview of the demographic information collected. It can be presented </w:t>
-      </w:r>
-      <w:proofErr w:type="gramStart"/>
-      <w:r>
-        <w:t>in</w:t>
-      </w:r>
-      <w:proofErr w:type="gramEnd"/>
-      <w:r>
-        <w:t xml:space="preserve"> a table. Ensure no potentially identifying information is reported.</w:t>
+        <w:t xml:space="preserve"> Provide an overview of the demographic information collected. It can be presented in a table. Ensure no potentially identifying information is reported.</w:t>
       </w:r>
     </w:p>
     <w:p>
       <w:pPr>
         <w:pStyle w:val="Heading3"/>
       </w:pPr>
-      <w:commentRangeStart w:id="189"/>
+      <w:commentRangeStart w:id="190"/>
       <w:r>
         <w:t xml:space="preserve">Research Question 1/Hypothesis </w:t>
       </w:r>
-      <w:commentRangeEnd w:id="189"/>
-      <w:r>
-        <w:commentReference w:id="189"/>
+      <w:commentRangeEnd w:id="190"/>
+      <w:r>
+        <w:commentReference w:id="190"/>
       </w:r>
     </w:p>
     <w:p>
@@ -12384,38 +12421,38 @@
       <w:r>
         <w:t xml:space="preserve">Use </w:t>
       </w:r>
-      <w:commentRangeStart w:id="190"/>
       <w:commentRangeStart w:id="191"/>
       <w:commentRangeStart w:id="192"/>
+      <w:commentRangeStart w:id="193"/>
       <w:r>
         <w:t>tables and/or figures to report the results as appropriate</w:t>
       </w:r>
-      <w:commentRangeEnd w:id="190"/>
+      <w:commentRangeEnd w:id="191"/>
       <w:r>
         <w:rPr>
           <w:rStyle w:val="CommentReference"/>
           <w:rFonts w:cs="Arial"/>
           <w:szCs w:val="20"/>
         </w:rPr>
-        <w:commentReference w:id="190"/>
-      </w:r>
-      <w:commentRangeEnd w:id="191"/>
+        <w:commentReference w:id="191"/>
+      </w:r>
+      <w:commentRangeEnd w:id="192"/>
       <w:r>
         <w:rPr>
           <w:rStyle w:val="CommentReference"/>
           <w:rFonts w:cs="Arial"/>
           <w:szCs w:val="20"/>
         </w:rPr>
-        <w:commentReference w:id="191"/>
-      </w:r>
-      <w:commentRangeEnd w:id="192"/>
+        <w:commentReference w:id="192"/>
+      </w:r>
+      <w:commentRangeEnd w:id="193"/>
       <w:r>
         <w:rPr>
           <w:rStyle w:val="CommentReference"/>
           <w:rFonts w:cs="Arial"/>
           <w:szCs w:val="20"/>
         </w:rPr>
-        <w:commentReference w:id="192"/>
+        <w:commentReference w:id="193"/>
       </w:r>
       <w:r>
         <w:t xml:space="preserve">. </w:t>
@@ -12475,18 +12512,18 @@
       <w:r>
         <w:t xml:space="preserve"> </w:t>
       </w:r>
-      <w:commentRangeStart w:id="193"/>
+      <w:commentRangeStart w:id="194"/>
       <w:r>
         <w:t>For qualitative studies</w:t>
       </w:r>
-      <w:commentRangeEnd w:id="193"/>
+      <w:commentRangeEnd w:id="194"/>
       <w:r>
         <w:rPr>
           <w:rStyle w:val="CommentReference"/>
           <w:rFonts w:cs="Arial"/>
           <w:szCs w:val="20"/>
         </w:rPr>
-        <w:commentReference w:id="193"/>
+        <w:commentReference w:id="194"/>
       </w:r>
       <w:r>
         <w:t>,</w:t>
@@ -12534,33 +12571,25 @@
         <w:t xml:space="preserve"> </w:t>
       </w:r>
       <w:r>
-        <w:t xml:space="preserve">include </w:t>
-      </w:r>
-      <w:proofErr w:type="gramStart"/>
-      <w:r>
-        <w:t>all of</w:t>
-      </w:r>
-      <w:proofErr w:type="gramEnd"/>
-      <w:r>
-        <w:t xml:space="preserve"> the above.</w:t>
+        <w:t>include all of the above.</w:t>
       </w:r>
     </w:p>
     <w:p>
       <w:pPr>
         <w:pStyle w:val="Heading2"/>
       </w:pPr>
-      <w:bookmarkStart w:id="194" w:name="_Toc464831675"/>
-      <w:bookmarkStart w:id="195" w:name="_Toc465328407"/>
-      <w:bookmarkStart w:id="196" w:name="_Toc51929239"/>
-      <w:bookmarkStart w:id="197" w:name="_Toc222132556"/>
-      <w:bookmarkStart w:id="198" w:name="_Toc251424090"/>
-      <w:commentRangeStart w:id="199"/>
+      <w:bookmarkStart w:id="195" w:name="_Toc464831675"/>
+      <w:bookmarkStart w:id="196" w:name="_Toc465328407"/>
+      <w:bookmarkStart w:id="197" w:name="_Toc51929239"/>
+      <w:bookmarkStart w:id="198" w:name="_Toc222132556"/>
+      <w:bookmarkStart w:id="199" w:name="_Toc251424090"/>
+      <w:commentRangeStart w:id="200"/>
       <w:r>
         <w:t>Evaluation of the Findings</w:t>
       </w:r>
-      <w:bookmarkEnd w:id="194"/>
       <w:bookmarkEnd w:id="195"/>
-      <w:commentRangeEnd w:id="199"/>
+      <w:bookmarkEnd w:id="196"/>
+      <w:commentRangeEnd w:id="200"/>
       <w:r>
         <w:rPr>
           <w:rStyle w:val="CommentReference"/>
@@ -12568,9 +12597,9 @@
           <w:bCs w:val="0"/>
           <w:szCs w:val="20"/>
         </w:rPr>
-        <w:commentReference w:id="199"/>
-      </w:r>
-      <w:bookmarkEnd w:id="196"/>
+        <w:commentReference w:id="200"/>
+      </w:r>
+      <w:bookmarkEnd w:id="197"/>
     </w:p>
     <w:p>
       <w:r>
@@ -12602,15 +12631,7 @@
         </w:sdtContent>
       </w:sdt>
       <w:r>
-        <w:t xml:space="preserve"> Interpret the results </w:t>
-      </w:r>
-      <w:proofErr w:type="gramStart"/>
-      <w:r>
-        <w:t>in light of</w:t>
-      </w:r>
-      <w:proofErr w:type="gramEnd"/>
-      <w:r>
-        <w:t xml:space="preserve"> the existing research and theoretical or conceptual framework (as discussed in Chapters 1 and 2). Briefly indicate the extent to which the results were consistent with existing research and theory.</w:t>
+        <w:t xml:space="preserve"> Interpret the results in light of the existing research and theoretical or conceptual framework (as discussed in Chapters 1 and 2). Briefly indicate the extent to which the results were consistent with existing research and theory.</w:t>
       </w:r>
     </w:p>
     <w:p>
@@ -12695,17 +12716,17 @@
       <w:pPr>
         <w:pStyle w:val="Heading2"/>
       </w:pPr>
-      <w:bookmarkStart w:id="200" w:name="_Toc464831676"/>
-      <w:bookmarkStart w:id="201" w:name="_Toc465328408"/>
-      <w:bookmarkStart w:id="202" w:name="_Toc51929240"/>
+      <w:bookmarkStart w:id="201" w:name="_Toc464831676"/>
+      <w:bookmarkStart w:id="202" w:name="_Toc465328408"/>
+      <w:bookmarkStart w:id="203" w:name="_Toc51929240"/>
       <w:r>
         <w:t>Summary</w:t>
       </w:r>
-      <w:bookmarkEnd w:id="197"/>
       <w:bookmarkEnd w:id="198"/>
-      <w:bookmarkEnd w:id="200"/>
+      <w:bookmarkEnd w:id="199"/>
       <w:bookmarkEnd w:id="201"/>
       <w:bookmarkEnd w:id="202"/>
+      <w:bookmarkEnd w:id="203"/>
     </w:p>
     <w:p>
       <w:r>
@@ -12752,19 +12773,19 @@
       <w:r>
         <w:br w:type="page"/>
       </w:r>
-      <w:bookmarkStart w:id="203" w:name="_Toc251424091"/>
-      <w:bookmarkStart w:id="204" w:name="_Toc464831677"/>
-      <w:bookmarkStart w:id="205" w:name="_Toc465328409"/>
-      <w:bookmarkStart w:id="206" w:name="_Toc51929241"/>
+      <w:bookmarkStart w:id="204" w:name="_Toc251424091"/>
+      <w:bookmarkStart w:id="205" w:name="_Toc464831677"/>
+      <w:bookmarkStart w:id="206" w:name="_Toc465328409"/>
+      <w:bookmarkStart w:id="207" w:name="_Toc51929241"/>
       <w:r>
         <w:lastRenderedPageBreak/>
         <w:t xml:space="preserve">Chapter 5: Implications, </w:t>
       </w:r>
-      <w:commentRangeStart w:id="207"/>
+      <w:commentRangeStart w:id="208"/>
       <w:r>
         <w:t>Recommendations</w:t>
       </w:r>
-      <w:commentRangeEnd w:id="207"/>
+      <w:commentRangeEnd w:id="208"/>
       <w:r>
         <w:rPr>
           <w:rStyle w:val="CommentReference"/>
@@ -12772,15 +12793,15 @@
           <w:bCs w:val="0"/>
           <w:szCs w:val="20"/>
         </w:rPr>
-        <w:commentReference w:id="207"/>
+        <w:commentReference w:id="208"/>
       </w:r>
       <w:r>
         <w:t>, and Conclusions</w:t>
       </w:r>
-      <w:bookmarkEnd w:id="203"/>
       <w:bookmarkEnd w:id="204"/>
       <w:bookmarkEnd w:id="205"/>
       <w:bookmarkEnd w:id="206"/>
+      <w:bookmarkEnd w:id="207"/>
     </w:p>
     <w:p>
       <w:r>
@@ -12849,20 +12870,20 @@
       <w:r>
         <w:t xml:space="preserve"> Conclude with a brief overview of the chapter.</w:t>
       </w:r>
-      <w:bookmarkStart w:id="208" w:name="_Toc464831678"/>
-      <w:bookmarkStart w:id="209" w:name="_Toc465328410"/>
+      <w:bookmarkStart w:id="209" w:name="_Toc464831678"/>
+      <w:bookmarkStart w:id="210" w:name="_Toc465328410"/>
     </w:p>
     <w:p>
       <w:pPr>
         <w:pStyle w:val="Heading2"/>
       </w:pPr>
-      <w:bookmarkStart w:id="210" w:name="_Toc51929242"/>
+      <w:bookmarkStart w:id="211" w:name="_Toc51929242"/>
       <w:r>
         <w:t>Implications</w:t>
       </w:r>
-      <w:bookmarkEnd w:id="208"/>
       <w:bookmarkEnd w:id="209"/>
       <w:bookmarkEnd w:id="210"/>
+      <w:bookmarkEnd w:id="211"/>
     </w:p>
     <w:p>
       <w:r>
@@ -12996,13 +13017,13 @@
       <w:pPr>
         <w:pStyle w:val="Heading3"/>
       </w:pPr>
-      <w:commentRangeStart w:id="211"/>
+      <w:commentRangeStart w:id="212"/>
       <w:r>
         <w:t xml:space="preserve">Research Question 1/Hypothesis </w:t>
       </w:r>
-      <w:commentRangeEnd w:id="211"/>
-      <w:r>
-        <w:commentReference w:id="211"/>
+      <w:commentRangeEnd w:id="212"/>
+      <w:r>
+        <w:commentReference w:id="212"/>
       </w:r>
     </w:p>
     <w:p>
@@ -13014,25 +13035,25 @@
       <w:pPr>
         <w:pStyle w:val="Heading2"/>
       </w:pPr>
-      <w:bookmarkStart w:id="212" w:name="_Toc222132559"/>
-      <w:bookmarkStart w:id="213" w:name="_Toc251424093"/>
-      <w:bookmarkStart w:id="214" w:name="_Toc464831679"/>
-      <w:bookmarkStart w:id="215" w:name="_Toc465328411"/>
-      <w:bookmarkStart w:id="216" w:name="_Toc51929243"/>
+      <w:bookmarkStart w:id="213" w:name="_Toc222132559"/>
+      <w:bookmarkStart w:id="214" w:name="_Toc251424093"/>
+      <w:bookmarkStart w:id="215" w:name="_Toc464831679"/>
+      <w:bookmarkStart w:id="216" w:name="_Toc465328411"/>
+      <w:bookmarkStart w:id="217" w:name="_Toc51929243"/>
       <w:r>
         <w:t>Recommendations</w:t>
       </w:r>
-      <w:bookmarkEnd w:id="212"/>
       <w:bookmarkEnd w:id="213"/>
+      <w:bookmarkEnd w:id="214"/>
       <w:r>
         <w:t xml:space="preserve"> for </w:t>
       </w:r>
-      <w:bookmarkEnd w:id="214"/>
       <w:bookmarkEnd w:id="215"/>
+      <w:bookmarkEnd w:id="216"/>
       <w:r>
         <w:t>Practice</w:t>
       </w:r>
-      <w:bookmarkEnd w:id="216"/>
+      <w:bookmarkEnd w:id="217"/>
     </w:p>
     <w:p>
       <w:r>
@@ -13104,15 +13125,15 @@
       <w:pPr>
         <w:pStyle w:val="Heading2"/>
       </w:pPr>
-      <w:bookmarkStart w:id="217" w:name="_Toc464831680"/>
-      <w:bookmarkStart w:id="218" w:name="_Toc465328412"/>
-      <w:bookmarkStart w:id="219" w:name="_Toc51929244"/>
+      <w:bookmarkStart w:id="218" w:name="_Toc464831680"/>
+      <w:bookmarkStart w:id="219" w:name="_Toc465328412"/>
+      <w:bookmarkStart w:id="220" w:name="_Toc51929244"/>
       <w:r>
         <w:t>Recommendations for Future Research</w:t>
       </w:r>
-      <w:bookmarkEnd w:id="217"/>
       <w:bookmarkEnd w:id="218"/>
       <w:bookmarkEnd w:id="219"/>
+      <w:bookmarkEnd w:id="220"/>
       <w:r>
         <w:t xml:space="preserve"> </w:t>
       </w:r>
@@ -13200,19 +13221,19 @@
       <w:pPr>
         <w:pStyle w:val="Heading2"/>
       </w:pPr>
-      <w:bookmarkStart w:id="220" w:name="_Toc222132560"/>
-      <w:bookmarkStart w:id="221" w:name="_Toc251424094"/>
-      <w:bookmarkStart w:id="222" w:name="_Toc464831681"/>
-      <w:bookmarkStart w:id="223" w:name="_Toc465328413"/>
-      <w:bookmarkStart w:id="224" w:name="_Toc51929245"/>
+      <w:bookmarkStart w:id="221" w:name="_Toc222132560"/>
+      <w:bookmarkStart w:id="222" w:name="_Toc251424094"/>
+      <w:bookmarkStart w:id="223" w:name="_Toc464831681"/>
+      <w:bookmarkStart w:id="224" w:name="_Toc465328413"/>
+      <w:bookmarkStart w:id="225" w:name="_Toc51929245"/>
       <w:r>
         <w:t>Conclusions</w:t>
       </w:r>
-      <w:bookmarkEnd w:id="220"/>
       <w:bookmarkEnd w:id="221"/>
       <w:bookmarkEnd w:id="222"/>
       <w:bookmarkEnd w:id="223"/>
       <w:bookmarkEnd w:id="224"/>
+      <w:bookmarkEnd w:id="225"/>
     </w:p>
     <w:p>
       <w:r>
@@ -14579,7 +14600,7 @@
         </w:sdt>
       </w:sdtContent>
     </w:sdt>
-    <w:bookmarkEnd w:id="174"/>
+    <w:bookmarkEnd w:id="175"/>
     <w:p>
       <w:pPr>
         <w:pStyle w:val="Heading1"/>
@@ -15511,7 +15532,7 @@
       </w:r>
     </w:p>
   </w:comment>
-  <w:comment w:id="113" w:author="Northcentral University" w:date="2019-03-20T17:08:00Z" w:initials="NU">
+  <w:comment w:id="114" w:author="Northcentral University" w:date="2019-03-20T17:08:00Z" w:initials="NU">
     <w:p>
       <w:pPr>
         <w:pStyle w:val="CommentText"/>
@@ -15524,22 +15545,6 @@
       </w:r>
       <w:r>
         <w:t>Tip: In essence, the summary is the “take-home” message of the integrative critical review of the literature with a specific emphasis on how the literature supports the need for your study.</w:t>
-      </w:r>
-    </w:p>
-  </w:comment>
-  <w:comment w:id="128" w:author="Northcentral University" w:date="2019-03-20T17:09:00Z" w:initials="NU">
-    <w:p>
-      <w:pPr>
-        <w:pStyle w:val="CommentText"/>
-      </w:pPr>
-      <w:r>
-        <w:rPr>
-          <w:rStyle w:val="CommentReference"/>
-        </w:rPr>
-        <w:annotationRef/>
-      </w:r>
-      <w:r>
-        <w:t>Tip: Depending on the study design, the population might include but not be limited to a group of people, a set of organizations, documents, or archived data.</w:t>
       </w:r>
     </w:p>
   </w:comment>
@@ -15555,51 +15560,67 @@
         <w:annotationRef/>
       </w:r>
       <w:r>
+        <w:t>Tip: Depending on the study design, the population might include but not be limited to a group of people, a set of organizations, documents, or archived data.</w:t>
+      </w:r>
+    </w:p>
+  </w:comment>
+  <w:comment w:id="130" w:author="Northcentral University" w:date="2019-03-20T17:09:00Z" w:initials="NU">
+    <w:p>
+      <w:pPr>
+        <w:pStyle w:val="CommentText"/>
+      </w:pPr>
+      <w:r>
+        <w:rPr>
+          <w:rStyle w:val="CommentReference"/>
+        </w:rPr>
+        <w:annotationRef/>
+      </w:r>
+      <w:r>
         <w:t>Tip: Many qualitative and mixed methods studies require multiple sources of data. Describe how the data will be (proposal) or were (manuscript) obtained from each source.</w:t>
-      </w:r>
-    </w:p>
-  </w:comment>
-  <w:comment w:id="134" w:author="Northcentral University" w:date="2019-03-20T17:10:00Z" w:initials="NU">
-    <w:p>
-      <w:pPr>
-        <w:pStyle w:val="ListParagraph"/>
-      </w:pPr>
-      <w:r>
-        <w:rPr>
-          <w:rStyle w:val="CommentReference"/>
-        </w:rPr>
-        <w:annotationRef/>
-      </w:r>
-      <w:r>
-        <w:t>Tip: In quantitative studies, the development of a new instrument is discouraged due to the time and skills required to create a valid and reliable instrument. A thorough and extensive search of the literature should be done to locate an appropriate psychometrically sound instrument. However, if such an instrument is not located after a thorough search, and you plan to develop a new instrument, consult survey item and instrument development resources and plan piloting and validation procedures. Describe the development process in detail and provide evidence of the instrument’s validity and reliabilit</w:t>
-      </w:r>
-      <w:r>
-        <w:t xml:space="preserve">y. Include the final instrument </w:t>
-      </w:r>
-      <w:r>
-        <w:t>developed based on those findings. The evidence of validity and reliability should be reported in Chapter 4.</w:t>
-      </w:r>
-    </w:p>
-    <w:p>
-      <w:pPr>
-        <w:pStyle w:val="ListParagraph"/>
-      </w:pPr>
-    </w:p>
-    <w:p>
-      <w:pPr>
-        <w:pStyle w:val="CommentText"/>
-      </w:pPr>
-      <w:r>
-        <w:t>In qualitative studies, using a newly developed interview protocol based on the literature is more common and acceptable. Describe the development process in detail followed by the field testing processes used and subsequent modification made.</w:t>
       </w:r>
     </w:p>
   </w:comment>
   <w:comment w:id="135" w:author="Northcentral University" w:date="2019-03-20T17:10:00Z" w:initials="NU">
     <w:p>
       <w:pPr>
+        <w:pStyle w:val="ListParagraph"/>
+      </w:pPr>
+      <w:r>
+        <w:rPr>
+          <w:rStyle w:val="CommentReference"/>
+        </w:rPr>
+        <w:annotationRef/>
+      </w:r>
+      <w:r>
+        <w:t>Tip: In quantitative studies, the development of a new instrument is discouraged due to the time and skills required to create a valid and reliable instrument. A thorough and extensive search of the literature should be done to locate an appropriate psychometrically sound instrument. However, if such an instrument is not located after a thorough search, and you plan to develop a new instrument, consult survey item and instrument development resources and plan piloting and validation procedures. Describe the development process in detail and provide evidence of the instrument’s validity and reliabilit</w:t>
+      </w:r>
+      <w:r>
+        <w:t xml:space="preserve">y. Include the final instrument </w:t>
+      </w:r>
+      <w:r>
+        <w:t>developed based on those findings. The evidence of validity and reliability should be reported in Chapter 4.</w:t>
+      </w:r>
+    </w:p>
+    <w:p>
+      <w:pPr>
+        <w:pStyle w:val="ListParagraph"/>
+      </w:pPr>
+    </w:p>
+    <w:p>
+      <w:pPr>
         <w:pStyle w:val="CommentText"/>
       </w:pPr>
       <w:r>
+        <w:t>In qualitative studies, using a newly developed interview protocol based on the literature is more common and acceptable. Describe the development process in detail followed by the field testing processes used and subsequent modification made.</w:t>
+      </w:r>
+    </w:p>
+  </w:comment>
+  <w:comment w:id="136" w:author="Northcentral University" w:date="2019-03-20T17:10:00Z" w:initials="NU">
+    <w:p>
+      <w:pPr>
+        <w:pStyle w:val="CommentText"/>
+      </w:pPr>
+      <w:r>
         <w:rPr>
           <w:rStyle w:val="CommentReference"/>
         </w:rPr>
@@ -15613,7 +15634,7 @@
       </w:r>
     </w:p>
   </w:comment>
-  <w:comment w:id="136" w:author="Northcentral University" w:date="2019-03-20T17:11:00Z" w:initials="NU">
+  <w:comment w:id="137" w:author="Northcentral University" w:date="2019-03-20T17:11:00Z" w:initials="NU">
     <w:p>
       <w:pPr>
         <w:pStyle w:val="CommentText"/>
@@ -15644,7 +15665,7 @@
       </w:r>
     </w:p>
   </w:comment>
-  <w:comment w:id="140" w:author="Northcentral University" w:date="2019-03-20T17:12:00Z" w:initials="NU">
+  <w:comment w:id="141" w:author="Northcentral University" w:date="2019-03-20T17:12:00Z" w:initials="NU">
     <w:p>
       <w:pPr>
         <w:pStyle w:val="CommentText"/>
@@ -15671,7 +15692,7 @@
       </w:r>
     </w:p>
   </w:comment>
-  <w:comment w:id="141" w:author="Northcentral University" w:date="2019-03-20T17:12:00Z" w:initials="NU">
+  <w:comment w:id="142" w:author="Northcentral University" w:date="2019-03-20T17:12:00Z" w:initials="NU">
     <w:p>
       <w:pPr>
         <w:pStyle w:val="CommentText"/>
@@ -15684,22 +15705,6 @@
       </w:r>
       <w:r>
         <w:t>Operational definitions are distinct from the conceptual definitions provided in the Definition of Terms section. Specifically, operational definitions indicate how the variables will be (proposal) or were (manuscript) measured.</w:t>
-      </w:r>
-    </w:p>
-  </w:comment>
-  <w:comment w:id="142" w:author="Northcentral University" w:date="2019-03-20T17:13:00Z" w:initials="NU">
-    <w:p>
-      <w:pPr>
-        <w:pStyle w:val="CommentText"/>
-      </w:pPr>
-      <w:r>
-        <w:rPr>
-          <w:rStyle w:val="CommentReference"/>
-        </w:rPr>
-        <w:annotationRef/>
-      </w:r>
-      <w:r>
-        <w:t>A paragraph is not required to introduce the operational definitions; a single sentence introducing this section is sufficient.</w:t>
       </w:r>
     </w:p>
   </w:comment>
@@ -15715,12 +15720,28 @@
         <w:annotationRef/>
       </w:r>
       <w:r>
+        <w:t>A paragraph is not required to introduce the operational definitions; a single sentence introducing this section is sufficient.</w:t>
+      </w:r>
+    </w:p>
+  </w:comment>
+  <w:comment w:id="144" w:author="Northcentral University" w:date="2019-03-20T17:13:00Z" w:initials="NU">
+    <w:p>
+      <w:pPr>
+        <w:pStyle w:val="CommentText"/>
+      </w:pPr>
+      <w:r>
         <w:rPr>
           <w:rStyle w:val="CommentReference"/>
         </w:rPr>
         <w:annotationRef/>
       </w:r>
       <w:r>
+        <w:rPr>
+          <w:rStyle w:val="CommentReference"/>
+        </w:rPr>
+        <w:annotationRef/>
+      </w:r>
+      <w:r>
         <w:t xml:space="preserve">Replace “XXX” with the first study variable. Repeat this process for all the study variables. </w:t>
       </w:r>
     </w:p>
@@ -15741,7 +15762,7 @@
       </w:r>
     </w:p>
   </w:comment>
-  <w:comment w:id="150" w:author="Northcentral University" w:date="2019-03-26T09:36:00Z" w:initials="NU">
+  <w:comment w:id="151" w:author="Northcentral University" w:date="2019-03-26T09:36:00Z" w:initials="NU">
     <w:p>
       <w:pPr>
         <w:pStyle w:val="CommentText"/>
@@ -15778,7 +15799,7 @@
       </w:pPr>
     </w:p>
   </w:comment>
-  <w:comment w:id="155" w:author="Northcentral University" w:date="2019-03-20T17:13:00Z" w:initials="NU">
+  <w:comment w:id="156" w:author="Northcentral University" w:date="2019-03-20T17:13:00Z" w:initials="NU">
     <w:p>
       <w:pPr>
         <w:pStyle w:val="CommentText"/>
@@ -15808,7 +15829,7 @@
       </w:r>
     </w:p>
   </w:comment>
-  <w:comment w:id="159" w:author="Northcentral University" w:date="2019-03-20T17:13:00Z" w:initials="NU">
+  <w:comment w:id="160" w:author="Northcentral University" w:date="2019-03-20T17:13:00Z" w:initials="NU">
     <w:p>
       <w:pPr>
         <w:pStyle w:val="CommentText"/>
@@ -15824,7 +15845,7 @@
       </w:r>
     </w:p>
   </w:comment>
-  <w:comment w:id="163" w:author="Northcentral University" w:date="2019-03-20T17:13:00Z" w:initials="NU">
+  <w:comment w:id="164" w:author="Northcentral University" w:date="2019-03-20T17:13:00Z" w:initials="NU">
     <w:p>
       <w:pPr>
         <w:pStyle w:val="CommentText"/>
@@ -15837,26 +15858,26 @@
       </w:r>
       <w:r>
         <w:t>Tip: Limited time and resources are not considered to be limitations or delimitations, as all studies are limited by these factors.</w:t>
-      </w:r>
-    </w:p>
-  </w:comment>
-  <w:comment w:id="167" w:author="Northcentral University" w:date="2019-03-20T17:14:00Z" w:initials="NU">
-    <w:p>
-      <w:pPr>
-        <w:pStyle w:val="CommentText"/>
-      </w:pPr>
-      <w:r>
-        <w:rPr>
-          <w:rStyle w:val="CommentReference"/>
-        </w:rPr>
-        <w:annotationRef/>
-      </w:r>
-      <w:r>
-        <w:t>Tip: When research involves human subjects, certain ethical issues can occur. They include but are not limited to protection from harm, informed consent, right to privacy, and honesty with professional colleagues.</w:t>
       </w:r>
     </w:p>
   </w:comment>
   <w:comment w:id="168" w:author="Northcentral University" w:date="2019-03-20T17:14:00Z" w:initials="NU">
+    <w:p>
+      <w:pPr>
+        <w:pStyle w:val="CommentText"/>
+      </w:pPr>
+      <w:r>
+        <w:rPr>
+          <w:rStyle w:val="CommentReference"/>
+        </w:rPr>
+        <w:annotationRef/>
+      </w:r>
+      <w:r>
+        <w:t>Tip: When research involves human subjects, certain ethical issues can occur. They include but are not limited to protection from harm, informed consent, right to privacy, and honesty with professional colleagues.</w:t>
+      </w:r>
+    </w:p>
+  </w:comment>
+  <w:comment w:id="169" w:author="Northcentral University" w:date="2019-03-20T17:14:00Z" w:initials="NU">
     <w:p>
       <w:pPr>
         <w:pStyle w:val="CommentText"/>
@@ -15885,7 +15906,7 @@
       </w:r>
     </w:p>
   </w:comment>
-  <w:comment w:id="178" w:author="Northcentral University" w:date="2019-03-20T17:14:00Z" w:initials="NU">
+  <w:comment w:id="179" w:author="Northcentral University" w:date="2019-03-20T17:14:00Z" w:initials="NU">
     <w:p>
       <w:pPr>
         <w:pStyle w:val="CommentText"/>
@@ -15901,7 +15922,7 @@
       </w:r>
     </w:p>
   </w:comment>
-  <w:comment w:id="182" w:author="Northcentral University" w:date="2019-03-20T17:15:00Z" w:initials="NU">
+  <w:comment w:id="183" w:author="Northcentral University" w:date="2019-03-20T17:15:00Z" w:initials="NU">
     <w:p>
       <w:pPr>
         <w:pStyle w:val="CommentText"/>
@@ -15941,7 +15962,7 @@
       </w:r>
     </w:p>
   </w:comment>
-  <w:comment w:id="188" w:author="Northcentral University" w:date="2019-03-20T17:15:00Z" w:initials="NU">
+  <w:comment w:id="189" w:author="Northcentral University" w:date="2019-03-20T17:15:00Z" w:initials="NU">
     <w:p>
       <w:pPr>
         <w:pStyle w:val="CommentText"/>
@@ -15957,7 +15978,7 @@
       </w:r>
     </w:p>
   </w:comment>
-  <w:comment w:id="189" w:author="Northcentral University" w:date="2019-03-20T17:16:00Z" w:initials="NU">
+  <w:comment w:id="190" w:author="Northcentral University" w:date="2019-03-20T17:16:00Z" w:initials="NU">
     <w:p>
       <w:pPr>
         <w:pStyle w:val="CommentText"/>
@@ -15973,7 +15994,7 @@
       </w:r>
     </w:p>
   </w:comment>
-  <w:comment w:id="190" w:author="Northcentral University" w:date="2019-03-21T13:25:00Z" w:initials="NU">
+  <w:comment w:id="191" w:author="Northcentral University" w:date="2019-03-21T13:25:00Z" w:initials="NU">
     <w:p>
       <w:pPr>
         <w:pStyle w:val="CommentText"/>
@@ -16002,7 +16023,7 @@
       </w:r>
     </w:p>
   </w:comment>
-  <w:comment w:id="191" w:author="Northcentral University" w:date="2019-03-21T13:31:00Z" w:initials="NU">
+  <w:comment w:id="192" w:author="Northcentral University" w:date="2019-03-21T13:31:00Z" w:initials="NU">
     <w:p>
       <w:pPr>
         <w:pStyle w:val="CommentText"/>
@@ -16025,7 +16046,7 @@
       </w:r>
     </w:p>
   </w:comment>
-  <w:comment w:id="192" w:author="Northcentral University" w:date="2019-03-21T13:31:00Z" w:initials="NU">
+  <w:comment w:id="193" w:author="Northcentral University" w:date="2019-03-21T13:31:00Z" w:initials="NU">
     <w:p>
       <w:pPr>
         <w:pStyle w:val="CommentText"/>
@@ -16050,7 +16071,7 @@
       </w:r>
     </w:p>
   </w:comment>
-  <w:comment w:id="193" w:author="Northcentral University" w:date="2019-03-21T13:31:00Z" w:initials="NU">
+  <w:comment w:id="194" w:author="Northcentral University" w:date="2019-03-21T13:31:00Z" w:initials="NU">
     <w:p>
       <w:pPr>
         <w:pStyle w:val="CommentText"/>
@@ -16066,7 +16087,7 @@
       </w:r>
     </w:p>
   </w:comment>
-  <w:comment w:id="199" w:author="Northcentral University" w:date="2019-03-26T09:43:00Z" w:initials="NU">
+  <w:comment w:id="200" w:author="Northcentral University" w:date="2019-03-26T09:43:00Z" w:initials="NU">
     <w:p>
       <w:pPr>
         <w:pStyle w:val="CommentText"/>
@@ -16092,7 +16113,7 @@
       </w:hyperlink>
     </w:p>
   </w:comment>
-  <w:comment w:id="207" w:author="Northcentral University" w:date="2019-03-21T13:31:00Z" w:initials="NU">
+  <w:comment w:id="208" w:author="Northcentral University" w:date="2019-03-21T13:31:00Z" w:initials="NU">
     <w:p>
       <w:pPr>
         <w:pStyle w:val="CommentText"/>
@@ -16108,7 +16129,7 @@
       </w:r>
     </w:p>
   </w:comment>
-  <w:comment w:id="211" w:author="Northcentral University" w:date="2019-03-20T17:16:00Z" w:initials="NU">
+  <w:comment w:id="212" w:author="Northcentral University" w:date="2019-03-20T17:16:00Z" w:initials="NU">
     <w:p>
       <w:pPr>
         <w:pStyle w:val="CommentText"/>
@@ -23547,6 +23568,25 @@
     <w:uiPriority w:val="37"/>
     <w:unhideWhenUsed/>
     <w:rsid w:val="00565A40"/>
+  </w:style>
+  <w:style w:type="paragraph" w:customStyle="1" w:styleId="SC-Source">
+    <w:name w:val="SC - Source"/>
+    <w:basedOn w:val="Normal"/>
+    <w:qFormat/>
+    <w:rsid w:val="00CB2E59"/>
+    <w:pPr>
+      <w:shd w:val="pct50" w:color="DEEAF6" w:themeColor="accent1" w:themeTint="33" w:fill="auto"/>
+      <w:suppressAutoHyphens w:val="0"/>
+      <w:spacing w:after="160" w:line="259" w:lineRule="auto"/>
+      <w:ind w:firstLine="0"/>
+      <w:contextualSpacing w:val="0"/>
+    </w:pPr>
+    <w:rPr>
+      <w:rFonts w:ascii="Courier" w:eastAsia="Arial" w:hAnsi="Courier" w:cs="Consolas"/>
+      <w:sz w:val="22"/>
+      <w:szCs w:val="21"/>
+      <w:lang w:val="en"/>
+    </w:rPr>
   </w:style>
 </w:styles>
 </file>
@@ -25248,6 +25288,55 @@
     <b:ConferenceName>International Conference on Information Technology, Information Systems and Electrical Engineering</b:ConferenceName>
     <b:RefOrder>16</b:RefOrder>
   </b:Source>
+  <b:Source>
+    <b:Tag>Str23</b:Tag>
+    <b:SourceType>JournalArticle</b:SourceType>
+    <b:Guid>{54BEC519-53D6-43BA-9199-8322A252BEC8}</b:Guid>
+    <b:Author>
+      <b:Author>
+        <b:NameList>
+          <b:Person>
+            <b:Last>Strobelt</b:Last>
+            <b:First>H</b:First>
+          </b:Person>
+          <b:Person>
+            <b:Last>Webson</b:Last>
+            <b:First>A</b:First>
+          </b:Person>
+          <b:Person>
+            <b:Last>Sanh</b:Last>
+            <b:First>V</b:First>
+          </b:Person>
+          <b:Person>
+            <b:Last>Hoover</b:Last>
+            <b:First>B</b:First>
+          </b:Person>
+          <b:Person>
+            <b:Last>Beyer</b:Last>
+            <b:First>J</b:First>
+          </b:Person>
+          <b:Person>
+            <b:Last>Pfister</b:Last>
+            <b:First>H</b:First>
+          </b:Person>
+          <b:Person>
+            <b:Last>Rush</b:Last>
+            <b:First>A</b:First>
+          </b:Person>
+        </b:NameList>
+      </b:Author>
+    </b:Author>
+    <b:Title>Interactive and Visual Prompt Engineering for Ad-hoc Task Adaptation with Large Language Models</b:Title>
+    <b:Pages>1146-1156</b:Pages>
+    <b:Year>2023</b:Year>
+    <b:ConferenceName>IEEE Transactions on Visualization and Computer Graphics</b:ConferenceName>
+    <b:Publisher>IEEE</b:Publisher>
+    <b:Volume>29</b:Volume>
+    <b:DOI>https://doi.org/10.1109/TVCG.2022.3209479</b:DOI>
+    <b:JournalName>Transactions on Visualization and Computer Graphics</b:JournalName>
+    <b:Issue>1</b:Issue>
+    <b:RefOrder>45</b:RefOrder>
+  </b:Source>
 </b:Sources>
 </file>
 
@@ -25288,7 +25377,7 @@
 </file>
 
 <file path=customXml/itemProps4.xml><?xml version="1.0" encoding="utf-8"?>
-<ds:datastoreItem xmlns:ds="http://schemas.openxmlformats.org/officeDocument/2006/customXml" ds:itemID="{BB4A944F-97C0-4F68-A9FF-D9490ABBD7F5}">
+<ds:datastoreItem xmlns:ds="http://schemas.openxmlformats.org/officeDocument/2006/customXml" ds:itemID="{5DF3D131-51C3-445A-A675-7C85230C3DC5}">
   <ds:schemaRefs>
     <ds:schemaRef ds:uri="http://schemas.openxmlformats.org/officeDocument/2006/bibliography"/>
   </ds:schemaRefs>

</xml_diff>